<commit_message>
Update Killtime.docx and Killtime.html
</commit_message>
<xml_diff>
--- a/Killtime.docx
+++ b/Killtime.docx
@@ -52261,6 +52261,715 @@
       <w:r>
         <w:rPr/>
         <w:t>As they stood to leave, Lucas could feel the weight of the moment, the weight of the choices ahead of them. They had to keep moving, had to stay sharp, because the game was far from over—and they still had a long way to go.</w:t>
+      </w:r>
+    </w:p>
+    <w:p>
+      <w:pPr>
+        <w:pStyle w:val="TextBody"/>
+        <w:spacing w:lineRule="auto" w:line="240" w:before="0" w:after="140"/>
+        <w:rPr/>
+      </w:pPr>
+      <w:r>
+        <w:rPr/>
+      </w:r>
+    </w:p>
+    <w:p>
+      <w:pPr>
+        <w:pStyle w:val="TextBody"/>
+        <w:spacing w:lineRule="auto" w:line="240" w:before="0" w:after="140"/>
+        <w:rPr/>
+      </w:pPr>
+      <w:r>
+        <w:rPr/>
+        <w:t>---</w:t>
+      </w:r>
+    </w:p>
+    <w:p>
+      <w:pPr>
+        <w:pStyle w:val="TextBody"/>
+        <w:spacing w:lineRule="auto" w:line="240" w:before="0" w:after="140"/>
+        <w:rPr/>
+      </w:pPr>
+      <w:r>
+        <w:rPr/>
+      </w:r>
+    </w:p>
+    <w:p>
+      <w:pPr>
+        <w:pStyle w:val="Heading3"/>
+        <w:spacing w:lineRule="auto" w:line="240" w:before="0" w:after="140"/>
+        <w:rPr/>
+      </w:pPr>
+      <w:r>
+        <w:rPr/>
+        <w:t xml:space="preserve">Chapter 26: </w:t>
+      </w:r>
+      <w:r>
+        <w:rPr>
+          <w:rStyle w:val="StrongEmphasis"/>
+          <w:b/>
+        </w:rPr>
+        <w:t xml:space="preserve">Discovery in the Lab </w:t>
+      </w:r>
+      <w:r>
+        <w:rPr>
+          <w:rStyle w:val="StrongEmphasis"/>
+          <w:b/>
+        </w:rPr>
+        <w:t>(Part 2)</w:t>
+      </w:r>
+    </w:p>
+    <w:p>
+      <w:pPr>
+        <w:pStyle w:val="TextBody"/>
+        <w:spacing w:lineRule="auto" w:line="240" w:before="0" w:after="140"/>
+        <w:rPr>
+          <w:rStyle w:val="StrongEmphasis"/>
+        </w:rPr>
+      </w:pPr>
+      <w:r>
+        <w:rPr/>
+      </w:r>
+    </w:p>
+    <w:p>
+      <w:pPr>
+        <w:pStyle w:val="TextBody"/>
+        <w:rPr/>
+      </w:pPr>
+      <w:r>
+        <w:rPr/>
+        <w:t>The hum of Brum'korath’s high-tech research lab filled the air with an almost hypnotic rhythm. Lucas stood alone in the heart of the facility, surrounded by equipment far beyond the kind of technology he had encountered before. Walls of sleek, reflective metal stretched high into the ceiling, displaying flickering monitors filled with arcane data, holographic charts, and strange blueprints that seemed to dance before his eyes. He hadn’t expected to be here—not after everything that had happened. But the dwarves had granted him access to their most advanced research resources, a concession they had made reluctantly yet firmly, considering his connection to the relics. The relics that had been wrapped around his wrist and the others’ since the night in the ruins, relics that seemed far more than simple artifacts.</w:t>
+      </w:r>
+    </w:p>
+    <w:p>
+      <w:pPr>
+        <w:pStyle w:val="TextBody"/>
+        <w:rPr/>
+      </w:pPr>
+      <w:r>
+        <w:rPr/>
+        <w:t>He was alone, save for the machines that hummed and clicked in the background, tirelessly scanning and processing data. The air smelled faintly of sterilized metal, a scent that reminded him of the clinical precision of a place like this, a place where knowledge could be both a weapon and a salvation. As he approached the central table, he gently laid the relic down. It was attached to his wrist, of course—he had never managed to remove it, and as far as he knew, neither had Thomas nor Mina. The dark stone glimmered with an unnatural light, as though it had a pulse of its own, a beat that Lucas could sense deep in his bones.</w:t>
+      </w:r>
+    </w:p>
+    <w:p>
+      <w:pPr>
+        <w:pStyle w:val="TextBody"/>
+        <w:rPr/>
+      </w:pPr>
+      <w:r>
+        <w:rPr/>
+        <w:t>He had long ago stopped asking why they couldn’t take them off. The relics were part of them now, fused with their skin, attached to their lives in ways that went beyond physical explanation. There had been moments when Lucas wondered if they were somehow locked in a silent agreement with the relics, the bonds too strong to break, no matter how hard they tried.</w:t>
+      </w:r>
+    </w:p>
+    <w:p>
+      <w:pPr>
+        <w:pStyle w:val="TextBody"/>
+        <w:rPr/>
+      </w:pPr>
+      <w:r>
+        <w:rPr/>
+        <w:t>The relic on the table was inactive now, its surface smooth and still. But Lucas knew better than to trust appearances. It had been dormant since they had first encountered it, but he sensed the potential for something far greater. He could feel the strange, almost subtle hum beneath his skin whenever he touched the relic, and in these moments, he swore that the sensation was almost…alive. It was as though the relics were waiting, biding their time until something unlocked them.</w:t>
+      </w:r>
+    </w:p>
+    <w:p>
+      <w:pPr>
+        <w:pStyle w:val="TextBody"/>
+        <w:rPr/>
+      </w:pPr>
+      <w:r>
+        <w:rPr/>
+        <w:t>He leaned forward, connecting his mind to the relic once more, his telepathic focus shifting toward it. The connection was subtle, barely perceptible at first, a flicker of energy that surged through his body. His mind reached out tentatively, trying to probe into the artifact, but it was like trying to grasp smoke with bare hands—elusive, shifting, and just out of reach.</w:t>
+      </w:r>
+    </w:p>
+    <w:p>
+      <w:pPr>
+        <w:pStyle w:val="TextBody"/>
+        <w:rPr/>
+      </w:pPr>
+      <w:r>
+        <w:rPr/>
+        <w:t>Lucas narrowed his eyes and closed his fingers around the relic. His telepathic abilities, though still developing, had become more attuned with each passing day. He focused, trying to dive deeper into the relic’s essence. He expected to encounter the familiar hum of thought patterns, something that might resemble a consciousness, even a faint one. What he found instead sent a ripple of discomfort through his mind. There was no clear intelligence within the relic—not in the way he had hoped. Instead, there was a dense, impenetrable web, a network of strange signals that almost resembled the firing of neurons—like a brain, but far more alien.</w:t>
+      </w:r>
+    </w:p>
+    <w:p>
+      <w:pPr>
+        <w:pStyle w:val="TextBody"/>
+        <w:rPr/>
+      </w:pPr>
+      <w:r>
+        <w:rPr/>
+        <w:t>The feeling was disorienting. His connection to the relic seemed more like a tangled mess of static, as if the relic was a collection of dormant thoughts that had been woven into the stone. The neurons fired sporadically, like tiny sparks of energy, but there was no order to them. No central figure guiding them. Just chaos, as if something ancient and incomprehensible was attempting to awaken but could not.</w:t>
+      </w:r>
+    </w:p>
+    <w:p>
+      <w:pPr>
+        <w:pStyle w:val="TextBody"/>
+        <w:rPr/>
+      </w:pPr>
+      <w:r>
+        <w:rPr/>
+        <w:t>Lucas pulled back slightly, taking a breath to steady his nerves. He tried again, more focused this time. The network felt like a neural web, not unlike his own mind, but vastly different in its complexity. There were flickers of something deeper in the stone, memories perhaps—memories that were not his own. They were distant and fragmented, like echoes of a long-forgotten civilization. Faint images of cities beyond time, ancient creatures, and towering constructs flashed in his mind’s eye. Yet each time he tried to approach them, they receded into the depths of the stone, slipping away like shadows at dusk.</w:t>
+      </w:r>
+    </w:p>
+    <w:p>
+      <w:pPr>
+        <w:pStyle w:val="TextBody"/>
+        <w:rPr/>
+      </w:pPr>
+      <w:r>
+        <w:rPr/>
+        <w:t>The relic was dormant. That much was clear. But Lucas felt an undeniable pull from it, as though it were calling to him—waiting for something to trigger its awakening. There was an energy there, buried deep within the neural network of the relic, something that recognized his touch, his presence. But it was locked away, hidden behind layers of protective mechanisms he could barely begin to understand.</w:t>
+      </w:r>
+    </w:p>
+    <w:p>
+      <w:pPr>
+        <w:pStyle w:val="TextBody"/>
+        <w:rPr/>
+      </w:pPr>
+      <w:r>
+        <w:rPr/>
+        <w:t>He pulled his hand back with a jolt, feeling a sharp pulse of discomfort run through his arm. It was a warning, or so he thought. As if the relic were telling him, “Not yet.” But the sensation lingered, gnawing at him with the unsettling knowledge that he was standing on the edge of something vast and dangerous.</w:t>
+      </w:r>
+    </w:p>
+    <w:p>
+      <w:pPr>
+        <w:pStyle w:val="TextBody"/>
+        <w:rPr/>
+      </w:pPr>
+      <w:r>
+        <w:rPr/>
+        <w:t>Lucas wiped his brow, pushing aside his fear, trying to make sense of what he had felt. There was something he couldn’t ignore about the relics. They were connected to something much older than he had ever imagined. Their origins were not of this world, or at least, not of any world he knew. Perhaps they were linked to the Sent Ones—artifacts that could bring about great change. Or perhaps they were something darker, something that had lain dormant for centuries, awaiting the right moment to resurface.</w:t>
+      </w:r>
+    </w:p>
+    <w:p>
+      <w:pPr>
+        <w:pStyle w:val="TextBody"/>
+        <w:rPr/>
+      </w:pPr>
+      <w:r>
+        <w:rPr/>
+        <w:t>He stepped away from the table, his eyes flickering toward the other relic on his wrist. He had always tried to ignore the feeling it gave him, as though it was simply an object, a tool in his possession. But now, in the sterile environment of the research lab, surrounded by technology far beyond his understanding, he began to realize that the relics were more than tools. They were part of him, just as they were part of Thomas and Mina. They were inextricably tied to their fates. And yet, there was still so much that remained unknown.</w:t>
+      </w:r>
+    </w:p>
+    <w:p>
+      <w:pPr>
+        <w:pStyle w:val="TextBody"/>
+        <w:rPr/>
+      </w:pPr>
+      <w:r>
+        <w:rPr/>
+        <w:t>Lucas turned his gaze back to the flickering screens around him, searching for answers in the digital data that sprawled across the displays. Numbers, symbols, equations…nothing that made sense. The technology seemed to be beyond any explanation he could come up with. It was as if the relics themselves were wrapped in a web of hidden code, waiting for someone to decipher it. He wondered if he, or perhaps even the party as a whole, was meant to be the key.</w:t>
+      </w:r>
+    </w:p>
+    <w:p>
+      <w:pPr>
+        <w:pStyle w:val="TextBody"/>
+        <w:rPr/>
+      </w:pPr>
+      <w:r>
+        <w:rPr/>
+        <w:t xml:space="preserve">His fingers brushed the surface of the relic again, and for a brief moment, he felt the strange pulse once more. This time, though, the feeling was more insistent, stronger. The relic was reacting to him, or perhaps to his emotions. There was something about the way it resonated with him that hinted at its potential power. And for the first time, Lucas felt a deep, visceral connection to the relic—a connection that left him questioning not just what the relics could do, but what they </w:t>
+      </w:r>
+      <w:r>
+        <w:rPr>
+          <w:rStyle w:val="Emphasis"/>
+        </w:rPr>
+        <w:t>were</w:t>
+      </w:r>
+      <w:r>
+        <w:rPr/>
+        <w:t>.</w:t>
+      </w:r>
+    </w:p>
+    <w:p>
+      <w:pPr>
+        <w:pStyle w:val="TextBody"/>
+        <w:rPr/>
+      </w:pPr>
+      <w:r>
+        <w:rPr/>
+        <w:t>The unease that crept up his spine was not fear, but a sharp awareness of the responsibility that had come with the relics. He could sense their potential, but it was a potential that came with no guide, no manual, only the cryptic whispers of an alien intelligence and the promise of something greater—and perhaps, far more dangerous—waiting just beneath the surface.</w:t>
+      </w:r>
+    </w:p>
+    <w:p>
+      <w:pPr>
+        <w:pStyle w:val="TextBody"/>
+        <w:spacing w:lineRule="auto" w:line="240" w:before="0" w:after="140"/>
+        <w:rPr/>
+      </w:pPr>
+      <w:r>
+        <w:rPr/>
+      </w:r>
+    </w:p>
+    <w:p>
+      <w:pPr>
+        <w:pStyle w:val="TextBody"/>
+        <w:spacing w:lineRule="auto" w:line="240" w:before="0" w:after="140"/>
+        <w:rPr/>
+      </w:pPr>
+      <w:r>
+        <w:rPr/>
+        <w:t>---</w:t>
+      </w:r>
+    </w:p>
+    <w:p>
+      <w:pPr>
+        <w:pStyle w:val="TextBody"/>
+        <w:spacing w:lineRule="auto" w:line="240" w:before="0" w:after="140"/>
+        <w:rPr>
+          <w:rStyle w:val="StrongEmphasis"/>
+        </w:rPr>
+      </w:pPr>
+      <w:r>
+        <w:rPr/>
+      </w:r>
+    </w:p>
+    <w:p>
+      <w:pPr>
+        <w:pStyle w:val="TextBody"/>
+        <w:rPr/>
+      </w:pPr>
+      <w:r>
+        <w:rPr/>
+        <w:t>Lucas’s fingers hovered over the relic again, the stone cold beneath his touch. His mind had begun to wander, exploring deeper layers within the artifact, trying to push beyond its dormant state. He felt a strange compulsion to understand it, to unlock the mysteries that surrounded the relics and, by extension, the strange connection they shared with him, Mina, and Thomas. There was something urgent about this. Something that whispered at the edges of his thoughts.</w:t>
+      </w:r>
+    </w:p>
+    <w:p>
+      <w:pPr>
+        <w:pStyle w:val="TextBody"/>
+        <w:rPr/>
+      </w:pPr>
+      <w:r>
+        <w:rPr/>
+        <w:t>The network of alien neural energy was still there, tangled and obscure, but Lucas had begun to untangle its threads. The faintest flicker of something like awareness ran through the relic’s dormant structure, and he pressed on, drawing closer to its depths. It felt almost like the relic was coming alive under his touch, as if he were peeling back the layers of a complex puzzle, each layer revealing a hidden truth about the ancient origins of the artifacts.</w:t>
+      </w:r>
+    </w:p>
+    <w:p>
+      <w:pPr>
+        <w:pStyle w:val="TextBody"/>
+        <w:rPr/>
+      </w:pPr>
+      <w:r>
+        <w:rPr/>
+        <w:t>But then, without warning, the atmosphere in the lab shifted. The air thickened, and a static hum began to pulse from the relic. Lucas’s breath caught in his throat. A surge of energy shot through his arm, and his skin prickled with an intense heat. The relic, once still and silent, began to glow faintly at first, then more brightly, pulsing with an ominous red hue. The sensation was sharp, like an electric current running through his veins, and his heart began to race.</w:t>
+      </w:r>
+    </w:p>
+    <w:p>
+      <w:pPr>
+        <w:pStyle w:val="TextBody"/>
+        <w:rPr/>
+      </w:pPr>
+      <w:r>
+        <w:rPr/>
+        <w:t>The lights in the lab flickered violently, casting eerie shadows on the walls. Lucas blinked in confusion, his focus momentarily broken as the once sterile atmosphere around him became charged with energy. The hum grew louder, an underlying sound that seemed to reverberate not just in the room, but in his very mind.</w:t>
+      </w:r>
+    </w:p>
+    <w:p>
+      <w:pPr>
+        <w:pStyle w:val="TextBody"/>
+        <w:rPr/>
+      </w:pPr>
+      <w:r>
+        <w:rPr>
+          <w:rStyle w:val="Emphasis"/>
+        </w:rPr>
+        <w:t>Intrusion detected.</w:t>
+      </w:r>
+    </w:p>
+    <w:p>
+      <w:pPr>
+        <w:pStyle w:val="TextBody"/>
+        <w:rPr/>
+      </w:pPr>
+      <w:r>
+        <w:rPr/>
+        <w:t>The words were not spoken, not out loud, but within his mind—deep in the core of his thoughts, as though the relic was reaching into his consciousness and issuing a warning. His body tensed instinctively, the strange sense of urgency rising like a tide. He pulled back, instinctively trying to distance himself from the relic, but his wrist refused to obey. The relic was stuck there, firmly adhered to his skin. It would not come off. He was trapped.</w:t>
+      </w:r>
+    </w:p>
+    <w:p>
+      <w:pPr>
+        <w:pStyle w:val="TextBody"/>
+        <w:rPr/>
+      </w:pPr>
+      <w:r>
+        <w:rPr>
+          <w:rStyle w:val="Emphasis"/>
+        </w:rPr>
+        <w:t>Safety processes engaged.</w:t>
+      </w:r>
+    </w:p>
+    <w:p>
+      <w:pPr>
+        <w:pStyle w:val="TextBody"/>
+        <w:rPr/>
+      </w:pPr>
+      <w:r>
+        <w:rPr/>
+        <w:t>The message flashed again, more insistent this time, a cold warning that sent a shiver down his spine. Lucas’s mind raced as the room seemed to shrink around him, the walls closing in as if the relic’s energy had shifted the very space around him. It was as though the relic had become aware of his intrusion—aware of him, and possibly, of his intentions.</w:t>
+      </w:r>
+    </w:p>
+    <w:p>
+      <w:pPr>
+        <w:pStyle w:val="TextBody"/>
+        <w:rPr/>
+      </w:pPr>
+      <w:r>
+        <w:rPr/>
+        <w:t>Suddenly, a sharp crackle of static echoed in the air, and the environment seemed to shimmer, as if being analyzed or scanned. His heartbeat accelerated, the sounds of the lab growing distorted, the lights flickering erratically as if in response to the growing energy surging from the relic. The feeling of being scrutinized became overwhelming, as though the relic was mapping every part of his body, every breath he took, every movement he made. He could almost feel invisible tendrils of energy probing him, scanning, searching.</w:t>
+      </w:r>
+    </w:p>
+    <w:p>
+      <w:pPr>
+        <w:pStyle w:val="TextBody"/>
+        <w:rPr/>
+      </w:pPr>
+      <w:r>
+        <w:rPr>
+          <w:rStyle w:val="Emphasis"/>
+        </w:rPr>
+        <w:t>Full scan of the environment and wearer.</w:t>
+      </w:r>
+    </w:p>
+    <w:p>
+      <w:pPr>
+        <w:pStyle w:val="TextBody"/>
+        <w:rPr/>
+      </w:pPr>
+      <w:r>
+        <w:rPr/>
+        <w:t xml:space="preserve">Lucas’s mind snapped to attention. The relic was not just scanning the lab—it was scanning </w:t>
+      </w:r>
+      <w:r>
+        <w:rPr>
+          <w:rStyle w:val="Emphasis"/>
+        </w:rPr>
+        <w:t>him</w:t>
+      </w:r>
+      <w:r>
+        <w:rPr/>
+        <w:t>, too. His own body, his own DNA. He could feel the ripples of energy seeping into his being, brushing against the edges of his consciousness. There was no escaping the sensation. The relic was dissecting him—his biology, his mind, his very essence—like a living intelligence unraveling his identity.</w:t>
+      </w:r>
+    </w:p>
+    <w:p>
+      <w:pPr>
+        <w:pStyle w:val="TextBody"/>
+        <w:rPr/>
+      </w:pPr>
+      <w:r>
+        <w:rPr>
+          <w:rStyle w:val="Emphasis"/>
+        </w:rPr>
+        <w:t>Mismatch DNA detected.</w:t>
+      </w:r>
+    </w:p>
+    <w:p>
+      <w:pPr>
+        <w:pStyle w:val="TextBody"/>
+        <w:rPr/>
+      </w:pPr>
+      <w:r>
+        <w:rPr/>
+        <w:t>The words hit him like a punch to the gut. The relic recognized something, some discrepancy. Something about him, something about his DNA, didn’t match what it expected. The realization hit him hard. The relics didn’t fully recognize him—or any of them. The mismatch felt like a fracture in the fabric of his existence. He was not of the same kind as the relic expected, perhaps because of their ancient origins, perhaps because they were bound to him and not to the people they were intended for. He didn’t belong.</w:t>
+      </w:r>
+    </w:p>
+    <w:p>
+      <w:pPr>
+        <w:pStyle w:val="TextBody"/>
+        <w:rPr/>
+      </w:pPr>
+      <w:r>
+        <w:rPr/>
+        <w:t xml:space="preserve">A cold shiver ran through his entire being as the realization set in. The relics were </w:t>
+      </w:r>
+      <w:r>
+        <w:rPr>
+          <w:rStyle w:val="Emphasis"/>
+        </w:rPr>
+        <w:t>alien</w:t>
+      </w:r>
+      <w:r>
+        <w:rPr/>
+        <w:t>—far beyond anything humanity had ever conceived of, possibly from an entirely different era or dimension. And now, as they tested his genetic makeup, as they tried to understand him, he could feel the tension rising. The relics did not recognize him as one of their own. This mismatch, this break in what was expected, had triggered a defense mechanism—a response designed to protect the relics from unknown or potentially dangerous variables.</w:t>
+      </w:r>
+    </w:p>
+    <w:p>
+      <w:pPr>
+        <w:pStyle w:val="TextBody"/>
+        <w:rPr/>
+      </w:pPr>
+      <w:r>
+        <w:rPr/>
+        <w:t xml:space="preserve">The energy from the relic surged again, hotter this time, burning through his wrist. He winced in pain, but it wasn’t just physical. It was as if the relic were reaching inside him, probing deeper into his thoughts, into his very essence. He couldn’t shake the sense that the relic’s power was growing—growing in ways he couldn’t understand, ways that scared him. If the relics were capable of this kind of defensive reaction, what would they do if they </w:t>
+      </w:r>
+      <w:r>
+        <w:rPr>
+          <w:rStyle w:val="Emphasis"/>
+        </w:rPr>
+        <w:t>fully activated</w:t>
+      </w:r>
+      <w:r>
+        <w:rPr/>
+        <w:t>? What kind of power were they hiding?</w:t>
+      </w:r>
+    </w:p>
+    <w:p>
+      <w:pPr>
+        <w:pStyle w:val="TextBody"/>
+        <w:rPr/>
+      </w:pPr>
+      <w:r>
+        <w:rPr>
+          <w:rStyle w:val="Emphasis"/>
+        </w:rPr>
+        <w:t>Dormant mode initiated.</w:t>
+      </w:r>
+    </w:p>
+    <w:p>
+      <w:pPr>
+        <w:pStyle w:val="TextBody"/>
+        <w:rPr/>
+      </w:pPr>
+      <w:r>
+        <w:rPr/>
+        <w:t>The final message hit him like a weight, its finality heavy and stark. The red glow from the relic began to pulse in a slow, rhythmic pattern, fading away, sinking back into the stone. The warmth that had been radiating from the relic receded as well, leaving Lucas’s wrist feeling cold and lifeless once more. It was as though the relic had retreated, going back into its slumber. The tension that had filled the air was gone, leaving behind an unsettling silence. But even in that silence, Lucas knew the danger was not over. The relic had not fully awakened. Not yet.</w:t>
+      </w:r>
+    </w:p>
+    <w:p>
+      <w:pPr>
+        <w:pStyle w:val="TextBody"/>
+        <w:rPr/>
+      </w:pPr>
+      <w:r>
+        <w:rPr/>
+        <w:t xml:space="preserve">He took a shaky breath, his body still tense with adrenaline. The scan had ceased, and the immediate threat seemed to dissipate, but his heart pounded in his chest. The relic had reacted. It had been triggered by something he had done—something he had </w:t>
+      </w:r>
+      <w:r>
+        <w:rPr>
+          <w:rStyle w:val="Emphasis"/>
+        </w:rPr>
+        <w:t>unintentionally</w:t>
+      </w:r>
+      <w:r>
+        <w:rPr/>
+        <w:t xml:space="preserve"> caused by pushing too far into its depths. He could still feel the remnants of its power, like a faint hum against his skin. The dormant mode had only been temporary. He could sense the relic’s energy, quiet but ever-present beneath the surface, waiting for another attempt, another movement.</w:t>
+      </w:r>
+    </w:p>
+    <w:p>
+      <w:pPr>
+        <w:pStyle w:val="TextBody"/>
+        <w:rPr/>
+      </w:pPr>
+      <w:r>
+        <w:rPr/>
+        <w:t>Lucas withdrew from the relic, though he felt a sense of urgency gnawing at him. He needed to understand it. He needed to find out what it was, what it could do. But now, he was painfully aware of how little he knew. The relic was dangerous, and it had shown him just how dangerous it could be. It was not a simple artifact—it was a sentient piece of technology, one that held power beyond comprehension.</w:t>
+      </w:r>
+    </w:p>
+    <w:p>
+      <w:pPr>
+        <w:pStyle w:val="TextBody"/>
+        <w:rPr/>
+      </w:pPr>
+      <w:r>
+        <w:rPr/>
+        <w:t>For now, he would need to retreat, to gather his thoughts, and to prepare for whatever came next. But there was no doubt in his mind: the relics were more than just tools. They were keys. And if he wasn’t careful, they could unlock something far worse than anything he could anticipate.</w:t>
+      </w:r>
+    </w:p>
+    <w:p>
+      <w:pPr>
+        <w:pStyle w:val="TextBody"/>
+        <w:spacing w:lineRule="auto" w:line="240" w:before="0" w:after="140"/>
+        <w:rPr/>
+      </w:pPr>
+      <w:r>
+        <w:rPr/>
+        <w:br/>
+        <w:t>---</w:t>
+      </w:r>
+    </w:p>
+    <w:p>
+      <w:pPr>
+        <w:pStyle w:val="TextBody"/>
+        <w:spacing w:lineRule="auto" w:line="240" w:before="0" w:after="140"/>
+        <w:rPr>
+          <w:rStyle w:val="StrongEmphasis"/>
+        </w:rPr>
+      </w:pPr>
+      <w:r>
+        <w:rPr/>
+      </w:r>
+    </w:p>
+    <w:p>
+      <w:pPr>
+        <w:pStyle w:val="TextBody"/>
+        <w:rPr/>
+      </w:pPr>
+      <w:r>
+        <w:rPr/>
+        <w:t>Lucas stared at the data console, his mind whirring with new revelations. The lab around him was quiet, save for the low hum of equipment and the flickering lights above. He had been investigating the relics for hours now, analyzing the data he had painstakingly gathered from every angle. It was a lot to process, but the more he looked at the numbers and the results of his blood tests, the clearer the picture became.</w:t>
+      </w:r>
+    </w:p>
+    <w:p>
+      <w:pPr>
+        <w:pStyle w:val="TextBody"/>
+        <w:rPr/>
+      </w:pPr>
+      <w:r>
+        <w:rPr/>
+        <w:t>The relics, dormant and powerful, had been waiting for something—for the right conditions to activate fully. But the more Lucas examined the intricacies of their technology, the more questions arose. These weren’t just magical artifacts or ancient relics imbued with mystical energy; they were remnants of a far more advanced and forgotten civilization. They were technological marvels, and Lucas had barely scratched the surface of their true capabilities.</w:t>
+      </w:r>
+    </w:p>
+    <w:p>
+      <w:pPr>
+        <w:pStyle w:val="TextBody"/>
+        <w:rPr/>
+      </w:pPr>
+      <w:r>
+        <w:rPr/>
+        <w:t>When the relics had first activated their defensive systems, the one thing that had stood out was the DNA mismatch. It had been a surprise, triggering the relics’ alarm system and nearly sparking a catastrophic event. But after conducting his tests and analyzing the results, Lucas found that the mismatch wasn’t nearly as significant as he had feared. The discrepancy was almost negligible—less than 0.0001%. It was so small that it could be compared to the genetic difference between identical twins.</w:t>
+      </w:r>
+    </w:p>
+    <w:p>
+      <w:pPr>
+        <w:pStyle w:val="TextBody"/>
+        <w:rPr/>
+      </w:pPr>
+      <w:r>
+        <w:rPr/>
+        <w:t>Still, the relics had reacted as if this small variation was something to be wary of. Lucas rubbed his temples, trying to make sense of it. It made him uneasy. Why had the relics responded so strongly to something so insignificant? Why had their recognition algorithms glitched, especially when the mismatch was so tiny? It wasn’t as though they had never encountered genetic differences before. Surely, the relics’ creators would have accounted for variations in DNA.</w:t>
+      </w:r>
+    </w:p>
+    <w:p>
+      <w:pPr>
+        <w:pStyle w:val="TextBody"/>
+        <w:rPr/>
+      </w:pPr>
+      <w:r>
+        <w:rPr/>
+        <w:t>As he pondered this, Lucas couldn’t shake the feeling that something was wrong—something about the relics, something about their connection to him and the others. He glanced down at his wrist where the relic was still attached. The cold metal of the artifact hummed faintly, its pulse steady, but there was no sense of danger anymore. Yet, the mystery had only deepened.</w:t>
+      </w:r>
+    </w:p>
+    <w:p>
+      <w:pPr>
+        <w:pStyle w:val="TextBody"/>
+        <w:rPr/>
+      </w:pPr>
+      <w:r>
+        <w:rPr/>
+        <w:t>The more Lucas thought about it, the more he began to realize that the relics weren’t responding to them as chosen ones. They weren’t waiting for the Sent Ones or some destined saviors to appear. The relics were designed for specific individuals—people whose genetic makeup would align perfectly with the relics’ ancient technology. And in their case, there was a mismatch, however small.</w:t>
+      </w:r>
+    </w:p>
+    <w:p>
+      <w:pPr>
+        <w:pStyle w:val="TextBody"/>
+        <w:rPr/>
+      </w:pPr>
+      <w:r>
+        <w:rPr/>
+        <w:t>What if they weren’t the ones the relics had been waiting for? What if they weren’t the true “chosen ones” after all?</w:t>
+      </w:r>
+    </w:p>
+    <w:p>
+      <w:pPr>
+        <w:pStyle w:val="TextBody"/>
+        <w:rPr/>
+      </w:pPr>
+      <w:r>
+        <w:rPr/>
+        <w:t>The thought gnawed at him, unsettling him in a way that made his stomach churn. He had always believed that his connection to the relics was a sign that he was part of something bigger—something destined. The relics’ presence on his wrist had been a constant reminder of the prophecy, the potential power, and the responsibility that came with it. But now, as he considered the facts, he couldn’t ignore the possibility that they had been wrong all along. What if the relics were merely responding to him because they had no other choice? What if the prophecy had misled them, or worse—what if the relics were not even supposed to be activated by people like him?</w:t>
+      </w:r>
+    </w:p>
+    <w:p>
+      <w:pPr>
+        <w:pStyle w:val="TextBody"/>
+        <w:rPr/>
+      </w:pPr>
+      <w:r>
+        <w:rPr/>
+        <w:t>The idea unsettled him further. Was it possible that the relics’ dormant state was a result of their waiting for the right conditions—conditions that simply hadn’t been met yet? Or had they been waiting for someone who wasn’t them? His mind raced through every detail he had uncovered about the relics so far, seeking an answer, but each new piece of information only seemed to lead to more questions.</w:t>
+      </w:r>
+    </w:p>
+    <w:p>
+      <w:pPr>
+        <w:pStyle w:val="TextBody"/>
+        <w:rPr/>
+      </w:pPr>
+      <w:r>
+        <w:rPr/>
+        <w:t>“</w:t>
+      </w:r>
+      <w:r>
+        <w:rPr/>
+        <w:t>Could this all just be some twisted mistake?” he muttered under his breath.</w:t>
+      </w:r>
+    </w:p>
+    <w:p>
+      <w:pPr>
+        <w:pStyle w:val="TextBody"/>
+        <w:rPr/>
+      </w:pPr>
+      <w:r>
+        <w:rPr/>
+        <w:t>The more he considered it, the more Lucas felt the weight of doubt pressing down on him. The relics were supposed to be the key, the power that would change the course of events. But if they weren’t meant for him—if the prophecy had been wrong, or even manipulated—what would that mean for the upcoming war? For Mina and Thomas? For the future of the Sent Ones?</w:t>
+      </w:r>
+    </w:p>
+    <w:p>
+      <w:pPr>
+        <w:pStyle w:val="TextBody"/>
+        <w:rPr/>
+      </w:pPr>
+      <w:r>
+        <w:rPr/>
+        <w:t>His thoughts flickered back to the faint connection he had felt with the relics when they first activated, and the strange way the relic seemed to pulse in sync with his heartbeat. That connection had felt real, undeniable, but it also felt like a thread tugging at him from some distant, unknowable place. Perhaps the relics had been dormant for so long that they had lost the ability to recognize the true people they were meant for. Perhaps it wasn’t even about them anymore. Maybe they were only waiting for something far greater—something that he couldn’t yet comprehend.</w:t>
+      </w:r>
+    </w:p>
+    <w:p>
+      <w:pPr>
+        <w:pStyle w:val="TextBody"/>
+        <w:rPr/>
+      </w:pPr>
+      <w:r>
+        <w:rPr/>
+        <w:t>Lucas clenched his fists, trying to steady his thoughts. He couldn’t let himself be consumed by doubt. Whatever the relics were, whatever they represented, he had to continue. They were tied to the prophecy, and whether or not he was the true “chosen one,” he had a role to play. The war was coming, and they needed every advantage they could get. If the relics held the key to defeating the Empire, then he had to understand them—no matter how unsettling the truth might be.</w:t>
+      </w:r>
+    </w:p>
+    <w:p>
+      <w:pPr>
+        <w:pStyle w:val="TextBody"/>
+        <w:rPr/>
+      </w:pPr>
+      <w:r>
+        <w:rPr/>
+        <w:t>The truth might not be as clear-cut as he had hoped, but he couldn’t afford to stop now. He couldn’t let the relics’ secrets slip through his fingers. There was too much at stake. The knowledge they contained could change everything, even if that meant stepping into a role he hadn’t yet fully accepted.</w:t>
+      </w:r>
+    </w:p>
+    <w:p>
+      <w:pPr>
+        <w:pStyle w:val="TextBody"/>
+        <w:rPr/>
+      </w:pPr>
+      <w:r>
+        <w:rPr/>
+        <w:t>As the weight of these thoughts settled into him, Lucas felt the faintest stir from the relic on his wrist. The pulse had become stronger, more insistent, as if the relic had sensed his resolve. He knew now that it wasn’t going to be easy to unlock their potential. The relics were ancient, and their technology was far beyond anything he had encountered before. But he also knew that they held power—power that could shape the future.</w:t>
+      </w:r>
+    </w:p>
+    <w:p>
+      <w:pPr>
+        <w:pStyle w:val="TextBody"/>
+        <w:rPr/>
+      </w:pPr>
+      <w:r>
+        <w:rPr/>
+        <w:t>With a deep breath, Lucas set his mind to work. There was no time for doubt. There was no time for second-guessing. The relics had a purpose, and so did he. Whether he was truly the chosen one or not, the path forward was clear. He would uncover their secrets, and in doing so, discover what role he was truly meant to play in this unfolding conflict.</w:t>
+      </w:r>
+    </w:p>
+    <w:p>
+      <w:pPr>
+        <w:pStyle w:val="TextBody"/>
+        <w:rPr/>
+      </w:pPr>
+      <w:r>
+        <w:rPr/>
+        <w:t>The relics, dormant as they were, had already begun to stir. And Lucas had no choice but to follow wherever they would lead.</w:t>
       </w:r>
     </w:p>
     <w:p>

</xml_diff>

<commit_message>
Update .~lock.Killtime.docx#, .~lock.Killtime.html#, and 6 more files...
</commit_message>
<xml_diff>
--- a/Killtime.docx
+++ b/Killtime.docx
@@ -52975,11 +52975,1794 @@
     <w:p>
       <w:pPr>
         <w:pStyle w:val="TextBody"/>
+        <w:rPr/>
+      </w:pPr>
+      <w:r>
+        <w:rPr/>
+      </w:r>
+    </w:p>
+    <w:p>
+      <w:pPr>
+        <w:pStyle w:val="TextBody"/>
+        <w:rPr/>
+      </w:pPr>
+      <w:r>
+        <w:rPr/>
+        <w:t>---</w:t>
+      </w:r>
+    </w:p>
+    <w:p>
+      <w:pPr>
+        <w:pStyle w:val="TextBody"/>
+        <w:rPr/>
+      </w:pPr>
+      <w:r>
+        <w:rPr/>
+      </w:r>
+    </w:p>
+    <w:p>
+      <w:pPr>
+        <w:pStyle w:val="Heading3"/>
         <w:spacing w:lineRule="auto" w:line="240" w:before="0" w:after="140"/>
         <w:rPr/>
       </w:pPr>
       <w:r>
         <w:rPr/>
+        <w:t xml:space="preserve">Chapter 26: </w:t>
+      </w:r>
+      <w:r>
+        <w:rPr>
+          <w:rStyle w:val="StrongEmphasis"/>
+          <w:b/>
+        </w:rPr>
+        <w:t xml:space="preserve">"Shadows of Justice and Light of Discovery" </w:t>
+      </w:r>
+      <w:r>
+        <w:rPr>
+          <w:rStyle w:val="StrongEmphasis"/>
+          <w:b/>
+        </w:rPr>
+        <w:t>(Part 3)</w:t>
+      </w:r>
+    </w:p>
+    <w:p>
+      <w:pPr>
+        <w:pStyle w:val="TextBody"/>
+        <w:spacing w:lineRule="auto" w:line="240" w:before="0" w:after="140"/>
+        <w:rPr>
+          <w:rStyle w:val="StrongEmphasis"/>
+        </w:rPr>
+      </w:pPr>
+      <w:r>
+        <w:rPr/>
+      </w:r>
+    </w:p>
+    <w:p>
+      <w:pPr>
+        <w:pStyle w:val="TextBody"/>
+        <w:rPr/>
+      </w:pPr>
+      <w:r>
+        <w:rPr/>
+        <w:t>The room fell into a heavy silence as the soft hum of the communication device filled the space between the party and the World Police. A cool, mechanical voice issued from the transmitter before the screen flickered to life, revealing the first of several representatives from the World Police. A stern-faced man appeared, his dark uniform and the cold, authoritative presence of the WP unmistakable. Behind him, the faint outline of towering skyscrapers could be seen through a rain-streaked window. The cityscape of the Central Lands served as a reminder of the power the World Police wielded over vast regions.</w:t>
+      </w:r>
+    </w:p>
+    <w:p>
+      <w:pPr>
+        <w:pStyle w:val="TextBody"/>
+        <w:rPr/>
+      </w:pPr>
+      <w:r>
+        <w:rPr/>
+        <w:t>“</w:t>
+      </w:r>
+      <w:r>
+        <w:rPr/>
+        <w:t>Lucas,” the officer’s voice was crisp, unyielding, “we’ve been monitoring your movements. The World Police demands your immediate surrender. You and your companions have been marked as enemies of the state. Return to our jurisdiction and face justice for your actions.”</w:t>
+      </w:r>
+    </w:p>
+    <w:p>
+      <w:pPr>
+        <w:pStyle w:val="TextBody"/>
+        <w:rPr/>
+      </w:pPr>
+      <w:r>
+        <w:rPr/>
+        <w:t>A chill rippled through the group as they heard the ultimatum. Lucas, standing at the forefront of the party, stiffened. Beside him, Thomas stood with his arms crossed, the expression on his face one of cautious calm. Mina’s eyes narrowed, her fists unconsciously clenching at her sides, her breath shallow.</w:t>
+      </w:r>
+    </w:p>
+    <w:p>
+      <w:pPr>
+        <w:pStyle w:val="TextBody"/>
+        <w:rPr/>
+      </w:pPr>
+      <w:r>
+        <w:rPr/>
+        <w:t>“</w:t>
+      </w:r>
+      <w:r>
+        <w:rPr/>
+        <w:t>This is how you speak to those you once saw as heroes?” Thomas’s voice broke the tension, cutting through the formalities with a sharp edge. He stepped forward, his eyes never leaving the screen. “We came to Brum'korath seeking nothing but to end the threat you cannot even begin to comprehend, and now you demand we surrender? You label us as enemies for doing the right thing?”</w:t>
+      </w:r>
+    </w:p>
+    <w:p>
+      <w:pPr>
+        <w:pStyle w:val="TextBody"/>
+        <w:rPr/>
+      </w:pPr>
+      <w:r>
+        <w:rPr/>
+        <w:t>“</w:t>
+      </w:r>
+      <w:r>
+        <w:rPr/>
+        <w:t>Your actions in Brum'korath and the subsequent events in Kingston have created a rift,” the officer’s voice was measured, but beneath it, there was the unmistakable hint of an underlying threat. “The explosion in Kingston, the destruction, the chaos—these are not the actions of heroes. The people you’ve hurt, the lives you’ve endangered—those consequences will not go ignored. You will stand trial, or face the consequences of defying the World Police.”</w:t>
+      </w:r>
+    </w:p>
+    <w:p>
+      <w:pPr>
+        <w:pStyle w:val="TextBody"/>
+        <w:rPr/>
+      </w:pPr>
+      <w:r>
+        <w:rPr/>
+        <w:t>Mina’s breath caught in her throat. She took a slow step forward, her usual bravado now tempered by a sense of urgency she hadn’t anticipated. “You’re wrong. We didn’t cause that explosion, or any of it. It wasn’t us. It’s something we—” She broke off, remembering the visions and the blankness that had plagued her since the event.</w:t>
+      </w:r>
+    </w:p>
+    <w:p>
+      <w:pPr>
+        <w:pStyle w:val="TextBody"/>
+        <w:rPr/>
+      </w:pPr>
+      <w:r>
+        <w:rPr/>
+        <w:t>“</w:t>
+      </w:r>
+      <w:r>
+        <w:rPr/>
+        <w:t>I don’t care what you think happened,” the officer interrupted sharply, a dangerous note creeping into his voice. “What matters is the fact that you’ve become a threat. And I’m giving you one final chance to comply. If you do not surrender, you will be declared enemies of the state. If you do not stand trial voluntarily, the World Police will hunt you down. Your freedom will not be allowed to stand.”</w:t>
+      </w:r>
+    </w:p>
+    <w:p>
+      <w:pPr>
+        <w:pStyle w:val="TextBody"/>
+        <w:rPr/>
+      </w:pPr>
+      <w:r>
+        <w:rPr/>
+        <w:t>The screen flickered again, and another voice joined the conversation. This one belonged to a woman, dressed in the same dark uniform but with a softer, more measured demeanor. Her tone lacked the same cold certainty as the first officer, but her words carried weight nonetheless. “You must understand the position you put us in, Lucas,” she said, addressing him directly. “The World Police will not tolerate defiance. Not from anyone. Your actions—whether intentional or not—have shaken the delicate balance of power. You now stand on the precipice of something much larger than yourselves. The time to submit is now.”</w:t>
+      </w:r>
+    </w:p>
+    <w:p>
+      <w:pPr>
+        <w:pStyle w:val="TextBody"/>
+        <w:rPr/>
+      </w:pPr>
+      <w:r>
+        <w:rPr/>
+        <w:t>Lucas felt the weight of her words settle on him. There was no mistaking it—the stakes had just risen. They weren’t just being warned anymore; they were being coerced. It wasn’t just a trial that awaited them now—it was the full might of the World Police, and they were no longer sure they could trust anyone, not even the forces that had once been allies.</w:t>
+      </w:r>
+    </w:p>
+    <w:p>
+      <w:pPr>
+        <w:pStyle w:val="TextBody"/>
+        <w:rPr/>
+      </w:pPr>
+      <w:r>
+        <w:rPr/>
+        <w:t>“</w:t>
+      </w:r>
+      <w:r>
+        <w:rPr/>
+        <w:t>We stand firm,” Lucas said, his voice steady but laced with the tension that threatened to unravel his calm exterior. “We have done nothing wrong, and we will not submit to your demands. We will continue on our mission. The World Police does not dictate our actions.”</w:t>
+      </w:r>
+    </w:p>
+    <w:p>
+      <w:pPr>
+        <w:pStyle w:val="TextBody"/>
+        <w:rPr/>
+      </w:pPr>
+      <w:r>
+        <w:rPr/>
+        <w:t>Thomas nodded beside him, his jaw set with a quiet resolve. He had grown accustomed to the weight of responsibility, but this was different. This wasn’t just about protecting their lives—it was about maintaining the fragile integrity of their quest. The World Police had crossed a line, and they wouldn’t back down now.</w:t>
+      </w:r>
+    </w:p>
+    <w:p>
+      <w:pPr>
+        <w:pStyle w:val="TextBody"/>
+        <w:rPr/>
+      </w:pPr>
+      <w:r>
+        <w:rPr/>
+        <w:t>“</w:t>
+      </w:r>
+      <w:r>
+        <w:rPr/>
+        <w:t>Whatever you may think of us,” Thomas continued, “you have no right to call us criminals. We’ve fought to protect lives, not destroy them. If you want to label us as enemies, so be it. But we are not your prisoners. We’ll face the consequences of your accusations, but on our terms—not yours.”</w:t>
+      </w:r>
+    </w:p>
+    <w:p>
+      <w:pPr>
+        <w:pStyle w:val="TextBody"/>
+        <w:rPr/>
+      </w:pPr>
+      <w:r>
+        <w:rPr/>
+        <w:t>There was a pause. The two officers exchanged glances, and for a moment, it seemed like they might push harder. Instead, the man who had first spoken cleared his throat and leaned forward slightly.</w:t>
+      </w:r>
+    </w:p>
+    <w:p>
+      <w:pPr>
+        <w:pStyle w:val="TextBody"/>
+        <w:rPr/>
+      </w:pPr>
+      <w:r>
+        <w:rPr/>
+        <w:t>“</w:t>
+      </w:r>
+      <w:r>
+        <w:rPr/>
+        <w:t>This is your last warning,” he said. “You and your companions are marked. The World Police will see you as enemies from this moment forward. Know that wherever you go, we will be watching. We will not hesitate to act if you threaten the safety of the people.”</w:t>
+      </w:r>
+    </w:p>
+    <w:p>
+      <w:pPr>
+        <w:pStyle w:val="TextBody"/>
+        <w:rPr/>
+      </w:pPr>
+      <w:r>
+        <w:rPr/>
+        <w:t>The tension in the room grew palpable, and Lucas could feel it in his gut—a sensation that told him the World Police would not forget this confrontation. Their response wasn’t just a warning; it was a declaration of war.</w:t>
+      </w:r>
+    </w:p>
+    <w:p>
+      <w:pPr>
+        <w:pStyle w:val="TextBody"/>
+        <w:rPr/>
+      </w:pPr>
+      <w:r>
+        <w:rPr/>
+        <w:t>With a final, lingering stare, the screen went dark, leaving the room in an unsettling silence.</w:t>
+      </w:r>
+    </w:p>
+    <w:p>
+      <w:pPr>
+        <w:pStyle w:val="TextBody"/>
+        <w:rPr/>
+      </w:pPr>
+      <w:r>
+        <w:rPr/>
+        <w:t>“</w:t>
+      </w:r>
+      <w:r>
+        <w:rPr/>
+        <w:t>We’re on our own now,” Lucas said quietly, his voice heavy. He looked at Thomas and then to Mina, whose face was pale but determined. She had felt it too—the weight of the future, bearing down on them all.</w:t>
+      </w:r>
+    </w:p>
+    <w:p>
+      <w:pPr>
+        <w:pStyle w:val="TextBody"/>
+        <w:rPr/>
+      </w:pPr>
+      <w:r>
+        <w:rPr/>
+        <w:t>“</w:t>
+      </w:r>
+      <w:r>
+        <w:rPr/>
+        <w:t>They’ve made their move,” Thomas replied, voice taut. “We can’t afford to second-guess ourselves now. We have to stay the course, no matter what comes next.”</w:t>
+      </w:r>
+    </w:p>
+    <w:p>
+      <w:pPr>
+        <w:pStyle w:val="TextBody"/>
+        <w:rPr/>
+      </w:pPr>
+      <w:r>
+        <w:rPr/>
+        <w:t>Mina stepped closer to them both, eyes hard. “I’ve never been afraid of the law, but this… This is something else. We’ve been given a choice. And I’m not backing down.”</w:t>
+      </w:r>
+    </w:p>
+    <w:p>
+      <w:pPr>
+        <w:pStyle w:val="TextBody"/>
+        <w:rPr/>
+      </w:pPr>
+      <w:r>
+        <w:rPr/>
+        <w:t>Lucas met her gaze, and for a moment, he let himself believe they might be able to handle whatever came next. But deep down, he knew the path ahead was no longer just about surviving the next fight—it was about standing tall in the face of a looming, unstoppable force.</w:t>
+      </w:r>
+    </w:p>
+    <w:p>
+      <w:pPr>
+        <w:pStyle w:val="TextBody"/>
+        <w:rPr/>
+      </w:pPr>
+      <w:r>
+        <w:rPr/>
+        <w:t>As the weight of the decision settled over them, a strange sense of unity formed between the three of them. There was no turning back. The choice had been made. The lines had been drawn.</w:t>
+      </w:r>
+    </w:p>
+    <w:p>
+      <w:pPr>
+        <w:pStyle w:val="TextBody"/>
+        <w:rPr/>
+      </w:pPr>
+      <w:r>
+        <w:rPr/>
+        <w:t>Enemies of the state.</w:t>
+      </w:r>
+    </w:p>
+    <w:p>
+      <w:pPr>
+        <w:pStyle w:val="TextBody"/>
+        <w:spacing w:lineRule="auto" w:line="240" w:before="0" w:after="140"/>
+        <w:rPr/>
+      </w:pPr>
+      <w:r>
+        <w:rPr/>
+      </w:r>
+    </w:p>
+    <w:p>
+      <w:pPr>
+        <w:pStyle w:val="TextBody"/>
+        <w:spacing w:lineRule="auto" w:line="240" w:before="0" w:after="140"/>
+        <w:rPr/>
+      </w:pPr>
+      <w:r>
+        <w:rPr/>
+      </w:r>
+    </w:p>
+    <w:p>
+      <w:pPr>
+        <w:pStyle w:val="TextBody"/>
+        <w:spacing w:lineRule="auto" w:line="240" w:before="0" w:after="140"/>
+        <w:rPr/>
+      </w:pPr>
+      <w:r>
+        <w:rPr/>
+        <w:t>---</w:t>
+      </w:r>
+    </w:p>
+    <w:p>
+      <w:pPr>
+        <w:pStyle w:val="TextBody"/>
+        <w:spacing w:lineRule="auto" w:line="240" w:before="0" w:after="140"/>
+        <w:rPr>
+          <w:rStyle w:val="StrongEmphasis"/>
+        </w:rPr>
+      </w:pPr>
+      <w:r>
+        <w:rPr/>
+      </w:r>
+    </w:p>
+    <w:p>
+      <w:pPr>
+        <w:pStyle w:val="TextBody"/>
+        <w:rPr/>
+      </w:pPr>
+      <w:r>
+        <w:rPr/>
+        <w:t>The silence that followed the World Police’s ultimatum was thick with tension, each member of the party processing the gravity of the situation in their own way. The virtual meeting room, with its cold and clinical lighting, felt more like a courtroom than a place for negotiation. The weight of the World Police’s demand hung heavy in the air, and for a moment, it seemed as if the party might crumble under the pressure. But Thomas, ever the strategist, refused to let that happen.</w:t>
+      </w:r>
+    </w:p>
+    <w:p>
+      <w:pPr>
+        <w:pStyle w:val="TextBody"/>
+        <w:rPr/>
+      </w:pPr>
+      <w:r>
+        <w:rPr/>
+        <w:t>His jaw tightened, and with a deep breath, he stepped forward—both physically and mentally—into the role of spokesperson for the group. He knew this was not just a matter of words; this was about survival. The World Police would stop at nothing to bend them to their will, but Thomas wasn’t going to let that happen without a fight.</w:t>
+      </w:r>
+    </w:p>
+    <w:p>
+      <w:pPr>
+        <w:pStyle w:val="TextBody"/>
+        <w:rPr/>
+      </w:pPr>
+      <w:r>
+        <w:rPr/>
+        <w:t>“</w:t>
+      </w:r>
+      <w:r>
+        <w:rPr/>
+        <w:t>We have nothing to hide,” Thomas began, his voice steady but firm. His eyes remained locked on the screen, where the two World Police officers now stood in judgment. “We are not criminals, and we won’t stand by while you paint us as such. Yes, there was the explosion in Kingston, but we had nothing to do with it. We were targeted—by something much larger than we can even comprehend. And we’re still trying to understand the truth of it. You have no idea what we’re up against.”</w:t>
+      </w:r>
+    </w:p>
+    <w:p>
+      <w:pPr>
+        <w:pStyle w:val="TextBody"/>
+        <w:rPr/>
+      </w:pPr>
+      <w:r>
+        <w:rPr/>
+        <w:t>His words were calculated but passionate, the perfect balance of diplomacy and force. He wanted the World Police to understand that the party wasn’t just a group of fugitives on the run—they were individuals caught in the middle of a battle they had not started, and they had a duty to finish it. His gaze never wavered, his posture unyielding.</w:t>
+      </w:r>
+    </w:p>
+    <w:p>
+      <w:pPr>
+        <w:pStyle w:val="TextBody"/>
+        <w:rPr/>
+      </w:pPr>
+      <w:r>
+        <w:rPr/>
+        <w:t>“</w:t>
+      </w:r>
+      <w:r>
+        <w:rPr/>
+        <w:t>This mission we’re on, it’s bigger than all of us,” Thomas continued, his tone hardening slightly. “We don’t have the luxury of complying with your demands. You might think of us as rebels, as criminals, but we’re fighting something far worse than your bureaucracy. The world is on the brink of something catastrophic, and we’re trying to prevent it. That’s why we can’t submit to your jurisdiction—not when lives are at stake.”</w:t>
+      </w:r>
+    </w:p>
+    <w:p>
+      <w:pPr>
+        <w:pStyle w:val="TextBody"/>
+        <w:rPr/>
+      </w:pPr>
+      <w:r>
+        <w:rPr/>
+        <w:t>The officers exchanged a brief, unreadable glance. The man who had spoken earlier regarded Thomas with an icy expression, his lips pressed into a tight line. It was clear that Thomas’s words hadn’t convinced him. They never would. The World Police weren’t interested in the nuances of the party’s mission—they only cared about control.</w:t>
+      </w:r>
+    </w:p>
+    <w:p>
+      <w:pPr>
+        <w:pStyle w:val="TextBody"/>
+        <w:rPr/>
+      </w:pPr>
+      <w:r>
+        <w:rPr/>
+        <w:t>But Mina wouldn’t let the meeting end with Thomas’s voice alone. She stepped forward, her presence magnetic. Her blue eyes sparkled with a mix of determination and defiance, her posture as fierce as ever. “Thomas is right,” she added, her voice ringing with unwavering conviction. “We’re not here to answer to you. We didn’t ask for your involvement, and we sure as hell don’t need it now. We’ve fought our way through enough to know that we can’t trust anyone who claims to have the answers. The only thing we trust is each other—and our mission.”</w:t>
+      </w:r>
+    </w:p>
+    <w:p>
+      <w:pPr>
+        <w:pStyle w:val="TextBody"/>
+        <w:rPr/>
+      </w:pPr>
+      <w:r>
+        <w:rPr/>
+        <w:t>Mina’s words hung in the air, and for a brief moment, the tension in the room shifted. Her unapologetic defiance and her refusal to back down were infectious, spreading through the group like wildfire. She made it clear that the party would not be swayed by threats or ultimatums. This was their path, and nothing would stop them from walking it.</w:t>
+      </w:r>
+    </w:p>
+    <w:p>
+      <w:pPr>
+        <w:pStyle w:val="TextBody"/>
+        <w:rPr/>
+      </w:pPr>
+      <w:r>
+        <w:rPr/>
+        <w:t>“</w:t>
+      </w:r>
+      <w:r>
+        <w:rPr/>
+        <w:t>Don’t misunderstand me,” Mina continued, her voice taking on a sharp edge. “We’re not afraid of the World Police, but we are afraid of what will happen if we don’t follow through on this mission. We’re not just running from the law—we’re fighting for the future. You want us to surrender? Not happening.”</w:t>
+      </w:r>
+    </w:p>
+    <w:p>
+      <w:pPr>
+        <w:pStyle w:val="TextBody"/>
+        <w:rPr/>
+      </w:pPr>
+      <w:r>
+        <w:rPr/>
+        <w:t>Lucas, who had remained mostly silent up to this point, shifted his weight slightly, still standing in the background. He wasn’t quite as vocal as Thomas or Mina, but that didn’t mean he wasn’t engaged in the conversation. His mind was working in overdrive, processing everything that had been said, absorbing the layers of unspoken meaning behind the words. He didn’t just hear the threat in the officer’s tone; he felt it. There was something more beneath the surface, something he couldn’t quite place, but it sent a chill down his spine.</w:t>
+      </w:r>
+    </w:p>
+    <w:p>
+      <w:pPr>
+        <w:pStyle w:val="TextBody"/>
+        <w:rPr/>
+      </w:pPr>
+      <w:r>
+        <w:rPr/>
+        <w:t>He had never been one to rush to action without thinking things through. Even now, as Thomas and Mina fought for their right to remain free, Lucas found himself pulling back and observing, piecing together the hidden motives of the World Police. They weren’t just concerned with the explosion in Kingston—they were concerned with the party’s potential to disrupt their control. And that meant the party had something valuable, something they couldn’t afford to lose.</w:t>
+      </w:r>
+    </w:p>
+    <w:p>
+      <w:pPr>
+        <w:pStyle w:val="TextBody"/>
+        <w:rPr/>
+      </w:pPr>
+      <w:r>
+        <w:rPr/>
+        <w:t>But Lucas wasn’t going to show his hand. Not yet. The World Police were just as dangerous when they thought they had all the answers, and if he revealed his own suspicions, it could put them all at risk. He had to be patient, calculating. The telepathic connection he shared with Mina helped him stay grounded, but it also kept him acutely aware of her own anxieties. She wasn’t as quick to trust as she seemed, not when it came to the powers pulling the strings behind the scenes.</w:t>
+      </w:r>
+    </w:p>
+    <w:p>
+      <w:pPr>
+        <w:pStyle w:val="TextBody"/>
+        <w:rPr/>
+      </w:pPr>
+      <w:r>
+        <w:rPr/>
+        <w:t>And yet, despite his quiet observations, Lucas couldn’t ignore the sense of unity that had blossomed among them. They were standing together, firm in their resolve. Whatever doubts had plagued him in the past, whatever fears had gnawed at him, were now eclipsed by something stronger. He could feel it in the way Thomas’s voice had steadied, in the way Mina had stepped forward, her eyes ablaze with purpose. They weren’t just surviving anymore—they were fighting back. They were a team.</w:t>
+      </w:r>
+    </w:p>
+    <w:p>
+      <w:pPr>
+        <w:pStyle w:val="TextBody"/>
+        <w:rPr/>
+      </w:pPr>
+      <w:r>
+        <w:rPr/>
+        <w:t>The officers on the screen seemed to sense the same shift. There was a flicker of uncertainty in their eyes, a brief moment when the air seemed to crackle with the weight of unspoken words. They hadn’t expected such a unified response, not from a group of so-called fugitives. The World Police had underestimated them.</w:t>
+      </w:r>
+    </w:p>
+    <w:p>
+      <w:pPr>
+        <w:pStyle w:val="TextBody"/>
+        <w:rPr/>
+      </w:pPr>
+      <w:r>
+        <w:rPr/>
+        <w:t>But as the conversation continued, it became clear that the party’s refusal to comply was not an option the officers were willing to accept. They could feel the walls closing in, the inevitable clash of wills that would come if they didn’t retreat or bend. And yet, the party was unwavering.</w:t>
+      </w:r>
+    </w:p>
+    <w:p>
+      <w:pPr>
+        <w:pStyle w:val="TextBody"/>
+        <w:rPr/>
+      </w:pPr>
+      <w:r>
+        <w:rPr/>
+        <w:t>“</w:t>
+      </w:r>
+      <w:r>
+        <w:rPr/>
+        <w:t>We will not surrender,” Thomas repeated, his voice steady. “We will do what we must, and we’ll face whatever comes next, together.”</w:t>
+      </w:r>
+    </w:p>
+    <w:p>
+      <w:pPr>
+        <w:pStyle w:val="TextBody"/>
+        <w:rPr/>
+      </w:pPr>
+      <w:r>
+        <w:rPr/>
+        <w:t>The World Police officers exchanged a final glance, their expressions hardening. “Very well,” the man said. “But remember this—your defiance will be noted. You will be hunted. The consequences will follow, no matter where you go.”</w:t>
+      </w:r>
+    </w:p>
+    <w:p>
+      <w:pPr>
+        <w:pStyle w:val="TextBody"/>
+        <w:rPr/>
+      </w:pPr>
+      <w:r>
+        <w:rPr/>
+        <w:t>With that, the screen flickered off, leaving the room in an oppressive silence.</w:t>
+      </w:r>
+    </w:p>
+    <w:p>
+      <w:pPr>
+        <w:pStyle w:val="TextBody"/>
+        <w:rPr/>
+      </w:pPr>
+      <w:r>
+        <w:rPr/>
+        <w:t>But for Lucas, Mina, and Thomas, the silence was not oppressive—it was empowering. They had drawn their line in the sand. They were united, not just in the struggle ahead but in the truth of what they were fighting for.</w:t>
+      </w:r>
+    </w:p>
+    <w:p>
+      <w:pPr>
+        <w:pStyle w:val="TextBody"/>
+        <w:rPr/>
+      </w:pPr>
+      <w:r>
+        <w:rPr/>
+        <w:t>“</w:t>
+      </w:r>
+      <w:r>
+        <w:rPr/>
+        <w:t>We’re not backing down,” Mina said, breaking the silence, her voice tinged with quiet satisfaction.</w:t>
+      </w:r>
+    </w:p>
+    <w:p>
+      <w:pPr>
+        <w:pStyle w:val="TextBody"/>
+        <w:rPr/>
+      </w:pPr>
+      <w:r>
+        <w:rPr/>
+        <w:t>“</w:t>
+      </w:r>
+      <w:r>
+        <w:rPr/>
+        <w:t>No,” Thomas agreed. “And now, they’ll know exactly who they’re dealing with.”</w:t>
+      </w:r>
+    </w:p>
+    <w:p>
+      <w:pPr>
+        <w:pStyle w:val="TextBody"/>
+        <w:rPr/>
+      </w:pPr>
+      <w:r>
+        <w:rPr/>
+        <w:t>In that moment, Lucas felt a surge of something he hadn’t felt in a long time—confidence. They had made their stand. They were ready for whatever came next.</w:t>
+      </w:r>
+    </w:p>
+    <w:p>
+      <w:pPr>
+        <w:pStyle w:val="TextBody"/>
+        <w:spacing w:lineRule="auto" w:line="240" w:before="0" w:after="140"/>
+        <w:rPr/>
+      </w:pPr>
+      <w:r>
+        <w:rPr/>
+      </w:r>
+    </w:p>
+    <w:p>
+      <w:pPr>
+        <w:pStyle w:val="TextBody"/>
+        <w:spacing w:lineRule="auto" w:line="240" w:before="0" w:after="140"/>
+        <w:rPr/>
+      </w:pPr>
+      <w:r>
+        <w:rPr/>
+        <w:t>---</w:t>
+      </w:r>
+    </w:p>
+    <w:p>
+      <w:pPr>
+        <w:pStyle w:val="TextBody"/>
+        <w:spacing w:lineRule="auto" w:line="240" w:before="0" w:after="140"/>
+        <w:rPr/>
+      </w:pPr>
+      <w:r>
+        <w:rPr/>
+      </w:r>
+    </w:p>
+    <w:p>
+      <w:pPr>
+        <w:pStyle w:val="TextBody"/>
+        <w:spacing w:lineRule="auto" w:line="240" w:before="0" w:after="140"/>
+        <w:rPr/>
+      </w:pPr>
+      <w:r>
+        <w:rPr/>
+        <w:t>The virtual meeting ended with an unmistakable finality. The screen went black, but the oppressive weight of the conversation lingered in the room, heavy and suffocating. The officers of the World Police had made their position clear—</w:t>
+      </w:r>
+      <w:r>
+        <w:rPr>
+          <w:rStyle w:val="Emphasis"/>
+        </w:rPr>
+        <w:t>enemies of the state</w:t>
+      </w:r>
+      <w:r>
+        <w:rPr/>
+        <w:t>. The words echoed in Lucas’s mind, reverberating with a sharpness that seemed to cut through the stillness of the moment. They weren’t just fugitives anymore. They weren’t just running from a misunderstanding. They were now official outlaws, branded with the mark of treason. The full weight of it hadn’t quite hit him yet, but it would. It had to.</w:t>
+      </w:r>
+    </w:p>
+    <w:p>
+      <w:pPr>
+        <w:pStyle w:val="TextBody"/>
+        <w:rPr/>
+      </w:pPr>
+      <w:r>
+        <w:rPr/>
+        <w:t>“</w:t>
+      </w:r>
+      <w:r>
+        <w:rPr/>
+        <w:t>Enemies of the state,” Thomas muttered, his voice rough with frustration as he ran a hand through his hair. “Is that what we’ve become?”</w:t>
+      </w:r>
+    </w:p>
+    <w:p>
+      <w:pPr>
+        <w:pStyle w:val="TextBody"/>
+        <w:rPr/>
+      </w:pPr>
+      <w:r>
+        <w:rPr/>
+        <w:t>The question hung in the air, but no one answered. It didn’t need an answer. Everyone understood the magnitude of the situation. Their refusal to comply had sealed their fate. The World Police were a formidable force, with far-reaching influence and an iron grip on the Central Lands. They had no intention of letting this stand. Their declaration wasn’t just a formality—it was a sentence. The party was now marked for destruction.</w:t>
+      </w:r>
+    </w:p>
+    <w:p>
+      <w:pPr>
+        <w:pStyle w:val="TextBody"/>
+        <w:rPr/>
+      </w:pPr>
+      <w:r>
+        <w:rPr/>
+        <w:t xml:space="preserve">Mina leaned against the wall, her arms crossed, her gaze distant. She was tense, but there was a flicker of something else beneath the surface—a resolve, perhaps, but also the unmistakable sting of uncertainty. </w:t>
+      </w:r>
+      <w:r>
+        <w:rPr>
+          <w:rStyle w:val="Emphasis"/>
+        </w:rPr>
+        <w:t>What would the World Police do now? What was their next move?</w:t>
+      </w:r>
+    </w:p>
+    <w:p>
+      <w:pPr>
+        <w:pStyle w:val="TextBody"/>
+        <w:rPr/>
+      </w:pPr>
+      <w:r>
+        <w:rPr/>
+        <w:t>She spoke first, breaking the silence. “Well, that’s it, then. We’re officially enemies of the state.”</w:t>
+      </w:r>
+    </w:p>
+    <w:p>
+      <w:pPr>
+        <w:pStyle w:val="TextBody"/>
+        <w:rPr/>
+      </w:pPr>
+      <w:r>
+        <w:rPr/>
+        <w:t>“</w:t>
+      </w:r>
+      <w:r>
+        <w:rPr/>
+        <w:t>Does it matter?” Thomas’s voice was sharp, his gaze meeting hers. “They’ve already been hunting us, Mina. This just makes it official.”</w:t>
+      </w:r>
+    </w:p>
+    <w:p>
+      <w:pPr>
+        <w:pStyle w:val="TextBody"/>
+        <w:rPr/>
+      </w:pPr>
+      <w:r>
+        <w:rPr/>
+        <w:t>“</w:t>
+      </w:r>
+      <w:r>
+        <w:rPr/>
+        <w:t>But now it’s different.” Her voice was quiet, almost a whisper, but it carried the weight of her concerns. “We’ve gone from being fugitives to being targets, not just of Brum'korath, but of the World Police. And we’re marked for something bigger. Something far more dangerous.”</w:t>
+      </w:r>
+    </w:p>
+    <w:p>
+      <w:pPr>
+        <w:pStyle w:val="TextBody"/>
+        <w:rPr/>
+      </w:pPr>
+      <w:r>
+        <w:rPr/>
+        <w:t xml:space="preserve">Lucas stood at the back of the room, his eyes drifting to the window. The city outside was alive with motion, oblivious to the fact that they were now enemies to a power that controlled much of the world. </w:t>
+      </w:r>
+      <w:r>
+        <w:rPr>
+          <w:rStyle w:val="Emphasis"/>
+        </w:rPr>
+        <w:t>Enemies of the state</w:t>
+      </w:r>
+      <w:r>
+        <w:rPr/>
+        <w:t>. The words filled his mind with questions, none of which he could answer yet. Why had they been marked so decisively? Was it just their defiance? Or was there more? The World Police had never been known to take such swift and public action. Something had changed. Something bigger was at play here.</w:t>
+      </w:r>
+    </w:p>
+    <w:p>
+      <w:pPr>
+        <w:pStyle w:val="TextBody"/>
+        <w:rPr/>
+      </w:pPr>
+      <w:r>
+        <w:rPr/>
+        <w:t>He felt Mina’s unease echoing in his mind, a subtle undercurrent to their telepathic connection, a reminder that their unity and resolve would be tested in ways they hadn’t yet imagined. The future loomed before them like an open, uncharted sea, and the storm clouds on the horizon were thick with uncertainty.</w:t>
+      </w:r>
+    </w:p>
+    <w:p>
+      <w:pPr>
+        <w:pStyle w:val="TextBody"/>
+        <w:rPr/>
+      </w:pPr>
+      <w:r>
+        <w:rPr/>
+        <w:t>“</w:t>
+      </w:r>
+      <w:r>
+        <w:rPr/>
+        <w:t>We’re not the only ones who’ll pay for this,” Lucas said quietly, his voice soft but carrying a weight of its own. “There are forces out there that want to use us, to manipulate us. They’re all watching now—waiting for the right moment.”</w:t>
+      </w:r>
+    </w:p>
+    <w:p>
+      <w:pPr>
+        <w:pStyle w:val="TextBody"/>
+        <w:rPr/>
+      </w:pPr>
+      <w:r>
+        <w:rPr/>
+        <w:t>Thomas turned toward him, his brow furrowed in thought. “What do you mean?”</w:t>
+      </w:r>
+    </w:p>
+    <w:p>
+      <w:pPr>
+        <w:pStyle w:val="TextBody"/>
+        <w:rPr/>
+      </w:pPr>
+      <w:r>
+        <w:rPr/>
+        <w:t>“</w:t>
+      </w:r>
+      <w:r>
+        <w:rPr/>
+        <w:t>The World Police isn’t acting alone,” Lucas continued. “They’re just a part of the larger picture, a much bigger game. The Sent Ones... the prophecy. This isn’t just about us. They’ve been watching us for years, testing us. And now we’ve crossed a line. A dangerous one.”</w:t>
+      </w:r>
+    </w:p>
+    <w:p>
+      <w:pPr>
+        <w:pStyle w:val="TextBody"/>
+        <w:rPr/>
+      </w:pPr>
+      <w:r>
+        <w:rPr/>
+        <w:t>Mina’s eyes widened as she processed his words. The implications were enormous. She knew they weren’t just fighting for their own survival anymore—they were caught in something far deeper, something that reached beyond the borders of Brum'korath and the Central Lands.</w:t>
+      </w:r>
+    </w:p>
+    <w:p>
+      <w:pPr>
+        <w:pStyle w:val="TextBody"/>
+        <w:rPr/>
+      </w:pPr>
+      <w:r>
+        <w:rPr/>
+        <w:t>“</w:t>
+      </w:r>
+      <w:r>
+        <w:rPr/>
+        <w:t>And what does that mean for us?” she asked, her voice tinged with concern. “We’ve already been marked as enemies. What happens next?”</w:t>
+      </w:r>
+    </w:p>
+    <w:p>
+      <w:pPr>
+        <w:pStyle w:val="TextBody"/>
+        <w:rPr/>
+      </w:pPr>
+      <w:r>
+        <w:rPr/>
+        <w:t>Thomas paced across the room, his mind working furiously. “What it means is that we can’t trust anyone. Not even the dwarves. Not the elves. Not the World Police. No one. They all have their own agendas, their own games to play. And we’re nothing more than pawns in it.”</w:t>
+      </w:r>
+    </w:p>
+    <w:p>
+      <w:pPr>
+        <w:pStyle w:val="TextBody"/>
+        <w:rPr/>
+      </w:pPr>
+      <w:r>
+        <w:rPr/>
+        <w:t xml:space="preserve">The tension in the room thickened, as if the very air around them had become charged with static. Lucas’s mind was already racing ahead, processing the information at an alarming speed. </w:t>
+      </w:r>
+      <w:r>
+        <w:rPr>
+          <w:rStyle w:val="Emphasis"/>
+        </w:rPr>
+        <w:t>Enemies of the state.</w:t>
+      </w:r>
+      <w:r>
+        <w:rPr/>
+        <w:t xml:space="preserve"> That was the first step. The next would be the tightening of the noose. The World Police would make sure they couldn’t escape their reach. And if that wasn’t enough, there were other factions at play—factions that would move in the shadows, watching their every move, waiting for the moment to strike.</w:t>
+      </w:r>
+    </w:p>
+    <w:p>
+      <w:pPr>
+        <w:pStyle w:val="TextBody"/>
+        <w:rPr/>
+      </w:pPr>
+      <w:r>
+        <w:rPr/>
+        <w:t>“</w:t>
+      </w:r>
+      <w:r>
+        <w:rPr/>
+        <w:t>The World Police won’t stop at just labeling us enemies,” Lucas said, his voice low, barely above a whisper. “They’ll hunt us. They’ll do whatever it takes to break us. And there’s no telling who else will join them. There are bigger forces out there—cultists, political powers, maybe even factions within the World Police itself. They’ll try to use us, control us. And they’ll destroy anyone who gets in their way.”</w:t>
+      </w:r>
+    </w:p>
+    <w:p>
+      <w:pPr>
+        <w:pStyle w:val="TextBody"/>
+        <w:rPr/>
+      </w:pPr>
+      <w:r>
+        <w:rPr/>
+        <w:t>Mina looked up at him, her expression a mix of determination and worry. “So what do we do now?”</w:t>
+      </w:r>
+    </w:p>
+    <w:p>
+      <w:pPr>
+        <w:pStyle w:val="TextBody"/>
+        <w:rPr/>
+      </w:pPr>
+      <w:r>
+        <w:rPr/>
+        <w:t>“</w:t>
+      </w:r>
+      <w:r>
+        <w:rPr/>
+        <w:t>We keep moving,” Thomas said, his voice cold and resolute. “We keep pushing forward. We do what we have to do, and we don’t look back. We fight for the future, for the people who don’t have a voice, for the ones who need us. That’s all we can do now.”</w:t>
+      </w:r>
+    </w:p>
+    <w:p>
+      <w:pPr>
+        <w:pStyle w:val="TextBody"/>
+        <w:rPr/>
+      </w:pPr>
+      <w:r>
+        <w:rPr/>
+        <w:t>A heavy silence fell over them as his words settled in. The stakes had been raised. They weren’t just fighting for survival anymore. They were fighting for something much bigger—something they didn’t fully understand, but something they knew they couldn’t ignore. And now, with the World Police against them, there was no going back.</w:t>
+      </w:r>
+    </w:p>
+    <w:p>
+      <w:pPr>
+        <w:pStyle w:val="TextBody"/>
+        <w:rPr/>
+      </w:pPr>
+      <w:r>
+        <w:rPr/>
+        <w:t>As Lucas gazed out the window, the city sprawled beneath him, seemingly indifferent to the storm brewing in the distance. He didn’t know what the future held, but one thing was certain: the party’s defiance had set something into motion, and they would have to face the consequences, whatever they might be.</w:t>
+      </w:r>
+    </w:p>
+    <w:p>
+      <w:pPr>
+        <w:pStyle w:val="TextBody"/>
+        <w:rPr/>
+      </w:pPr>
+      <w:r>
+        <w:rPr/>
+        <w:t>But for now, there was only one choice left—keep moving forward, stay united, and prepare for the inevitable confrontation that was coming. The World Police had declared them enemies. And that was just the beginning.</w:t>
+      </w:r>
+    </w:p>
+    <w:p>
+      <w:pPr>
+        <w:pStyle w:val="TextBody"/>
+        <w:rPr/>
+      </w:pPr>
+      <w:r>
+        <w:rPr/>
+        <w:t>The storm had only begun to gather.</w:t>
+      </w:r>
+    </w:p>
+    <w:p>
+      <w:pPr>
+        <w:pStyle w:val="TextBody"/>
+        <w:spacing w:lineRule="auto" w:line="240" w:before="0" w:after="140"/>
+        <w:rPr/>
+      </w:pPr>
+      <w:r>
+        <w:rPr/>
+      </w:r>
+    </w:p>
+    <w:p>
+      <w:pPr>
+        <w:pStyle w:val="TextBody"/>
+        <w:spacing w:lineRule="auto" w:line="240" w:before="0" w:after="140"/>
+        <w:rPr/>
+      </w:pPr>
+      <w:r>
+        <w:rPr/>
+      </w:r>
+    </w:p>
+    <w:p>
+      <w:pPr>
+        <w:pStyle w:val="TextBody"/>
+        <w:spacing w:lineRule="auto" w:line="240" w:before="0" w:after="140"/>
+        <w:rPr/>
+      </w:pPr>
+      <w:r>
+        <w:rPr/>
+        <w:t>---</w:t>
+      </w:r>
+    </w:p>
+    <w:p>
+      <w:pPr>
+        <w:pStyle w:val="TextBody"/>
+        <w:spacing w:lineRule="auto" w:line="240" w:before="0" w:after="140"/>
+        <w:rPr/>
+      </w:pPr>
+      <w:r>
+        <w:rPr/>
+      </w:r>
+    </w:p>
+    <w:p>
+      <w:pPr>
+        <w:pStyle w:val="Heading3"/>
+        <w:spacing w:lineRule="auto" w:line="240" w:before="0" w:after="140"/>
+        <w:rPr/>
+      </w:pPr>
+      <w:r>
+        <w:rPr/>
+        <w:t xml:space="preserve">Chapter 26: </w:t>
+      </w:r>
+      <w:r>
+        <w:rPr>
+          <w:rStyle w:val="StrongEmphasis"/>
+          <w:b/>
+        </w:rPr>
+        <w:t xml:space="preserve">"Shadows of Justice and Light of Discovery" </w:t>
+      </w:r>
+      <w:r>
+        <w:rPr>
+          <w:rStyle w:val="StrongEmphasis"/>
+          <w:b/>
+        </w:rPr>
+        <w:t>(Part 4)</w:t>
+      </w:r>
+    </w:p>
+    <w:p>
+      <w:pPr>
+        <w:pStyle w:val="TextBody"/>
+        <w:spacing w:lineRule="auto" w:line="240" w:before="0" w:after="140"/>
+        <w:rPr>
+          <w:rStyle w:val="StrongEmphasis"/>
+        </w:rPr>
+      </w:pPr>
+      <w:r>
+        <w:rPr/>
+      </w:r>
+    </w:p>
+    <w:p>
+      <w:pPr>
+        <w:pStyle w:val="TextBody"/>
+        <w:rPr/>
+      </w:pPr>
+      <w:r>
+        <w:rPr/>
+        <w:t>The air in Brum'korath had become thick with tension. The city, once buzzing with the hope of justice, now carried a quiet unease, an undercurrent of suspicion that gripped the hearts of its inhabitants. For Lucas, Mina, and Thomas, each passing day felt like a countdown, not just to their eventual fate, but to something far greater looming on the horizon.</w:t>
+      </w:r>
+    </w:p>
+    <w:p>
+      <w:pPr>
+        <w:pStyle w:val="TextBody"/>
+        <w:rPr/>
+      </w:pPr>
+      <w:r>
+        <w:rPr/>
+        <w:t>That evening, the tension seemed to snap like a taut string. The party was summoned to a private meeting room within the Justice Halls, the same grand structure that had once presided over their trial. This time, however, the room was not filled with dwarven judges and wary officials. Instead, a single figure waited for them—a lone elvish envoy.</w:t>
+      </w:r>
+    </w:p>
+    <w:p>
+      <w:pPr>
+        <w:pStyle w:val="TextBody"/>
+        <w:rPr/>
+      </w:pPr>
+      <w:r>
+        <w:rPr/>
+        <w:t>She stood tall and elegant, her silver hair flowing like a river of moonlight, and her piercing violet eyes seemed to glimmer with ancient knowledge. Her presence exuded both authority and grace, a reflection of the deep power held by the elves. The envoy, though neither hostile nor welcoming, radiated an undeniable aura of mystery. She was clearly not here for pleasantries.</w:t>
+      </w:r>
+    </w:p>
+    <w:p>
+      <w:pPr>
+        <w:pStyle w:val="TextBody"/>
+        <w:rPr/>
+      </w:pPr>
+      <w:r>
+        <w:rPr/>
+        <w:t>“</w:t>
+      </w:r>
+      <w:r>
+        <w:rPr/>
+        <w:t>Lucas,” she began, her voice smooth but firm. “Mina. Thomas. I come with news that concerns you directly.”</w:t>
+      </w:r>
+    </w:p>
+    <w:p>
+      <w:pPr>
+        <w:pStyle w:val="TextBody"/>
+        <w:rPr/>
+      </w:pPr>
+      <w:r>
+        <w:rPr/>
+        <w:t>The room fell into an uneasy silence as the three of them exchanged wary glances. They had come to understand that nothing was ever as simple as it appeared, especially not with the world they now inhabited. The events surrounding the explosion at Kingston, the trial, and the constant surveillance by the World Police all seemed to fit together like pieces of a puzzle whose image was still obscured. But this elvish envoy was about to offer them the next fragment of that puzzle.</w:t>
+      </w:r>
+    </w:p>
+    <w:p>
+      <w:pPr>
+        <w:pStyle w:val="TextBody"/>
+        <w:rPr/>
+      </w:pPr>
+      <w:r>
+        <w:rPr/>
+        <w:t>“</w:t>
+      </w:r>
+      <w:r>
+        <w:rPr/>
+        <w:t>We have learned of your role in the incident at Kingston,” she continued, her gaze resting on Lucas and Mina. “While the World Police would have you believe you are responsible for that tragedy, we know the truth is more complicated. It is not your actions that concern us, but your connection to something far older—something far more powerful.”</w:t>
+      </w:r>
+    </w:p>
+    <w:p>
+      <w:pPr>
+        <w:pStyle w:val="TextBody"/>
+        <w:rPr/>
+      </w:pPr>
+      <w:r>
+        <w:rPr/>
+        <w:t>Lucas felt a sudden tightening in his chest. He had feared this moment for weeks, that the world would finally uncover what had happened in Kingston, even if he couldn’t remember it. But the mention of something “older” and “powerful” struck him like a jolt of electricity. His fingers tightened into fists, his mind racing as he instinctively reached for the Obsidian relic at his wrist. Mina caught his eye, a silent communication passing between them. Neither of them fully understood the link to the Sent Ones, but they knew it was coming—whatever “it” was.</w:t>
+      </w:r>
+    </w:p>
+    <w:p>
+      <w:pPr>
+        <w:pStyle w:val="TextBody"/>
+        <w:rPr/>
+      </w:pPr>
+      <w:r>
+        <w:rPr/>
+        <w:t>The envoy’s voice lowered slightly, as if drawing them in, inviting them into a deeper trust. “The explosion in Kingston was no accident. There are forces at play that even the World Police cannot comprehend. And those forces are seeking something—or rather, someone. Or perhaps, two someones.” She paused, her eyes flicking between Lucas and Mina. “You are the ones they have been searching for.”</w:t>
+      </w:r>
+    </w:p>
+    <w:p>
+      <w:pPr>
+        <w:pStyle w:val="TextBody"/>
+        <w:rPr/>
+      </w:pPr>
+      <w:r>
+        <w:rPr/>
+        <w:t>Mina stiffened, her gaze unwavering. “Who? What do you mean?”</w:t>
+      </w:r>
+    </w:p>
+    <w:p>
+      <w:pPr>
+        <w:pStyle w:val="TextBody"/>
+        <w:rPr/>
+      </w:pPr>
+      <w:r>
+        <w:rPr/>
+        <w:t xml:space="preserve">The envoy nodded, acknowledging the question but not offering a direct answer immediately. “A Disciple of the Empire. A figure of immense power who serves as one of the Empire’s agents. This Disciple, known as the </w:t>
+      </w:r>
+      <w:r>
+        <w:rPr>
+          <w:rStyle w:val="StrongEmphasis"/>
+        </w:rPr>
+        <w:t>Disciple of Air</w:t>
+      </w:r>
+      <w:r>
+        <w:rPr/>
+        <w:t>, has been on a quest to find you both for years. His mission is to claim what is rightfully his, and your role in this has been written long before your arrival in Brum'korath.”</w:t>
+      </w:r>
+    </w:p>
+    <w:p>
+      <w:pPr>
+        <w:pStyle w:val="TextBody"/>
+        <w:rPr/>
+      </w:pPr>
+      <w:r>
+        <w:rPr/>
+        <w:t>Lucas felt a strange chill at the mention of the Disciple of Air. Though the name meant nothing to him directly, the words reverberated in his mind. He could see nothing of the Disciple, but there was an unsettling sense of recognition, like hearing a name that belonged to a dream. Mina, too, looked as if she had seen this figure before, though neither could place where.</w:t>
+      </w:r>
+    </w:p>
+    <w:p>
+      <w:pPr>
+        <w:pStyle w:val="TextBody"/>
+        <w:rPr/>
+      </w:pPr>
+      <w:r>
+        <w:rPr/>
+        <w:t xml:space="preserve">The envoy seemed to sense their unease and continued, “The Disciple is not just a servant of the Empire. He is part of something far older, a lineage linked to the </w:t>
+      </w:r>
+      <w:r>
+        <w:rPr>
+          <w:rStyle w:val="StrongEmphasis"/>
+        </w:rPr>
+        <w:t>Sent Ones</w:t>
+      </w:r>
+      <w:r>
+        <w:rPr/>
+        <w:t>. His mission is tied to the prophecies that have been passed down for centuries. Prophecies that speak of the man who can move mountains and the woman who can see the future.” Her eyes shifted to Lucas. “Lucas, you have the power to manipulate the earth itself. You are the one the Disciple seeks. And Mina,” she said, her voice softening slightly, “you are the one who can perceive what others cannot—the future, the movements of time. The Disciple believes that if he possesses you both, the Empire will be unstoppable.”</w:t>
+      </w:r>
+    </w:p>
+    <w:p>
+      <w:pPr>
+        <w:pStyle w:val="TextBody"/>
+        <w:rPr/>
+      </w:pPr>
+      <w:r>
+        <w:rPr/>
+        <w:t xml:space="preserve">Lucas’s heart thudded in his chest. </w:t>
+      </w:r>
+      <w:r>
+        <w:rPr>
+          <w:rStyle w:val="StrongEmphasis"/>
+        </w:rPr>
+        <w:t>Move mountains. See the future.</w:t>
+      </w:r>
+      <w:r>
+        <w:rPr/>
+        <w:t xml:space="preserve"> These words, spoken by the envoy with such certainty, cut deep into his core. He had never fully understood the extent of his abilities—how far they reached, what they truly meant. But the idea that someone had been hunting him and Mina for this very reason filled him with dread.</w:t>
+      </w:r>
+    </w:p>
+    <w:p>
+      <w:pPr>
+        <w:pStyle w:val="TextBody"/>
+        <w:rPr/>
+      </w:pPr>
+      <w:r>
+        <w:rPr/>
+        <w:t>“</w:t>
+      </w:r>
+      <w:r>
+        <w:rPr/>
+        <w:t>But we’ve never met this Disciple,” Lucas said, his voice low, measured, though his mind was racing. “How do you know it’s us? How can we trust you?”</w:t>
+      </w:r>
+    </w:p>
+    <w:p>
+      <w:pPr>
+        <w:pStyle w:val="TextBody"/>
+        <w:rPr/>
+      </w:pPr>
+      <w:r>
+        <w:rPr/>
+        <w:t>The envoy’s gaze softened, but only slightly. “We’ve known about you for some time. The elves have long studied the movements of the Sent Ones, and we have kept track of those linked to the prophecy. The Disciple of Air has been tracking your movements across the continent. You are the ones he needs. He has already started his search on the Eastern Continent. And now, you must join us to stop him.”</w:t>
+      </w:r>
+    </w:p>
+    <w:p>
+      <w:pPr>
+        <w:pStyle w:val="TextBody"/>
+        <w:rPr/>
+      </w:pPr>
+      <w:r>
+        <w:rPr/>
+        <w:t>There was a long pause as the weight of her words settled in. Lucas exchanged a quick glance with Mina, his mind wrestling with the implications. The Disciple of Air. The Sent Ones. Prophecies. It felt as though the threads of their lives had always been leading them toward this moment, but he wasn’t sure he was ready for it.</w:t>
+      </w:r>
+    </w:p>
+    <w:p>
+      <w:pPr>
+        <w:pStyle w:val="TextBody"/>
+        <w:rPr/>
+      </w:pPr>
+      <w:r>
+        <w:rPr/>
+        <w:t>The envoy took a breath, sensing their hesitation. “We do not ask this of you lightly. But we offer you something in return. Protection. Immunity from the World Police. The Central Lands may see you as enemies, but we—our people—can offer you safe passage. Safe haven. We ask for your assistance in the coming conflict, and in exchange, we promise you a temporary reprieve from your pursuers.”</w:t>
+      </w:r>
+    </w:p>
+    <w:p>
+      <w:pPr>
+        <w:pStyle w:val="TextBody"/>
+        <w:rPr/>
+      </w:pPr>
+      <w:r>
+        <w:rPr/>
+        <w:t>Mina’s brow furrowed, her protective instincts flaring up. “And what exactly do you want us to do?” she asked, her voice tinged with skepticism.</w:t>
+      </w:r>
+    </w:p>
+    <w:p>
+      <w:pPr>
+        <w:pStyle w:val="TextBody"/>
+        <w:rPr/>
+      </w:pPr>
+      <w:r>
+        <w:rPr/>
+        <w:t>The envoy’s expression remained unreadable. “The Disciple of Air must be confronted. If he succeeds in finding you, the consequences could be catastrophic—not just for you, but for the entire continent. We need your help to stop him before his power grows beyond our control.”</w:t>
+      </w:r>
+    </w:p>
+    <w:p>
+      <w:pPr>
+        <w:pStyle w:val="TextBody"/>
+        <w:rPr/>
+      </w:pPr>
+      <w:r>
+        <w:rPr/>
+        <w:t>The words hung in the air like a heavy mist, their weight pressing on Lucas and Mina. They were being asked to face a force they barely understood, with the fate of the continent resting on their shoulders. And yet, the alternative—allowing the Disciple to succeed, to grow in power—was too terrifying to imagine.</w:t>
+      </w:r>
+    </w:p>
+    <w:p>
+      <w:pPr>
+        <w:pStyle w:val="TextBody"/>
+        <w:rPr/>
+      </w:pPr>
+      <w:r>
+        <w:rPr/>
+        <w:t>Lucas took a slow breath, feeling the weight of the decision settling on him. He could sense the urgency in the envoy’s words, but there was something else—something deeper. There was no turning back from this, no matter how much they hesitated. This mission, this prophecy, was already in motion.</w:t>
+      </w:r>
+    </w:p>
+    <w:p>
+      <w:pPr>
+        <w:pStyle w:val="TextBody"/>
+        <w:rPr/>
+      </w:pPr>
+      <w:r>
+        <w:rPr/>
+        <w:t>He nodded to the envoy, his voice steady despite the tumult inside. “We’ll help. But we need more than just protection. We need assurances. We need to know we’ll be able to return to Brum'korath when this is over. And if we decide it’s too much—we need the right to walk away.”</w:t>
+      </w:r>
+    </w:p>
+    <w:p>
+      <w:pPr>
+        <w:pStyle w:val="TextBody"/>
+        <w:rPr/>
+      </w:pPr>
+      <w:r>
+        <w:rPr/>
+        <w:t>The envoy nodded, her eyes meeting his. “Agreed. We will honor those terms. You will have your freedom to return, should you choose. But we must act swiftly. The Disciple of Air grows closer with each passing day.”</w:t>
+      </w:r>
+    </w:p>
+    <w:p>
+      <w:pPr>
+        <w:pStyle w:val="TextBody"/>
+        <w:rPr/>
+      </w:pPr>
+      <w:r>
+        <w:rPr/>
+        <w:t>And with that, the meeting took its next step. The journey ahead was no longer a distant thought but a reality they could not ignore.</w:t>
+      </w:r>
+    </w:p>
+    <w:p>
+      <w:pPr>
+        <w:pStyle w:val="TextBody"/>
+        <w:rPr/>
+      </w:pPr>
+      <w:r>
+        <w:rPr/>
+      </w:r>
+    </w:p>
+    <w:p>
+      <w:pPr>
+        <w:pStyle w:val="TextBody"/>
+        <w:rPr/>
+      </w:pPr>
+      <w:r>
+        <w:rPr/>
+        <w:t>---</w:t>
+      </w:r>
+    </w:p>
+    <w:p>
+      <w:pPr>
+        <w:pStyle w:val="TextBody"/>
+        <w:rPr/>
+      </w:pPr>
+      <w:r>
+        <w:rPr/>
+      </w:r>
+    </w:p>
+    <w:p>
+      <w:pPr>
+        <w:pStyle w:val="TextBody"/>
+        <w:rPr>
+          <w:color w:val="C9211E"/>
+        </w:rPr>
+      </w:pPr>
+      <w:r>
+        <w:rPr>
+          <w:color w:val="C9211E"/>
+        </w:rPr>
+      </w:r>
+    </w:p>
+    <w:p>
+      <w:pPr>
+        <w:pStyle w:val="TextBody"/>
+        <w:rPr>
+          <w:color w:val="C9211E"/>
+        </w:rPr>
+      </w:pPr>
+      <w:r>
+        <w:rPr>
+          <w:color w:val="C9211E"/>
+        </w:rPr>
+        <w:t>The room was thick with smoke and the sharp, metallic tang of tension. In the dimly lit hall beneath the towering spires of Brum'korath, the air buzzed with the low murmur of voices, but there was no comfort in the sound. The grand council chamber, once a place of solemn diplomacy, now felt more like a battlefield. The dwarven councilors, seated on their high stone thrones, stared down at Lucas, Mina, and Thomas with a mix of suspicion and wariness. Between them, the elvish envoy stood, poised yet watchful, as if trying to navigate the growing friction in the room.</w:t>
+      </w:r>
+    </w:p>
+    <w:p>
+      <w:pPr>
+        <w:pStyle w:val="TextBody"/>
+        <w:rPr>
+          <w:color w:val="C9211E"/>
+        </w:rPr>
+      </w:pPr>
+      <w:r>
+        <w:rPr>
+          <w:color w:val="C9211E"/>
+        </w:rPr>
+        <w:t>The meeting had been scheduled to discuss the party’s next steps after their trial, but it quickly became clear that what was meant to be a simple negotiation had turned into something far more complicated. There was no mistaking the tension in the room. The dwarves, whose loyalty to Brum'korath had never been in question, now found themselves at odds with the elves, and their mistrust toward Lucas and his companions was palpable.</w:t>
+      </w:r>
+    </w:p>
+    <w:p>
+      <w:pPr>
+        <w:pStyle w:val="TextBody"/>
+        <w:rPr/>
+      </w:pPr>
+      <w:r>
+        <w:rPr>
+          <w:color w:val="C9211E"/>
+        </w:rPr>
+        <w:t>“</w:t>
+      </w:r>
+      <w:r>
+        <w:rPr>
+          <w:color w:val="C9211E"/>
+        </w:rPr>
+        <w:t xml:space="preserve">You ask for our help, and you offer </w:t>
+      </w:r>
+      <w:r>
+        <w:rPr>
+          <w:rStyle w:val="Emphasis"/>
+          <w:color w:val="C9211E"/>
+        </w:rPr>
+        <w:t>protection</w:t>
+      </w:r>
+      <w:r>
+        <w:rPr>
+          <w:color w:val="C9211E"/>
+        </w:rPr>
+        <w:t xml:space="preserve">?” grunted Durak, a stout dwarf with a broad beard that nearly reached his chest. His voice was gruff, but there was an edge to it that made Lucas’s spine stiffen. “Protection from whom, exactly? Your </w:t>
+      </w:r>
+      <w:r>
+        <w:rPr>
+          <w:rStyle w:val="Emphasis"/>
+          <w:color w:val="C9211E"/>
+        </w:rPr>
+        <w:t>elvish kin</w:t>
+      </w:r>
+      <w:r>
+        <w:rPr>
+          <w:color w:val="C9211E"/>
+        </w:rPr>
+        <w:t xml:space="preserve">?” He sneered the word, and his eyes flicked toward the elvish envoy, who did not flinch under his gaze. “We’ve seen your kind in action before. A </w:t>
+      </w:r>
+      <w:r>
+        <w:rPr>
+          <w:rStyle w:val="Emphasis"/>
+          <w:color w:val="C9211E"/>
+        </w:rPr>
+        <w:t>temporary reprieve</w:t>
+      </w:r>
+      <w:r>
+        <w:rPr>
+          <w:color w:val="C9211E"/>
+        </w:rPr>
+        <w:t xml:space="preserve">, you say. What makes you think we’ll trust </w:t>
+      </w:r>
+      <w:r>
+        <w:rPr>
+          <w:rStyle w:val="Emphasis"/>
+          <w:color w:val="C9211E"/>
+        </w:rPr>
+        <w:t>any</w:t>
+      </w:r>
+      <w:r>
+        <w:rPr>
+          <w:color w:val="C9211E"/>
+        </w:rPr>
+        <w:t xml:space="preserve"> promise from you?”</w:t>
+      </w:r>
+    </w:p>
+    <w:p>
+      <w:pPr>
+        <w:pStyle w:val="TextBody"/>
+        <w:rPr>
+          <w:color w:val="C9211E"/>
+        </w:rPr>
+      </w:pPr>
+      <w:r>
+        <w:rPr>
+          <w:color w:val="C9211E"/>
+        </w:rPr>
+        <w:t>Durak’s words were met with murmurs of agreement from several of his fellow councilors. Their glares made it clear that the alliance between the dwarves and elves had never been an easy one. But it wasn’t just their mistrust of the elves that made the air thick with unease. There was something else—an undercurrent of concern that ran deeper. The dwarves were not merely questioning the elves’ motives. They were questioning Lucas, Mina, and their ability to fulfill the promises made on their behalf.</w:t>
+      </w:r>
+    </w:p>
+    <w:p>
+      <w:pPr>
+        <w:pStyle w:val="TextBody"/>
+        <w:rPr>
+          <w:color w:val="C9211E"/>
+        </w:rPr>
+      </w:pPr>
+      <w:r>
+        <w:rPr>
+          <w:color w:val="C9211E"/>
+        </w:rPr>
+        <w:t>Lucas felt the weight of their eyes on him, and for a moment, the room felt smaller. The political tensions between the elves and dwarves had been simmering for centuries, but now, with the Sent Ones' prophecy seemingly coming to life, those tensions had taken on a more dangerous tone.</w:t>
+      </w:r>
+    </w:p>
+    <w:p>
+      <w:pPr>
+        <w:pStyle w:val="TextBody"/>
+        <w:rPr>
+          <w:color w:val="C9211E"/>
+        </w:rPr>
+      </w:pPr>
+      <w:r>
+        <w:rPr>
+          <w:color w:val="C9211E"/>
+        </w:rPr>
+        <w:t>“</w:t>
+      </w:r>
+      <w:r>
+        <w:rPr>
+          <w:color w:val="C9211E"/>
+        </w:rPr>
+        <w:t>We do not ask for your trust,” the elvish envoy said calmly, her voice cutting through the room like a blade. “We offer it, and the safety of your city, in exchange for a favor.” She glanced at Lucas and Mina. “The mission I speak of will not only ensure your safety from the Disciple, but it will also grant you the chance to strike at the heart of the Empire itself.”</w:t>
+      </w:r>
+    </w:p>
+    <w:p>
+      <w:pPr>
+        <w:pStyle w:val="TextBody"/>
+        <w:rPr>
+          <w:color w:val="C9211E"/>
+        </w:rPr>
+      </w:pPr>
+      <w:r>
+        <w:rPr>
+          <w:color w:val="C9211E"/>
+        </w:rPr>
+        <w:t>Her words lingered in the air, and for a brief moment, it seemed as though even the dwarves were taken aback by the weight of what she had said. But Durak, the most vocal of the councilors, was unbowed. His glare only intensified.</w:t>
+      </w:r>
+    </w:p>
+    <w:p>
+      <w:pPr>
+        <w:pStyle w:val="TextBody"/>
+        <w:rPr/>
+      </w:pPr>
+      <w:r>
+        <w:rPr>
+          <w:color w:val="C9211E"/>
+        </w:rPr>
+        <w:t>“</w:t>
+      </w:r>
+      <w:r>
+        <w:rPr>
+          <w:color w:val="C9211E"/>
+        </w:rPr>
+        <w:t xml:space="preserve">You speak of favors and promises, but what assurance do we have that </w:t>
+      </w:r>
+      <w:r>
+        <w:rPr>
+          <w:rStyle w:val="Emphasis"/>
+          <w:color w:val="C9211E"/>
+        </w:rPr>
+        <w:t>you</w:t>
+      </w:r>
+      <w:r>
+        <w:rPr>
+          <w:color w:val="C9211E"/>
+        </w:rPr>
+        <w:t xml:space="preserve"> won’t turn your back on us once the mission is complete? What makes you think that these two,” Durak’s eyes flicked toward Lucas and Mina, “can deliver on your promises? We’ve seen the results of trusting outsiders before.”</w:t>
+      </w:r>
+    </w:p>
+    <w:p>
+      <w:pPr>
+        <w:pStyle w:val="TextBody"/>
+        <w:rPr>
+          <w:color w:val="C9211E"/>
+        </w:rPr>
+      </w:pPr>
+      <w:r>
+        <w:rPr>
+          <w:color w:val="C9211E"/>
+        </w:rPr>
+        <w:t>Thomas, standing at the side, clenched his jaw, his hands twitching near his weapons. He was the more diplomatic of the group, but even he was beginning to feel the pressure. The time for subtlety was running out.</w:t>
+      </w:r>
+    </w:p>
+    <w:p>
+      <w:pPr>
+        <w:pStyle w:val="TextBody"/>
+        <w:rPr/>
+      </w:pPr>
+      <w:r>
+        <w:rPr>
+          <w:color w:val="C9211E"/>
+        </w:rPr>
+        <w:t>“</w:t>
+      </w:r>
+      <w:r>
+        <w:rPr>
+          <w:color w:val="C9211E"/>
+        </w:rPr>
+        <w:t xml:space="preserve">There is no time for games,” Thomas interjected, his voice steady but firm. “We’re being hunted by the World Police, and this Disciple—this </w:t>
+      </w:r>
+      <w:r>
+        <w:rPr>
+          <w:rStyle w:val="Emphasis"/>
+          <w:color w:val="C9211E"/>
+        </w:rPr>
+        <w:t>Disciple of Air</w:t>
+      </w:r>
+      <w:r>
+        <w:rPr>
+          <w:color w:val="C9211E"/>
+        </w:rPr>
+        <w:t xml:space="preserve">—is no small threat. We don’t have the luxury of letting personal grievances drag this out. The question is not whether we can trust the elves, but whether we can trust </w:t>
+      </w:r>
+      <w:r>
+        <w:rPr>
+          <w:rStyle w:val="Emphasis"/>
+          <w:color w:val="C9211E"/>
+        </w:rPr>
+        <w:t>ourselves</w:t>
+      </w:r>
+      <w:r>
+        <w:rPr>
+          <w:color w:val="C9211E"/>
+        </w:rPr>
+        <w:t xml:space="preserve"> to stop the threat before it consumes all of us.”</w:t>
+      </w:r>
+    </w:p>
+    <w:p>
+      <w:pPr>
+        <w:pStyle w:val="TextBody"/>
+        <w:rPr>
+          <w:color w:val="C9211E"/>
+        </w:rPr>
+      </w:pPr>
+      <w:r>
+        <w:rPr>
+          <w:color w:val="C9211E"/>
+        </w:rPr>
+        <w:t>Mina stepped forward, her eyes sharp and calculating. “We’ll help you with the mission,” she said, her voice unwavering. “But you need to understand that our time is limited. We can’t afford to waste any more of it in this room.” She looked back at the elvish envoy. “We want guarantees. Not promises.”</w:t>
+      </w:r>
+    </w:p>
+    <w:p>
+      <w:pPr>
+        <w:pStyle w:val="TextBody"/>
+        <w:rPr>
+          <w:color w:val="C9211E"/>
+        </w:rPr>
+      </w:pPr>
+      <w:r>
+        <w:rPr>
+          <w:color w:val="C9211E"/>
+        </w:rPr>
+        <w:t>Lucas felt his throat tighten as he considered the risks of agreeing to the terms. He hadn’t trusted the elves when they first arrived, and this only reinforced his wariness. But his instincts told him that they were being pulled into something far larger than themselves. And despite his mistrust, he knew they didn’t have the luxury of rejecting their help outright.</w:t>
+      </w:r>
+    </w:p>
+    <w:p>
+      <w:pPr>
+        <w:pStyle w:val="TextBody"/>
+        <w:rPr>
+          <w:color w:val="C9211E"/>
+        </w:rPr>
+      </w:pPr>
+      <w:r>
+        <w:rPr>
+          <w:color w:val="C9211E"/>
+        </w:rPr>
+        <w:t>The envoy’s gaze shifted to Lucas and Mina, her expression unreadable. “You will be given the opportunity to return to Brum'korath after the mission. The elves’ protection will shield you from the World Police. You will be able to leave once your part is complete. But we will not wait forever. The Disciple grows closer, and if we wait too long, the price of failure will be more than just your lives. It will be the end of us all.”</w:t>
+      </w:r>
+    </w:p>
+    <w:p>
+      <w:pPr>
+        <w:pStyle w:val="TextBody"/>
+        <w:rPr>
+          <w:color w:val="C9211E"/>
+        </w:rPr>
+      </w:pPr>
+      <w:r>
+        <w:rPr>
+          <w:color w:val="C9211E"/>
+        </w:rPr>
+        <w:t>Her words, laced with urgency, seemed to pierce through the thick tension in the room. The party exchanged glances, each of them feeling the weight of the decision. But it was Lucas who spoke next, his voice heavy with frustration.</w:t>
+      </w:r>
+    </w:p>
+    <w:p>
+      <w:pPr>
+        <w:pStyle w:val="TextBody"/>
+        <w:rPr/>
+      </w:pPr>
+      <w:r>
+        <w:rPr>
+          <w:color w:val="C9211E"/>
+        </w:rPr>
+        <w:t>“</w:t>
+      </w:r>
+      <w:r>
+        <w:rPr>
+          <w:color w:val="C9211E"/>
+        </w:rPr>
+        <w:t xml:space="preserve">You talk of protection,” Lucas said, his words sharp, “but what about </w:t>
+      </w:r>
+      <w:r>
+        <w:rPr>
+          <w:rStyle w:val="Emphasis"/>
+          <w:color w:val="C9211E"/>
+        </w:rPr>
+        <w:t>us</w:t>
+      </w:r>
+      <w:r>
+        <w:rPr>
+          <w:color w:val="C9211E"/>
+        </w:rPr>
+        <w:t>? What happens when we complete your mission? Will we be free to walk away, or will we be prisoners of your promises?” His eyes were hard as he fixed his gaze on the envoy. “I want guarantees. If we’re going to do this, I want assurance that we’ll be able to return to Brum'korath, no strings attached.”</w:t>
+      </w:r>
+    </w:p>
+    <w:p>
+      <w:pPr>
+        <w:pStyle w:val="TextBody"/>
+        <w:rPr>
+          <w:color w:val="C9211E"/>
+        </w:rPr>
+      </w:pPr>
+      <w:r>
+        <w:rPr>
+          <w:color w:val="C9211E"/>
+        </w:rPr>
+        <w:t>The room fell into silence, and for a long moment, the only sound was the echo of their breathing. The elves and dwarves watched Lucas, the tension between them thickening as they waited for the envoy’s response.</w:t>
+      </w:r>
+    </w:p>
+    <w:p>
+      <w:pPr>
+        <w:pStyle w:val="TextBody"/>
+        <w:rPr>
+          <w:color w:val="C9211E"/>
+        </w:rPr>
+      </w:pPr>
+      <w:r>
+        <w:rPr>
+          <w:color w:val="C9211E"/>
+        </w:rPr>
+        <w:t>Finally, the envoy spoke. “Agreed,” she said, her voice calm but firm. “Once your mission is completed, you will be free to return. The elves will honor that agreement.”</w:t>
+      </w:r>
+    </w:p>
+    <w:p>
+      <w:pPr>
+        <w:pStyle w:val="TextBody"/>
+        <w:rPr>
+          <w:color w:val="C9211E"/>
+        </w:rPr>
+      </w:pPr>
+      <w:r>
+        <w:rPr>
+          <w:color w:val="C9211E"/>
+        </w:rPr>
+        <w:t>But even as the words left her mouth, Lucas could feel the weight of the other half of the bargain. He knew that the elves—like the dwarves—were not as trustworthy as they seemed. And the thought of being manipulated or trapped again gnawed at him like a bitter taste in his mouth.</w:t>
+      </w:r>
+    </w:p>
+    <w:p>
+      <w:pPr>
+        <w:pStyle w:val="TextBody"/>
+        <w:rPr>
+          <w:color w:val="C9211E"/>
+        </w:rPr>
+      </w:pPr>
+      <w:r>
+        <w:rPr>
+          <w:color w:val="C9211E"/>
+        </w:rPr>
+        <w:t>“</w:t>
+      </w:r>
+      <w:r>
+        <w:rPr>
+          <w:color w:val="C9211E"/>
+        </w:rPr>
+        <w:t>Then we have a deal,” Thomas said, his voice cutting through the tension like a knife. “But there will be no more delays. We leave as soon as possible.”</w:t>
+      </w:r>
+    </w:p>
+    <w:p>
+      <w:pPr>
+        <w:pStyle w:val="TextBody"/>
+        <w:rPr>
+          <w:color w:val="C9211E"/>
+        </w:rPr>
+      </w:pPr>
+      <w:r>
+        <w:rPr>
+          <w:color w:val="C9211E"/>
+        </w:rPr>
+        <w:t>The party turned to leave the council chamber, but not before Lucas caught a final glimpse of the dwarven councilors. Their glares were unwavering, their mistrust of the elves—and of the party—still hanging heavily in the air.</w:t>
+      </w:r>
+    </w:p>
+    <w:p>
+      <w:pPr>
+        <w:pStyle w:val="TextBody"/>
+        <w:rPr>
+          <w:color w:val="C9211E"/>
+        </w:rPr>
+      </w:pPr>
+      <w:r>
+        <w:rPr>
+          <w:color w:val="C9211E"/>
+        </w:rPr>
+        <w:t>And yet, Lucas couldn’t help but feel the growing unease gnawing at him. The dwarves were right to be suspicious. In this world of shifting alliances and half-formed promises, trust was a commodity that seemed to slip through his fingers at every turn. The dwarves had their own agendas, as did the elves, and even the Sent Ones prophecy hung over them like a shadow they could neither escape nor understand.</w:t>
+      </w:r>
+    </w:p>
+    <w:p>
+      <w:pPr>
+        <w:pStyle w:val="TextBody"/>
+        <w:rPr>
+          <w:color w:val="C9211E"/>
+        </w:rPr>
+      </w:pPr>
+      <w:r>
+        <w:rPr>
+          <w:color w:val="C9211E"/>
+        </w:rPr>
+        <w:t>The road ahead would not be easy. But Lucas knew, as he walked out of that chamber, that there was no turning back now. The die had been cast. And the price of their decision would become clearer soon enough.</w:t>
+      </w:r>
+    </w:p>
+    <w:p>
+      <w:pPr>
+        <w:pStyle w:val="TextBody"/>
+        <w:spacing w:lineRule="auto" w:line="240" w:before="0" w:after="140"/>
+        <w:rPr>
+          <w:color w:val="C9211E"/>
+        </w:rPr>
+      </w:pPr>
+      <w:r>
+        <w:rPr>
+          <w:color w:val="C9211E"/>
+        </w:rPr>
       </w:r>
     </w:p>
     <w:sectPr>

</xml_diff>

<commit_message>
Update .~lock.Killtime.docx#, Killtime.docx, and Windfighter.jpg
</commit_message>
<xml_diff>
--- a/Killtime.docx
+++ b/Killtime.docx
@@ -62821,5 +62821,28 @@
     </w:pPr>
     <w:rPr/>
   </w:style>
+  <w:style w:type="paragraph" w:styleId="TableContents">
+    <w:name w:val="Table Contents"/>
+    <w:basedOn w:val="Normal"/>
+    <w:qFormat/>
+    <w:pPr>
+      <w:widowControl w:val="false"/>
+      <w:suppressLineNumbers/>
+    </w:pPr>
+    <w:rPr/>
+  </w:style>
+  <w:style w:type="paragraph" w:styleId="TableHeading">
+    <w:name w:val="Table Heading"/>
+    <w:basedOn w:val="TableContents"/>
+    <w:qFormat/>
+    <w:pPr>
+      <w:suppressLineNumbers/>
+      <w:jc w:val="center"/>
+    </w:pPr>
+    <w:rPr>
+      <w:b/>
+      <w:bCs/>
+    </w:rPr>
+  </w:style>
 </w:styles>
 </file>
</xml_diff>

<commit_message>
Update .~lock.Killtime.docx#, Killtime.docx, and 14 more files...
</commit_message>
<xml_diff>
--- a/Killtime.docx
+++ b/Killtime.docx
@@ -62576,6 +62576,1069 @@
       <w:r>
         <w:rPr/>
         <w:t>The storm was coming. And with it, the unveiling of secrets they were not yet ready to face.</w:t>
+        <w:br/>
+        <w:br/>
+        <w:br/>
+        <w:t>---</w:t>
+      </w:r>
+    </w:p>
+    <w:p>
+      <w:pPr>
+        <w:pStyle w:val="Normal"/>
+        <w:rPr/>
+      </w:pPr>
+      <w:r>
+        <w:rPr/>
+      </w:r>
+    </w:p>
+    <w:p>
+      <w:pPr>
+        <w:pStyle w:val="Heading3"/>
+        <w:rPr/>
+      </w:pPr>
+      <w:r>
+        <w:rPr>
+          <w:rStyle w:val="StrongEmphasis"/>
+          <w:b/>
+        </w:rPr>
+        <w:t xml:space="preserve">Chapter </w:t>
+      </w:r>
+      <w:r>
+        <w:rPr>
+          <w:rStyle w:val="StrongEmphasis"/>
+          <w:b/>
+        </w:rPr>
+        <w:t xml:space="preserve">27: The Interrogation at the High Temple of Nature </w:t>
+      </w:r>
+      <w:r>
+        <w:rPr>
+          <w:rStyle w:val="StrongEmphasis"/>
+          <w:b/>
+        </w:rPr>
+        <w:t>(Part 1)</w:t>
+      </w:r>
+    </w:p>
+    <w:p>
+      <w:pPr>
+        <w:pStyle w:val="TextBody"/>
+        <w:rPr/>
+      </w:pPr>
+      <w:r>
+        <w:rPr/>
+        <w:t>The chamber of the High Temple of Nature stood in ethereal silence, save for the gentle trickle of the stream that ran along the stone edges of the council chamber. Towering columns of living wood twisted upwards, their bark a deep amber that shimmered in the soft, filtered sunlight. Vines, thick with delicate flowers, draped over the natural architecture, infusing the space with a sense of organic grandeur. The air, heavy with the scent of earth and blooming flora, held an unspoken tension.</w:t>
+      </w:r>
+    </w:p>
+    <w:p>
+      <w:pPr>
+        <w:pStyle w:val="TextBody"/>
+        <w:rPr/>
+      </w:pPr>
+      <w:r>
+        <w:rPr/>
+        <w:t>Candice stood at the center of the room, her posture poised yet wary, as the Queen of Elves and her council members surveyed her. She was flanked by Lucas and Mina, who stood in silence, the weight of the moment pressing down on their shoulders. They communicated quietly through their telepathic link, trying to make sense of the proceedings unfolding before them.</w:t>
+      </w:r>
+    </w:p>
+    <w:p>
+      <w:pPr>
+        <w:pStyle w:val="TextBody"/>
+        <w:rPr/>
+      </w:pPr>
+      <w:r>
+        <w:rPr>
+          <w:rStyle w:val="StrongEmphasis"/>
+        </w:rPr>
+        <w:t>The Queen of Elves</w:t>
+      </w:r>
+      <w:r>
+        <w:rPr/>
+        <w:t xml:space="preserve"> presided over the gathering with her usual regal composure. Her piercing green eyes locked onto Candice with an intensity that spoke of both wisdom and suspicion. The queen’s silver hair cascaded down her back, shimmering like moonlight, a stark contrast to the vibrant greens and browns of the forest that surrounded them. The crown of leaves and jewels upon her brow only added to her air of sovereignty, a reminder of her connection to both the natural world and the fate of the Elves.</w:t>
+      </w:r>
+    </w:p>
+    <w:p>
+      <w:pPr>
+        <w:pStyle w:val="TextBody"/>
+        <w:rPr/>
+      </w:pPr>
+      <w:r>
+        <w:rPr/>
+        <w:t>“</w:t>
+      </w:r>
+      <w:r>
+        <w:rPr>
+          <w:rStyle w:val="StrongEmphasis"/>
+        </w:rPr>
+        <w:t>Candice of the Nythari</w:t>
+      </w:r>
+      <w:r>
+        <w:rPr/>
+        <w:t xml:space="preserve">,” the Queen began, her voice rich with authority. “You claim to be traveling through </w:t>
+      </w:r>
+      <w:r>
+        <w:rPr>
+          <w:rStyle w:val="StrongEmphasis"/>
+        </w:rPr>
+        <w:t>Haliriel</w:t>
+      </w:r>
+      <w:r>
+        <w:rPr/>
+        <w:t xml:space="preserve"> on urgent business. Yet you refuse to explain the true nature of your mission. This is no simple journey, is it? What is it that brings you to our land?”</w:t>
+      </w:r>
+    </w:p>
+    <w:p>
+      <w:pPr>
+        <w:pStyle w:val="TextBody"/>
+        <w:rPr/>
+      </w:pPr>
+      <w:r>
+        <w:rPr/>
+        <w:t>The soft, yet piercing gaze of the Queen never wavered. Candice remained silent for a moment, weighing her words. Her dark braid fell over her shoulder, and her amber eyes darted briefly to Lucas and Mina, who exchanged silent glances, sensing the rising tension. The question had been asked, but Candice knew her answer would be scrutinized in ways that went far beyond simple diplomacy.</w:t>
+      </w:r>
+    </w:p>
+    <w:p>
+      <w:pPr>
+        <w:pStyle w:val="TextBody"/>
+        <w:rPr/>
+      </w:pPr>
+      <w:r>
+        <w:rPr/>
+        <w:t>“</w:t>
+      </w:r>
+      <w:r>
+        <w:rPr/>
+        <w:t xml:space="preserve">I come on the advice of my </w:t>
+      </w:r>
+      <w:r>
+        <w:rPr>
+          <w:rStyle w:val="StrongEmphasis"/>
+        </w:rPr>
+        <w:t>mentor</w:t>
+      </w:r>
+      <w:r>
+        <w:rPr/>
+        <w:t xml:space="preserve">, </w:t>
+      </w:r>
+      <w:r>
+        <w:rPr>
+          <w:rStyle w:val="StrongEmphasis"/>
+        </w:rPr>
+        <w:t>Ceylan</w:t>
+      </w:r>
+      <w:r>
+        <w:rPr/>
+        <w:t xml:space="preserve">,” Candice replied, her voice calm, yet careful. “I have been sent to </w:t>
+      </w:r>
+      <w:r>
+        <w:rPr>
+          <w:rStyle w:val="StrongEmphasis"/>
+        </w:rPr>
+        <w:t>Kingston</w:t>
+      </w:r>
+      <w:r>
+        <w:rPr/>
+        <w:t xml:space="preserve"> on an urgent mission. I seek the </w:t>
+      </w:r>
+      <w:r>
+        <w:rPr>
+          <w:rStyle w:val="StrongEmphasis"/>
+        </w:rPr>
+        <w:t>Children of Hybris</w:t>
+      </w:r>
+      <w:r>
+        <w:rPr/>
+        <w:t>, who are tied to a great and mysterious power. My mission is one of protection.”</w:t>
+      </w:r>
+    </w:p>
+    <w:p>
+      <w:pPr>
+        <w:pStyle w:val="TextBody"/>
+        <w:rPr/>
+      </w:pPr>
+      <w:r>
+        <w:rPr/>
+        <w:t>The Queen’s eyes narrowed, a flicker of recognition passing through them. The term "Children of Hybris" echoed in the chamber, reverberating with unspoken meaning. Candice could feel the tension shift as the room seemed to hold its breath. She felt exposed, though she showed no outward signs of discomfort.</w:t>
+      </w:r>
+    </w:p>
+    <w:p>
+      <w:pPr>
+        <w:pStyle w:val="TextBody"/>
+        <w:rPr/>
+      </w:pPr>
+      <w:r>
+        <w:rPr/>
+        <w:t>“</w:t>
+      </w:r>
+      <w:r>
+        <w:rPr>
+          <w:rStyle w:val="StrongEmphasis"/>
+        </w:rPr>
+        <w:t>Kingston</w:t>
+      </w:r>
+      <w:r>
+        <w:rPr/>
+        <w:t>,” the Queen repeated, her voice low. “The explosion there… We have heard whispers of its destruction, and yet you claim to be ignorant of its cause. Do you truly have no knowledge of the events that transpired?”</w:t>
+      </w:r>
+    </w:p>
+    <w:p>
+      <w:pPr>
+        <w:pStyle w:val="TextBody"/>
+        <w:rPr/>
+      </w:pPr>
+      <w:r>
+        <w:rPr/>
+        <w:t xml:space="preserve">Candice’s heart quickened, but her face remained steady. She had already anticipated this line of questioning, and she had prepared her response. “I have only heard rumors, Your Majesty. I know of the </w:t>
+      </w:r>
+      <w:r>
+        <w:rPr>
+          <w:rStyle w:val="StrongEmphasis"/>
+        </w:rPr>
+        <w:t>explosion</w:t>
+      </w:r>
+      <w:r>
+        <w:rPr/>
+        <w:t>, but its cause remains a mystery to me. My focus lies elsewhere.”</w:t>
+      </w:r>
+    </w:p>
+    <w:p>
+      <w:pPr>
+        <w:pStyle w:val="TextBody"/>
+        <w:rPr/>
+      </w:pPr>
+      <w:r>
+        <w:rPr/>
+        <w:t xml:space="preserve">The Queen leaned forward ever so slightly, her eyes studying Candice with piercing scrutiny. “And what of the prophecy? The </w:t>
+      </w:r>
+      <w:r>
+        <w:rPr>
+          <w:rStyle w:val="StrongEmphasis"/>
+        </w:rPr>
+        <w:t>Sent Ones</w:t>
+      </w:r>
+      <w:r>
+        <w:rPr/>
+        <w:t xml:space="preserve">? You speak of protecting the Children of Hybris, yet I sense that your mission is more than what you have revealed. There are forces at play here, forces that tie your fate to our own.” Her voice grew softer but no less intense. “You have heard of the </w:t>
+      </w:r>
+      <w:r>
+        <w:rPr>
+          <w:rStyle w:val="StrongEmphasis"/>
+        </w:rPr>
+        <w:t>prophecy of the Sent Ones</w:t>
+      </w:r>
+      <w:r>
+        <w:rPr/>
+        <w:t>, yes?”</w:t>
+      </w:r>
+    </w:p>
+    <w:p>
+      <w:pPr>
+        <w:pStyle w:val="TextBody"/>
+        <w:rPr/>
+      </w:pPr>
+      <w:r>
+        <w:rPr/>
+        <w:t xml:space="preserve">Candice hesitated, her mind racing. She had heard nothing of this prophecy, yet the Queen's words held the weight of ancient truth. She kept her voice steady, though her pulse quickened. “I know nothing of this prophecy,” Candice replied, the words carefully chosen. “I am simply a </w:t>
+      </w:r>
+      <w:r>
+        <w:rPr>
+          <w:rStyle w:val="StrongEmphasis"/>
+        </w:rPr>
+        <w:t>warrior</w:t>
+      </w:r>
+      <w:r>
+        <w:rPr/>
+        <w:t>, guided by my mentor’s wisdom. My mission is clear, and I seek no further entanglement.”</w:t>
+      </w:r>
+    </w:p>
+    <w:p>
+      <w:pPr>
+        <w:pStyle w:val="TextBody"/>
+        <w:rPr/>
+      </w:pPr>
+      <w:r>
+        <w:rPr/>
+        <w:t xml:space="preserve">The </w:t>
+      </w:r>
+      <w:r>
+        <w:rPr>
+          <w:rStyle w:val="StrongEmphasis"/>
+        </w:rPr>
+        <w:t>Elder Elf</w:t>
+      </w:r>
+      <w:r>
+        <w:rPr/>
+        <w:t xml:space="preserve">, who had been silently observing from his position at the council table, finally spoke, his voice slow and deliberate. “You may not be aware of the prophecy, Candice, but your actions speak otherwise. The </w:t>
+      </w:r>
+      <w:r>
+        <w:rPr>
+          <w:rStyle w:val="StrongEmphasis"/>
+        </w:rPr>
+        <w:t>Children of Hybris</w:t>
+      </w:r>
+      <w:r>
+        <w:rPr/>
+        <w:t xml:space="preserve"> you seek are tied to forces far greater than you can understand. Their significance is not lost on us.”</w:t>
+      </w:r>
+    </w:p>
+    <w:p>
+      <w:pPr>
+        <w:pStyle w:val="TextBody"/>
+        <w:rPr/>
+      </w:pPr>
+      <w:r>
+        <w:rPr/>
+        <w:t>Candice’s heart skipped a beat. The Elder Elf's words resonated in the air, and she felt a shiver run down her spine. Had she unknowingly walked into a web of ancient power? She quickly steadied her breath, trying to maintain control over the conversation.</w:t>
+      </w:r>
+    </w:p>
+    <w:p>
+      <w:pPr>
+        <w:pStyle w:val="TextBody"/>
+        <w:rPr/>
+      </w:pPr>
+      <w:r>
+        <w:rPr/>
+        <w:t>“</w:t>
+      </w:r>
+      <w:r>
+        <w:rPr/>
+        <w:t xml:space="preserve">I only know what I have been told,” she said, her voice tinged with a subtle edge. “I am not here to interfere with your land’s affairs, nor am I interested in the politics of prophecy. I only wish to find the </w:t>
+      </w:r>
+      <w:r>
+        <w:rPr>
+          <w:rStyle w:val="StrongEmphasis"/>
+        </w:rPr>
+        <w:t>Children of Hybris</w:t>
+      </w:r>
+      <w:r>
+        <w:rPr/>
+        <w:t xml:space="preserve"> and protect them from those who would see them harmed.”</w:t>
+      </w:r>
+    </w:p>
+    <w:p>
+      <w:pPr>
+        <w:pStyle w:val="TextBody"/>
+        <w:rPr/>
+      </w:pPr>
+      <w:r>
+        <w:rPr/>
+        <w:t xml:space="preserve">The Queen of Elves watched Candice closely, as if weighing her every word. “And what if the </w:t>
+      </w:r>
+      <w:r>
+        <w:rPr>
+          <w:rStyle w:val="StrongEmphasis"/>
+        </w:rPr>
+        <w:t>Empire</w:t>
+      </w:r>
+      <w:r>
+        <w:rPr/>
+        <w:t xml:space="preserve"> seeks them as well? What if their true purpose lies in the hands of forces that seek to control the very fate of this world?”</w:t>
+      </w:r>
+    </w:p>
+    <w:p>
+      <w:pPr>
+        <w:pStyle w:val="TextBody"/>
+        <w:rPr/>
+      </w:pPr>
+      <w:r>
+        <w:rPr/>
+        <w:t>Candice’s breath caught in her throat. The Queen’s words echoed a fear she had not fully considered—the possibility that her mission, driven by a sense of duty, was unknowingly tied to something much darker. She did not respond immediately, her mind racing as she considered the implications of the Queen’s questions.</w:t>
+      </w:r>
+    </w:p>
+    <w:p>
+      <w:pPr>
+        <w:pStyle w:val="TextBody"/>
+        <w:rPr/>
+      </w:pPr>
+      <w:r>
+        <w:rPr/>
+        <w:t xml:space="preserve">The </w:t>
+      </w:r>
+      <w:r>
+        <w:rPr>
+          <w:rStyle w:val="StrongEmphasis"/>
+        </w:rPr>
+        <w:t>Soft Yet Powerful Elf</w:t>
+      </w:r>
+      <w:r>
+        <w:rPr/>
+        <w:t xml:space="preserve"> then spoke, his voice gentle but laced with a quiet power. “It is clear that there are many truths you are not sharing, Candice. And yet… I sense a deeper connection between you and the </w:t>
+      </w:r>
+      <w:r>
+        <w:rPr>
+          <w:rStyle w:val="StrongEmphasis"/>
+        </w:rPr>
+        <w:t>Children of Hybris</w:t>
+      </w:r>
+      <w:r>
+        <w:rPr/>
+        <w:t>. One that perhaps even you do not fully understand.” He leaned forward, his gaze soft but probing. “You are not simply an outsider in our midst. There is more to you than meets the eye.”</w:t>
+      </w:r>
+    </w:p>
+    <w:p>
+      <w:pPr>
+        <w:pStyle w:val="TextBody"/>
+        <w:rPr/>
+      </w:pPr>
+      <w:r>
+        <w:rPr/>
+        <w:t>Candice clenched her fists, her mind whirling. She had been trained to withstand pressure, to keep secrets, but the eyes of the council bore down on her with an intensity she had not anticipated. Lucas and Mina, silent observers, exchanged another uneasy glance. They could feel the weight of the questions that Candice was being forced to answer, the hidden truths that she seemed reluctant to reveal.</w:t>
+      </w:r>
+    </w:p>
+    <w:p>
+      <w:pPr>
+        <w:pStyle w:val="TextBody"/>
+        <w:rPr/>
+      </w:pPr>
+      <w:r>
+        <w:rPr/>
+        <w:t xml:space="preserve">Finally, Candice spoke, her voice steady but firm. “I may not have all the answers, but I know that I must find the </w:t>
+      </w:r>
+      <w:r>
+        <w:rPr>
+          <w:rStyle w:val="StrongEmphasis"/>
+        </w:rPr>
+        <w:t>Children of Hybris</w:t>
+      </w:r>
+      <w:r>
+        <w:rPr/>
+        <w:t>. And I will do so, whether or not you agree with my methods.”</w:t>
+      </w:r>
+    </w:p>
+    <w:p>
+      <w:pPr>
+        <w:pStyle w:val="TextBody"/>
+        <w:rPr/>
+      </w:pPr>
+      <w:r>
+        <w:rPr/>
+        <w:t>The Queen’s gaze softened for a moment, though the underlying suspicion remained. “We shall see, Candice. We shall see.”</w:t>
+      </w:r>
+    </w:p>
+    <w:p>
+      <w:pPr>
+        <w:pStyle w:val="TextBody"/>
+        <w:rPr/>
+      </w:pPr>
+      <w:r>
+        <w:rPr/>
+        <w:t xml:space="preserve">The interrogation continued, each question adding another layer to the mystery surrounding Candice’s mission, the </w:t>
+      </w:r>
+      <w:r>
+        <w:rPr>
+          <w:rStyle w:val="StrongEmphasis"/>
+        </w:rPr>
+        <w:t>Children of Hybris</w:t>
+      </w:r>
+      <w:r>
+        <w:rPr/>
+        <w:t xml:space="preserve">, and the </w:t>
+      </w:r>
+      <w:r>
+        <w:rPr>
+          <w:rStyle w:val="StrongEmphasis"/>
+        </w:rPr>
+        <w:t>prophecy</w:t>
+      </w:r>
+      <w:r>
+        <w:rPr/>
+        <w:t xml:space="preserve"> that seemed to bind them all together. With every answer Candice gave, she unknowingly drew herself deeper into a web of fate that she could not escape, and the tension in the High Temple of Nature grew ever more palpable.</w:t>
+      </w:r>
+    </w:p>
+    <w:p>
+      <w:pPr>
+        <w:pStyle w:val="TextBody"/>
+        <w:rPr/>
+      </w:pPr>
+      <w:r>
+        <w:rPr/>
+      </w:r>
+    </w:p>
+    <w:p>
+      <w:pPr>
+        <w:pStyle w:val="TextBody"/>
+        <w:rPr/>
+      </w:pPr>
+      <w:r>
+        <w:rPr/>
+        <w:t>---</w:t>
+      </w:r>
+    </w:p>
+    <w:p>
+      <w:pPr>
+        <w:pStyle w:val="Normal"/>
+        <w:rPr/>
+      </w:pPr>
+      <w:r>
+        <w:rPr/>
+      </w:r>
+    </w:p>
+    <w:p>
+      <w:pPr>
+        <w:pStyle w:val="Normal"/>
+        <w:rPr/>
+      </w:pPr>
+      <w:r>
+        <w:rPr/>
+        <w:t>The High Temple of Nature stood as a testament to the harmony between architecture and nature, its towering columns of living wood winding upward, intertwined with delicate vines. Sunlight filtered through the canopy of leaves above, casting soft, dappled shadows that danced across the stone-like roots below. The air hummed with the tension of deliberation, thick with purpose and the weight of fate. A serene quiet pervaded the space, yet there was an underlying edge of unease, as if something vital and unseen was shifting.</w:t>
+      </w:r>
+    </w:p>
+    <w:p>
+      <w:pPr>
+        <w:pStyle w:val="Normal"/>
+        <w:rPr/>
+      </w:pPr>
+      <w:r>
+        <w:rPr/>
+      </w:r>
+    </w:p>
+    <w:p>
+      <w:pPr>
+        <w:pStyle w:val="Normal"/>
+        <w:rPr/>
+      </w:pPr>
+      <w:r>
+        <w:rPr/>
+        <w:t>Candice stood before the High Elves' council, her posture erect, her demeanor calm, yet inside, she was anything but composed. The soft rustling of the leaves and the deep, wise gaze of the council members felt like a spotlight on her—every thought, every hesitation, under scrutiny. As the Queen of Elves and the other members of the High Elves' council questioned her, probing her knowledge of the prophecy, the tension was palpable. Candice maintained her composure, but her mind raced with a hundred questions, uncertainties swirling like a storm.</w:t>
+      </w:r>
+    </w:p>
+    <w:p>
+      <w:pPr>
+        <w:pStyle w:val="Normal"/>
+        <w:rPr/>
+      </w:pPr>
+      <w:r>
+        <w:rPr/>
+      </w:r>
+    </w:p>
+    <w:p>
+      <w:pPr>
+        <w:pStyle w:val="Normal"/>
+        <w:rPr/>
+      </w:pPr>
+      <w:r>
+        <w:rPr/>
+        <w:t>Behind her, Lucas stood, his thoughts focused not on the council's questions but on something far more disturbing: the strange sensation he had felt, the fleeting connection that seemed to pulse between him and Candice. It was faint at first, like the merest whisper in his mind, but as the council’s interrogation continued, the sensation deepened, and Lucas could sense more than just her thoughts. There was something clouding her mind—something alien, something chaotic.</w:t>
+      </w:r>
+    </w:p>
+    <w:p>
+      <w:pPr>
+        <w:pStyle w:val="Normal"/>
+        <w:rPr/>
+      </w:pPr>
+      <w:r>
+        <w:rPr/>
+      </w:r>
+    </w:p>
+    <w:p>
+      <w:pPr>
+        <w:pStyle w:val="Normal"/>
+        <w:rPr/>
+      </w:pPr>
+      <w:r>
+        <w:rPr/>
+        <w:t xml:space="preserve">Lucas’s heart skipped a beat as his telepathic link to Candice tightened. He reached out to her, not with words, but with his mind, gently pressing forward to connect with the foggy space surrounding her thoughts. It wasn’t like anything he had encountered before. The psychic connection he felt was overwhelmed by a presence—foreign and overpowering. It felt alive, but not in the way a mind should feel. It was cold, distant, like a parasite clinging to something far more vital. </w:t>
+      </w:r>
+    </w:p>
+    <w:p>
+      <w:pPr>
+        <w:pStyle w:val="Normal"/>
+        <w:rPr/>
+      </w:pPr>
+      <w:r>
+        <w:rPr/>
+      </w:r>
+    </w:p>
+    <w:p>
+      <w:pPr>
+        <w:pStyle w:val="Normal"/>
+        <w:rPr/>
+      </w:pPr>
+      <w:r>
+        <w:rPr/>
+        <w:t xml:space="preserve">He pushed further, his anxiety growing as the chaotic, foreign presence responded to his telepathy—not with clarity, but with an overwhelming mental surge that almost knocked him off his feet. It wasn’t just a stray thought or an accident of the mind; it was an entity. But not like any entity Lucas had ever sensed before. It was not malevolent, but it was parasitical—like an uninvited guest that refused to leave. The more Lucas focused on it, the more disturbing it became. The presence didn’t want to communicate; it simply existed, intruding on Candice’s mind with its cold, chaotic energy. </w:t>
+      </w:r>
+    </w:p>
+    <w:p>
+      <w:pPr>
+        <w:pStyle w:val="Normal"/>
+        <w:rPr/>
+      </w:pPr>
+      <w:r>
+        <w:rPr/>
+      </w:r>
+    </w:p>
+    <w:p>
+      <w:pPr>
+        <w:pStyle w:val="Normal"/>
+        <w:rPr/>
+      </w:pPr>
+      <w:r>
+        <w:rPr/>
+        <w:t>Pulling back, Lucas recoiled in shock, trying to regain his bearings. The mental residue of that foreign force lingered, disturbing and unsettling. His pulse quickened as his heart raced. What was it? How was it tied to Candice? And more importantly—what did it mean for her, for him, and for the prophecy they were all bound to?</w:t>
+      </w:r>
+    </w:p>
+    <w:p>
+      <w:pPr>
+        <w:pStyle w:val="Normal"/>
+        <w:rPr/>
+      </w:pPr>
+      <w:r>
+        <w:rPr/>
+      </w:r>
+    </w:p>
+    <w:p>
+      <w:pPr>
+        <w:pStyle w:val="Normal"/>
+        <w:rPr/>
+      </w:pPr>
+      <w:r>
+        <w:rPr/>
+        <w:t xml:space="preserve">In the midst of the council's probing, Candice paused. The sudden intrusion of Lucas’s voice in her mind sent a shockwave of panic through her. She hadn’t expected him to reach out like that, especially with the intensity of his words. *“Candice… there’s something—something attached to you. It’s not your thoughts. It feels... alien. Chaotic.”* </w:t>
+      </w:r>
+    </w:p>
+    <w:p>
+      <w:pPr>
+        <w:pStyle w:val="Normal"/>
+        <w:rPr/>
+      </w:pPr>
+      <w:r>
+        <w:rPr/>
+      </w:r>
+    </w:p>
+    <w:p>
+      <w:pPr>
+        <w:pStyle w:val="Normal"/>
+        <w:rPr/>
+      </w:pPr>
+      <w:r>
+        <w:rPr/>
+        <w:t>Her breath hitched, and she stumbled internally, though her face remained impassive. She hadn’t shared her confusion with anyone, let alone with the council, but she was now faced with a truth she couldn’t ignore. Lucas’s words hit her like a bolt, forcing her to confront the chaotic presence she had sensed for so long but never fully understood.</w:t>
+      </w:r>
+    </w:p>
+    <w:p>
+      <w:pPr>
+        <w:pStyle w:val="Normal"/>
+        <w:rPr/>
+      </w:pPr>
+      <w:r>
+        <w:rPr/>
+      </w:r>
+    </w:p>
+    <w:p>
+      <w:pPr>
+        <w:pStyle w:val="Normal"/>
+        <w:rPr/>
+      </w:pPr>
+      <w:r>
+        <w:rPr/>
+        <w:t xml:space="preserve">The memory of a conversation with her mentor, Ceylan, resurfaced—a cryptic warning about unseen forces tied to her mission, forces that could not be controlled or understood easily. *“Trust your instincts, Candice. The world is full of things that are not as they seem. And there are powers that will seek to use you, or worse, consume you.”* </w:t>
+      </w:r>
+    </w:p>
+    <w:p>
+      <w:pPr>
+        <w:pStyle w:val="Normal"/>
+        <w:rPr/>
+      </w:pPr>
+      <w:r>
+        <w:rPr/>
+      </w:r>
+    </w:p>
+    <w:p>
+      <w:pPr>
+        <w:pStyle w:val="Normal"/>
+        <w:rPr/>
+      </w:pPr>
+      <w:r>
+        <w:rPr/>
+        <w:t>Candice forced herself to breathe, trying to calm the rising storm in her chest. She couldn’t afford to lose control now. Not with the council watching, not with her role in the prophecy hanging in the balance. She steadied her thoughts, reminding herself of her mission. The children of Hybris had to be found. The Watcher had to be protected. Everything else, every doubt or fear, had to wait.</w:t>
+      </w:r>
+    </w:p>
+    <w:p>
+      <w:pPr>
+        <w:pStyle w:val="Normal"/>
+        <w:rPr/>
+      </w:pPr>
+      <w:r>
+        <w:rPr/>
+      </w:r>
+    </w:p>
+    <w:p>
+      <w:pPr>
+        <w:pStyle w:val="Normal"/>
+        <w:rPr/>
+      </w:pPr>
+      <w:r>
+        <w:rPr/>
+        <w:t>Lucas, sensing her internal struggle, sent another message, his words carefully placed. *“I’m here, Candice. It’s me. Don’t panic. It’s not harmful. Just breathe. Think about your answer. You can do this.”* His calm words reverberated through their telepathic link, pulling Candice back from the edge of panic. She nodded imperceptibly, finding comfort in his steady presence, even if only in her mind.</w:t>
+      </w:r>
+    </w:p>
+    <w:p>
+      <w:pPr>
+        <w:pStyle w:val="Normal"/>
+        <w:rPr/>
+      </w:pPr>
+      <w:r>
+        <w:rPr/>
+      </w:r>
+    </w:p>
+    <w:p>
+      <w:pPr>
+        <w:pStyle w:val="Normal"/>
+        <w:rPr/>
+      </w:pPr>
+      <w:r>
+        <w:rPr/>
+        <w:t xml:space="preserve">The council, watching her intently, noticed the subtle shift in her demeanor. The Queen of Elves, in particular, studied Candice with narrowed eyes, her suspicion growing. Candice could feel the weight of the Queen’s gaze, the unspoken questions forming in the air around her. The High Elves knew of the children of Hybris, but now that she was before them, they were beginning to question whether she, or the mission she carried, could truly be trusted. </w:t>
+      </w:r>
+    </w:p>
+    <w:p>
+      <w:pPr>
+        <w:pStyle w:val="Normal"/>
+        <w:rPr/>
+      </w:pPr>
+      <w:r>
+        <w:rPr/>
+      </w:r>
+    </w:p>
+    <w:p>
+      <w:pPr>
+        <w:pStyle w:val="Normal"/>
+        <w:rPr/>
+      </w:pPr>
+      <w:r>
+        <w:rPr/>
+        <w:t>The atmosphere in the temple shifted again, becoming even more charged. Candice’s mind raced, but she refused to let it show. She had no choice but to stand firm. She could not reveal what she had just uncovered—not the presence, not the chaos, not the truth of what was inside her head. If she did, everything could unravel. The prophecy, the children, the Watcher—it all hung by a thread.</w:t>
+      </w:r>
+    </w:p>
+    <w:p>
+      <w:pPr>
+        <w:pStyle w:val="Normal"/>
+        <w:rPr/>
+      </w:pPr>
+      <w:r>
+        <w:rPr/>
+      </w:r>
+    </w:p>
+    <w:p>
+      <w:pPr>
+        <w:pStyle w:val="Normal"/>
+        <w:rPr/>
+      </w:pPr>
+      <w:r>
+        <w:rPr/>
+        <w:t xml:space="preserve">She cleared her throat, drawing the attention of the council back to her. It was time to answer, and she knew that whatever she said next could change everything. </w:t>
+      </w:r>
+    </w:p>
+    <w:p>
+      <w:pPr>
+        <w:pStyle w:val="Normal"/>
+        <w:rPr/>
+      </w:pPr>
+      <w:r>
+        <w:rPr/>
+      </w:r>
+    </w:p>
+    <w:p>
+      <w:pPr>
+        <w:pStyle w:val="Normal"/>
+        <w:rPr/>
+      </w:pPr>
+      <w:r>
+        <w:rPr/>
+        <w:t>Her loyalty to Ceylan, to her mission, was now at odds with the terrifying reality she had just uncovered. She stood at a crossroads, and the path she would choose would shape not just her future, but the fate of everyone involved in this growing conflict.</w:t>
+      </w:r>
+    </w:p>
+    <w:p>
+      <w:pPr>
+        <w:pStyle w:val="Normal"/>
+        <w:rPr/>
+      </w:pPr>
+      <w:r>
+        <w:rPr/>
+      </w:r>
+    </w:p>
+    <w:p>
+      <w:pPr>
+        <w:pStyle w:val="Normal"/>
+        <w:rPr/>
+      </w:pPr>
+      <w:r>
+        <w:rPr/>
+        <w:t>The presence inside her head—was it the key to understanding the prophecy? Or was it the harbinger of something far worse?</w:t>
+      </w:r>
+    </w:p>
+    <w:p>
+      <w:pPr>
+        <w:pStyle w:val="Normal"/>
+        <w:rPr/>
+      </w:pPr>
+      <w:r>
+        <w:rPr/>
+      </w:r>
+    </w:p>
+    <w:p>
+      <w:pPr>
+        <w:pStyle w:val="Normal"/>
+        <w:rPr/>
+      </w:pPr>
+      <w:r>
+        <w:rPr/>
+        <w:t>She didn’t know yet. But she would have to find out soon, or risk everything unraveling.</w:t>
+      </w:r>
+    </w:p>
+    <w:p>
+      <w:pPr>
+        <w:pStyle w:val="Normal"/>
+        <w:rPr/>
+      </w:pPr>
+      <w:r>
+        <w:rPr/>
+      </w:r>
+    </w:p>
+    <w:p>
+      <w:pPr>
+        <w:pStyle w:val="Normal"/>
+        <w:rPr/>
+      </w:pPr>
+      <w:r>
+        <w:rPr/>
+        <w:t>---</w:t>
+      </w:r>
+    </w:p>
+    <w:p>
+      <w:pPr>
+        <w:pStyle w:val="Normal"/>
+        <w:rPr/>
+      </w:pPr>
+      <w:r>
+        <w:rPr/>
+      </w:r>
+    </w:p>
+    <w:p>
+      <w:pPr>
+        <w:pStyle w:val="TextBody"/>
+        <w:rPr/>
+      </w:pPr>
+      <w:r>
+        <w:rPr/>
+        <w:t>The High Temple of Nature was bathed in soft beams of sunlight filtering through the leaf canopy, the tranquil setting at odds with the tension that lingered in the air. Candice stood rigid, her heart pounding as the High Elves Council watched her closely. The Queen of Elves remained silent, her piercing green eyes resting on Candice with a look that was both expectant and unnerving.</w:t>
+      </w:r>
+    </w:p>
+    <w:p>
+      <w:pPr>
+        <w:pStyle w:val="TextBody"/>
+        <w:rPr/>
+      </w:pPr>
+      <w:r>
+        <w:rPr/>
+        <w:t xml:space="preserve">Lucas, standing nearby, reached out telepathically to Candice once more. </w:t>
+      </w:r>
+      <w:r>
+        <w:rPr>
+          <w:rStyle w:val="StrongEmphasis"/>
+        </w:rPr>
+        <w:t>“I need you to focus,”</w:t>
+      </w:r>
+      <w:r>
+        <w:rPr/>
+        <w:t xml:space="preserve"> his voice resonated in her mind, steady but laced with urgency. </w:t>
+      </w:r>
+      <w:r>
+        <w:rPr>
+          <w:rStyle w:val="StrongEmphasis"/>
+        </w:rPr>
+        <w:t>“That presence in your mind… it’s strange, chaotic, and layered. It feels like a commanding force, but there’s something darker underneath. It’s authoritative, controlling, yet oddly familiar. Does that make sense to you?”</w:t>
+      </w:r>
+    </w:p>
+    <w:p>
+      <w:pPr>
+        <w:pStyle w:val="TextBody"/>
+        <w:rPr/>
+      </w:pPr>
+      <w:r>
+        <w:rPr/>
+        <w:t>Candice froze. The description struck her like a bolt of lightning. Commanding. Authoritative. Familiar. Her mind raced, matching Lucas’s words with the one person who had always guided her path: Ceylan. A wave of disbelief surged through her, but she couldn’t ignore the uncanny alignment. Could it be that her trusted mentor was somehow tied to the chaotic presence within her?</w:t>
+      </w:r>
+    </w:p>
+    <w:p>
+      <w:pPr>
+        <w:pStyle w:val="TextBody"/>
+        <w:rPr/>
+      </w:pPr>
+      <w:r>
+        <w:rPr/>
+        <w:t xml:space="preserve">Her breath quickened, and her thoughts spiraled as Lucas continued, </w:t>
+      </w:r>
+      <w:r>
+        <w:rPr>
+          <w:rStyle w:val="StrongEmphasis"/>
+        </w:rPr>
+        <w:t>“Whoever or whatever this is, it’s entwined with you. I don’t know if it’s guiding you or controlling you, but it feels…”</w:t>
+      </w:r>
+      <w:r>
+        <w:rPr/>
+        <w:t xml:space="preserve"> He hesitated, searching for the right word. </w:t>
+      </w:r>
+      <w:r>
+        <w:rPr>
+          <w:rStyle w:val="StrongEmphasis"/>
+        </w:rPr>
+        <w:t>“Dangerous.”</w:t>
+      </w:r>
+    </w:p>
+    <w:p>
+      <w:pPr>
+        <w:pStyle w:val="TextBody"/>
+        <w:rPr/>
+      </w:pPr>
+      <w:r>
+        <w:rPr/>
+        <w:t>Candice clenched her fists, trying to steady herself. She couldn’t confront this now—not in front of the Council. Instead, her mind shifted to another realization that had been simmering beneath the surface. The prophecy. The Children of Hybris. Lucas and Mina. It all clicked into place. The pieces she had been struggling to fit together now formed a clear picture.</w:t>
+      </w:r>
+    </w:p>
+    <w:p>
+      <w:pPr>
+        <w:pStyle w:val="TextBody"/>
+        <w:rPr/>
+      </w:pPr>
+      <w:r>
+        <w:rPr/>
+        <w:t xml:space="preserve">Her mouth moved before her mind could stop it. </w:t>
+      </w:r>
+      <w:r>
+        <w:rPr>
+          <w:rStyle w:val="StrongEmphasis"/>
+        </w:rPr>
+        <w:t>“They’re the Children of Hybris!”</w:t>
+      </w:r>
+    </w:p>
+    <w:p>
+      <w:pPr>
+        <w:pStyle w:val="TextBody"/>
+        <w:rPr/>
+      </w:pPr>
+      <w:r>
+        <w:rPr/>
+        <w:t>The words echoed through the chamber, silencing the faint murmurs of the Council. Candice’s eyes widened in horror as she realized she had spoken aloud. Lucas stiffened, his gaze snapping to hers, while Mina, standing quietly nearby, blinked in confusion.</w:t>
+      </w:r>
+    </w:p>
+    <w:p>
+      <w:pPr>
+        <w:pStyle w:val="TextBody"/>
+        <w:rPr/>
+      </w:pPr>
+      <w:r>
+        <w:rPr/>
+        <w:t>The reaction from the Council, however, was unexpected. The Elder Elf leaned back with a knowing expression, exchanging a glance with the others. The Queen of Elves, who had been watching the exchange with quiet intensity, broke into a faint, almost triumphant smile.</w:t>
+      </w:r>
+    </w:p>
+    <w:p>
+      <w:pPr>
+        <w:pStyle w:val="TextBody"/>
+        <w:rPr/>
+      </w:pPr>
+      <w:r>
+        <w:rPr/>
+        <w:t>The air shifted. The suffocating tension that had gripped the chamber melted away, replaced by a calm, almost reverent atmosphere.</w:t>
+      </w:r>
+    </w:p>
+    <w:p>
+      <w:pPr>
+        <w:pStyle w:val="TextBody"/>
+        <w:rPr/>
+      </w:pPr>
+      <w:r>
+        <w:rPr/>
+        <w:t xml:space="preserve">The Queen’s voice, melodic and deliberate, cut through the silence. </w:t>
+      </w:r>
+      <w:r>
+        <w:rPr>
+          <w:rStyle w:val="StrongEmphasis"/>
+        </w:rPr>
+        <w:t>“Indeed, you see it now. The threads of the prophecy begin to weave themselves before our very eyes.”</w:t>
+      </w:r>
+    </w:p>
+    <w:p>
+      <w:pPr>
+        <w:pStyle w:val="TextBody"/>
+        <w:rPr/>
+      </w:pPr>
+      <w:r>
+        <w:rPr/>
+        <w:t>Lucas stared at her, his sharp mind catching the subtle implication in her tone. She didn’t seem surprised at all. In fact, it was as though she had been waiting for this moment. His suspicion flared. Had she known all along? Had she orchestrated their meeting, guided events to bring them to this point?</w:t>
+      </w:r>
+    </w:p>
+    <w:p>
+      <w:pPr>
+        <w:pStyle w:val="TextBody"/>
+        <w:rPr/>
+      </w:pPr>
+      <w:r>
+        <w:rPr/>
+        <w:t>Candice, still reeling from her realization, found herself equally puzzled. The Queen’s composure, her serene acknowledgment, felt too prepared—as if this revelation had been a foregone conclusion.</w:t>
+      </w:r>
+    </w:p>
+    <w:p>
+      <w:pPr>
+        <w:pStyle w:val="TextBody"/>
+        <w:rPr/>
+      </w:pPr>
+      <w:r>
+        <w:rPr/>
+        <w:t xml:space="preserve">The Elder Elf’s voice broke her thoughts. </w:t>
+      </w:r>
+      <w:r>
+        <w:rPr>
+          <w:rStyle w:val="StrongEmphasis"/>
+        </w:rPr>
+        <w:t>“Lucas and Mina are the Children of Hybris,”</w:t>
+      </w:r>
+      <w:r>
+        <w:rPr/>
+        <w:t xml:space="preserve"> he declared solemnly. </w:t>
+      </w:r>
+      <w:r>
+        <w:rPr>
+          <w:rStyle w:val="StrongEmphasis"/>
+        </w:rPr>
+        <w:t>“Their fates are entwined with the destiny of these lands.”</w:t>
+      </w:r>
+    </w:p>
+    <w:p>
+      <w:pPr>
+        <w:pStyle w:val="TextBody"/>
+        <w:rPr/>
+      </w:pPr>
+      <w:r>
+        <w:rPr/>
+        <w:t>Lucas glanced at Mina, who remained silent but visibly uneasy. He then shifted his gaze back to the Queen. Her expression was calm, almost pleased, as though she were silently validating what the Council had just confirmed.</w:t>
+      </w:r>
+    </w:p>
+    <w:p>
+      <w:pPr>
+        <w:pStyle w:val="TextBody"/>
+        <w:rPr/>
+      </w:pPr>
+      <w:r>
+        <w:rPr/>
+        <w:t>Candice’s thoughts churned with unanswered questions. How much did the Queen know about the prophecy? Why had she not shared this knowledge earlier? And what did it mean for her role—and Lucas and Mina’s—in the greater scheme?</w:t>
+      </w:r>
+    </w:p>
+    <w:p>
+      <w:pPr>
+        <w:pStyle w:val="TextBody"/>
+        <w:rPr/>
+      </w:pPr>
+      <w:r>
+        <w:rPr/>
+        <w:t>Though the Council’s confirmation brought a sense of clarity, the lingering mystery of the Queen’s foreknowledge hung heavily in the air. For now, neither Lucas nor Candice voiced their suspicions. But the unspoken questions in their eyes promised that the revelations of this day were only the beginning.</w:t>
+      </w:r>
+    </w:p>
+    <w:p>
+      <w:pPr>
+        <w:pStyle w:val="Normal"/>
+        <w:rPr/>
+      </w:pPr>
+      <w:r>
+        <w:rPr/>
       </w:r>
     </w:p>
     <w:sectPr>

</xml_diff>

<commit_message>
Update .~lock.Killtime.docx#, .~lock.Killtime.html#, and 4 more files...
</commit_message>
<xml_diff>
--- a/Killtime.docx
+++ b/Killtime.docx
@@ -62601,21 +62601,1080 @@
           <w:rStyle w:val="StrongEmphasis"/>
           <w:b/>
         </w:rPr>
-        <w:t xml:space="preserve">Chapter </w:t>
-      </w:r>
+        <w:t>Chapter 27: The Interrogation at the High Temple of Nature (Part 1)</w:t>
+      </w:r>
+    </w:p>
+    <w:p>
+      <w:pPr>
+        <w:pStyle w:val="TextBody"/>
+        <w:rPr/>
+      </w:pPr>
+      <w:r>
+        <w:rPr/>
+        <w:t>The chamber of the High Temple of Nature stood in ethereal silence, save for the gentle trickle of the stream that ran along the stone edges of the council chamber. Towering columns of living wood twisted upwards, their bark a deep amber that shimmered in the soft, filtered sunlight. Vines, thick with delicate flowers, draped over the natural architecture, infusing the space with a sense of organic grandeur. The air, heavy with the scent of earth and blooming flora, held an unspoken tension.</w:t>
+      </w:r>
+    </w:p>
+    <w:p>
+      <w:pPr>
+        <w:pStyle w:val="TextBody"/>
+        <w:rPr/>
+      </w:pPr>
+      <w:r>
+        <w:rPr/>
+        <w:t>Candice stood at the center of the room, her posture poised yet wary, as the Queen of Elves and her council members surveyed her. She was flanked by Lucas and Mina, who stood in silence, the weight of the moment pressing down on their shoulders. They communicated quietly through their telepathic link, trying to make sense of the proceedings unfolding before them.</w:t>
+      </w:r>
+    </w:p>
+    <w:p>
+      <w:pPr>
+        <w:pStyle w:val="TextBody"/>
+        <w:rPr/>
+      </w:pPr>
+      <w:r>
+        <w:rPr>
+          <w:rStyle w:val="StrongEmphasis"/>
+        </w:rPr>
+        <w:t>The Queen of Elves</w:t>
+      </w:r>
+      <w:r>
+        <w:rPr/>
+        <w:t xml:space="preserve"> presided over the gathering with her usual regal composure. Her piercing green eyes locked onto Candice with an intensity that spoke of both wisdom and suspicion. The queen’s silver hair cascaded down her back, shimmering like moonlight, a stark contrast to the vibrant greens and browns of the forest that surrounded them. The crown of leaves and jewels upon her brow only added to her air of sovereignty, a reminder of her connection to both the natural world and the fate of the Elves.</w:t>
+      </w:r>
+    </w:p>
+    <w:p>
+      <w:pPr>
+        <w:pStyle w:val="TextBody"/>
+        <w:rPr/>
+      </w:pPr>
+      <w:r>
+        <w:rPr/>
+        <w:t>“</w:t>
+      </w:r>
+      <w:r>
+        <w:rPr>
+          <w:rStyle w:val="StrongEmphasis"/>
+        </w:rPr>
+        <w:t>Candice of the Nythari</w:t>
+      </w:r>
+      <w:r>
+        <w:rPr/>
+        <w:t xml:space="preserve">,” the Queen began, her voice rich with authority. “You claim to be traveling through </w:t>
+      </w:r>
+      <w:r>
+        <w:rPr>
+          <w:rStyle w:val="StrongEmphasis"/>
+        </w:rPr>
+        <w:t>Haliriel</w:t>
+      </w:r>
+      <w:r>
+        <w:rPr/>
+        <w:t xml:space="preserve"> on urgent business. Yet you refuse to explain the true nature of your mission. This is no simple journey, is it? What is it that brings you to our land?”</w:t>
+      </w:r>
+    </w:p>
+    <w:p>
+      <w:pPr>
+        <w:pStyle w:val="TextBody"/>
+        <w:rPr/>
+      </w:pPr>
+      <w:r>
+        <w:rPr/>
+        <w:t>The soft, yet piercing gaze of the Queen never wavered. Candice remained silent for a moment, weighing her words. Her dark braid fell over her shoulder, and her amber eyes darted briefly to Lucas and Mina, who exchanged silent glances, sensing the rising tension. The question had been asked, but Candice knew her answer would be scrutinized in ways that went far beyond simple diplomacy.</w:t>
+      </w:r>
+    </w:p>
+    <w:p>
+      <w:pPr>
+        <w:pStyle w:val="TextBody"/>
+        <w:rPr/>
+      </w:pPr>
+      <w:r>
+        <w:rPr/>
+        <w:t>“</w:t>
+      </w:r>
+      <w:r>
+        <w:rPr/>
+        <w:t xml:space="preserve">I come on the advice of my </w:t>
+      </w:r>
+      <w:r>
+        <w:rPr>
+          <w:rStyle w:val="StrongEmphasis"/>
+        </w:rPr>
+        <w:t>mentor</w:t>
+      </w:r>
+      <w:r>
+        <w:rPr/>
+        <w:t xml:space="preserve">, </w:t>
+      </w:r>
+      <w:r>
+        <w:rPr>
+          <w:rStyle w:val="StrongEmphasis"/>
+        </w:rPr>
+        <w:t>Ceylan</w:t>
+      </w:r>
+      <w:r>
+        <w:rPr/>
+        <w:t xml:space="preserve">,” Candice replied, her voice calm, yet careful. “I have been sent to </w:t>
+      </w:r>
+      <w:r>
+        <w:rPr>
+          <w:rStyle w:val="StrongEmphasis"/>
+        </w:rPr>
+        <w:t>Kingston</w:t>
+      </w:r>
+      <w:r>
+        <w:rPr/>
+        <w:t xml:space="preserve"> on an urgent mission. I seek the </w:t>
+      </w:r>
+      <w:r>
+        <w:rPr>
+          <w:rStyle w:val="StrongEmphasis"/>
+        </w:rPr>
+        <w:t>Children of Hybris</w:t>
+      </w:r>
+      <w:r>
+        <w:rPr/>
+        <w:t>, who are tied to a great and mysterious power. My mission is one of protection.”</w:t>
+      </w:r>
+    </w:p>
+    <w:p>
+      <w:pPr>
+        <w:pStyle w:val="TextBody"/>
+        <w:rPr/>
+      </w:pPr>
+      <w:r>
+        <w:rPr/>
+        <w:t>The Queen’s eyes narrowed, a flicker of recognition passing through them. The term "Children of Hybris" echoed in the chamber, reverberating with unspoken meaning. Candice could feel the tension shift as the room seemed to hold its breath. She felt exposed, though she showed no outward signs of discomfort.</w:t>
+      </w:r>
+    </w:p>
+    <w:p>
+      <w:pPr>
+        <w:pStyle w:val="TextBody"/>
+        <w:rPr/>
+      </w:pPr>
+      <w:r>
+        <w:rPr/>
+        <w:t>“</w:t>
+      </w:r>
+      <w:r>
+        <w:rPr>
+          <w:rStyle w:val="StrongEmphasis"/>
+        </w:rPr>
+        <w:t>Kingston</w:t>
+      </w:r>
+      <w:r>
+        <w:rPr/>
+        <w:t>,” the Queen repeated, her voice low. “The explosion there… We have heard whispers of its destruction, and yet you claim to be ignorant of its cause. Do you truly have no knowledge of the events that transpired?”</w:t>
+      </w:r>
+    </w:p>
+    <w:p>
+      <w:pPr>
+        <w:pStyle w:val="TextBody"/>
+        <w:rPr/>
+      </w:pPr>
+      <w:r>
+        <w:rPr/>
+        <w:t xml:space="preserve">Candice’s heart quickened, but her face remained steady. She had already anticipated this line of questioning, and she had prepared her response. “I have only heard rumors, Your Majesty. I know of the </w:t>
+      </w:r>
+      <w:r>
+        <w:rPr>
+          <w:rStyle w:val="StrongEmphasis"/>
+        </w:rPr>
+        <w:t>explosion</w:t>
+      </w:r>
+      <w:r>
+        <w:rPr/>
+        <w:t>, but its cause remains a mystery to me. My focus lies elsewhere.”</w:t>
+      </w:r>
+    </w:p>
+    <w:p>
+      <w:pPr>
+        <w:pStyle w:val="TextBody"/>
+        <w:rPr/>
+      </w:pPr>
+      <w:r>
+        <w:rPr/>
+        <w:t xml:space="preserve">The Queen leaned forward ever so slightly, her eyes studying Candice with piercing scrutiny. “And what of the prophecy? The </w:t>
+      </w:r>
+      <w:r>
+        <w:rPr>
+          <w:rStyle w:val="StrongEmphasis"/>
+        </w:rPr>
+        <w:t>Sent Ones</w:t>
+      </w:r>
+      <w:r>
+        <w:rPr/>
+        <w:t xml:space="preserve">? You speak of protecting the Children of Hybris, yet I sense that your mission is more than what you have revealed. There are forces at play here, forces that tie your fate to our own.” Her voice grew softer but no less intense. “You have heard of the </w:t>
+      </w:r>
+      <w:r>
+        <w:rPr>
+          <w:rStyle w:val="StrongEmphasis"/>
+        </w:rPr>
+        <w:t>prophecy of the Sent Ones</w:t>
+      </w:r>
+      <w:r>
+        <w:rPr/>
+        <w:t>, yes?”</w:t>
+      </w:r>
+    </w:p>
+    <w:p>
+      <w:pPr>
+        <w:pStyle w:val="TextBody"/>
+        <w:rPr/>
+      </w:pPr>
+      <w:r>
+        <w:rPr/>
+        <w:t xml:space="preserve">Candice hesitated, her mind racing. She had heard nothing of this prophecy, yet the Queen's words held the weight of ancient truth. She kept her voice steady, though her pulse quickened. “I know nothing of this prophecy,” Candice replied, the words carefully chosen. “I am simply a </w:t>
+      </w:r>
+      <w:r>
+        <w:rPr>
+          <w:rStyle w:val="StrongEmphasis"/>
+        </w:rPr>
+        <w:t>warrior</w:t>
+      </w:r>
+      <w:r>
+        <w:rPr/>
+        <w:t>, guided by my mentor’s wisdom. My mission is clear, and I seek no further entanglement.”</w:t>
+      </w:r>
+    </w:p>
+    <w:p>
+      <w:pPr>
+        <w:pStyle w:val="TextBody"/>
+        <w:rPr/>
+      </w:pPr>
+      <w:r>
+        <w:rPr/>
+        <w:t xml:space="preserve">The </w:t>
+      </w:r>
+      <w:r>
+        <w:rPr>
+          <w:rStyle w:val="StrongEmphasis"/>
+        </w:rPr>
+        <w:t>Elder Elf</w:t>
+      </w:r>
+      <w:r>
+        <w:rPr/>
+        <w:t xml:space="preserve">, who had been silently observing from his position at the council table, finally spoke, his voice slow and deliberate. “You may not be aware of the prophecy, Candice, but your actions speak otherwise. The </w:t>
+      </w:r>
+      <w:r>
+        <w:rPr>
+          <w:rStyle w:val="StrongEmphasis"/>
+        </w:rPr>
+        <w:t>Children of Hybris</w:t>
+      </w:r>
+      <w:r>
+        <w:rPr/>
+        <w:t xml:space="preserve"> you seek are tied to forces far greater than you can understand. Their significance is not lost on us.”</w:t>
+      </w:r>
+    </w:p>
+    <w:p>
+      <w:pPr>
+        <w:pStyle w:val="TextBody"/>
+        <w:rPr/>
+      </w:pPr>
+      <w:r>
+        <w:rPr/>
+        <w:t>Candice’s heart skipped a beat. The Elder Elf's words resonated in the air, and she felt a shiver run down her spine. Had she unknowingly walked into a web of ancient power? She quickly steadied her breath, trying to maintain control over the conversation.</w:t>
+      </w:r>
+    </w:p>
+    <w:p>
+      <w:pPr>
+        <w:pStyle w:val="TextBody"/>
+        <w:rPr/>
+      </w:pPr>
+      <w:r>
+        <w:rPr/>
+        <w:t>“</w:t>
+      </w:r>
+      <w:r>
+        <w:rPr/>
+        <w:t xml:space="preserve">I only know what I have been told,” she said, her voice tinged with a subtle edge. “I am not here to interfere with your land’s affairs, nor am I interested in the politics of prophecy. I only wish to find the </w:t>
+      </w:r>
+      <w:r>
+        <w:rPr>
+          <w:rStyle w:val="StrongEmphasis"/>
+        </w:rPr>
+        <w:t>Children of Hybris</w:t>
+      </w:r>
+      <w:r>
+        <w:rPr/>
+        <w:t xml:space="preserve"> and protect them from those who would see them harmed.”</w:t>
+      </w:r>
+    </w:p>
+    <w:p>
+      <w:pPr>
+        <w:pStyle w:val="TextBody"/>
+        <w:rPr/>
+      </w:pPr>
+      <w:r>
+        <w:rPr/>
+        <w:t xml:space="preserve">The Queen of Elves watched Candice closely, as if weighing her every word. “And what if the </w:t>
+      </w:r>
+      <w:r>
+        <w:rPr>
+          <w:rStyle w:val="StrongEmphasis"/>
+        </w:rPr>
+        <w:t>Empire</w:t>
+      </w:r>
+      <w:r>
+        <w:rPr/>
+        <w:t xml:space="preserve"> seeks them as well? What if their true purpose lies in the hands of forces that seek to control the very fate of this world?”</w:t>
+      </w:r>
+    </w:p>
+    <w:p>
+      <w:pPr>
+        <w:pStyle w:val="TextBody"/>
+        <w:rPr/>
+      </w:pPr>
+      <w:r>
+        <w:rPr/>
+        <w:t>Candice’s breath caught in her throat. The Queen’s words echoed a fear she had not fully considered—the possibility that her mission, driven by a sense of duty, was unknowingly tied to something much darker. She did not respond immediately, her mind racing as she considered the implications of the Queen’s questions.</w:t>
+      </w:r>
+    </w:p>
+    <w:p>
+      <w:pPr>
+        <w:pStyle w:val="TextBody"/>
+        <w:rPr/>
+      </w:pPr>
+      <w:r>
+        <w:rPr/>
+        <w:t xml:space="preserve">The </w:t>
+      </w:r>
+      <w:r>
+        <w:rPr>
+          <w:rStyle w:val="StrongEmphasis"/>
+        </w:rPr>
+        <w:t>Soft Yet Powerful Elf</w:t>
+      </w:r>
+      <w:r>
+        <w:rPr/>
+        <w:t xml:space="preserve"> then spoke, his voice gentle but laced with a quiet power. “It is clear that there are many truths you are not sharing, Candice. And yet… I sense a deeper connection between you and the </w:t>
+      </w:r>
+      <w:r>
+        <w:rPr>
+          <w:rStyle w:val="StrongEmphasis"/>
+        </w:rPr>
+        <w:t>Children of Hybris</w:t>
+      </w:r>
+      <w:r>
+        <w:rPr/>
+        <w:t>. One that perhaps even you do not fully understand.” He leaned forward, his gaze soft but probing. “You are not simply an outsider in our midst. There is more to you than meets the eye.”</w:t>
+      </w:r>
+    </w:p>
+    <w:p>
+      <w:pPr>
+        <w:pStyle w:val="TextBody"/>
+        <w:rPr/>
+      </w:pPr>
+      <w:r>
+        <w:rPr/>
+        <w:t>Candice clenched her fists, her mind whirling. She had been trained to withstand pressure, to keep secrets, but the eyes of the council bore down on her with an intensity she had not anticipated. Lucas and Mina, silent observers, exchanged another uneasy glance. They could feel the weight of the questions that Candice was being forced to answer, the hidden truths that she seemed reluctant to reveal.</w:t>
+      </w:r>
+    </w:p>
+    <w:p>
+      <w:pPr>
+        <w:pStyle w:val="TextBody"/>
+        <w:rPr/>
+      </w:pPr>
+      <w:r>
+        <w:rPr/>
+        <w:t xml:space="preserve">Finally, Candice spoke, her voice steady but firm. “I may not have all the answers, but I know that I must find the </w:t>
+      </w:r>
+      <w:r>
+        <w:rPr>
+          <w:rStyle w:val="StrongEmphasis"/>
+        </w:rPr>
+        <w:t>Children of Hybris</w:t>
+      </w:r>
+      <w:r>
+        <w:rPr/>
+        <w:t>. And I will do so, whether or not you agree with my methods.”</w:t>
+      </w:r>
+    </w:p>
+    <w:p>
+      <w:pPr>
+        <w:pStyle w:val="TextBody"/>
+        <w:rPr/>
+      </w:pPr>
+      <w:r>
+        <w:rPr/>
+        <w:t>The Queen’s gaze softened for a moment, though the underlying suspicion remained. “We shall see, Candice. We shall see.”</w:t>
+      </w:r>
+    </w:p>
+    <w:p>
+      <w:pPr>
+        <w:pStyle w:val="TextBody"/>
+        <w:rPr/>
+      </w:pPr>
+      <w:r>
+        <w:rPr/>
+        <w:t xml:space="preserve">The interrogation continued, each question adding another layer to the mystery surrounding Candice’s mission, the </w:t>
+      </w:r>
+      <w:r>
+        <w:rPr>
+          <w:rStyle w:val="StrongEmphasis"/>
+        </w:rPr>
+        <w:t>Children of Hybris</w:t>
+      </w:r>
+      <w:r>
+        <w:rPr/>
+        <w:t xml:space="preserve">, and the </w:t>
+      </w:r>
+      <w:r>
+        <w:rPr>
+          <w:rStyle w:val="StrongEmphasis"/>
+        </w:rPr>
+        <w:t>prophecy</w:t>
+      </w:r>
+      <w:r>
+        <w:rPr/>
+        <w:t xml:space="preserve"> that seemed to bind them all together. With every answer Candice gave, she unknowingly drew herself deeper into a web of fate that she could not escape, and the tension in the High Temple of Nature grew ever more palpable.</w:t>
+      </w:r>
+    </w:p>
+    <w:p>
+      <w:pPr>
+        <w:pStyle w:val="TextBody"/>
+        <w:rPr/>
+      </w:pPr>
+      <w:r>
+        <w:rPr/>
+      </w:r>
+    </w:p>
+    <w:p>
+      <w:pPr>
+        <w:pStyle w:val="TextBody"/>
+        <w:rPr/>
+      </w:pPr>
+      <w:r>
+        <w:rPr/>
+        <w:t>---</w:t>
+      </w:r>
+    </w:p>
+    <w:p>
+      <w:pPr>
+        <w:pStyle w:val="Normal"/>
+        <w:rPr/>
+      </w:pPr>
+      <w:r>
+        <w:rPr/>
+      </w:r>
+    </w:p>
+    <w:p>
+      <w:pPr>
+        <w:pStyle w:val="Normal"/>
+        <w:rPr/>
+      </w:pPr>
+      <w:r>
+        <w:rPr/>
+        <w:t>The High Temple of Nature stood as a testament to the harmony between architecture and nature, its towering columns of living wood winding upward, intertwined with delicate vines. Sunlight filtered through the canopy of leaves above, casting soft, dappled shadows that danced across the stone-like roots below. The air hummed with the tension of deliberation, thick with purpose and the weight of fate. A serene quiet pervaded the space, yet there was an underlying edge of unease, as if something vital and unseen was shifting.</w:t>
+      </w:r>
+    </w:p>
+    <w:p>
+      <w:pPr>
+        <w:pStyle w:val="Normal"/>
+        <w:rPr/>
+      </w:pPr>
+      <w:r>
+        <w:rPr/>
+      </w:r>
+    </w:p>
+    <w:p>
+      <w:pPr>
+        <w:pStyle w:val="Normal"/>
+        <w:rPr/>
+      </w:pPr>
+      <w:r>
+        <w:rPr/>
+        <w:t>Candice stood before the High Elves' council, her posture erect, her demeanor calm, yet inside, she was anything but composed. The soft rustling of the leaves and the deep, wise gaze of the council members felt like a spotlight on her—every thought, every hesitation, under scrutiny. As the Queen of Elves and the other members of the High Elves' council questioned her, probing her knowledge of the prophecy, the tension was palpable. Candice maintained her composure, but her mind raced with a hundred questions, uncertainties swirling like a storm.</w:t>
+      </w:r>
+    </w:p>
+    <w:p>
+      <w:pPr>
+        <w:pStyle w:val="Normal"/>
+        <w:rPr/>
+      </w:pPr>
+      <w:r>
+        <w:rPr/>
+      </w:r>
+    </w:p>
+    <w:p>
+      <w:pPr>
+        <w:pStyle w:val="Normal"/>
+        <w:rPr/>
+      </w:pPr>
+      <w:r>
+        <w:rPr/>
+        <w:t>Behind her, Lucas stood, his thoughts focused not on the council's questions but on something far more disturbing: the strange sensation he had felt, the fleeting connection that seemed to pulse between him and Candice. It was faint at first, like the merest whisper in his mind, but as the council’s interrogation continued, the sensation deepened, and Lucas could sense more than just her thoughts. There was something clouding her mind—something alien, something chaotic.</w:t>
+      </w:r>
+    </w:p>
+    <w:p>
+      <w:pPr>
+        <w:pStyle w:val="Normal"/>
+        <w:rPr/>
+      </w:pPr>
+      <w:r>
+        <w:rPr/>
+      </w:r>
+    </w:p>
+    <w:p>
+      <w:pPr>
+        <w:pStyle w:val="Normal"/>
+        <w:rPr/>
+      </w:pPr>
+      <w:r>
+        <w:rPr/>
+        <w:t xml:space="preserve">Lucas’s heart skipped a beat as his telepathic link to Candice tightened. He reached out to her, not with words, but with his mind, gently pressing forward to connect with the foggy space surrounding her thoughts. It wasn’t like anything he had encountered before. The psychic connection he felt was overwhelmed by a presence—foreign and overpowering. It felt alive, but not in the way a mind should feel. It was cold, distant, like a parasite clinging to something far more vital. </w:t>
+      </w:r>
+    </w:p>
+    <w:p>
+      <w:pPr>
+        <w:pStyle w:val="Normal"/>
+        <w:rPr/>
+      </w:pPr>
+      <w:r>
+        <w:rPr/>
+      </w:r>
+    </w:p>
+    <w:p>
+      <w:pPr>
+        <w:pStyle w:val="Normal"/>
+        <w:rPr/>
+      </w:pPr>
+      <w:r>
+        <w:rPr/>
+        <w:t xml:space="preserve">He pushed further, his anxiety growing as the chaotic, foreign presence responded to his telepathy—not with clarity, but with an overwhelming mental surge that almost knocked him off his feet. It wasn’t just a stray thought or an accident of the mind; it was an entity. But not like any entity Lucas had ever sensed before. It was not malevolent, but it was parasitical—like an uninvited guest that refused to leave. The more Lucas focused on it, the more disturbing it became. The presence didn’t want to communicate; it simply existed, intruding on Candice’s mind with its cold, chaotic energy. </w:t>
+      </w:r>
+    </w:p>
+    <w:p>
+      <w:pPr>
+        <w:pStyle w:val="Normal"/>
+        <w:rPr/>
+      </w:pPr>
+      <w:r>
+        <w:rPr/>
+      </w:r>
+    </w:p>
+    <w:p>
+      <w:pPr>
+        <w:pStyle w:val="Normal"/>
+        <w:rPr/>
+      </w:pPr>
+      <w:r>
+        <w:rPr/>
+        <w:t>Pulling back, Lucas recoiled in shock, trying to regain his bearings. The mental residue of that foreign force lingered, disturbing and unsettling. His pulse quickened as his heart raced. What was it? How was it tied to Candice? And more importantly—what did it mean for her, for him, and for the prophecy they were all bound to?</w:t>
+      </w:r>
+    </w:p>
+    <w:p>
+      <w:pPr>
+        <w:pStyle w:val="Normal"/>
+        <w:rPr/>
+      </w:pPr>
+      <w:r>
+        <w:rPr/>
+      </w:r>
+    </w:p>
+    <w:p>
+      <w:pPr>
+        <w:pStyle w:val="Normal"/>
+        <w:rPr/>
+      </w:pPr>
+      <w:r>
+        <w:rPr/>
+        <w:t xml:space="preserve">In the midst of the council's probing, Candice paused. The sudden intrusion of Lucas’s voice in her mind sent a shockwave of panic through her. She hadn’t expected him to reach out like that, especially with the intensity of his words. *“Candice… there’s something—something attached to you. It’s not your thoughts. It feels... alien. Chaotic.”* </w:t>
+      </w:r>
+    </w:p>
+    <w:p>
+      <w:pPr>
+        <w:pStyle w:val="Normal"/>
+        <w:rPr/>
+      </w:pPr>
+      <w:r>
+        <w:rPr/>
+      </w:r>
+    </w:p>
+    <w:p>
+      <w:pPr>
+        <w:pStyle w:val="Normal"/>
+        <w:rPr/>
+      </w:pPr>
+      <w:r>
+        <w:rPr/>
+        <w:t>Her breath hitched, and she stumbled internally, though her face remained impassive. She hadn’t shared her confusion with anyone, let alone with the council, but she was now faced with a truth she couldn’t ignore. Lucas’s words hit her like a bolt, forcing her to confront the chaotic presence she had sensed for so long but never fully understood.</w:t>
+      </w:r>
+    </w:p>
+    <w:p>
+      <w:pPr>
+        <w:pStyle w:val="Normal"/>
+        <w:rPr/>
+      </w:pPr>
+      <w:r>
+        <w:rPr/>
+      </w:r>
+    </w:p>
+    <w:p>
+      <w:pPr>
+        <w:pStyle w:val="Normal"/>
+        <w:rPr/>
+      </w:pPr>
+      <w:r>
+        <w:rPr/>
+        <w:t xml:space="preserve">The memory of a conversation with her mentor, Ceylan, resurfaced—a cryptic warning about unseen forces tied to her mission, forces that could not be controlled or understood easily. *“Trust your instincts, Candice. The world is full of things that are not as they seem. And there are powers that will seek to use you, or worse, consume you.”* </w:t>
+      </w:r>
+    </w:p>
+    <w:p>
+      <w:pPr>
+        <w:pStyle w:val="Normal"/>
+        <w:rPr/>
+      </w:pPr>
+      <w:r>
+        <w:rPr/>
+      </w:r>
+    </w:p>
+    <w:p>
+      <w:pPr>
+        <w:pStyle w:val="Normal"/>
+        <w:rPr/>
+      </w:pPr>
+      <w:r>
+        <w:rPr/>
+        <w:t>Candice forced herself to breathe, trying to calm the rising storm in her chest. She couldn’t afford to lose control now. Not with the council watching, not with her role in the prophecy hanging in the balance. She steadied her thoughts, reminding herself of her mission. The children of Hybris had to be found. The Watcher had to be protected. Everything else, every doubt or fear, had to wait.</w:t>
+      </w:r>
+    </w:p>
+    <w:p>
+      <w:pPr>
+        <w:pStyle w:val="Normal"/>
+        <w:rPr/>
+      </w:pPr>
+      <w:r>
+        <w:rPr/>
+      </w:r>
+    </w:p>
+    <w:p>
+      <w:pPr>
+        <w:pStyle w:val="Normal"/>
+        <w:rPr/>
+      </w:pPr>
+      <w:r>
+        <w:rPr/>
+        <w:t>Lucas, sensing her internal struggle, sent another message, his words carefully placed. *“I’m here, Candice. It’s me. Don’t panic. It’s not harmful. Just breathe. Think about your answer. You can do this.”* His calm words reverberated through their telepathic link, pulling Candice back from the edge of panic. She nodded imperceptibly, finding comfort in his steady presence, even if only in her mind.</w:t>
+      </w:r>
+    </w:p>
+    <w:p>
+      <w:pPr>
+        <w:pStyle w:val="Normal"/>
+        <w:rPr/>
+      </w:pPr>
+      <w:r>
+        <w:rPr/>
+      </w:r>
+    </w:p>
+    <w:p>
+      <w:pPr>
+        <w:pStyle w:val="Normal"/>
+        <w:rPr/>
+      </w:pPr>
+      <w:r>
+        <w:rPr/>
+        <w:t xml:space="preserve">The council, watching her intently, noticed the subtle shift in her demeanor. The Queen of Elves, in particular, studied Candice with narrowed eyes, her suspicion growing. Candice could feel the weight of the Queen’s gaze, the unspoken questions forming in the air around her. The High Elves knew of the children of Hybris, but now that she was before them, they were beginning to question whether she, or the mission she carried, could truly be trusted. </w:t>
+      </w:r>
+    </w:p>
+    <w:p>
+      <w:pPr>
+        <w:pStyle w:val="Normal"/>
+        <w:rPr/>
+      </w:pPr>
+      <w:r>
+        <w:rPr/>
+      </w:r>
+    </w:p>
+    <w:p>
+      <w:pPr>
+        <w:pStyle w:val="Normal"/>
+        <w:rPr/>
+      </w:pPr>
+      <w:r>
+        <w:rPr/>
+        <w:t>The atmosphere in the temple shifted again, becoming even more charged. Candice’s mind raced, but she refused to let it show. She had no choice but to stand firm. She could not reveal what she had just uncovered—not the presence, not the chaos, not the truth of what was inside her head. If she did, everything could unravel. The prophecy, the children, the Watcher—it all hung by a thread.</w:t>
+      </w:r>
+    </w:p>
+    <w:p>
+      <w:pPr>
+        <w:pStyle w:val="Normal"/>
+        <w:rPr/>
+      </w:pPr>
+      <w:r>
+        <w:rPr/>
+      </w:r>
+    </w:p>
+    <w:p>
+      <w:pPr>
+        <w:pStyle w:val="Normal"/>
+        <w:rPr/>
+      </w:pPr>
+      <w:r>
+        <w:rPr/>
+        <w:t xml:space="preserve">She cleared her throat, drawing the attention of the council back to her. It was time to answer, and she knew that whatever she said next could change everything. </w:t>
+      </w:r>
+    </w:p>
+    <w:p>
+      <w:pPr>
+        <w:pStyle w:val="Normal"/>
+        <w:rPr/>
+      </w:pPr>
+      <w:r>
+        <w:rPr/>
+      </w:r>
+    </w:p>
+    <w:p>
+      <w:pPr>
+        <w:pStyle w:val="Normal"/>
+        <w:rPr/>
+      </w:pPr>
+      <w:r>
+        <w:rPr/>
+        <w:t>Her loyalty to Ceylan, to her mission, was now at odds with the terrifying reality she had just uncovered. She stood at a crossroads, and the path she would choose would shape not just her future, but the fate of everyone involved in this growing conflict.</w:t>
+      </w:r>
+    </w:p>
+    <w:p>
+      <w:pPr>
+        <w:pStyle w:val="Normal"/>
+        <w:rPr/>
+      </w:pPr>
+      <w:r>
+        <w:rPr/>
+      </w:r>
+    </w:p>
+    <w:p>
+      <w:pPr>
+        <w:pStyle w:val="Normal"/>
+        <w:rPr/>
+      </w:pPr>
+      <w:r>
+        <w:rPr/>
+        <w:t>The presence inside her head—was it the key to understanding the prophecy? Or was it the harbinger of something far worse?</w:t>
+      </w:r>
+    </w:p>
+    <w:p>
+      <w:pPr>
+        <w:pStyle w:val="Normal"/>
+        <w:rPr/>
+      </w:pPr>
+      <w:r>
+        <w:rPr/>
+      </w:r>
+    </w:p>
+    <w:p>
+      <w:pPr>
+        <w:pStyle w:val="Normal"/>
+        <w:rPr/>
+      </w:pPr>
+      <w:r>
+        <w:rPr/>
+        <w:t>She didn’t know yet. But she would have to find out soon, or risk everything unraveling.</w:t>
+      </w:r>
+    </w:p>
+    <w:p>
+      <w:pPr>
+        <w:pStyle w:val="Normal"/>
+        <w:rPr/>
+      </w:pPr>
+      <w:r>
+        <w:rPr/>
+      </w:r>
+    </w:p>
+    <w:p>
+      <w:pPr>
+        <w:pStyle w:val="Normal"/>
+        <w:rPr/>
+      </w:pPr>
+      <w:r>
+        <w:rPr/>
+        <w:t>---</w:t>
+      </w:r>
+    </w:p>
+    <w:p>
+      <w:pPr>
+        <w:pStyle w:val="Normal"/>
+        <w:rPr/>
+      </w:pPr>
+      <w:r>
+        <w:rPr/>
+      </w:r>
+    </w:p>
+    <w:p>
+      <w:pPr>
+        <w:pStyle w:val="TextBody"/>
+        <w:rPr/>
+      </w:pPr>
+      <w:r>
+        <w:rPr/>
+        <w:t>The High Temple of Nature was bathed in soft beams of sunlight filtering through the leaf canopy, the tranquil setting at odds with the tension that lingered in the air. Candice stood rigid, her heart pounding as the High Elves Council watched her closely. The Queen of Elves remained silent, her piercing green eyes resting on Candice with a look that was both expectant and unnerving.</w:t>
+      </w:r>
+    </w:p>
+    <w:p>
+      <w:pPr>
+        <w:pStyle w:val="TextBody"/>
+        <w:rPr/>
+      </w:pPr>
+      <w:r>
+        <w:rPr/>
+        <w:t xml:space="preserve">Lucas, standing nearby, reached out telepathically to Candice once more. </w:t>
+      </w:r>
+      <w:r>
+        <w:rPr>
+          <w:rStyle w:val="StrongEmphasis"/>
+        </w:rPr>
+        <w:t>“I need you to focus,”</w:t>
+      </w:r>
+      <w:r>
+        <w:rPr/>
+        <w:t xml:space="preserve"> his voice resonated in her mind, steady but laced with urgency. </w:t>
+      </w:r>
+      <w:r>
+        <w:rPr>
+          <w:rStyle w:val="StrongEmphasis"/>
+        </w:rPr>
+        <w:t>“That presence in your mind… it’s strange, chaotic, and layered. It feels like a commanding force, but there’s something darker underneath. It’s authoritative, controlling, yet oddly familiar. Does that make sense to you?”</w:t>
+      </w:r>
+    </w:p>
+    <w:p>
+      <w:pPr>
+        <w:pStyle w:val="TextBody"/>
+        <w:rPr/>
+      </w:pPr>
+      <w:r>
+        <w:rPr/>
+        <w:t>Candice froze. The description struck her like a bolt of lightning. Commanding. Authoritative. Familiar. Her mind raced, matching Lucas’s words with the one person who had always guided her path: Ceylan. A wave of disbelief surged through her, but she couldn’t ignore the uncanny alignment. Could it be that her trusted mentor was somehow tied to the chaotic presence within her?</w:t>
+      </w:r>
+    </w:p>
+    <w:p>
+      <w:pPr>
+        <w:pStyle w:val="TextBody"/>
+        <w:rPr/>
+      </w:pPr>
+      <w:r>
+        <w:rPr/>
+        <w:t xml:space="preserve">Her breath quickened, and her thoughts spiraled as Lucas continued, </w:t>
+      </w:r>
+      <w:r>
+        <w:rPr>
+          <w:rStyle w:val="StrongEmphasis"/>
+        </w:rPr>
+        <w:t>“Whoever or whatever this is, it’s entwined with you. I don’t know if it’s guiding you or controlling you, but it feels…”</w:t>
+      </w:r>
+      <w:r>
+        <w:rPr/>
+        <w:t xml:space="preserve"> He hesitated, searching for the right word. </w:t>
+      </w:r>
+      <w:r>
+        <w:rPr>
+          <w:rStyle w:val="StrongEmphasis"/>
+        </w:rPr>
+        <w:t>“Dangerous.”</w:t>
+      </w:r>
+    </w:p>
+    <w:p>
+      <w:pPr>
+        <w:pStyle w:val="TextBody"/>
+        <w:rPr/>
+      </w:pPr>
+      <w:r>
+        <w:rPr/>
+        <w:t>Candice clenched her fists, trying to steady herself. She couldn’t confront this now—not in front of the Council. Instead, her mind shifted to another realization that had been simmering beneath the surface. The prophecy. The Children of Hybris. Lucas and Mina. It all clicked into place. The pieces she had been struggling to fit together now formed a clear picture.</w:t>
+      </w:r>
+    </w:p>
+    <w:p>
+      <w:pPr>
+        <w:pStyle w:val="TextBody"/>
+        <w:rPr/>
+      </w:pPr>
+      <w:r>
+        <w:rPr/>
+        <w:t xml:space="preserve">Her mouth moved before her mind could stop it. </w:t>
+      </w:r>
+      <w:r>
+        <w:rPr>
+          <w:rStyle w:val="StrongEmphasis"/>
+        </w:rPr>
+        <w:t>“They’re the Children of Hybris!”</w:t>
+      </w:r>
+    </w:p>
+    <w:p>
+      <w:pPr>
+        <w:pStyle w:val="TextBody"/>
+        <w:rPr/>
+      </w:pPr>
+      <w:r>
+        <w:rPr/>
+        <w:t>The words echoed through the chamber, silencing the faint murmurs of the Council. Candice’s eyes widened in horror as she realized she had spoken aloud. Lucas stiffened, his gaze snapping to hers, while Mina, standing quietly nearby, blinked in confusion.</w:t>
+      </w:r>
+    </w:p>
+    <w:p>
+      <w:pPr>
+        <w:pStyle w:val="TextBody"/>
+        <w:rPr/>
+      </w:pPr>
+      <w:r>
+        <w:rPr/>
+        <w:t>The reaction from the Council, however, was unexpected. The Elder Elf leaned back with a knowing expression, exchanging a glance with the others. The Queen of Elves, who had been watching the exchange with quiet intensity, broke into a faint, almost triumphant smile.</w:t>
+      </w:r>
+    </w:p>
+    <w:p>
+      <w:pPr>
+        <w:pStyle w:val="TextBody"/>
+        <w:rPr/>
+      </w:pPr>
+      <w:r>
+        <w:rPr/>
+        <w:t>The air shifted. The suffocating tension that had gripped the chamber melted away, replaced by a calm, almost reverent atmosphere.</w:t>
+      </w:r>
+    </w:p>
+    <w:p>
+      <w:pPr>
+        <w:pStyle w:val="TextBody"/>
+        <w:rPr/>
+      </w:pPr>
+      <w:r>
+        <w:rPr/>
+        <w:t xml:space="preserve">The Queen’s voice, melodic and deliberate, cut through the silence. </w:t>
+      </w:r>
+      <w:r>
+        <w:rPr>
+          <w:rStyle w:val="StrongEmphasis"/>
+        </w:rPr>
+        <w:t>“Indeed, you see it now. The threads of the prophecy begin to weave themselves before our very eyes.”</w:t>
+      </w:r>
+    </w:p>
+    <w:p>
+      <w:pPr>
+        <w:pStyle w:val="TextBody"/>
+        <w:rPr/>
+      </w:pPr>
+      <w:r>
+        <w:rPr/>
+        <w:t>Lucas stared at her, his sharp mind catching the subtle implication in her tone. She didn’t seem surprised at all. In fact, it was as though she had been waiting for this moment. His suspicion flared. Had she known all along? Had she orchestrated their meeting, guided events to bring them to this point?</w:t>
+      </w:r>
+    </w:p>
+    <w:p>
+      <w:pPr>
+        <w:pStyle w:val="TextBody"/>
+        <w:rPr/>
+      </w:pPr>
+      <w:r>
+        <w:rPr/>
+        <w:t>Candice, still reeling from her realization, found herself equally puzzled. The Queen’s composure, her serene acknowledgment, felt too prepared—as if this revelation had been a foregone conclusion.</w:t>
+      </w:r>
+    </w:p>
+    <w:p>
+      <w:pPr>
+        <w:pStyle w:val="TextBody"/>
+        <w:rPr/>
+      </w:pPr>
+      <w:r>
+        <w:rPr/>
+        <w:t xml:space="preserve">The Elder Elf’s voice broke her thoughts. </w:t>
+      </w:r>
+      <w:r>
+        <w:rPr>
+          <w:rStyle w:val="StrongEmphasis"/>
+        </w:rPr>
+        <w:t>“Lucas and Mina are the Children of Hybris,”</w:t>
+      </w:r>
+      <w:r>
+        <w:rPr/>
+        <w:t xml:space="preserve"> he declared solemnly. </w:t>
+      </w:r>
+      <w:r>
+        <w:rPr>
+          <w:rStyle w:val="StrongEmphasis"/>
+        </w:rPr>
+        <w:t>“Their fates are entwined with the destiny of these lands.”</w:t>
+      </w:r>
+    </w:p>
+    <w:p>
+      <w:pPr>
+        <w:pStyle w:val="TextBody"/>
+        <w:rPr/>
+      </w:pPr>
+      <w:r>
+        <w:rPr/>
+        <w:t>Lucas glanced at Mina, who remained silent but visibly uneasy. He then shifted his gaze back to the Queen. Her expression was calm, almost pleased, as though she were silently validating what the Council had just confirmed.</w:t>
+      </w:r>
+    </w:p>
+    <w:p>
+      <w:pPr>
+        <w:pStyle w:val="TextBody"/>
+        <w:rPr/>
+      </w:pPr>
+      <w:r>
+        <w:rPr/>
+        <w:t>Candice’s thoughts churned with unanswered questions. How much did the Queen know about the prophecy? Why had she not shared this knowledge earlier? And what did it mean for her role—and Lucas and Mina’s—in the greater scheme?</w:t>
+      </w:r>
+    </w:p>
+    <w:p>
+      <w:pPr>
+        <w:pStyle w:val="TextBody"/>
+        <w:rPr/>
+      </w:pPr>
+      <w:r>
+        <w:rPr/>
+        <w:t>Though the Council’s confirmation brought a sense of clarity, the lingering mystery of the Queen’s foreknowledge hung heavily in the air. For now, neither Lucas nor Candice voiced their suspicions. But the unspoken questions in their eyes promised that the revelations of this day were only the beginning.</w:t>
+      </w:r>
+    </w:p>
+    <w:p>
+      <w:pPr>
+        <w:pStyle w:val="Normal"/>
+        <w:rPr/>
+      </w:pPr>
+      <w:r>
+        <w:rPr/>
+      </w:r>
+    </w:p>
+    <w:p>
+      <w:pPr>
+        <w:pStyle w:val="Normal"/>
+        <w:rPr/>
+      </w:pPr>
+      <w:r>
+        <w:rPr/>
+      </w:r>
+    </w:p>
+    <w:p>
+      <w:pPr>
+        <w:pStyle w:val="Normal"/>
+        <w:rPr/>
+      </w:pPr>
+      <w:r>
+        <w:rPr/>
+        <w:t>---</w:t>
+      </w:r>
+    </w:p>
+    <w:p>
+      <w:pPr>
+        <w:pStyle w:val="Normal"/>
+        <w:rPr>
+          <w:rStyle w:val="StrongEmphasis"/>
+        </w:rPr>
+      </w:pPr>
+      <w:r>
+        <w:rPr/>
+      </w:r>
+    </w:p>
+    <w:p>
+      <w:pPr>
+        <w:pStyle w:val="Heading3"/>
+        <w:rPr/>
+      </w:pPr>
       <w:r>
         <w:rPr>
           <w:rStyle w:val="StrongEmphasis"/>
           <w:b/>
         </w:rPr>
-        <w:t xml:space="preserve">27: The Interrogation at the High Temple of Nature </w:t>
+        <w:t xml:space="preserve">Chapter 27: Revelations and Alliances </w:t>
       </w:r>
       <w:r>
         <w:rPr>
           <w:rStyle w:val="StrongEmphasis"/>
           <w:b/>
         </w:rPr>
-        <w:t>(Part 1)</w:t>
+        <w:t>(Part 2)</w:t>
       </w:r>
     </w:p>
     <w:p>
@@ -62625,7 +63684,7 @@
       </w:pPr>
       <w:r>
         <w:rPr/>
-        <w:t>The chamber of the High Temple of Nature stood in ethereal silence, save for the gentle trickle of the stream that ran along the stone edges of the council chamber. Towering columns of living wood twisted upwards, their bark a deep amber that shimmered in the soft, filtered sunlight. Vines, thick with delicate flowers, draped over the natural architecture, infusing the space with a sense of organic grandeur. The air, heavy with the scent of earth and blooming flora, held an unspoken tension.</w:t>
+        <w:t>The High Temple of Nature stood at the heart of Haliriel, its delicate wooden architecture bathed in the soft glow of Serran trees outside. Inside, the air was thick with the fragrance of blooming flowers and the quiet hum of magical energy. The Elven Council had convened for hours, testing and scrutinizing, but now the moment of conclusion had arrived. Candice and Jarek, exhausted and wary, stood together outside the chamber, waiting for what came next.</w:t>
       </w:r>
     </w:p>
     <w:p>
@@ -62635,43 +63694,328 @@
       </w:pPr>
       <w:r>
         <w:rPr/>
-        <w:t>Candice stood at the center of the room, her posture poised yet wary, as the Queen of Elves and her council members surveyed her. She was flanked by Lucas and Mina, who stood in silence, the weight of the moment pressing down on their shoulders. They communicated quietly through their telepathic link, trying to make sense of the proceedings unfolding before them.</w:t>
-      </w:r>
-    </w:p>
-    <w:p>
-      <w:pPr>
-        <w:pStyle w:val="TextBody"/>
-        <w:rPr/>
-      </w:pPr>
+        <w:t xml:space="preserve">The interrogation had been a grueling ordeal. Candice had managed to keep her composure under the weight of the questions, but beneath the surface, she could feel the chaotic presence gnawing at her mind, a constant reminder of the forces at play she could not fully control. Her only solace was the fact that </w:t>
+      </w:r>
       <w:r>
         <w:rPr>
           <w:rStyle w:val="StrongEmphasis"/>
         </w:rPr>
-        <w:t>The Queen of Elves</w:t>
-      </w:r>
-      <w:r>
-        <w:rPr/>
-        <w:t xml:space="preserve"> presided over the gathering with her usual regal composure. Her piercing green eyes locked onto Candice with an intensity that spoke of both wisdom and suspicion. The queen’s silver hair cascaded down her back, shimmering like moonlight, a stark contrast to the vibrant greens and browns of the forest that surrounded them. The crown of leaves and jewels upon her brow only added to her air of sovereignty, a reminder of her connection to both the natural world and the fate of the Elves.</w:t>
-      </w:r>
-    </w:p>
-    <w:p>
-      <w:pPr>
-        <w:pStyle w:val="TextBody"/>
-        <w:rPr/>
-      </w:pPr>
-      <w:r>
-        <w:rPr/>
-        <w:t>“</w:t>
+        <w:t>Lucas</w:t>
+      </w:r>
+      <w:r>
+        <w:rPr/>
+        <w:t xml:space="preserve"> and </w:t>
       </w:r>
       <w:r>
         <w:rPr>
           <w:rStyle w:val="StrongEmphasis"/>
         </w:rPr>
-        <w:t>Candice of the Nythari</w:t>
-      </w:r>
-      <w:r>
-        <w:rPr/>
-        <w:t xml:space="preserve">,” the Queen began, her voice rich with authority. “You claim to be traveling through </w:t>
+        <w:t>Mina</w:t>
+      </w:r>
+      <w:r>
+        <w:rPr/>
+        <w:t xml:space="preserve"> had endured the council's scrutiny just as much as she had, and they had emerged from it with their true identities confirmed.</w:t>
+      </w:r>
+    </w:p>
+    <w:p>
+      <w:pPr>
+        <w:pStyle w:val="TextBody"/>
+        <w:rPr/>
+      </w:pPr>
+      <w:r>
+        <w:rPr/>
+        <w:t xml:space="preserve">Inside the council chamber, the </w:t>
+      </w:r>
+      <w:r>
+        <w:rPr>
+          <w:rStyle w:val="StrongEmphasis"/>
+        </w:rPr>
+        <w:t>Queen of Elves</w:t>
+      </w:r>
+      <w:r>
+        <w:rPr/>
+        <w:t xml:space="preserve"> had presided over the proceedings with a calm authority, her piercing green eyes observing every detail of the conversation. Now, as the session drew to a close, her gaze softened. She stood before the council, her regal presence commanding the room, and for the first time, a rare smile touched her lips—a smile that seemed more like a gesture of personal reflection than one of victory.</w:t>
+      </w:r>
+    </w:p>
+    <w:p>
+      <w:pPr>
+        <w:pStyle w:val="TextBody"/>
+        <w:rPr/>
+      </w:pPr>
+      <w:r>
+        <w:rPr/>
+        <w:t>"I ask for your forgiveness," the Queen began, her voice ringing with an unexpected warmth. "For the deception, for the tests, for the distrust that I have shown. It was never my intention to hurt or mislead you." She turned her gaze toward Candice, then Jarek. "You were part of a much larger game, and I now see the value in your commitment to our cause. For that, you have my gratitude."</w:t>
+      </w:r>
+    </w:p>
+    <w:p>
+      <w:pPr>
+        <w:pStyle w:val="TextBody"/>
+        <w:rPr/>
+      </w:pPr>
+      <w:r>
+        <w:rPr/>
+        <w:t xml:space="preserve">The words were a form of reconciliation, but the weight of the Queen's admission hung in the air. She continued, her tone shifting, becoming more somber. "The Children of Hybris have been confirmed through divination. There is no longer any doubt in my mind that </w:t>
+      </w:r>
+      <w:r>
+        <w:rPr>
+          <w:rStyle w:val="StrongEmphasis"/>
+        </w:rPr>
+        <w:t>Lucas</w:t>
+      </w:r>
+      <w:r>
+        <w:rPr/>
+        <w:t xml:space="preserve"> and </w:t>
+      </w:r>
+      <w:r>
+        <w:rPr>
+          <w:rStyle w:val="StrongEmphasis"/>
+        </w:rPr>
+        <w:t>Mina</w:t>
+      </w:r>
+      <w:r>
+        <w:rPr/>
+        <w:t xml:space="preserve"> are the ones the prophecy spoke of. We have watched over them for years, but the time for secrets has passed."</w:t>
+      </w:r>
+    </w:p>
+    <w:p>
+      <w:pPr>
+        <w:pStyle w:val="TextBody"/>
+        <w:rPr/>
+      </w:pPr>
+      <w:r>
+        <w:rPr/>
+        <w:t xml:space="preserve">The Queen motioned for the </w:t>
+      </w:r>
+      <w:r>
+        <w:rPr>
+          <w:rStyle w:val="StrongEmphasis"/>
+        </w:rPr>
+        <w:t>High Elves Council</w:t>
+      </w:r>
+      <w:r>
+        <w:rPr/>
+        <w:t xml:space="preserve"> to acknowledge the truth, and one by one, they nodded in solemn agreement. The air seemed to grow heavier with the implications of what was now known.</w:t>
+      </w:r>
+    </w:p>
+    <w:p>
+      <w:pPr>
+        <w:pStyle w:val="TextBody"/>
+        <w:rPr/>
+      </w:pPr>
+      <w:r>
+        <w:rPr/>
+        <w:t xml:space="preserve">Candice could feel a sense of release, but it was tempered by the knowledge that their journey was far from over. The </w:t>
+      </w:r>
+      <w:r>
+        <w:rPr>
+          <w:rStyle w:val="StrongEmphasis"/>
+        </w:rPr>
+        <w:t>Children of Hybris</w:t>
+      </w:r>
+      <w:r>
+        <w:rPr/>
+        <w:t xml:space="preserve"> had been revealed, but with that revelation came a new set of challenges—challenges that none of them were fully prepared for.</w:t>
+      </w:r>
+    </w:p>
+    <w:p>
+      <w:pPr>
+        <w:pStyle w:val="TextBody"/>
+        <w:rPr/>
+      </w:pPr>
+      <w:r>
+        <w:rPr/>
+        <w:t xml:space="preserve">"In light of this confirmation," the Queen continued, her gaze sweeping across the room, "I have decided to grant you both a special permit to remain in Haliriel. You will stay here, under my protection, and you will work alongside </w:t>
+      </w:r>
+      <w:r>
+        <w:rPr>
+          <w:rStyle w:val="StrongEmphasis"/>
+        </w:rPr>
+        <w:t>Lucas</w:t>
+      </w:r>
+      <w:r>
+        <w:rPr/>
+        <w:t xml:space="preserve"> and </w:t>
+      </w:r>
+      <w:r>
+        <w:rPr>
+          <w:rStyle w:val="StrongEmphasis"/>
+        </w:rPr>
+        <w:t>Mina</w:t>
+      </w:r>
+      <w:r>
+        <w:rPr/>
+        <w:t xml:space="preserve"> as they navigate the path set before them. You have earned that much, at least."</w:t>
+      </w:r>
+    </w:p>
+    <w:p>
+      <w:pPr>
+        <w:pStyle w:val="TextBody"/>
+        <w:rPr/>
+      </w:pPr>
+      <w:r>
+        <w:rPr/>
+        <w:t xml:space="preserve">Candice and Jarek exchanged a brief glance, the tension between them momentarily broken. They had been granted a reprieve, a chance to stay in Haliriel, but the price of that was clear. They were now bound to </w:t>
+      </w:r>
+      <w:r>
+        <w:rPr>
+          <w:rStyle w:val="StrongEmphasis"/>
+        </w:rPr>
+        <w:t>Lucas</w:t>
+      </w:r>
+      <w:r>
+        <w:rPr/>
+        <w:t xml:space="preserve"> and </w:t>
+      </w:r>
+      <w:r>
+        <w:rPr>
+          <w:rStyle w:val="StrongEmphasis"/>
+        </w:rPr>
+        <w:t>Mina</w:t>
+      </w:r>
+      <w:r>
+        <w:rPr/>
+        <w:t>, and whatever their future held, it would involve them. As the guards entered, they were ushered from the chamber, their brief audience with the council at an end.</w:t>
+      </w:r>
+    </w:p>
+    <w:p>
+      <w:pPr>
+        <w:pStyle w:val="TextBody"/>
+        <w:rPr/>
+      </w:pPr>
+      <w:r>
+        <w:rPr/>
+        <w:t xml:space="preserve">The Queen turned to </w:t>
+      </w:r>
+      <w:r>
+        <w:rPr>
+          <w:rStyle w:val="StrongEmphasis"/>
+        </w:rPr>
+        <w:t>Lucas</w:t>
+      </w:r>
+      <w:r>
+        <w:rPr/>
+        <w:t xml:space="preserve"> and </w:t>
+      </w:r>
+      <w:r>
+        <w:rPr>
+          <w:rStyle w:val="StrongEmphasis"/>
+        </w:rPr>
+        <w:t>Mina</w:t>
+      </w:r>
+      <w:r>
+        <w:rPr/>
+        <w:t xml:space="preserve"> as they remained standing, their fates entwined with the prophecy and the course of the world. The tension in the air seemed to shift, becoming more intimate. "I wish to speak with you both privately," the Queen said, her tone softer now, almost inviting. "There are matters we must discuss, matters that will require your full attention. We will arrange for individual talks in the coming days."</w:t>
+      </w:r>
+    </w:p>
+    <w:p>
+      <w:pPr>
+        <w:pStyle w:val="TextBody"/>
+        <w:rPr/>
+      </w:pPr>
+      <w:r>
+        <w:rPr/>
+        <w:t>As Candice and Jarek were escorted out, the door to the council chamber closed behind them with a soft thud. The two of them were left standing in the cool, quiet hall, their thoughts a whirl of confusion and relief.</w:t>
+      </w:r>
+    </w:p>
+    <w:p>
+      <w:pPr>
+        <w:pStyle w:val="TextBody"/>
+        <w:rPr/>
+      </w:pPr>
+      <w:r>
+        <w:rPr/>
+        <w:t>"I wonder what she wants with them," Jarek murmured, breaking the silence. His voice held a note of concern, but also curiosity. "She doesn't smile like that unless there’s more going on than we know."</w:t>
+      </w:r>
+    </w:p>
+    <w:p>
+      <w:pPr>
+        <w:pStyle w:val="TextBody"/>
+        <w:rPr/>
+      </w:pPr>
+      <w:r>
+        <w:rPr/>
+        <w:t xml:space="preserve">Candice said nothing for a moment, her eyes focused on the distant trees visible through the windows. The Queen’s actions were calculated, and nothing was as simple as it seemed. There was still so much they didn’t know, so many questions about the prophecy, about </w:t>
+      </w:r>
+      <w:r>
+        <w:rPr>
+          <w:rStyle w:val="StrongEmphasis"/>
+        </w:rPr>
+        <w:t>Lucas</w:t>
+      </w:r>
+      <w:r>
+        <w:rPr/>
+        <w:t xml:space="preserve"> and </w:t>
+      </w:r>
+      <w:r>
+        <w:rPr>
+          <w:rStyle w:val="StrongEmphasis"/>
+        </w:rPr>
+        <w:t>Mina</w:t>
+      </w:r>
+      <w:r>
+        <w:rPr/>
+        <w:t xml:space="preserve">, and about the role </w:t>
+      </w:r>
+      <w:r>
+        <w:rPr>
+          <w:rStyle w:val="StrongEmphasis"/>
+        </w:rPr>
+        <w:t>Ceylan</w:t>
+      </w:r>
+      <w:r>
+        <w:rPr/>
+        <w:t xml:space="preserve"> had played in all of this.</w:t>
+      </w:r>
+    </w:p>
+    <w:p>
+      <w:pPr>
+        <w:pStyle w:val="TextBody"/>
+        <w:rPr/>
+      </w:pPr>
+      <w:r>
+        <w:rPr/>
+        <w:t>But for now, they were safe. They had been granted their place in Haliriel, and perhaps, in time, they would learn more about what the Queen of Elves had in store.</w:t>
+      </w:r>
+    </w:p>
+    <w:p>
+      <w:pPr>
+        <w:pStyle w:val="Normal"/>
+        <w:rPr/>
+      </w:pPr>
+      <w:r>
+        <w:rPr/>
+        <w:br/>
+        <w:t>---</w:t>
+        <w:br/>
+      </w:r>
+    </w:p>
+    <w:p>
+      <w:pPr>
+        <w:pStyle w:val="Normal"/>
+        <w:rPr/>
+      </w:pPr>
+      <w:r>
+        <w:rPr/>
+      </w:r>
+    </w:p>
+    <w:p>
+      <w:pPr>
+        <w:pStyle w:val="TextBody"/>
+        <w:rPr/>
+      </w:pPr>
+      <w:r>
+        <w:rPr/>
+        <w:t xml:space="preserve">The </w:t>
+      </w:r>
+      <w:r>
+        <w:rPr>
+          <w:rStyle w:val="StrongEmphasis"/>
+        </w:rPr>
+        <w:t>High District</w:t>
+      </w:r>
+      <w:r>
+        <w:rPr/>
+        <w:t xml:space="preserve"> of </w:t>
       </w:r>
       <w:r>
         <w:rPr>
@@ -62681,7 +64025,7 @@
       </w:r>
       <w:r>
         <w:rPr/>
-        <w:t xml:space="preserve"> on urgent business. Yet you refuse to explain the true nature of your mission. This is no simple journey, is it? What is it that brings you to our land?”</w:t>
+        <w:t xml:space="preserve"> was unlike anything the group had seen. Their arrival had been swift, the guards leading them through the maze of towering structures and treetop walkways that defined this exclusive part of the city. The air felt lighter here, filled with the quiet hum of magic, and the pathways shimmered faintly with a soft, ethereal glow.</w:t>
       </w:r>
     </w:p>
     <w:p>
@@ -62691,31 +64035,137 @@
       </w:pPr>
       <w:r>
         <w:rPr/>
-        <w:t>The soft, yet piercing gaze of the Queen never wavered. Candice remained silent for a moment, weighing her words. Her dark braid fell over her shoulder, and her amber eyes darted briefly to Lucas and Mina, who exchanged silent glances, sensing the rising tension. The question had been asked, but Candice knew her answer would be scrutinized in ways that went far beyond simple diplomacy.</w:t>
-      </w:r>
-    </w:p>
-    <w:p>
-      <w:pPr>
-        <w:pStyle w:val="TextBody"/>
-        <w:rPr/>
-      </w:pPr>
-      <w:r>
-        <w:rPr/>
-        <w:t>“</w:t>
-      </w:r>
-      <w:r>
-        <w:rPr/>
-        <w:t xml:space="preserve">I come on the advice of my </w:t>
+        <w:t xml:space="preserve">Their new home was nestled among the high towers, a residence that seemed too grand for travelers just passing through. The apartment was spacious, almost overwhelming in its beauty, with six large bedrooms, two expansive living rooms, and windows so wide that they felt like they were part of the sky. Everything here was wood—walls crafted from intricate timber, floors of smooth cedar, and beams of ancient oak that arched with graceful elegance. A crystal heater, powered by the mysterious </w:t>
       </w:r>
       <w:r>
         <w:rPr>
           <w:rStyle w:val="StrongEmphasis"/>
         </w:rPr>
-        <w:t>mentor</w:t>
-      </w:r>
-      <w:r>
-        <w:rPr/>
-        <w:t xml:space="preserve">, </w:t>
+        <w:t>magi-tech</w:t>
+      </w:r>
+      <w:r>
+        <w:rPr/>
+        <w:t xml:space="preserve"> battery Lucas had recovered during their encounter with the </w:t>
+      </w:r>
+      <w:r>
+        <w:rPr>
+          <w:rStyle w:val="StrongEmphasis"/>
+        </w:rPr>
+        <w:t>World Police</w:t>
+      </w:r>
+      <w:r>
+        <w:rPr/>
+        <w:t xml:space="preserve"> drones, hummed quietly in the center of the main living area, glowing softly with a warm blue light.</w:t>
+      </w:r>
+    </w:p>
+    <w:p>
+      <w:pPr>
+        <w:pStyle w:val="TextBody"/>
+        <w:rPr/>
+      </w:pPr>
+      <w:r>
+        <w:rPr/>
+        <w:t xml:space="preserve">The group stood at the edge of the grand dining room, gazing out of the windows that opened onto the sprawling </w:t>
+      </w:r>
+      <w:r>
+        <w:rPr>
+          <w:rStyle w:val="StrongEmphasis"/>
+        </w:rPr>
+        <w:t>canopy</w:t>
+      </w:r>
+      <w:r>
+        <w:rPr/>
+        <w:t xml:space="preserve"> of the </w:t>
+      </w:r>
+      <w:r>
+        <w:rPr>
+          <w:rStyle w:val="StrongEmphasis"/>
+        </w:rPr>
+        <w:t>Great Forest</w:t>
+      </w:r>
+      <w:r>
+        <w:rPr/>
+        <w:t xml:space="preserve"> to the southwest. The view stretched for miles, the forest’s deep green expanse seeming to vanish into the horizon, interrupted only by the faint outlines of other grand houses and towers further down the hill. The air smelled faintly of pine, of earth, and of something older, something untouched by time. The beauty of the scene was almost surreal, a stark contrast to the tension that filled the room.</w:t>
+      </w:r>
+    </w:p>
+    <w:p>
+      <w:pPr>
+        <w:pStyle w:val="TextBody"/>
+        <w:rPr/>
+      </w:pPr>
+      <w:r>
+        <w:rPr/>
+        <w:t>"Can we stay here forever?" Jarek asked, his tone light, though he knew the answer. His smile was weary, as if the sheer extravagance of the space had drained him of some of his usual bravado. He had seen much, but this? This was something different.</w:t>
+      </w:r>
+    </w:p>
+    <w:p>
+      <w:pPr>
+        <w:pStyle w:val="TextBody"/>
+        <w:rPr/>
+      </w:pPr>
+      <w:r>
+        <w:rPr/>
+        <w:t>Candice gave him a quiet, tight smile, though her thoughts were elsewhere. She had expected much less—rundown inns and cold stone walls, not this luxury. The apartment’s vastness, the beauty of it, felt like an intrusion on the weight she carried. The mission she had been sent on was never supposed to include moments like this.</w:t>
+      </w:r>
+    </w:p>
+    <w:p>
+      <w:pPr>
+        <w:pStyle w:val="TextBody"/>
+        <w:rPr/>
+      </w:pPr>
+      <w:r>
+        <w:rPr/>
+        <w:t>As they settled in, Candice knew it was time. The group had to know the truth—the true reason she had brought them here.</w:t>
+      </w:r>
+    </w:p>
+    <w:p>
+      <w:pPr>
+        <w:pStyle w:val="TextBody"/>
+        <w:rPr/>
+      </w:pPr>
+      <w:r>
+        <w:rPr/>
+        <w:t xml:space="preserve">Her voice broke the silence, soft but firm. “There’s something I haven’t told you all,” she began, her gaze flickering from Lucas to Mina. “I’ve been sent here to bring you both back to the </w:t>
+      </w:r>
+      <w:r>
+        <w:rPr>
+          <w:rStyle w:val="StrongEmphasis"/>
+        </w:rPr>
+        <w:t>Watcher</w:t>
+      </w:r>
+      <w:r>
+        <w:rPr/>
+        <w:t>.”</w:t>
+      </w:r>
+    </w:p>
+    <w:p>
+      <w:pPr>
+        <w:pStyle w:val="TextBody"/>
+        <w:rPr/>
+      </w:pPr>
+      <w:r>
+        <w:rPr/>
+        <w:t>Mina’s eyes narrowed slightly, her focus sharp, but she held her silence, letting Candice continue. Lucas, sensing the gravity in her words, felt the quiet hum of tension grow between them.</w:t>
+      </w:r>
+    </w:p>
+    <w:p>
+      <w:pPr>
+        <w:pStyle w:val="TextBody"/>
+        <w:rPr/>
+      </w:pPr>
+      <w:r>
+        <w:rPr/>
+        <w:t xml:space="preserve">Candice shifted, her hands folding together tightly. “I’m from the </w:t>
+      </w:r>
+      <w:r>
+        <w:rPr>
+          <w:rStyle w:val="StrongEmphasis"/>
+        </w:rPr>
+        <w:t>Nythari Tribe</w:t>
+      </w:r>
+      <w:r>
+        <w:rPr/>
+        <w:t xml:space="preserve">,” she said, her voice low. “My mentor, </w:t>
       </w:r>
       <w:r>
         <w:rPr>
@@ -62725,17 +64175,7 @@
       </w:r>
       <w:r>
         <w:rPr/>
-        <w:t xml:space="preserve">,” Candice replied, her voice calm, yet careful. “I have been sent to </w:t>
-      </w:r>
-      <w:r>
-        <w:rPr>
-          <w:rStyle w:val="StrongEmphasis"/>
-        </w:rPr>
-        <w:t>Kingston</w:t>
-      </w:r>
-      <w:r>
-        <w:rPr/>
-        <w:t xml:space="preserve"> on an urgent mission. I seek the </w:t>
+        <w:t xml:space="preserve">, believes that you—Lucas and Mina—are the </w:t>
       </w:r>
       <w:r>
         <w:rPr>
@@ -62745,37 +64185,17 @@
       </w:r>
       <w:r>
         <w:rPr/>
-        <w:t>, who are tied to a great and mysterious power. My mission is one of protection.”</w:t>
-      </w:r>
-    </w:p>
-    <w:p>
-      <w:pPr>
-        <w:pStyle w:val="TextBody"/>
-        <w:rPr/>
-      </w:pPr>
-      <w:r>
-        <w:rPr/>
-        <w:t>The Queen’s eyes narrowed, a flicker of recognition passing through them. The term "Children of Hybris" echoed in the chamber, reverberating with unspoken meaning. Candice could feel the tension shift as the room seemed to hold its breath. She felt exposed, though she showed no outward signs of discomfort.</w:t>
-      </w:r>
-    </w:p>
-    <w:p>
-      <w:pPr>
-        <w:pStyle w:val="TextBody"/>
-        <w:rPr/>
-      </w:pPr>
-      <w:r>
-        <w:rPr/>
-        <w:t>“</w:t>
+        <w:t xml:space="preserve">. You are tied to the prophecy, and my mission is to ensure you return to the Watcher.” She paused for a long moment, as if steeling herself against the weight of her own words. “The </w:t>
       </w:r>
       <w:r>
         <w:rPr>
           <w:rStyle w:val="StrongEmphasis"/>
         </w:rPr>
-        <w:t>Kingston</w:t>
-      </w:r>
-      <w:r>
-        <w:rPr/>
-        <w:t>,” the Queen repeated, her voice low. “The explosion there… We have heard whispers of its destruction, and yet you claim to be ignorant of its cause. Do you truly have no knowledge of the events that transpired?”</w:t>
+        <w:t>Watcher</w:t>
+      </w:r>
+      <w:r>
+        <w:rPr/>
+        <w:t xml:space="preserve"> believes that your fate is intertwined with the survival of the world, and that together, you have the power to avert the coming disaster.”</w:t>
       </w:r>
     </w:p>
     <w:p>
@@ -62785,47 +64205,129 @@
       </w:pPr>
       <w:r>
         <w:rPr/>
-        <w:t xml:space="preserve">Candice’s heart quickened, but her face remained steady. She had already anticipated this line of questioning, and she had prepared her response. “I have only heard rumors, Your Majesty. I know of the </w:t>
+        <w:t>The room was still. The only sound was the quiet hum of the crystal heater, the soft flicker of light from the fireplace that wasn’t really a fire. The words she had spoken hung heavy in the air.</w:t>
+      </w:r>
+    </w:p>
+    <w:p>
+      <w:pPr>
+        <w:pStyle w:val="TextBody"/>
+        <w:rPr/>
+      </w:pPr>
+      <w:r>
+        <w:rPr/>
+        <w:t xml:space="preserve">Lucas and Mina exchanged a brief glance, the telepathic link between them flaring with unspoken questions. </w:t>
+      </w:r>
+      <w:r>
+        <w:rPr>
+          <w:rStyle w:val="Emphasis"/>
+        </w:rPr>
+        <w:t>Is she telling the truth?</w:t>
+      </w:r>
+      <w:r>
+        <w:rPr/>
+        <w:t xml:space="preserve"> Lucas asked. His voice was cautious, searching.</w:t>
+      </w:r>
+    </w:p>
+    <w:p>
+      <w:pPr>
+        <w:pStyle w:val="TextBody"/>
+        <w:rPr/>
+      </w:pPr>
+      <w:r>
+        <w:rPr/>
+        <w:t xml:space="preserve">Mina’s thoughts were steady, calm. </w:t>
+      </w:r>
+      <w:r>
+        <w:rPr>
+          <w:rStyle w:val="Emphasis"/>
+        </w:rPr>
+        <w:t>She believes it, but can we trust her?</w:t>
+      </w:r>
+    </w:p>
+    <w:p>
+      <w:pPr>
+        <w:pStyle w:val="TextBody"/>
+        <w:rPr/>
+      </w:pPr>
+      <w:r>
+        <w:rPr/>
+        <w:t xml:space="preserve">Lucas nodded subtly, his mind still running through every word Candice had said. </w:t>
+      </w:r>
+      <w:r>
+        <w:rPr>
+          <w:rStyle w:val="Emphasis"/>
+        </w:rPr>
+        <w:t>She believes it, but it’s hard to say if it’s the whole truth.</w:t>
+      </w:r>
+    </w:p>
+    <w:p>
+      <w:pPr>
+        <w:pStyle w:val="TextBody"/>
+        <w:rPr/>
+      </w:pPr>
+      <w:r>
+        <w:rPr/>
+        <w:t xml:space="preserve">Candice, sensing their doubt, continued without hesitation. “I’m not hiding anything. I truly believe what I’m telling you,” she said, her voice unwavering. “Ceylan... he’s seen it. The </w:t>
       </w:r>
       <w:r>
         <w:rPr>
           <w:rStyle w:val="StrongEmphasis"/>
         </w:rPr>
-        <w:t>explosion</w:t>
-      </w:r>
-      <w:r>
-        <w:rPr/>
-        <w:t>, but its cause remains a mystery to me. My focus lies elsewhere.”</w:t>
-      </w:r>
-    </w:p>
-    <w:p>
-      <w:pPr>
-        <w:pStyle w:val="TextBody"/>
-        <w:rPr/>
-      </w:pPr>
-      <w:r>
-        <w:rPr/>
-        <w:t xml:space="preserve">The Queen leaned forward ever so slightly, her eyes studying Candice with piercing scrutiny. “And what of the prophecy? The </w:t>
+        <w:t>Watcher</w:t>
+      </w:r>
+      <w:r>
+        <w:rPr/>
+        <w:t xml:space="preserve"> has seen it too. And the </w:t>
       </w:r>
       <w:r>
         <w:rPr>
           <w:rStyle w:val="StrongEmphasis"/>
         </w:rPr>
-        <w:t>Sent Ones</w:t>
-      </w:r>
-      <w:r>
-        <w:rPr/>
-        <w:t xml:space="preserve">? You speak of protecting the Children of Hybris, yet I sense that your mission is more than what you have revealed. There are forces at play here, forces that tie your fate to our own.” Her voice grew softer but no less intense. “You have heard of the </w:t>
+        <w:t>Nythari Tribe</w:t>
+      </w:r>
+      <w:r>
+        <w:rPr/>
+        <w:t>—we are bound by this prophecy. We’ve been waiting for this moment for generations.”</w:t>
+      </w:r>
+    </w:p>
+    <w:p>
+      <w:pPr>
+        <w:pStyle w:val="TextBody"/>
+        <w:rPr/>
+      </w:pPr>
+      <w:r>
+        <w:rPr/>
+        <w:t>Lucas nodded slowly, taking in her words. She wasn’t hiding anything—at least, not intentionally. Her belief was absolute. But he couldn’t shake the feeling that there were still pieces missing, hidden beneath the surface. Still, the sincerity in her voice left little room for doubt. Candice believed what she was saying. And that was enough—for now.</w:t>
+      </w:r>
+    </w:p>
+    <w:p>
+      <w:pPr>
+        <w:pStyle w:val="TextBody"/>
+        <w:rPr/>
+      </w:pPr>
+      <w:r>
+        <w:rPr/>
+        <w:t>Thomas, leaning against the doorframe, crossed his arms, a frown tugging at his lips. “So, we’re caught up in a prophecy now,” he said, his voice heavy with skepticism. “This is bigger than just us, isn’t it? Why are you really here, Candice? What’s the full story?”</w:t>
+      </w:r>
+    </w:p>
+    <w:p>
+      <w:pPr>
+        <w:pStyle w:val="TextBody"/>
+        <w:rPr/>
+      </w:pPr>
+      <w:r>
+        <w:rPr/>
+        <w:t xml:space="preserve">Candice met his gaze, unflinching. “This is what I was sent to do. To bring you to the </w:t>
       </w:r>
       <w:r>
         <w:rPr>
           <w:rStyle w:val="StrongEmphasis"/>
         </w:rPr>
-        <w:t>prophecy of the Sent Ones</w:t>
-      </w:r>
-      <w:r>
-        <w:rPr/>
-        <w:t>, yes?”</w:t>
+        <w:t>Watcher</w:t>
+      </w:r>
+      <w:r>
+        <w:rPr/>
+        <w:t>. To make sure you understand the prophecy and your place in it before it’s too late.”</w:t>
       </w:r>
     </w:p>
     <w:p>
@@ -62835,37 +64337,27 @@
       </w:pPr>
       <w:r>
         <w:rPr/>
-        <w:t xml:space="preserve">Candice hesitated, her mind racing. She had heard nothing of this prophecy, yet the Queen's words held the weight of ancient truth. She kept her voice steady, though her pulse quickened. “I know nothing of this prophecy,” Candice replied, the words carefully chosen. “I am simply a </w:t>
+        <w:t>Dira, who had been quietly observing, folded her arms as well, a thoughtful look on her face. She didn’t know much about the details of the prophecies, but she could sense that both of them were connected in ways she didn’t yet understand. “I don’t know much about these prophecies,” she admitted, “but they seem to tie into each other somehow. The Children of Hybris. The dangers we’re facing. They feel... linked.”</w:t>
+      </w:r>
+    </w:p>
+    <w:p>
+      <w:pPr>
+        <w:pStyle w:val="TextBody"/>
+        <w:rPr/>
+      </w:pPr>
+      <w:r>
+        <w:rPr/>
+        <w:t xml:space="preserve">Candice’s expression softened, though there was an edge to her words. “The prophecies are intertwined. The </w:t>
       </w:r>
       <w:r>
         <w:rPr>
           <w:rStyle w:val="StrongEmphasis"/>
         </w:rPr>
-        <w:t>warrior</w:t>
-      </w:r>
-      <w:r>
-        <w:rPr/>
-        <w:t>, guided by my mentor’s wisdom. My mission is clear, and I seek no further entanglement.”</w:t>
-      </w:r>
-    </w:p>
-    <w:p>
-      <w:pPr>
-        <w:pStyle w:val="TextBody"/>
-        <w:rPr/>
-      </w:pPr>
-      <w:r>
-        <w:rPr/>
-        <w:t xml:space="preserve">The </w:t>
-      </w:r>
-      <w:r>
-        <w:rPr>
-          <w:rStyle w:val="StrongEmphasis"/>
-        </w:rPr>
-        <w:t>Elder Elf</w:t>
-      </w:r>
-      <w:r>
-        <w:rPr/>
-        <w:t xml:space="preserve">, who had been silently observing from his position at the council table, finally spoke, his voice slow and deliberate. “You may not be aware of the prophecy, Candice, but your actions speak otherwise. The </w:t>
+        <w:t>Watcher</w:t>
+      </w:r>
+      <w:r>
+        <w:rPr/>
+        <w:t xml:space="preserve"> has foreseen the dangers, and both the </w:t>
       </w:r>
       <w:r>
         <w:rPr>
@@ -62875,41 +64367,17 @@
       </w:r>
       <w:r>
         <w:rPr/>
-        <w:t xml:space="preserve"> you seek are tied to forces far greater than you can understand. Their significance is not lost on us.”</w:t>
-      </w:r>
-    </w:p>
-    <w:p>
-      <w:pPr>
-        <w:pStyle w:val="TextBody"/>
-        <w:rPr/>
-      </w:pPr>
-      <w:r>
-        <w:rPr/>
-        <w:t>Candice’s heart skipped a beat. The Elder Elf's words resonated in the air, and she felt a shiver run down her spine. Had she unknowingly walked into a web of ancient power? She quickly steadied her breath, trying to maintain control over the conversation.</w:t>
-      </w:r>
-    </w:p>
-    <w:p>
-      <w:pPr>
-        <w:pStyle w:val="TextBody"/>
-        <w:rPr/>
-      </w:pPr>
-      <w:r>
-        <w:rPr/>
-        <w:t>“</w:t>
-      </w:r>
-      <w:r>
-        <w:rPr/>
-        <w:t xml:space="preserve">I only know what I have been told,” she said, her voice tinged with a subtle edge. “I am not here to interfere with your land’s affairs, nor am I interested in the politics of prophecy. I only wish to find the </w:t>
+        <w:t xml:space="preserve"> and the </w:t>
       </w:r>
       <w:r>
         <w:rPr>
           <w:rStyle w:val="StrongEmphasis"/>
         </w:rPr>
-        <w:t>Children of Hybris</w:t>
-      </w:r>
-      <w:r>
-        <w:rPr/>
-        <w:t xml:space="preserve"> and protect them from those who would see them harmed.”</w:t>
+        <w:t>Nythari Tribe</w:t>
+      </w:r>
+      <w:r>
+        <w:rPr/>
+        <w:t xml:space="preserve"> have a role to play in the balance of the world. We’ve all been waiting for this moment. And I will do whatever it takes to see it through.”</w:t>
       </w:r>
     </w:p>
     <w:p>
@@ -62919,17 +64387,17 @@
       </w:pPr>
       <w:r>
         <w:rPr/>
-        <w:t xml:space="preserve">The Queen of Elves watched Candice closely, as if weighing her every word. “And what if the </w:t>
+        <w:t xml:space="preserve">The discussion continued, but the weight of Candice’s words lingered in the room. Each of them had their own doubts, their own concerns about what the future held, but for now, they had to act. The immediate future seemed clearer—tomorrow, they would attend the briefing about the </w:t>
       </w:r>
       <w:r>
         <w:rPr>
           <w:rStyle w:val="StrongEmphasis"/>
         </w:rPr>
-        <w:t>Empire</w:t>
-      </w:r>
-      <w:r>
-        <w:rPr/>
-        <w:t xml:space="preserve"> seeks them as well? What if their true purpose lies in the hands of forces that seek to control the very fate of this world?”</w:t>
+        <w:t>Disciple of Air’s mission</w:t>
+      </w:r>
+      <w:r>
+        <w:rPr/>
+        <w:t>. After that, they would decide their next move.</w:t>
       </w:r>
     </w:p>
     <w:p>
@@ -62939,37 +64407,27 @@
       </w:pPr>
       <w:r>
         <w:rPr/>
-        <w:t>Candice’s breath caught in her throat. The Queen’s words echoed a fear she had not fully considered—the possibility that her mission, driven by a sense of duty, was unknowingly tied to something much darker. She did not respond immediately, her mind racing as she considered the implications of the Queen’s questions.</w:t>
-      </w:r>
-    </w:p>
-    <w:p>
-      <w:pPr>
-        <w:pStyle w:val="TextBody"/>
-        <w:rPr/>
-      </w:pPr>
-      <w:r>
-        <w:rPr/>
-        <w:t xml:space="preserve">The </w:t>
+        <w:t xml:space="preserve">But Candice knew that the </w:t>
       </w:r>
       <w:r>
         <w:rPr>
           <w:rStyle w:val="StrongEmphasis"/>
         </w:rPr>
-        <w:t>Soft Yet Powerful Elf</w:t>
-      </w:r>
-      <w:r>
-        <w:rPr/>
-        <w:t xml:space="preserve"> then spoke, his voice gentle but laced with a quiet power. “It is clear that there are many truths you are not sharing, Candice. And yet… I sense a deeper connection between you and the </w:t>
+        <w:t>Watcher</w:t>
+      </w:r>
+      <w:r>
+        <w:rPr/>
+        <w:t xml:space="preserve"> awaited them. And with that knowledge came a new kind of pressure, one that weighed heavily on her chest. If they went to the </w:t>
       </w:r>
       <w:r>
         <w:rPr>
           <w:rStyle w:val="StrongEmphasis"/>
         </w:rPr>
-        <w:t>Children of Hybris</w:t>
-      </w:r>
-      <w:r>
-        <w:rPr/>
-        <w:t>. One that perhaps even you do not fully understand.” He leaned forward, his gaze soft but probing. “You are not simply an outsider in our midst. There is more to you than meets the eye.”</w:t>
+        <w:t>Eastern Continent</w:t>
+      </w:r>
+      <w:r>
+        <w:rPr/>
+        <w:t>, it would take them far from the Watcher—and possibly farther from the answers she sought.</w:t>
       </w:r>
     </w:p>
     <w:p>
@@ -62979,27 +64437,17 @@
       </w:pPr>
       <w:r>
         <w:rPr/>
-        <w:t>Candice clenched her fists, her mind whirling. She had been trained to withstand pressure, to keep secrets, but the eyes of the council bore down on her with an intensity she had not anticipated. Lucas and Mina, silent observers, exchanged another uneasy glance. They could feel the weight of the questions that Candice was being forced to answer, the hidden truths that she seemed reluctant to reveal.</w:t>
-      </w:r>
-    </w:p>
-    <w:p>
-      <w:pPr>
-        <w:pStyle w:val="TextBody"/>
-        <w:rPr/>
-      </w:pPr>
-      <w:r>
-        <w:rPr/>
-        <w:t xml:space="preserve">Finally, Candice spoke, her voice steady but firm. “I may not have all the answers, but I know that I must find the </w:t>
+        <w:t xml:space="preserve">As she gazed out over the vast, endless stretch of the </w:t>
       </w:r>
       <w:r>
         <w:rPr>
           <w:rStyle w:val="StrongEmphasis"/>
         </w:rPr>
-        <w:t>Children of Hybris</w:t>
-      </w:r>
-      <w:r>
-        <w:rPr/>
-        <w:t>. And I will do so, whether or not you agree with my methods.”</w:t>
+        <w:t>Great Forest</w:t>
+      </w:r>
+      <w:r>
+        <w:rPr/>
+        <w:t>, a sense of unease crept in. There was something in the air, a presence just beyond their reach. They were safe for now, yes, but that calm would not last. The forces they had all seen stirring in the world were only just beginning to move. And Candice knew, deep down, that soon, they would all have to choose a side.</w:t>
       </w:r>
     </w:p>
     <w:p>
@@ -63009,7 +64457,7 @@
       </w:pPr>
       <w:r>
         <w:rPr/>
-        <w:t>The Queen’s gaze softened for a moment, though the underlying suspicion remained. “We shall see, Candice. We shall see.”</w:t>
+        <w:t>For now, though, they had this moment—this fleeting peace.</w:t>
       </w:r>
     </w:p>
     <w:p>
@@ -63019,41 +64467,21 @@
       </w:pPr>
       <w:r>
         <w:rPr/>
-        <w:t xml:space="preserve">The interrogation continued, each question adding another layer to the mystery surrounding Candice’s mission, the </w:t>
-      </w:r>
-      <w:r>
-        <w:rPr>
-          <w:rStyle w:val="StrongEmphasis"/>
-        </w:rPr>
-        <w:t>Children of Hybris</w:t>
-      </w:r>
-      <w:r>
-        <w:rPr/>
-        <w:t xml:space="preserve">, and the </w:t>
-      </w:r>
-      <w:r>
-        <w:rPr>
-          <w:rStyle w:val="StrongEmphasis"/>
-        </w:rPr>
-        <w:t>prophecy</w:t>
-      </w:r>
-      <w:r>
-        <w:rPr/>
-        <w:t xml:space="preserve"> that seemed to bind them all together. With every answer Candice gave, she unknowingly drew herself deeper into a web of fate that she could not escape, and the tension in the High Temple of Nature grew ever more palpable.</w:t>
-      </w:r>
-    </w:p>
-    <w:p>
-      <w:pPr>
-        <w:pStyle w:val="TextBody"/>
-        <w:rPr/>
-      </w:pPr>
-      <w:r>
-        <w:rPr/>
-      </w:r>
-    </w:p>
-    <w:p>
-      <w:pPr>
-        <w:pStyle w:val="TextBody"/>
+        <w:t>And it felt as fragile as the moonlight that filtered through the windows.</w:t>
+      </w:r>
+    </w:p>
+    <w:p>
+      <w:pPr>
+        <w:pStyle w:val="Normal"/>
+        <w:rPr/>
+      </w:pPr>
+      <w:r>
+        <w:rPr/>
+      </w:r>
+    </w:p>
+    <w:p>
+      <w:pPr>
+        <w:pStyle w:val="Normal"/>
         <w:rPr/>
       </w:pPr>
       <w:r>
@@ -63077,311 +64505,507 @@
       </w:pPr>
       <w:r>
         <w:rPr/>
-        <w:t>The High Temple of Nature stood as a testament to the harmony between architecture and nature, its towering columns of living wood winding upward, intertwined with delicate vines. Sunlight filtered through the canopy of leaves above, casting soft, dappled shadows that danced across the stone-like roots below. The air hummed with the tension of deliberation, thick with purpose and the weight of fate. A serene quiet pervaded the space, yet there was an underlying edge of unease, as if something vital and unseen was shifting.</w:t>
-      </w:r>
-    </w:p>
-    <w:p>
-      <w:pPr>
-        <w:pStyle w:val="Normal"/>
-        <w:rPr/>
-      </w:pPr>
-      <w:r>
-        <w:rPr/>
-      </w:r>
-    </w:p>
-    <w:p>
-      <w:pPr>
-        <w:pStyle w:val="Normal"/>
-        <w:rPr/>
-      </w:pPr>
-      <w:r>
-        <w:rPr/>
-        <w:t>Candice stood before the High Elves' council, her posture erect, her demeanor calm, yet inside, she was anything but composed. The soft rustling of the leaves and the deep, wise gaze of the council members felt like a spotlight on her—every thought, every hesitation, under scrutiny. As the Queen of Elves and the other members of the High Elves' council questioned her, probing her knowledge of the prophecy, the tension was palpable. Candice maintained her composure, but her mind raced with a hundred questions, uncertainties swirling like a storm.</w:t>
-      </w:r>
-    </w:p>
-    <w:p>
-      <w:pPr>
-        <w:pStyle w:val="Normal"/>
-        <w:rPr/>
-      </w:pPr>
-      <w:r>
-        <w:rPr/>
-      </w:r>
-    </w:p>
-    <w:p>
-      <w:pPr>
-        <w:pStyle w:val="Normal"/>
-        <w:rPr/>
-      </w:pPr>
-      <w:r>
-        <w:rPr/>
-        <w:t>Behind her, Lucas stood, his thoughts focused not on the council's questions but on something far more disturbing: the strange sensation he had felt, the fleeting connection that seemed to pulse between him and Candice. It was faint at first, like the merest whisper in his mind, but as the council’s interrogation continued, the sensation deepened, and Lucas could sense more than just her thoughts. There was something clouding her mind—something alien, something chaotic.</w:t>
-      </w:r>
-    </w:p>
-    <w:p>
-      <w:pPr>
-        <w:pStyle w:val="Normal"/>
-        <w:rPr/>
-      </w:pPr>
-      <w:r>
-        <w:rPr/>
-      </w:r>
-    </w:p>
-    <w:p>
-      <w:pPr>
-        <w:pStyle w:val="Normal"/>
-        <w:rPr/>
-      </w:pPr>
-      <w:r>
-        <w:rPr/>
-        <w:t xml:space="preserve">Lucas’s heart skipped a beat as his telepathic link to Candice tightened. He reached out to her, not with words, but with his mind, gently pressing forward to connect with the foggy space surrounding her thoughts. It wasn’t like anything he had encountered before. The psychic connection he felt was overwhelmed by a presence—foreign and overpowering. It felt alive, but not in the way a mind should feel. It was cold, distant, like a parasite clinging to something far more vital. </w:t>
-      </w:r>
-    </w:p>
-    <w:p>
-      <w:pPr>
-        <w:pStyle w:val="Normal"/>
-        <w:rPr/>
-      </w:pPr>
-      <w:r>
-        <w:rPr/>
-      </w:r>
-    </w:p>
-    <w:p>
-      <w:pPr>
-        <w:pStyle w:val="Normal"/>
-        <w:rPr/>
-      </w:pPr>
-      <w:r>
-        <w:rPr/>
-        <w:t xml:space="preserve">He pushed further, his anxiety growing as the chaotic, foreign presence responded to his telepathy—not with clarity, but with an overwhelming mental surge that almost knocked him off his feet. It wasn’t just a stray thought or an accident of the mind; it was an entity. But not like any entity Lucas had ever sensed before. It was not malevolent, but it was parasitical—like an uninvited guest that refused to leave. The more Lucas focused on it, the more disturbing it became. The presence didn’t want to communicate; it simply existed, intruding on Candice’s mind with its cold, chaotic energy. </w:t>
-      </w:r>
-    </w:p>
-    <w:p>
-      <w:pPr>
-        <w:pStyle w:val="Normal"/>
-        <w:rPr/>
-      </w:pPr>
-      <w:r>
-        <w:rPr/>
-      </w:r>
-    </w:p>
-    <w:p>
-      <w:pPr>
-        <w:pStyle w:val="Normal"/>
-        <w:rPr/>
-      </w:pPr>
-      <w:r>
-        <w:rPr/>
-        <w:t>Pulling back, Lucas recoiled in shock, trying to regain his bearings. The mental residue of that foreign force lingered, disturbing and unsettling. His pulse quickened as his heart raced. What was it? How was it tied to Candice? And more importantly—what did it mean for her, for him, and for the prophecy they were all bound to?</w:t>
-      </w:r>
-    </w:p>
-    <w:p>
-      <w:pPr>
-        <w:pStyle w:val="Normal"/>
-        <w:rPr/>
-      </w:pPr>
-      <w:r>
-        <w:rPr/>
-      </w:r>
-    </w:p>
-    <w:p>
-      <w:pPr>
-        <w:pStyle w:val="Normal"/>
-        <w:rPr/>
-      </w:pPr>
-      <w:r>
-        <w:rPr/>
-        <w:t xml:space="preserve">In the midst of the council's probing, Candice paused. The sudden intrusion of Lucas’s voice in her mind sent a shockwave of panic through her. She hadn’t expected him to reach out like that, especially with the intensity of his words. *“Candice… there’s something—something attached to you. It’s not your thoughts. It feels... alien. Chaotic.”* </w:t>
-      </w:r>
-    </w:p>
-    <w:p>
-      <w:pPr>
-        <w:pStyle w:val="Normal"/>
-        <w:rPr/>
-      </w:pPr>
-      <w:r>
-        <w:rPr/>
-      </w:r>
-    </w:p>
-    <w:p>
-      <w:pPr>
-        <w:pStyle w:val="Normal"/>
-        <w:rPr/>
-      </w:pPr>
-      <w:r>
-        <w:rPr/>
-        <w:t>Her breath hitched, and she stumbled internally, though her face remained impassive. She hadn’t shared her confusion with anyone, let alone with the council, but she was now faced with a truth she couldn’t ignore. Lucas’s words hit her like a bolt, forcing her to confront the chaotic presence she had sensed for so long but never fully understood.</w:t>
-      </w:r>
-    </w:p>
-    <w:p>
-      <w:pPr>
-        <w:pStyle w:val="Normal"/>
-        <w:rPr/>
-      </w:pPr>
-      <w:r>
-        <w:rPr/>
-      </w:r>
-    </w:p>
-    <w:p>
-      <w:pPr>
-        <w:pStyle w:val="Normal"/>
-        <w:rPr/>
-      </w:pPr>
-      <w:r>
-        <w:rPr/>
-        <w:t xml:space="preserve">The memory of a conversation with her mentor, Ceylan, resurfaced—a cryptic warning about unseen forces tied to her mission, forces that could not be controlled or understood easily. *“Trust your instincts, Candice. The world is full of things that are not as they seem. And there are powers that will seek to use you, or worse, consume you.”* </w:t>
-      </w:r>
-    </w:p>
-    <w:p>
-      <w:pPr>
-        <w:pStyle w:val="Normal"/>
-        <w:rPr/>
-      </w:pPr>
-      <w:r>
-        <w:rPr/>
-      </w:r>
-    </w:p>
-    <w:p>
-      <w:pPr>
-        <w:pStyle w:val="Normal"/>
-        <w:rPr/>
-      </w:pPr>
-      <w:r>
-        <w:rPr/>
-        <w:t>Candice forced herself to breathe, trying to calm the rising storm in her chest. She couldn’t afford to lose control now. Not with the council watching, not with her role in the prophecy hanging in the balance. She steadied her thoughts, reminding herself of her mission. The children of Hybris had to be found. The Watcher had to be protected. Everything else, every doubt or fear, had to wait.</w:t>
-      </w:r>
-    </w:p>
-    <w:p>
-      <w:pPr>
-        <w:pStyle w:val="Normal"/>
-        <w:rPr/>
-      </w:pPr>
-      <w:r>
-        <w:rPr/>
-      </w:r>
-    </w:p>
-    <w:p>
-      <w:pPr>
-        <w:pStyle w:val="Normal"/>
-        <w:rPr/>
-      </w:pPr>
-      <w:r>
-        <w:rPr/>
-        <w:t>Lucas, sensing her internal struggle, sent another message, his words carefully placed. *“I’m here, Candice. It’s me. Don’t panic. It’s not harmful. Just breathe. Think about your answer. You can do this.”* His calm words reverberated through their telepathic link, pulling Candice back from the edge of panic. She nodded imperceptibly, finding comfort in his steady presence, even if only in her mind.</w:t>
-      </w:r>
-    </w:p>
-    <w:p>
-      <w:pPr>
-        <w:pStyle w:val="Normal"/>
-        <w:rPr/>
-      </w:pPr>
-      <w:r>
-        <w:rPr/>
-      </w:r>
-    </w:p>
-    <w:p>
-      <w:pPr>
-        <w:pStyle w:val="Normal"/>
-        <w:rPr/>
-      </w:pPr>
-      <w:r>
-        <w:rPr/>
-        <w:t xml:space="preserve">The council, watching her intently, noticed the subtle shift in her demeanor. The Queen of Elves, in particular, studied Candice with narrowed eyes, her suspicion growing. Candice could feel the weight of the Queen’s gaze, the unspoken questions forming in the air around her. The High Elves knew of the children of Hybris, but now that she was before them, they were beginning to question whether she, or the mission she carried, could truly be trusted. </w:t>
-      </w:r>
-    </w:p>
-    <w:p>
-      <w:pPr>
-        <w:pStyle w:val="Normal"/>
-        <w:rPr/>
-      </w:pPr>
-      <w:r>
-        <w:rPr/>
-      </w:r>
-    </w:p>
-    <w:p>
-      <w:pPr>
-        <w:pStyle w:val="Normal"/>
-        <w:rPr/>
-      </w:pPr>
-      <w:r>
-        <w:rPr/>
-        <w:t>The atmosphere in the temple shifted again, becoming even more charged. Candice’s mind raced, but she refused to let it show. She had no choice but to stand firm. She could not reveal what she had just uncovered—not the presence, not the chaos, not the truth of what was inside her head. If she did, everything could unravel. The prophecy, the children, the Watcher—it all hung by a thread.</w:t>
-      </w:r>
-    </w:p>
-    <w:p>
-      <w:pPr>
-        <w:pStyle w:val="Normal"/>
-        <w:rPr/>
-      </w:pPr>
-      <w:r>
-        <w:rPr/>
-      </w:r>
-    </w:p>
-    <w:p>
-      <w:pPr>
-        <w:pStyle w:val="Normal"/>
-        <w:rPr/>
-      </w:pPr>
-      <w:r>
-        <w:rPr/>
-        <w:t xml:space="preserve">She cleared her throat, drawing the attention of the council back to her. It was time to answer, and she knew that whatever she said next could change everything. </w:t>
-      </w:r>
-    </w:p>
-    <w:p>
-      <w:pPr>
-        <w:pStyle w:val="Normal"/>
-        <w:rPr/>
-      </w:pPr>
-      <w:r>
-        <w:rPr/>
-      </w:r>
-    </w:p>
-    <w:p>
-      <w:pPr>
-        <w:pStyle w:val="Normal"/>
-        <w:rPr/>
-      </w:pPr>
-      <w:r>
-        <w:rPr/>
-        <w:t>Her loyalty to Ceylan, to her mission, was now at odds with the terrifying reality she had just uncovered. She stood at a crossroads, and the path she would choose would shape not just her future, but the fate of everyone involved in this growing conflict.</w:t>
-      </w:r>
-    </w:p>
-    <w:p>
-      <w:pPr>
-        <w:pStyle w:val="Normal"/>
-        <w:rPr/>
-      </w:pPr>
-      <w:r>
-        <w:rPr/>
-      </w:r>
-    </w:p>
-    <w:p>
-      <w:pPr>
-        <w:pStyle w:val="Normal"/>
-        <w:rPr/>
-      </w:pPr>
-      <w:r>
-        <w:rPr/>
-        <w:t>The presence inside her head—was it the key to understanding the prophecy? Or was it the harbinger of something far worse?</w:t>
-      </w:r>
-    </w:p>
-    <w:p>
-      <w:pPr>
-        <w:pStyle w:val="Normal"/>
-        <w:rPr/>
-      </w:pPr>
-      <w:r>
-        <w:rPr/>
-      </w:r>
-    </w:p>
-    <w:p>
-      <w:pPr>
-        <w:pStyle w:val="Normal"/>
-        <w:rPr/>
-      </w:pPr>
-      <w:r>
-        <w:rPr/>
-        <w:t>She didn’t know yet. But she would have to find out soon, or risk everything unraveling.</w:t>
+      </w:r>
+    </w:p>
+    <w:p>
+      <w:pPr>
+        <w:pStyle w:val="Normal"/>
+        <w:rPr/>
+      </w:pPr>
+      <w:r>
+        <w:rPr/>
+        <w:t>The evening air in the High District of Haliriel had a cool, refreshing bite to it as the group ventured deeper into the heart of the city. The streets were paved with soft, polished wood, and the towering buildings around them seemed to glow with the warmth of evening light. Candice walked with an almost childlike sense of wonder, her eyes scanning the intricate architecture, noting how the buildings seemed to rise gracefully from the earth. Stone, rare in the High District, was only used sparingly, while wood dominated the structure and design of the district, lending the space an organic, almost flowing quality.</w:t>
+      </w:r>
+    </w:p>
+    <w:p>
+      <w:pPr>
+        <w:pStyle w:val="Normal"/>
+        <w:rPr/>
+      </w:pPr>
+      <w:r>
+        <w:rPr/>
+      </w:r>
+    </w:p>
+    <w:p>
+      <w:pPr>
+        <w:pStyle w:val="Normal"/>
+        <w:rPr/>
+      </w:pPr>
+      <w:r>
+        <w:rPr/>
+        <w:t>The guards stationed at the gates to the district nodded approvingly as Candice presented her special pass, which had been granted by the Nythari people in recognition of her status. The pass was intricately engraved with symbols and markings that only those familiar with the Nythari could truly understand. Her pride was evident as she smiled, her amber eyes gleaming, and the party proceeded without delay.</w:t>
+      </w:r>
+    </w:p>
+    <w:p>
+      <w:pPr>
+        <w:pStyle w:val="Normal"/>
+        <w:rPr/>
+      </w:pPr>
+      <w:r>
+        <w:rPr/>
+      </w:r>
+    </w:p>
+    <w:p>
+      <w:pPr>
+        <w:pStyle w:val="Normal"/>
+        <w:rPr/>
+      </w:pPr>
+      <w:r>
+        <w:rPr/>
+        <w:t>“</w:t>
+      </w:r>
+      <w:r>
+        <w:rPr/>
+        <w:t>I’ve never seen anything like this,” Candice said, her voice filled with awe as she marveled at the surroundings. "It’s so different from the forests and mountains I’m used to."</w:t>
+      </w:r>
+    </w:p>
+    <w:p>
+      <w:pPr>
+        <w:pStyle w:val="Normal"/>
+        <w:rPr/>
+      </w:pPr>
+      <w:r>
+        <w:rPr/>
+      </w:r>
+    </w:p>
+    <w:p>
+      <w:pPr>
+        <w:pStyle w:val="Normal"/>
+        <w:rPr/>
+      </w:pPr>
+      <w:r>
+        <w:rPr/>
+        <w:t>Lucas, walking alongside her, took in the scene with a quiet appreciation. Despite his usual wariness, he found some peace in the bustling yet serene atmosphere of the High District. “It’s… nice,” he said, his tone more thoughtful than enthusiastic. "But I’m not sure I’d call it home."</w:t>
+      </w:r>
+    </w:p>
+    <w:p>
+      <w:pPr>
+        <w:pStyle w:val="Normal"/>
+        <w:rPr/>
+      </w:pPr>
+      <w:r>
+        <w:rPr/>
+      </w:r>
+    </w:p>
+    <w:p>
+      <w:pPr>
+        <w:pStyle w:val="Normal"/>
+        <w:rPr/>
+      </w:pPr>
+      <w:r>
+        <w:rPr/>
+        <w:t>Mina and Thomas, as ever, stayed close to the group, their sharp eyes ever watchful. Dira, ever the intellectual, observed the city with a more analytical gaze, noting the craftsmanship of the woodwork and the gentle hum of magic that seemed to suffuse the air.</w:t>
+      </w:r>
+    </w:p>
+    <w:p>
+      <w:pPr>
+        <w:pStyle w:val="Normal"/>
+        <w:rPr/>
+      </w:pPr>
+      <w:r>
+        <w:rPr/>
+      </w:r>
+    </w:p>
+    <w:p>
+      <w:pPr>
+        <w:pStyle w:val="Normal"/>
+        <w:rPr/>
+      </w:pPr>
+      <w:r>
+        <w:rPr/>
+        <w:t>As they walked through the district, the lights from overhead lanterns began to flicker on, casting a soft glow over the cobblestone streets. The atmosphere, at least for a moment, felt detached from the weight of the world. A fleeting escape.</w:t>
+      </w:r>
+    </w:p>
+    <w:p>
+      <w:pPr>
+        <w:pStyle w:val="Normal"/>
+        <w:rPr/>
+      </w:pPr>
+      <w:r>
+        <w:rPr/>
+      </w:r>
+    </w:p>
+    <w:p>
+      <w:pPr>
+        <w:pStyle w:val="Normal"/>
+        <w:rPr/>
+      </w:pPr>
+      <w:r>
+        <w:rPr/>
+        <w:t>Candice looked over at Lucas, her curiosity piqued by the subtle hum of energy that seemed to surround him. She’d seen glimpses of his powers, but the full extent of them was still unknown to her. "You’ve been quiet, Lucas," she began, tilting her head. "I’ve noticed your... abilities. What can you do, exactly?"</w:t>
+      </w:r>
+    </w:p>
+    <w:p>
+      <w:pPr>
+        <w:pStyle w:val="Normal"/>
+        <w:rPr/>
+      </w:pPr>
+      <w:r>
+        <w:rPr/>
+      </w:r>
+    </w:p>
+    <w:p>
+      <w:pPr>
+        <w:pStyle w:val="Normal"/>
+        <w:rPr/>
+      </w:pPr>
+      <w:r>
+        <w:rPr/>
+        <w:t>Lucas glanced at her, his brow furrowing slightly as he considered how much to share. He’d grown used to the way people reacted when they learned of his powers, and he was still unsure of how much to trust Candice. But something about her genuine curiosity made him feel a little more at ease.</w:t>
+      </w:r>
+    </w:p>
+    <w:p>
+      <w:pPr>
+        <w:pStyle w:val="Normal"/>
+        <w:rPr/>
+      </w:pPr>
+      <w:r>
+        <w:rPr/>
+      </w:r>
+    </w:p>
+    <w:p>
+      <w:pPr>
+        <w:pStyle w:val="Normal"/>
+        <w:rPr/>
+      </w:pPr>
+      <w:r>
+        <w:rPr/>
+        <w:t>“</w:t>
+      </w:r>
+      <w:r>
+        <w:rPr/>
+        <w:t>I can do a few things,” he replied cautiously, his voice low. "Telekinesis, mostly. I can move objects with my mind." He demonstrated briefly, levitating a nearby twig with a flick of his hand. The small display was enough to draw Candice’s attention.</w:t>
+      </w:r>
+    </w:p>
+    <w:p>
+      <w:pPr>
+        <w:pStyle w:val="Normal"/>
+        <w:rPr/>
+      </w:pPr>
+      <w:r>
+        <w:rPr/>
+      </w:r>
+    </w:p>
+    <w:p>
+      <w:pPr>
+        <w:pStyle w:val="Normal"/>
+        <w:rPr/>
+      </w:pPr>
+      <w:r>
+        <w:rPr/>
+        <w:t>“</w:t>
+      </w:r>
+      <w:r>
+        <w:rPr/>
+        <w:t>That’s incredible,” Candice said, her tone filled with wonder. "And you didn’t always have this? What else can you do?"</w:t>
+      </w:r>
+    </w:p>
+    <w:p>
+      <w:pPr>
+        <w:pStyle w:val="Normal"/>
+        <w:rPr/>
+      </w:pPr>
+      <w:r>
+        <w:rPr/>
+      </w:r>
+    </w:p>
+    <w:p>
+      <w:pPr>
+        <w:pStyle w:val="Normal"/>
+        <w:rPr/>
+      </w:pPr>
+      <w:r>
+        <w:rPr/>
+        <w:t>Lucas hesitated for a moment, unsure of how much to reveal. “I have some other powers too... but it's complicated." His gaze shifted to Mina and Thomas, as though wondering if they would speak up.</w:t>
+      </w:r>
+    </w:p>
+    <w:p>
+      <w:pPr>
+        <w:pStyle w:val="Normal"/>
+        <w:rPr/>
+      </w:pPr>
+      <w:r>
+        <w:rPr/>
+      </w:r>
+    </w:p>
+    <w:p>
+      <w:pPr>
+        <w:pStyle w:val="Normal"/>
+        <w:rPr/>
+      </w:pPr>
+      <w:r>
+        <w:rPr/>
+        <w:t>Candice turned to Mina, her eyes bright with interest. “And you? Do you have powers too?”</w:t>
+      </w:r>
+    </w:p>
+    <w:p>
+      <w:pPr>
+        <w:pStyle w:val="Normal"/>
+        <w:rPr/>
+      </w:pPr>
+      <w:r>
+        <w:rPr/>
+      </w:r>
+    </w:p>
+    <w:p>
+      <w:pPr>
+        <w:pStyle w:val="Normal"/>
+        <w:rPr/>
+      </w:pPr>
+      <w:r>
+        <w:rPr/>
+        <w:t>Mina, who had been silent up until now, smiled gently. "Nothing like Lucas's powers," she said, "but I’m fast. Really fast." She gave a small laugh. "I guess you could say I’m more of a speedster than anything else."</w:t>
+      </w:r>
+    </w:p>
+    <w:p>
+      <w:pPr>
+        <w:pStyle w:val="Normal"/>
+        <w:rPr/>
+      </w:pPr>
+      <w:r>
+        <w:rPr/>
+      </w:r>
+    </w:p>
+    <w:p>
+      <w:pPr>
+        <w:pStyle w:val="Normal"/>
+        <w:rPr/>
+      </w:pPr>
+      <w:r>
+        <w:rPr/>
+        <w:t>“</w:t>
+      </w:r>
+      <w:r>
+        <w:rPr/>
+        <w:t>Speedster?” Candice repeated, her brow furrowing slightly in confusion. "How fast are we talking?"</w:t>
+      </w:r>
+    </w:p>
+    <w:p>
+      <w:pPr>
+        <w:pStyle w:val="Normal"/>
+        <w:rPr/>
+      </w:pPr>
+      <w:r>
+        <w:rPr/>
+      </w:r>
+    </w:p>
+    <w:p>
+      <w:pPr>
+        <w:pStyle w:val="Normal"/>
+        <w:rPr/>
+      </w:pPr>
+      <w:r>
+        <w:rPr/>
+        <w:t>Mina grinned, her eyes alight with playful challenge. "Fast enough to make you blink twice and wonder where I went."</w:t>
+      </w:r>
+    </w:p>
+    <w:p>
+      <w:pPr>
+        <w:pStyle w:val="Normal"/>
+        <w:rPr/>
+      </w:pPr>
+      <w:r>
+        <w:rPr/>
+      </w:r>
+    </w:p>
+    <w:p>
+      <w:pPr>
+        <w:pStyle w:val="Normal"/>
+        <w:rPr/>
+      </w:pPr>
+      <w:r>
+        <w:rPr/>
+        <w:t>The group shared a moment of lighthearted laughter, the ease of the conversation offering a brief respite from the weight of their mission. It was rare that they could talk about their abilities without the conversation turning to darker topics. Candice's curiosity and open nature felt like a breath of fresh air.</w:t>
+      </w:r>
+    </w:p>
+    <w:p>
+      <w:pPr>
+        <w:pStyle w:val="Normal"/>
+        <w:rPr/>
+      </w:pPr>
+      <w:r>
+        <w:rPr/>
+      </w:r>
+    </w:p>
+    <w:p>
+      <w:pPr>
+        <w:pStyle w:val="Normal"/>
+        <w:rPr/>
+      </w:pPr>
+      <w:r>
+        <w:rPr/>
+        <w:t xml:space="preserve">"And Thomas?" Candice continued, now turning to their tallest companion. "Do you have any powers?" </w:t>
+      </w:r>
+    </w:p>
+    <w:p>
+      <w:pPr>
+        <w:pStyle w:val="Normal"/>
+        <w:rPr/>
+      </w:pPr>
+      <w:r>
+        <w:rPr/>
+      </w:r>
+    </w:p>
+    <w:p>
+      <w:pPr>
+        <w:pStyle w:val="Normal"/>
+        <w:rPr/>
+      </w:pPr>
+      <w:r>
+        <w:rPr/>
+        <w:t>Thomas looked uncomfortable under her gaze, his expression serious. "No, I don’t. But I’ve trained in combat. My skills are... more hands-on." He spoke plainly, offering no further explanation, and Candice nodded, sensing that this was not a topic he enjoyed discussing.</w:t>
+      </w:r>
+    </w:p>
+    <w:p>
+      <w:pPr>
+        <w:pStyle w:val="Normal"/>
+        <w:rPr/>
+      </w:pPr>
+      <w:r>
+        <w:rPr/>
+      </w:r>
+    </w:p>
+    <w:p>
+      <w:pPr>
+        <w:pStyle w:val="Normal"/>
+        <w:rPr/>
+      </w:pPr>
+      <w:r>
+        <w:rPr/>
+        <w:t>The evening passed quietly as the group continued their exploration of the High District. Candice spoke more about her homeland and the Watcher, where the Nythari tribe resided, offering snippets of stories from her past and the trials she’d faced in her homeland. Jarek, ever the quiet guide, listened attentively, but his expression remained neutral, as if he were lost in his thoughts.</w:t>
+      </w:r>
+    </w:p>
+    <w:p>
+      <w:pPr>
+        <w:pStyle w:val="Normal"/>
+        <w:rPr/>
+      </w:pPr>
+      <w:r>
+        <w:rPr/>
+      </w:r>
+    </w:p>
+    <w:p>
+      <w:pPr>
+        <w:pStyle w:val="Normal"/>
+        <w:rPr/>
+      </w:pPr>
+      <w:r>
+        <w:rPr/>
+        <w:t>There was an undeniable tension in the air, a reminder that this moment of connection was fleeting. As the conversation drifted to more personal matters—each member of the group sharing a little about their pasts, their hopes, and their fears—there was an undercurrent of something heavier.</w:t>
+      </w:r>
+    </w:p>
+    <w:p>
+      <w:pPr>
+        <w:pStyle w:val="Normal"/>
+        <w:rPr/>
+      </w:pPr>
+      <w:r>
+        <w:rPr/>
+      </w:r>
+    </w:p>
+    <w:p>
+      <w:pPr>
+        <w:pStyle w:val="Normal"/>
+        <w:rPr/>
+      </w:pPr>
+      <w:r>
+        <w:rPr/>
+        <w:t>"I’ve been thinking," Lucas said after a long pause, his voice quieter now. "About the prophecy. And how none of us really know what we’re supposed to do next."</w:t>
+      </w:r>
+    </w:p>
+    <w:p>
+      <w:pPr>
+        <w:pStyle w:val="Normal"/>
+        <w:rPr/>
+      </w:pPr>
+      <w:r>
+        <w:rPr/>
+      </w:r>
+    </w:p>
+    <w:p>
+      <w:pPr>
+        <w:pStyle w:val="Normal"/>
+        <w:rPr/>
+      </w:pPr>
+      <w:r>
+        <w:rPr/>
+        <w:t>Mina nodded, her expression softening as she glanced at him. “I think we all feel that way. But whatever happens, we have to stick together. We’re stronger that way.”</w:t>
+      </w:r>
+    </w:p>
+    <w:p>
+      <w:pPr>
+        <w:pStyle w:val="Normal"/>
+        <w:rPr/>
+      </w:pPr>
+      <w:r>
+        <w:rPr/>
+      </w:r>
+    </w:p>
+    <w:p>
+      <w:pPr>
+        <w:pStyle w:val="Normal"/>
+        <w:rPr/>
+      </w:pPr>
+      <w:r>
+        <w:rPr/>
+        <w:t>Candice glanced between them, her amber eyes flickering with a mix of understanding and uncertainty. "I don’t know if I’m meant to be part of this... prophecy. But I’m here. And I’ll help however I can."</w:t>
+      </w:r>
+    </w:p>
+    <w:p>
+      <w:pPr>
+        <w:pStyle w:val="Normal"/>
+        <w:rPr/>
+      </w:pPr>
+      <w:r>
+        <w:rPr/>
+      </w:r>
+    </w:p>
+    <w:p>
+      <w:pPr>
+        <w:pStyle w:val="Normal"/>
+        <w:rPr/>
+      </w:pPr>
+      <w:r>
+        <w:rPr/>
+        <w:t>Jarek finally spoke, his voice low and steady. "The Nythari don’t deal much with prophecies. We focus on what we can control. But I understand the weight you carry, all of you."</w:t>
+      </w:r>
+    </w:p>
+    <w:p>
+      <w:pPr>
+        <w:pStyle w:val="Normal"/>
+        <w:rPr/>
+      </w:pPr>
+      <w:r>
+        <w:rPr/>
+      </w:r>
+    </w:p>
+    <w:p>
+      <w:pPr>
+        <w:pStyle w:val="Normal"/>
+        <w:rPr/>
+      </w:pPr>
+      <w:r>
+        <w:rPr/>
+        <w:t>The group fell into a thoughtful silence, the reality of their mission and their roles in the prophecy hovering just beneath the surface of their conversation. The city around them, with its glow and beauty, felt like a world away from the dark and dangerous path they were walking.</w:t>
+      </w:r>
+    </w:p>
+    <w:p>
+      <w:pPr>
+        <w:pStyle w:val="Normal"/>
+        <w:rPr/>
+      </w:pPr>
+      <w:r>
+        <w:rPr/>
+      </w:r>
+    </w:p>
+    <w:p>
+      <w:pPr>
+        <w:pStyle w:val="Normal"/>
+        <w:rPr/>
+      </w:pPr>
+      <w:r>
+        <w:rPr/>
+        <w:t>As the evening wore on, they continued to explore the High District, each person lost in their own thoughts. It was clear that, while their bonds were growing, the journey ahead would be anything but simple.</w:t>
       </w:r>
     </w:p>
     <w:p>
@@ -63401,244 +65025,6 @@
       <w:r>
         <w:rPr/>
         <w:t>---</w:t>
-      </w:r>
-    </w:p>
-    <w:p>
-      <w:pPr>
-        <w:pStyle w:val="Normal"/>
-        <w:rPr/>
-      </w:pPr>
-      <w:r>
-        <w:rPr/>
-      </w:r>
-    </w:p>
-    <w:p>
-      <w:pPr>
-        <w:pStyle w:val="TextBody"/>
-        <w:rPr/>
-      </w:pPr>
-      <w:r>
-        <w:rPr/>
-        <w:t>The High Temple of Nature was bathed in soft beams of sunlight filtering through the leaf canopy, the tranquil setting at odds with the tension that lingered in the air. Candice stood rigid, her heart pounding as the High Elves Council watched her closely. The Queen of Elves remained silent, her piercing green eyes resting on Candice with a look that was both expectant and unnerving.</w:t>
-      </w:r>
-    </w:p>
-    <w:p>
-      <w:pPr>
-        <w:pStyle w:val="TextBody"/>
-        <w:rPr/>
-      </w:pPr>
-      <w:r>
-        <w:rPr/>
-        <w:t xml:space="preserve">Lucas, standing nearby, reached out telepathically to Candice once more. </w:t>
-      </w:r>
-      <w:r>
-        <w:rPr>
-          <w:rStyle w:val="StrongEmphasis"/>
-        </w:rPr>
-        <w:t>“I need you to focus,”</w:t>
-      </w:r>
-      <w:r>
-        <w:rPr/>
-        <w:t xml:space="preserve"> his voice resonated in her mind, steady but laced with urgency. </w:t>
-      </w:r>
-      <w:r>
-        <w:rPr>
-          <w:rStyle w:val="StrongEmphasis"/>
-        </w:rPr>
-        <w:t>“That presence in your mind… it’s strange, chaotic, and layered. It feels like a commanding force, but there’s something darker underneath. It’s authoritative, controlling, yet oddly familiar. Does that make sense to you?”</w:t>
-      </w:r>
-    </w:p>
-    <w:p>
-      <w:pPr>
-        <w:pStyle w:val="TextBody"/>
-        <w:rPr/>
-      </w:pPr>
-      <w:r>
-        <w:rPr/>
-        <w:t>Candice froze. The description struck her like a bolt of lightning. Commanding. Authoritative. Familiar. Her mind raced, matching Lucas’s words with the one person who had always guided her path: Ceylan. A wave of disbelief surged through her, but she couldn’t ignore the uncanny alignment. Could it be that her trusted mentor was somehow tied to the chaotic presence within her?</w:t>
-      </w:r>
-    </w:p>
-    <w:p>
-      <w:pPr>
-        <w:pStyle w:val="TextBody"/>
-        <w:rPr/>
-      </w:pPr>
-      <w:r>
-        <w:rPr/>
-        <w:t xml:space="preserve">Her breath quickened, and her thoughts spiraled as Lucas continued, </w:t>
-      </w:r>
-      <w:r>
-        <w:rPr>
-          <w:rStyle w:val="StrongEmphasis"/>
-        </w:rPr>
-        <w:t>“Whoever or whatever this is, it’s entwined with you. I don’t know if it’s guiding you or controlling you, but it feels…”</w:t>
-      </w:r>
-      <w:r>
-        <w:rPr/>
-        <w:t xml:space="preserve"> He hesitated, searching for the right word. </w:t>
-      </w:r>
-      <w:r>
-        <w:rPr>
-          <w:rStyle w:val="StrongEmphasis"/>
-        </w:rPr>
-        <w:t>“Dangerous.”</w:t>
-      </w:r>
-    </w:p>
-    <w:p>
-      <w:pPr>
-        <w:pStyle w:val="TextBody"/>
-        <w:rPr/>
-      </w:pPr>
-      <w:r>
-        <w:rPr/>
-        <w:t>Candice clenched her fists, trying to steady herself. She couldn’t confront this now—not in front of the Council. Instead, her mind shifted to another realization that had been simmering beneath the surface. The prophecy. The Children of Hybris. Lucas and Mina. It all clicked into place. The pieces she had been struggling to fit together now formed a clear picture.</w:t>
-      </w:r>
-    </w:p>
-    <w:p>
-      <w:pPr>
-        <w:pStyle w:val="TextBody"/>
-        <w:rPr/>
-      </w:pPr>
-      <w:r>
-        <w:rPr/>
-        <w:t xml:space="preserve">Her mouth moved before her mind could stop it. </w:t>
-      </w:r>
-      <w:r>
-        <w:rPr>
-          <w:rStyle w:val="StrongEmphasis"/>
-        </w:rPr>
-        <w:t>“They’re the Children of Hybris!”</w:t>
-      </w:r>
-    </w:p>
-    <w:p>
-      <w:pPr>
-        <w:pStyle w:val="TextBody"/>
-        <w:rPr/>
-      </w:pPr>
-      <w:r>
-        <w:rPr/>
-        <w:t>The words echoed through the chamber, silencing the faint murmurs of the Council. Candice’s eyes widened in horror as she realized she had spoken aloud. Lucas stiffened, his gaze snapping to hers, while Mina, standing quietly nearby, blinked in confusion.</w:t>
-      </w:r>
-    </w:p>
-    <w:p>
-      <w:pPr>
-        <w:pStyle w:val="TextBody"/>
-        <w:rPr/>
-      </w:pPr>
-      <w:r>
-        <w:rPr/>
-        <w:t>The reaction from the Council, however, was unexpected. The Elder Elf leaned back with a knowing expression, exchanging a glance with the others. The Queen of Elves, who had been watching the exchange with quiet intensity, broke into a faint, almost triumphant smile.</w:t>
-      </w:r>
-    </w:p>
-    <w:p>
-      <w:pPr>
-        <w:pStyle w:val="TextBody"/>
-        <w:rPr/>
-      </w:pPr>
-      <w:r>
-        <w:rPr/>
-        <w:t>The air shifted. The suffocating tension that had gripped the chamber melted away, replaced by a calm, almost reverent atmosphere.</w:t>
-      </w:r>
-    </w:p>
-    <w:p>
-      <w:pPr>
-        <w:pStyle w:val="TextBody"/>
-        <w:rPr/>
-      </w:pPr>
-      <w:r>
-        <w:rPr/>
-        <w:t xml:space="preserve">The Queen’s voice, melodic and deliberate, cut through the silence. </w:t>
-      </w:r>
-      <w:r>
-        <w:rPr>
-          <w:rStyle w:val="StrongEmphasis"/>
-        </w:rPr>
-        <w:t>“Indeed, you see it now. The threads of the prophecy begin to weave themselves before our very eyes.”</w:t>
-      </w:r>
-    </w:p>
-    <w:p>
-      <w:pPr>
-        <w:pStyle w:val="TextBody"/>
-        <w:rPr/>
-      </w:pPr>
-      <w:r>
-        <w:rPr/>
-        <w:t>Lucas stared at her, his sharp mind catching the subtle implication in her tone. She didn’t seem surprised at all. In fact, it was as though she had been waiting for this moment. His suspicion flared. Had she known all along? Had she orchestrated their meeting, guided events to bring them to this point?</w:t>
-      </w:r>
-    </w:p>
-    <w:p>
-      <w:pPr>
-        <w:pStyle w:val="TextBody"/>
-        <w:rPr/>
-      </w:pPr>
-      <w:r>
-        <w:rPr/>
-        <w:t>Candice, still reeling from her realization, found herself equally puzzled. The Queen’s composure, her serene acknowledgment, felt too prepared—as if this revelation had been a foregone conclusion.</w:t>
-      </w:r>
-    </w:p>
-    <w:p>
-      <w:pPr>
-        <w:pStyle w:val="TextBody"/>
-        <w:rPr/>
-      </w:pPr>
-      <w:r>
-        <w:rPr/>
-        <w:t xml:space="preserve">The Elder Elf’s voice broke her thoughts. </w:t>
-      </w:r>
-      <w:r>
-        <w:rPr>
-          <w:rStyle w:val="StrongEmphasis"/>
-        </w:rPr>
-        <w:t>“Lucas and Mina are the Children of Hybris,”</w:t>
-      </w:r>
-      <w:r>
-        <w:rPr/>
-        <w:t xml:space="preserve"> he declared solemnly. </w:t>
-      </w:r>
-      <w:r>
-        <w:rPr>
-          <w:rStyle w:val="StrongEmphasis"/>
-        </w:rPr>
-        <w:t>“Their fates are entwined with the destiny of these lands.”</w:t>
-      </w:r>
-    </w:p>
-    <w:p>
-      <w:pPr>
-        <w:pStyle w:val="TextBody"/>
-        <w:rPr/>
-      </w:pPr>
-      <w:r>
-        <w:rPr/>
-        <w:t>Lucas glanced at Mina, who remained silent but visibly uneasy. He then shifted his gaze back to the Queen. Her expression was calm, almost pleased, as though she were silently validating what the Council had just confirmed.</w:t>
-      </w:r>
-    </w:p>
-    <w:p>
-      <w:pPr>
-        <w:pStyle w:val="TextBody"/>
-        <w:rPr/>
-      </w:pPr>
-      <w:r>
-        <w:rPr/>
-        <w:t>Candice’s thoughts churned with unanswered questions. How much did the Queen know about the prophecy? Why had she not shared this knowledge earlier? And what did it mean for her role—and Lucas and Mina’s—in the greater scheme?</w:t>
-      </w:r>
-    </w:p>
-    <w:p>
-      <w:pPr>
-        <w:pStyle w:val="TextBody"/>
-        <w:rPr/>
-      </w:pPr>
-      <w:r>
-        <w:rPr/>
-        <w:t>Though the Council’s confirmation brought a sense of clarity, the lingering mystery of the Queen’s foreknowledge hung heavily in the air. For now, neither Lucas nor Candice voiced their suspicions. But the unspoken questions in their eyes promised that the revelations of this day were only the beginning.</w:t>
-      </w:r>
-    </w:p>
-    <w:p>
-      <w:pPr>
-        <w:pStyle w:val="Normal"/>
-        <w:rPr/>
-      </w:pPr>
-      <w:r>
-        <w:rPr/>
       </w:r>
     </w:p>
     <w:sectPr>
@@ -63678,7 +65064,7 @@
     <w:pPr>
       <w:widowControl/>
       <w:suppressAutoHyphens w:val="true"/>
-      <w:overflowPunct w:val="true"/>
+      <w:overflowPunct w:val="false"/>
       <w:bidi w:val="0"/>
       <w:spacing w:lineRule="auto" w:line="240" w:before="0" w:after="0"/>
       <w:jc w:val="left"/>

</xml_diff>

<commit_message>
Update .~lock.Killtime.docx#, Killtime.docx, and 5 more files...
</commit_message>
<xml_diff>
--- a/Killtime.docx
+++ b/Killtime.docx
@@ -63667,14 +63667,7 @@
           <w:rStyle w:val="StrongEmphasis"/>
           <w:b/>
         </w:rPr>
-        <w:t xml:space="preserve">Chapter 27: Revelations and Alliances </w:t>
-      </w:r>
-      <w:r>
-        <w:rPr>
-          <w:rStyle w:val="StrongEmphasis"/>
-          <w:b/>
-        </w:rPr>
-        <w:t>(Part 2)</w:t>
+        <w:t>Chapter 27: Revelations and Alliances (Part 2)</w:t>
       </w:r>
     </w:p>
     <w:p>
@@ -65025,6 +65018,2143 @@
       <w:r>
         <w:rPr/>
         <w:t>---</w:t>
+        <w:br/>
+        <w:br/>
+        <w:br/>
+      </w:r>
+      <w:r>
+        <w:rPr>
+          <w:b/>
+          <w:bCs/>
+        </w:rPr>
+        <w:t xml:space="preserve">Chapter 27: </w:t>
+      </w:r>
+      <w:r>
+        <w:rPr>
+          <w:rStyle w:val="Emphasis"/>
+          <w:b/>
+          <w:bCs/>
+        </w:rPr>
+        <w:t xml:space="preserve">Preparing for the Eastern Continent </w:t>
+      </w:r>
+      <w:r>
+        <w:rPr>
+          <w:rStyle w:val="Emphasis"/>
+          <w:b/>
+          <w:bCs/>
+        </w:rPr>
+        <w:t>(Part 3)</w:t>
+      </w:r>
+    </w:p>
+    <w:p>
+      <w:pPr>
+        <w:pStyle w:val="TextBody"/>
+        <w:rPr/>
+      </w:pPr>
+      <w:r>
+        <w:rPr/>
+        <w:t>The command chamber of Haliriel was vast, its high ceilings and polished wooden walls giving it an air of quiet authority. Ancient runes glowed faintly along the beams, their purpose more ceremonial than functional. Standing at the head of a long, crescent-shaped table, Altheris surveyed the gathered party. His silver hair was tied back neatly, and his angular features bore the composed authority of someone accustomed to command.</w:t>
+      </w:r>
+    </w:p>
+    <w:p>
+      <w:pPr>
+        <w:pStyle w:val="TextBody"/>
+        <w:rPr/>
+      </w:pPr>
+      <w:r>
+        <w:rPr/>
+        <w:t>“</w:t>
+      </w:r>
+      <w:r>
+        <w:rPr/>
+        <w:t>I am Altheris, your commandant for the duration of this mission,” he began, his voice carrying across the room with ease. “The council has entrusted me with overseeing your preparation for the Eastern Continent expedition. This task will not be easy, but it is vital. The Disciple of Air must remain contained, and its secrets unraveled. Your success will dictate not only your survival but the stability of all lands.”</w:t>
+      </w:r>
+    </w:p>
+    <w:p>
+      <w:pPr>
+        <w:pStyle w:val="TextBody"/>
+        <w:rPr/>
+      </w:pPr>
+      <w:r>
+        <w:rPr/>
+        <w:t>Lucas, seated toward the middle of the table, studied the elf closely. Altheris was an imposing figure, but there was something in his eyes—something cold, calculated. Lucas shifted in his seat, exchanging a quick glance with Mina, who sat beside him. Their telepathic link buzzed faintly, a shared undercurrent of unease threading between them.</w:t>
+      </w:r>
+    </w:p>
+    <w:p>
+      <w:pPr>
+        <w:pStyle w:val="TextBody"/>
+        <w:rPr/>
+      </w:pPr>
+      <w:r>
+        <w:rPr/>
+        <w:t>“</w:t>
+      </w:r>
+      <w:r>
+        <w:rPr/>
+        <w:t>I’ve heard the Disciple is more than a simple threat,” Lucas said, breaking the silence. “If it’s already captured, why send us? What can we do that your people can’t?”</w:t>
+      </w:r>
+    </w:p>
+    <w:p>
+      <w:pPr>
+        <w:pStyle w:val="TextBody"/>
+        <w:rPr/>
+      </w:pPr>
+      <w:r>
+        <w:rPr/>
+        <w:t>Altheris’s gaze fell on Lucas, sharp as a blade. “The Disciple of Air is no ordinary entity. It is bound, but not broken. Even in containment, it exerts its influence. Reports from the Eastern Continent suggest that its power has begun to seep beyond the facility, destabilizing the region. You are not being sent to destroy it—that is not within your capacity. Your mission is to study it, understand its connection to the prophecy, and ensure it cannot escape. The Children of Hybris have a role to play in this, Lucas. A role only you and Mina can fulfill.”</w:t>
+      </w:r>
+    </w:p>
+    <w:p>
+      <w:pPr>
+        <w:pStyle w:val="TextBody"/>
+        <w:rPr/>
+      </w:pPr>
+      <w:r>
+        <w:rPr/>
+        <w:t>Mina’s expression remained calm, but Lucas could feel the tension rising in her.</w:t>
+      </w:r>
+    </w:p>
+    <w:p>
+      <w:pPr>
+        <w:pStyle w:val="TextBody"/>
+        <w:rPr/>
+      </w:pPr>
+      <w:r>
+        <w:rPr/>
+        <w:t>Thomas leaned back in his chair, arms crossed. “And what exactly do you expect us to study? This Disciple can turn itself into gas. What do we do if it decides to come after us?”</w:t>
+      </w:r>
+    </w:p>
+    <w:p>
+      <w:pPr>
+        <w:pStyle w:val="TextBody"/>
+        <w:rPr/>
+      </w:pPr>
+      <w:r>
+        <w:rPr/>
+        <w:t>Altheris’s lips tightened briefly, a flicker of irritation crossing his face. “Your concerns are valid, but you will not be unprepared. The Windfighter, the vessel that captured the Disciple, will serve as your transport. It is equipped for self-defense if necessary and will ensure your safe arrival. Furthermore, Lucas, you will have access to Haliriel’s magi-tech laboratory for the remainder of the day. Study your relic. Seek any insight it might offer before departure.”</w:t>
+      </w:r>
+    </w:p>
+    <w:p>
+      <w:pPr>
+        <w:pStyle w:val="TextBody"/>
+        <w:rPr/>
+      </w:pPr>
+      <w:r>
+        <w:rPr/>
+        <w:t>Lucas nodded slowly, the mention of the laboratory stirring a mix of curiosity and dread. The relic bound to his wrist had caused more questions than answers, and the opportunity to learn more was one he couldn’t ignore.</w:t>
+      </w:r>
+    </w:p>
+    <w:p>
+      <w:pPr>
+        <w:pStyle w:val="TextBody"/>
+        <w:rPr/>
+      </w:pPr>
+      <w:r>
+        <w:rPr/>
+        <w:t>Before Altheris could continue, Candice stood abruptly. “Commandant,” she said, her voice steady but firm. “Before we rush into this mission, I must insist that we consult the Watcher. Their knowledge of the Disciple—of all the Disciples—is unparalleled. Going in blind is reckless.”</w:t>
+      </w:r>
+    </w:p>
+    <w:p>
+      <w:pPr>
+        <w:pStyle w:val="TextBody"/>
+        <w:rPr/>
+      </w:pPr>
+      <w:r>
+        <w:rPr/>
+        <w:t>Altheris’s gaze shifted to Candice, cool and unyielding. “The Watcher is unreliable, an enigma more concerned with riddles than truth. Consulting them will only delay the mission and provide little in return.”</w:t>
+      </w:r>
+    </w:p>
+    <w:p>
+      <w:pPr>
+        <w:pStyle w:val="TextBody"/>
+        <w:rPr/>
+      </w:pPr>
+      <w:r>
+        <w:rPr/>
+        <w:t>Candice’s amber eyes blazed with frustration. “The Watcher has guided the Nythari for generations. They see what others cannot. If we ignore their insight, we risk everything.”</w:t>
+      </w:r>
+    </w:p>
+    <w:p>
+      <w:pPr>
+        <w:pStyle w:val="TextBody"/>
+        <w:rPr/>
+      </w:pPr>
+      <w:r>
+        <w:rPr/>
+        <w:t>The room fell into an uneasy silence. Lucas glanced at Mina, her concern matching his own. Altheris’s dismissal of the Watcher felt shortsighted, but he understood the urgency of the mission.</w:t>
+      </w:r>
+    </w:p>
+    <w:p>
+      <w:pPr>
+        <w:pStyle w:val="TextBody"/>
+        <w:rPr/>
+      </w:pPr>
+      <w:r>
+        <w:rPr/>
+        <w:t>Dira, seated at the far end of the table, spoke up hesitantly. “Perhaps there’s a way to balance both needs. Could a small group visit the Watcher while the rest of the party prepares for the mission?”</w:t>
+      </w:r>
+    </w:p>
+    <w:p>
+      <w:pPr>
+        <w:pStyle w:val="TextBody"/>
+        <w:rPr/>
+      </w:pPr>
+      <w:r>
+        <w:rPr/>
+        <w:t>Altheris considered her suggestion for a moment, his expression unreadable. “The council will not condone such a deviation,” he said finally. “The mission parameters are clear. The Windfighter awaits, and your time is limited. Focus your efforts where they will be most effective.”</w:t>
+      </w:r>
+    </w:p>
+    <w:p>
+      <w:pPr>
+        <w:pStyle w:val="TextBody"/>
+        <w:rPr/>
+      </w:pPr>
+      <w:r>
+        <w:rPr/>
+        <w:t>With that, he gestured for the party to follow him.</w:t>
+      </w:r>
+    </w:p>
+    <w:p>
+      <w:pPr>
+        <w:pStyle w:val="TextBody"/>
+        <w:rPr/>
+      </w:pPr>
+      <w:r>
+        <w:rPr/>
+      </w:r>
+    </w:p>
+    <w:p>
+      <w:pPr>
+        <w:pStyle w:val="TextBody"/>
+        <w:rPr/>
+      </w:pPr>
+      <w:r>
+        <w:rPr/>
+        <w:t>The hangar housing the Windfighter was a cavernous space carved into the heart of Haliriel. The vessel stood at its center, its sleek form illuminated by the soft glow of enchanted crystals embedded in the walls. The Windfighter was a marvel of elven engineering—sleek, aerodynamic, and bristling with hidden power. Its dark silver-blue hull gleamed faintly, etched with intricate runes that pulsed in rhythm with the ship’s core.</w:t>
+      </w:r>
+    </w:p>
+    <w:p>
+      <w:pPr>
+        <w:pStyle w:val="TextBody"/>
+        <w:rPr/>
+      </w:pPr>
+      <w:r>
+        <w:rPr/>
+        <w:t>“</w:t>
+      </w:r>
+      <w:r>
+        <w:rPr/>
+        <w:t>This is the Windfighter,” Altheris announced, his voice carrying a note of pride. “It was instrumental in the capture of the Disciple of Air and will serve as your transport to the Eastern Continent. Its magi-tech propulsion system allows for swift and silent travel, and its shielding and weaponry will provide adequate defense should the need arise.”</w:t>
+      </w:r>
+    </w:p>
+    <w:p>
+      <w:pPr>
+        <w:pStyle w:val="TextBody"/>
+        <w:rPr/>
+      </w:pPr>
+      <w:r>
+        <w:rPr/>
+        <w:t>Lucas approached the ship, running a hand over its smooth surface. He could feel the faint hum of magic beneath the metal, a subtle reminder of the power it held.</w:t>
+      </w:r>
+    </w:p>
+    <w:p>
+      <w:pPr>
+        <w:pStyle w:val="TextBody"/>
+        <w:rPr/>
+      </w:pPr>
+      <w:r>
+        <w:rPr/>
+        <w:t>Mina stepped forward, her gaze drawn to the glowing runes along the ship’s frame. “What powers it?”</w:t>
+      </w:r>
+    </w:p>
+    <w:p>
+      <w:pPr>
+        <w:pStyle w:val="TextBody"/>
+        <w:rPr/>
+      </w:pPr>
+      <w:r>
+        <w:rPr/>
+        <w:t>Altheris gestured to a cluster of crystalline nodes embedded near the ship’s stern. “Air-magic-infused crystals, supported by auxiliary turbines. It is a delicate balance of ancient magic and modern technology, designed to navigate the volatile air currents of the Eastern Continent.”</w:t>
+      </w:r>
+    </w:p>
+    <w:p>
+      <w:pPr>
+        <w:pStyle w:val="TextBody"/>
+        <w:rPr/>
+      </w:pPr>
+      <w:r>
+        <w:rPr/>
+        <w:t>Thomas inspected the weapon ports discreetly integrated into the hull. “It’s well-built,” he admitted, “but you’re saying it won’t hold up in a prolonged fight?”</w:t>
+      </w:r>
+    </w:p>
+    <w:p>
+      <w:pPr>
+        <w:pStyle w:val="TextBody"/>
+        <w:rPr/>
+      </w:pPr>
+      <w:r>
+        <w:rPr/>
+        <w:t>The commandant’s expression hardened slightly. “The Windfighter is not a warship. Its purpose is transport and reconnaissance. Should the Disciple or its allies engage you, your priority is to evade and return safely.”</w:t>
+      </w:r>
+    </w:p>
+    <w:p>
+      <w:pPr>
+        <w:pStyle w:val="TextBody"/>
+        <w:rPr/>
+      </w:pPr>
+      <w:r>
+        <w:rPr/>
+        <w:t>Lucas felt the weight of those words settle over him. It was a mission fraught with uncertainty and danger, and their only assurance was that survival depended on their ability to adapt.</w:t>
+      </w:r>
+    </w:p>
+    <w:p>
+      <w:pPr>
+        <w:pStyle w:val="TextBody"/>
+        <w:rPr/>
+      </w:pPr>
+      <w:r>
+        <w:rPr/>
+        <w:t>As the briefing concluded, the group began to disperse. Altheris approached Lucas, placing a hand on his shoulder. “The magi-tech laboratory is at your disposal until departure,” he said, his tone softer but still firm. “Make use of it. The relic you carry may hold the key to your success—or your survival.”</w:t>
+      </w:r>
+    </w:p>
+    <w:p>
+      <w:pPr>
+        <w:pStyle w:val="TextBody"/>
+        <w:rPr/>
+      </w:pPr>
+      <w:r>
+        <w:rPr/>
+        <w:t>Lucas nodded, his mind already racing with possibilities. He glanced back at the Windfighter one last time, its looming presence a reminder of the challenges ahead.</w:t>
+      </w:r>
+    </w:p>
+    <w:p>
+      <w:pPr>
+        <w:pStyle w:val="TextBody"/>
+        <w:rPr/>
+      </w:pPr>
+      <w:r>
+        <w:rPr/>
+        <w:t>Candice caught up with him as they exited the hangar. “We need to speak with the Watcher,” she said urgently. “I know Altheris won’t approve, but their guidance could save us.”</w:t>
+      </w:r>
+    </w:p>
+    <w:p>
+      <w:pPr>
+        <w:pStyle w:val="TextBody"/>
+        <w:rPr/>
+      </w:pPr>
+      <w:r>
+        <w:rPr/>
+        <w:t>Lucas met her gaze, his thoughts conflicted. He could feel Mina’s silent agreement through their link, her concern matching his own. “We’ll figure something out,” he said, his voice steady despite the storm of doubts within him.</w:t>
+      </w:r>
+    </w:p>
+    <w:p>
+      <w:pPr>
+        <w:pStyle w:val="TextBody"/>
+        <w:rPr/>
+      </w:pPr>
+      <w:r>
+        <w:rPr/>
+        <w:t>As the day pressed on, the group prepared for the journey ahead, each step taking them closer to the Eastern Continent—and the secrets that awaited them.</w:t>
+      </w:r>
+    </w:p>
+    <w:p>
+      <w:pPr>
+        <w:pStyle w:val="TextBody"/>
+        <w:rPr>
+          <w:rStyle w:val="Emphasis"/>
+        </w:rPr>
+      </w:pPr>
+      <w:r>
+        <w:rPr/>
+      </w:r>
+    </w:p>
+    <w:p>
+      <w:pPr>
+        <w:pStyle w:val="TextBody"/>
+        <w:rPr/>
+      </w:pPr>
+      <w:r>
+        <w:rPr>
+          <w:rStyle w:val="Emphasis"/>
+        </w:rPr>
+        <w:t>---</w:t>
+      </w:r>
+    </w:p>
+    <w:p>
+      <w:pPr>
+        <w:pStyle w:val="TextBody"/>
+        <w:rPr>
+          <w:rStyle w:val="StrongEmphasis"/>
+        </w:rPr>
+      </w:pPr>
+      <w:r>
+        <w:rPr/>
+      </w:r>
+    </w:p>
+    <w:p>
+      <w:pPr>
+        <w:pStyle w:val="TextBody"/>
+        <w:rPr/>
+      </w:pPr>
+      <w:r>
+        <w:rPr/>
+        <w:t>The hum of machinery was palpable as Lucas, Mina, and Thomas walked through the sleek hallways of the magi-tech laboratory. It felt like entering a whole new world—a world where the lines between magic and technology were blurred beyond recognition. The walls pulsed with an eerie, gentle glow from embedded runes and crystal prisms, their surfaces shimmering with power. Floating orbs of light hovered around the ceiling, casting an ethereal glow over everything, while quiet mechanical whirs echoed in the distance.</w:t>
+      </w:r>
+    </w:p>
+    <w:p>
+      <w:pPr>
+        <w:pStyle w:val="TextBody"/>
+        <w:rPr/>
+      </w:pPr>
+      <w:r>
+        <w:rPr/>
+        <w:t>Lucas's footsteps were cautious, almost hesitant, as he walked beside Mina and Thomas. He wasn’t used to places like this—places full of controlled energy and unfathomable power. As a child, he had witnessed experiments and technological marvels, but they had been twisted and cruel. The memories of those dark times lingered with him like a shadow that refused to fade.</w:t>
+      </w:r>
+    </w:p>
+    <w:p>
+      <w:pPr>
+        <w:pStyle w:val="TextBody"/>
+        <w:rPr/>
+      </w:pPr>
+      <w:r>
+        <w:rPr/>
+        <w:t>Altheris, the commandant, led the way with purposeful strides. He was tall, elegant in his manner, his dark elven robes moving fluidly around his form. His presence commanded attention, but his focus was entirely on the task at hand. He had briefed them before on the importance of the mission to the Eastern Continent, but now he had a new task—to guide them through this strange, cutting-edge facility. He paused briefly at the entrance to a large chamber, its walls lined with rows of advanced magical devices and tools, before turning to face the trio.</w:t>
+      </w:r>
+    </w:p>
+    <w:p>
+      <w:pPr>
+        <w:pStyle w:val="TextBody"/>
+        <w:rPr/>
+      </w:pPr>
+      <w:r>
+        <w:rPr/>
+        <w:t>“</w:t>
+      </w:r>
+      <w:r>
+        <w:rPr/>
+        <w:t>This is where your relics will be examined, Lucas,” Altheris said, his tone neutral but hinting at the weight of what they were about to embark on. “The team of researchers here are among the best. They’ve studied the most complex arcane artifacts, but I warn you—they will need time to understand these relics fully. They are unlike anything we’ve encountered before.”</w:t>
+      </w:r>
+    </w:p>
+    <w:p>
+      <w:pPr>
+        <w:pStyle w:val="TextBody"/>
+        <w:rPr/>
+      </w:pPr>
+      <w:r>
+        <w:rPr/>
+        <w:t>Lucas nodded but didn’t quite feel reassured. The place itself seemed imposing, with its towering shelves of arcane components, the vast machines that hummed quietly in the background. Despite the advanced technology, there was something unsettling about the whole place. He had spent years running from institutions, from places that claimed to know what was best for him. This laboratory, though, felt like an entirely different kind of cage. He clenched his fists, trying to shake the unease.</w:t>
+      </w:r>
+    </w:p>
+    <w:p>
+      <w:pPr>
+        <w:pStyle w:val="TextBody"/>
+        <w:rPr/>
+      </w:pPr>
+      <w:r>
+        <w:rPr/>
+        <w:t>“</w:t>
+      </w:r>
+      <w:r>
+        <w:rPr/>
+        <w:t>I’ll need you two to stay with me,” Lucas said quietly, turning to Mina and Thomas. “I… I’m not sure about this. These researchers—they’re so different. I just feel... uncomfortable.”</w:t>
+      </w:r>
+    </w:p>
+    <w:p>
+      <w:pPr>
+        <w:pStyle w:val="TextBody"/>
+        <w:rPr/>
+      </w:pPr>
+      <w:r>
+        <w:rPr/>
+        <w:t>Mina’s eyes softened, and she placed a hand on his shoulder. “Of course, Lucas. We’re not going anywhere.”</w:t>
+      </w:r>
+    </w:p>
+    <w:p>
+      <w:pPr>
+        <w:pStyle w:val="TextBody"/>
+        <w:rPr/>
+      </w:pPr>
+      <w:r>
+        <w:rPr/>
+        <w:t>Thomas nodded as well, his expression one of quiet understanding. He didn’t need to ask why Lucas felt uneasy; the lab, after all, represented everything they’d been running from: controlled, calculated, and full of unknowns. He didn’t speak, but his silent presence was enough for Lucas to feel grounded.</w:t>
+      </w:r>
+    </w:p>
+    <w:p>
+      <w:pPr>
+        <w:pStyle w:val="TextBody"/>
+        <w:rPr/>
+      </w:pPr>
+      <w:r>
+        <w:rPr/>
+        <w:t>Altheris acknowledged their decision with a brief nod before stepping aside, leading them deeper into the lab. The trio followed him through a narrow corridor that led into a massive open space, where several elven researchers were working at various stations. The air was thick with the scent of arcane energy and the sharp, metallic tang of advanced technology. At the center of the room stood a large, circular platform, on which sat several intricate devices, their functions unclear to Lucas. It was surrounded by workstations, each brimming with data consoles and magical apparatus.</w:t>
+      </w:r>
+    </w:p>
+    <w:p>
+      <w:pPr>
+        <w:pStyle w:val="TextBody"/>
+        <w:rPr/>
+      </w:pPr>
+      <w:r>
+        <w:rPr/>
+        <w:t>“</w:t>
+      </w:r>
+      <w:r>
+        <w:rPr/>
+        <w:t>These are the lead researchers,” Altheris said, gesturing to a group of three individuals standing near a large screen. They were intensely focused on their work, their attention never straying from the glowing readouts in front of them. “They’ve been briefed on the relics and their significance, but their expertise is mostly in general magi-tech. We’ll be relying on them to adapt their existing knowledge to understand these artifacts.”</w:t>
+      </w:r>
+    </w:p>
+    <w:p>
+      <w:pPr>
+        <w:pStyle w:val="TextBody"/>
+        <w:rPr/>
+      </w:pPr>
+      <w:r>
+        <w:rPr/>
+        <w:t>As the group approached, one of the researchers—a tall female elf with sharp features and piercing blue eyes—turned to greet them. “Welcome,” she said in a smooth, melodic voice, her tone respectful but carrying an air of calm professionalism. “I’m Aranel, and this is my team. We’ve heard much about the relics you carry, Lucas.”</w:t>
+      </w:r>
+    </w:p>
+    <w:p>
+      <w:pPr>
+        <w:pStyle w:val="TextBody"/>
+        <w:rPr/>
+      </w:pPr>
+      <w:r>
+        <w:rPr/>
+        <w:t>Her words caught Lucas off guard. He had never been one to share much about the relics, certainly not their true nature or the way they were tied to him, Mina, and Thomas. But the researchers didn’t seem surprised. They were aware of the shape-shifting properties of the relics, their unique connection to the three of them, and the potential they held.</w:t>
+      </w:r>
+    </w:p>
+    <w:p>
+      <w:pPr>
+        <w:pStyle w:val="TextBody"/>
+        <w:rPr/>
+      </w:pPr>
+      <w:r>
+        <w:rPr/>
+        <w:t>“</w:t>
+      </w:r>
+      <w:r>
+        <w:rPr/>
+        <w:t>We’ve only just begun to study the relics, but already we can tell they are unlike anything we’ve encountered,” Aranel continued, motioning for Lucas to step closer to the central platform. “We’ve run initial scans, but the readings are… inconsistent. There’s evidence of deep, latent magical properties, though we have yet to understand the full extent of what’s at play.”</w:t>
+      </w:r>
+    </w:p>
+    <w:p>
+      <w:pPr>
+        <w:pStyle w:val="TextBody"/>
+        <w:rPr/>
+      </w:pPr>
+      <w:r>
+        <w:rPr/>
+        <w:t>The researcher’s words hung in the air, and Lucas’s mind raced. He knew the relics were meant to attune to him, Mina, and Thomas—designed to synchronize with their DNA and enhance their abilities. But there was that nagging thought again: the discrepancy in their DNA. It was so small, almost imperceptible, but it was there, a difference that no one had been able to explain. And the more he learned, the more questions he had. What were the true consequences of this difference?</w:t>
+      </w:r>
+    </w:p>
+    <w:p>
+      <w:pPr>
+        <w:pStyle w:val="TextBody"/>
+        <w:rPr/>
+      </w:pPr>
+      <w:r>
+        <w:rPr/>
+        <w:t>“</w:t>
+      </w:r>
+      <w:r>
+        <w:rPr/>
+        <w:t>There’s a slight anomaly,” Lucas spoke up, his voice steady but tinged with unease. “The relics… they’re supposed to be attuned to us, to our bodies, but the DNA sequencing is slightly off. It’s a minor difference, barely noticeable, but it’s enough to cause some instability in the synchronization.”</w:t>
+      </w:r>
+    </w:p>
+    <w:p>
+      <w:pPr>
+        <w:pStyle w:val="TextBody"/>
+        <w:rPr/>
+      </w:pPr>
+      <w:r>
+        <w:rPr/>
+        <w:t>Aranel nodded thoughtfully, her eyes gleaming with interest. “Yes, we’ve noted that. It’s incredibly minute, but we theorize it could be what’s causing the relics to react so unpredictably. We’ve observed some strange energy surges, though they are brief and faint.”</w:t>
+      </w:r>
+    </w:p>
+    <w:p>
+      <w:pPr>
+        <w:pStyle w:val="TextBody"/>
+        <w:rPr/>
+      </w:pPr>
+      <w:r>
+        <w:rPr/>
+        <w:t>Lucas could feel the weight of the situation pressing down on him. They were dealing with something far more complex than they had imagined. It wasn’t just a matter of studying the relics—it was a matter of understanding them, of unlocking their secrets without causing harm to themselves or anyone else.</w:t>
+      </w:r>
+    </w:p>
+    <w:p>
+      <w:pPr>
+        <w:pStyle w:val="TextBody"/>
+        <w:rPr/>
+      </w:pPr>
+      <w:r>
+        <w:rPr/>
+        <w:t>“</w:t>
+      </w:r>
+      <w:r>
+        <w:rPr/>
+        <w:t>I’ll admit, Lucas,” Aranel said, “your ability to comprehend this, to understand these intricacies, is incredible for someone with no prior exposure to such advanced magi-tech. I’ve never seen a neophyte grasp these concepts so quickly.”</w:t>
+      </w:r>
+    </w:p>
+    <w:p>
+      <w:pPr>
+        <w:pStyle w:val="TextBody"/>
+        <w:rPr/>
+      </w:pPr>
+      <w:r>
+        <w:rPr/>
+        <w:t>Lucas felt a slight pang of pride, mixed with the gnawing anxiety that always followed when he was complimented. He didn’t want to be seen as just some tool to unlock the relics; he was more than that. Still, he couldn’t help but feel a small sense of validation.</w:t>
+      </w:r>
+    </w:p>
+    <w:p>
+      <w:pPr>
+        <w:pStyle w:val="TextBody"/>
+        <w:rPr/>
+      </w:pPr>
+      <w:r>
+        <w:rPr/>
+        <w:t>The team continued their work, using tools that Lucas had never seen before—enchanted tablets that glowed with shifting runes, devices that hummed with power as they analyzed every surface of the relics. Some of the equipment was new, even to him, and he watched with wide eyes as the researchers manipulated the tools with ease, coaxing them to reveal hidden readings and subtle shifts in the relics’ energy signatures.</w:t>
+      </w:r>
+    </w:p>
+    <w:p>
+      <w:pPr>
+        <w:pStyle w:val="TextBody"/>
+        <w:rPr/>
+      </w:pPr>
+      <w:r>
+        <w:rPr/>
+        <w:t>The tools weren’t specifically designed to study the relics. The lab itself wasn’t built for that purpose, but it had the potential to offer answers if they could adapt their equipment and knowledge. And adapt they did—working tirelessly, their hands moving with precision and confidence. But still, despite all their effort, the relics remained an enigma.</w:t>
+      </w:r>
+    </w:p>
+    <w:p>
+      <w:pPr>
+        <w:pStyle w:val="TextBody"/>
+        <w:rPr/>
+      </w:pPr>
+      <w:r>
+        <w:rPr/>
+        <w:t>“</w:t>
+      </w:r>
+      <w:r>
+        <w:rPr/>
+        <w:t>It’s not enough,” Lucas muttered to himself, his frustration bubbling to the surface. “I know there’s more to this, more than we can see. I just… don’t know how to unlock it.”</w:t>
+      </w:r>
+    </w:p>
+    <w:p>
+      <w:pPr>
+        <w:pStyle w:val="TextBody"/>
+        <w:rPr/>
+      </w:pPr>
+      <w:r>
+        <w:rPr/>
+        <w:t>Mina’s voice broke through his thoughts. “We’ll get there, Lucas. We always do.”</w:t>
+      </w:r>
+    </w:p>
+    <w:p>
+      <w:pPr>
+        <w:pStyle w:val="TextBody"/>
+        <w:rPr/>
+      </w:pPr>
+      <w:r>
+        <w:rPr/>
+        <w:t>He glanced at her, seeing the steady, unwavering confidence in her eyes. It helped, in a way, to know that he wasn’t alone in this. They would figure it out. Together.</w:t>
+      </w:r>
+    </w:p>
+    <w:p>
+      <w:pPr>
+        <w:pStyle w:val="TextBody"/>
+        <w:rPr/>
+      </w:pPr>
+      <w:r>
+        <w:rPr/>
+        <w:t>As the session drew to a close, Lucas found himself feeling a bit lighter, though the weight of the relics’ mystery still hung over him. This was just the beginning—there was much more to uncover. But for the first time in a long while, he felt a spark of hope. Maybe, just maybe, they could understand these relics, and what they meant for him, for Mina, and for Thomas.</w:t>
+      </w:r>
+    </w:p>
+    <w:p>
+      <w:pPr>
+        <w:pStyle w:val="TextBody"/>
+        <w:rPr/>
+      </w:pPr>
+      <w:r>
+        <w:rPr/>
+      </w:r>
+    </w:p>
+    <w:p>
+      <w:pPr>
+        <w:pStyle w:val="TextBody"/>
+        <w:rPr/>
+      </w:pPr>
+      <w:r>
+        <w:rPr/>
+        <w:t>---</w:t>
+      </w:r>
+    </w:p>
+    <w:p>
+      <w:pPr>
+        <w:pStyle w:val="TextBody"/>
+        <w:rPr/>
+      </w:pPr>
+      <w:r>
+        <w:rPr/>
+      </w:r>
+    </w:p>
+    <w:p>
+      <w:pPr>
+        <w:pStyle w:val="TextBody"/>
+        <w:rPr/>
+      </w:pPr>
+      <w:r>
+        <w:rPr/>
+        <w:t>Candice stood before the Queen of Elves, her heart pounding. The grand chambers, bathed in the soft glow of emerald-tinted lanterns, held an almost sacred silence. The air, thick with the scent of ancient wood and blooming vines, felt heavy with the weight of the moment. She had never expected to find herself in this position—pleading for a detour, for a change of course that would steer them away from the immediate dangers of their mission and into the heart of the unknown. Yet here she was, standing before a ruler whose wisdom surpassed time itself, hoping for her understanding.</w:t>
+      </w:r>
+    </w:p>
+    <w:p>
+      <w:pPr>
+        <w:pStyle w:val="TextBody"/>
+        <w:rPr/>
+      </w:pPr>
+      <w:r>
+        <w:rPr/>
+        <w:t>The Queen of Elves, regal and commanding, sat at the center of the room upon a throne crafted from living wood, draped in a robe woven from the very essence of the forest. Her silver hair shimmered like moonlight, cascading down her back in intricate braids, crowned by a delicate circlet of entwined leaves and gemstones. Her piercing green eyes, deep as the forest, seemed to see beyond the present, as though they could peer into the very soul of those who dared speak before her.</w:t>
+      </w:r>
+    </w:p>
+    <w:p>
+      <w:pPr>
+        <w:pStyle w:val="TextBody"/>
+        <w:rPr/>
+      </w:pPr>
+      <w:r>
+        <w:rPr/>
+        <w:t>Candice swallowed hard, gathering her thoughts before speaking. The weight of her request hung in the air, yet it had to be made. The need to uncover the truth, to find the Children of Hybris, was growing stronger by the day. Kingston’s explosion had shaken the world, and Candice knew that the answers lay beyond the borders of the Nythari realm. Yet the call to the Watcher, that sacred place nestled in the high mountains, pulled at her soul. She had to go there, she had to understand.</w:t>
+      </w:r>
+    </w:p>
+    <w:p>
+      <w:pPr>
+        <w:pStyle w:val="TextBody"/>
+        <w:rPr/>
+      </w:pPr>
+      <w:r>
+        <w:rPr/>
+        <w:t>“</w:t>
+      </w:r>
+      <w:r>
+        <w:rPr/>
+        <w:t>Your Majesty,” Candice began, her voice steady but tinged with desperation, “I come to you with a request. I know our mission is clear, but I believe we must detour to the Watcher before we proceed any further. There are... elements at play that I cannot ignore.” She hesitated, her thoughts swirling. The memories of the explosion, the whispers of creatures that resembled the disciples from the ancient Nythari legends, haunted her. “I have seen things. Creatures of elemental magic, beings that are... not entirely of this world. The legends speak of them, creatures born from the chaos of Hybris itself. I fear that these beings are already moving, and we must uncover their secrets before they uncover ours.”</w:t>
+      </w:r>
+    </w:p>
+    <w:p>
+      <w:pPr>
+        <w:pStyle w:val="TextBody"/>
+        <w:rPr/>
+      </w:pPr>
+      <w:r>
+        <w:rPr/>
+        <w:t>The Queen’s gaze never wavered, though her lips curled slightly into what could have been a smile or simply the faintest acknowledgment of Candice’s words. Her fingers, adorned with rings of intricate design, gently traced the armrest of her throne. The silence stretched for what seemed like an eternity before the Queen finally spoke, her voice calm, as soothing as a breeze through the trees.</w:t>
+      </w:r>
+    </w:p>
+    <w:p>
+      <w:pPr>
+        <w:pStyle w:val="TextBody"/>
+        <w:rPr/>
+      </w:pPr>
+      <w:r>
+        <w:rPr/>
+        <w:t>“</w:t>
+      </w:r>
+      <w:r>
+        <w:rPr/>
+        <w:t>You speak of the disciples,” the Queen said, her tone laden with ancient knowledge. “Creatures who, according to our lore, were born from the elemental forces of Hybris, those who embody the chaotic magic of the world. Their existence is tied to the very fabric of the prophecy, though few remember their true nature. They are creatures of fire, earth, air, and water, yet their essence transcends these elements. They are not simply magic, but the living embodiment of it.”</w:t>
+      </w:r>
+    </w:p>
+    <w:p>
+      <w:pPr>
+        <w:pStyle w:val="TextBody"/>
+        <w:rPr/>
+      </w:pPr>
+      <w:r>
+        <w:rPr/>
+        <w:t>Candice felt a chill crawl down her spine at the Queen’s words. The disciples, the legends had always spoken of them as though they were mere stories. But now, standing here in this room, with the weight of the world pressing down upon her, Candice could feel the truth of those words settle like a stone in her stomach.</w:t>
+      </w:r>
+    </w:p>
+    <w:p>
+      <w:pPr>
+        <w:pStyle w:val="TextBody"/>
+        <w:rPr/>
+      </w:pPr>
+      <w:r>
+        <w:rPr/>
+        <w:t>“</w:t>
+      </w:r>
+      <w:r>
+        <w:rPr/>
+        <w:t>I have seen them, Your Majesty,” Candice continued, her voice tinged with urgency. “They resemble the disciples from the Nythari legends. Beings of flame, of smoke, of water that coils and crashes like the tide. I know what I saw, and I believe they are tied to the Children of Hybris. Perhaps they are drawn to them, or perhaps they are the ones who will shape their fate.”</w:t>
+      </w:r>
+    </w:p>
+    <w:p>
+      <w:pPr>
+        <w:pStyle w:val="TextBody"/>
+        <w:rPr/>
+      </w:pPr>
+      <w:r>
+        <w:rPr/>
+        <w:t>The Queen’s gaze softened, her lips barely parting as she processed Candice’s words. For a moment, the silence returned, but this time it was not oppressive—it was thoughtful, as though the Queen was weighing something deep within her.</w:t>
+      </w:r>
+    </w:p>
+    <w:p>
+      <w:pPr>
+        <w:pStyle w:val="TextBody"/>
+        <w:rPr/>
+      </w:pPr>
+      <w:r>
+        <w:rPr/>
+        <w:t>“</w:t>
+      </w:r>
+      <w:r>
+        <w:rPr/>
+        <w:t>You are not mistaken,” the Queen said, her voice barely above a whisper. “The disciples of Hybris are more than mere myths. They are the agents of a power much greater than you or I. And yes, they are drawn to the Children. But there is more to this than what you see. More than what you feel.”</w:t>
+      </w:r>
+    </w:p>
+    <w:p>
+      <w:pPr>
+        <w:pStyle w:val="TextBody"/>
+        <w:rPr/>
+      </w:pPr>
+      <w:r>
+        <w:rPr/>
+        <w:t>Candice’s heart skipped a beat. The Queen’s cryptic words only added to the growing sense of unease that gnawed at her insides. What was it that the Queen knew, that she was not telling her? And why had she not shared this knowledge sooner?</w:t>
+      </w:r>
+    </w:p>
+    <w:p>
+      <w:pPr>
+        <w:pStyle w:val="TextBody"/>
+        <w:rPr/>
+      </w:pPr>
+      <w:r>
+        <w:rPr/>
+        <w:t>“</w:t>
+      </w:r>
+      <w:r>
+        <w:rPr/>
+        <w:t>You have come to me seeking answers,” the Queen continued, her voice as steady as the wind through the leaves, “and I will give them to you, though not in the way you expect. I have already planned a journey to the Watcher. But it is not just your plea that has drawn me here. I needed to see for myself the depth of your conviction. To test your resolve.”</w:t>
+      </w:r>
+    </w:p>
+    <w:p>
+      <w:pPr>
+        <w:pStyle w:val="TextBody"/>
+        <w:rPr/>
+      </w:pPr>
+      <w:r>
+        <w:rPr/>
+        <w:t>Candice felt her breath catch. She had been tested? Had the Queen known all along that her request was merely the beginning of something greater? The revelation left her feeling exposed, yet strangely liberated. There was a sense of relief in knowing that the Queen, in all her wisdom, understood the path Candice had to walk.</w:t>
+      </w:r>
+    </w:p>
+    <w:p>
+      <w:pPr>
+        <w:pStyle w:val="TextBody"/>
+        <w:rPr/>
+      </w:pPr>
+      <w:r>
+        <w:rPr/>
+        <w:t>“</w:t>
+      </w:r>
+      <w:r>
+        <w:rPr/>
+        <w:t>The Watcher is more than a place of pilgrimage,” the Queen continued, her eyes narrowing as though she could see through the veil of time itself. “It is a place where the true nature of the prophecy can be revealed. But it is not a journey to be taken lightly. The Watcher will test you, Candice. It will show you truths that may be more difficult to bear than you can imagine.”</w:t>
+      </w:r>
+    </w:p>
+    <w:p>
+      <w:pPr>
+        <w:pStyle w:val="TextBody"/>
+        <w:rPr/>
+      </w:pPr>
+      <w:r>
+        <w:rPr/>
+        <w:t>Candice nodded, her mind swirling with questions. The Watcher held the answers, she knew that much. But what truths awaited her there? And how much of what she had been told was even true?</w:t>
+      </w:r>
+    </w:p>
+    <w:p>
+      <w:pPr>
+        <w:pStyle w:val="TextBody"/>
+        <w:rPr/>
+      </w:pPr>
+      <w:r>
+        <w:rPr/>
+        <w:t>The Queen rose from her throne, her movements graceful and fluid, like the wind itself. She crossed the chamber, her presence filling the space as though the very air itself bowed to her will. Reaching Candice, she placed a hand gently on her shoulder, her touch warm despite the chill that had taken hold of Candice’s heart.</w:t>
+      </w:r>
+    </w:p>
+    <w:p>
+      <w:pPr>
+        <w:pStyle w:val="TextBody"/>
+        <w:rPr/>
+      </w:pPr>
+      <w:r>
+        <w:rPr/>
+        <w:t>“</w:t>
+      </w:r>
+      <w:r>
+        <w:rPr/>
+        <w:t>You have your answers now,” the Queen said, her voice soft yet firm. “But before you go, there are conditions.”</w:t>
+      </w:r>
+    </w:p>
+    <w:p>
+      <w:pPr>
+        <w:pStyle w:val="TextBody"/>
+        <w:rPr/>
+      </w:pPr>
+      <w:r>
+        <w:rPr/>
+        <w:t>Candice blinked, startled by the sudden shift in the Queen’s demeanor. “Conditions?”</w:t>
+      </w:r>
+    </w:p>
+    <w:p>
+      <w:pPr>
+        <w:pStyle w:val="TextBody"/>
+        <w:rPr/>
+      </w:pPr>
+      <w:r>
+        <w:rPr/>
+        <w:t>The Queen nodded. “Yes. If you wish to change our course to the Watcher, you must do two things.” Her eyes locked onto Candice’s with a sharpness that belied her serene appearance. “First, you will have to persuade your companions. They must agree to this detour, for without their support, we cannot leave our current path. It will be a difficult task—some may not understand why we must change plans so abruptly.”</w:t>
+      </w:r>
+    </w:p>
+    <w:p>
+      <w:pPr>
+        <w:pStyle w:val="TextBody"/>
+        <w:rPr/>
+      </w:pPr>
+      <w:r>
+        <w:rPr/>
+        <w:t>Candice’s thoughts raced. Thomas, in particular, would resist. The group had already committed to a course, and convincing them to divert would not be easy. She would have to find a way to make them see the urgency of the situation. But that was not all the Queen had in mind.</w:t>
+      </w:r>
+    </w:p>
+    <w:p>
+      <w:pPr>
+        <w:pStyle w:val="TextBody"/>
+        <w:rPr/>
+      </w:pPr>
+      <w:r>
+        <w:rPr/>
+        <w:t>“</w:t>
+      </w:r>
+      <w:r>
+        <w:rPr/>
+        <w:t>The second condition,” the Queen continued, her voice still calm but with an edge, “is that we will depart in two days' time, not four. Time is of the essence, Candice. You do not have the luxury of waiting. If you cannot convince your companions by then, we will not delay further. The Watcher will remain closed to you.”</w:t>
+      </w:r>
+    </w:p>
+    <w:p>
+      <w:pPr>
+        <w:pStyle w:val="TextBody"/>
+        <w:rPr/>
+      </w:pPr>
+      <w:r>
+        <w:rPr/>
+        <w:t>Candice’s heart skipped a beat. Only two days? The task before her seemed insurmountable. She had little time to gather the party, explain her vision, and convince them to take a detour that could put them at odds with the very mission they had been preparing for. The pressure of the Queen’s terms weighed heavily on her shoulders.</w:t>
+      </w:r>
+    </w:p>
+    <w:p>
+      <w:pPr>
+        <w:pStyle w:val="TextBody"/>
+        <w:rPr/>
+      </w:pPr>
+      <w:r>
+        <w:rPr/>
+        <w:t>With a deep breath, Candice nodded resolutely. “I will convince them. I’ll make them understand.”</w:t>
+      </w:r>
+    </w:p>
+    <w:p>
+      <w:pPr>
+        <w:pStyle w:val="TextBody"/>
+        <w:rPr/>
+      </w:pPr>
+      <w:r>
+        <w:rPr/>
+        <w:t>The Queen’s lips curled into a knowing smile, though it was tempered by the gravity of the situation. “I trust you will. But remember, Candice—this is no ordinary test. The Watcher will show you not just the path forward, but the true nature of what lies ahead. And it will reveal the truth of your place in this prophecy. So choose your words wisely.”</w:t>
+      </w:r>
+    </w:p>
+    <w:p>
+      <w:pPr>
+        <w:pStyle w:val="TextBody"/>
+        <w:rPr/>
+      </w:pPr>
+      <w:r>
+        <w:rPr/>
+        <w:t>Candice bowed, her heart a storm of thoughts and emotions. She had her task ahead of her—two days to sway the party, to shift their course, and to prepare for what the Watcher would reveal. The weight of the Queen’s words hung heavily on her mind, but with determination, Candice stepped away, ready to face the challenge ahead.</w:t>
+      </w:r>
+    </w:p>
+    <w:p>
+      <w:pPr>
+        <w:pStyle w:val="TextBody"/>
+        <w:rPr/>
+      </w:pPr>
+      <w:r>
+        <w:rPr/>
+      </w:r>
+    </w:p>
+    <w:p>
+      <w:pPr>
+        <w:pStyle w:val="TextBody"/>
+        <w:rPr/>
+      </w:pPr>
+      <w:r>
+        <w:rPr/>
+      </w:r>
+    </w:p>
+    <w:p>
+      <w:pPr>
+        <w:pStyle w:val="TextBody"/>
+        <w:rPr/>
+      </w:pPr>
+      <w:r>
+        <w:rPr/>
+        <w:t>---</w:t>
+      </w:r>
+    </w:p>
+    <w:p>
+      <w:pPr>
+        <w:pStyle w:val="TextBody"/>
+        <w:rPr/>
+      </w:pPr>
+      <w:r>
+        <w:rPr/>
+      </w:r>
+    </w:p>
+    <w:p>
+      <w:pPr>
+        <w:pStyle w:val="Heading3"/>
+        <w:rPr/>
+      </w:pPr>
+      <w:r>
+        <w:rPr/>
+        <w:t xml:space="preserve">Chapter 27: Research and Relics </w:t>
+      </w:r>
+      <w:r>
+        <w:rPr/>
+        <w:t>(Part 4</w:t>
+      </w:r>
+      <w:r>
+        <w:rPr/>
+        <w:t>)</w:t>
+      </w:r>
+    </w:p>
+    <w:p>
+      <w:pPr>
+        <w:pStyle w:val="TextBody"/>
+        <w:rPr/>
+      </w:pPr>
+      <w:r>
+        <w:rPr/>
+      </w:r>
+    </w:p>
+    <w:p>
+      <w:pPr>
+        <w:pStyle w:val="TextBody"/>
+        <w:rPr/>
+      </w:pPr>
+      <w:r>
+        <w:rPr/>
+        <w:t>The faint hum of magical machinery echoed through the sprawling chambers of the Magi-Tech Laboratory. Lucas stood in the center of the primary research chamber, his arms crossed, brow furrowed in concentration. Around him, researchers moved with purpose, their sleek robes blending technology and tradition, their voices hushed but charged with excitement. Suspended in the air before him, the relic tied to his wrist shimmered faintly, its dark, unnatural pulse a constant reminder of the secrets it held—and refused to share.</w:t>
+      </w:r>
+    </w:p>
+    <w:p>
+      <w:pPr>
+        <w:pStyle w:val="TextBody"/>
+        <w:rPr/>
+      </w:pPr>
+      <w:r>
+        <w:rPr/>
+        <w:t>Mina leaned against a nearby console, her bright blonde hair catching the light from a hovering crystal overhead. She watched Lucas silently, her concern evident even without their telepathic link. His frustration radiated through the connection, though he kept his thoughts tightly controlled. She sighed and stepped closer, her boots clicking softly against the polished stone floor.</w:t>
+      </w:r>
+    </w:p>
+    <w:p>
+      <w:pPr>
+        <w:pStyle w:val="TextBody"/>
+        <w:rPr/>
+      </w:pPr>
+      <w:r>
+        <w:rPr/>
+        <w:t>"You’ve been staring at that thing for hours," she said gently, her voice cutting through the hum of the lab. "Any progress?"</w:t>
+      </w:r>
+    </w:p>
+    <w:p>
+      <w:pPr>
+        <w:pStyle w:val="TextBody"/>
+        <w:rPr/>
+      </w:pPr>
+      <w:r>
+        <w:rPr/>
+        <w:t>Lucas didn’t look up. Instead, he raised his hand, the relic pulsing faintly in response. "Not enough. The researchers are trying, but this... thing isn’t cooperating. It reacts, but only faintly, like it’s mocking us."</w:t>
+      </w:r>
+    </w:p>
+    <w:p>
+      <w:pPr>
+        <w:pStyle w:val="TextBody"/>
+        <w:rPr/>
+      </w:pPr>
+      <w:r>
+        <w:rPr/>
+        <w:t>Nearby, Dira scribbled furiously in her notebook, her dark hair falling in her face. She didn’t lift her eyes as she spoke. "The relics were never meant to be simple. They were crafted by beings far beyond our understanding. Unlocking their secrets won’t happen overnight." Her tone carried a mixture of reassurance and anxiety, as though she wasn’t sure whether to comfort Lucas or warn him to temper his expectations.</w:t>
+      </w:r>
+    </w:p>
+    <w:p>
+      <w:pPr>
+        <w:pStyle w:val="TextBody"/>
+        <w:rPr/>
+      </w:pPr>
+      <w:r>
+        <w:rPr/>
+        <w:t>One of the researchers, an elderly elf with a sharp gaze and intricate tattoos marking her face, stepped forward. She adjusted the glowing instrument in her hands—a magi-tech device designed to measure magical resonance—and addressed the group. "The relic’s energy signature is... unusual. It’s neither fully active nor dormant. It’s as though it’s waiting for something, though we can’t determine what. Perhaps a specific trigger? A phrase? A mental command?"</w:t>
+      </w:r>
+    </w:p>
+    <w:p>
+      <w:pPr>
+        <w:pStyle w:val="TextBody"/>
+        <w:rPr/>
+      </w:pPr>
+      <w:r>
+        <w:rPr/>
+        <w:t>Lucas’s jaw tightened. "I’ve tried everything I can think of. It doesn’t respond. It’s like it knows I’m not who it was made for." He cast a glance at Mina and Thomas, who stood further back, their own relics equally inert. "We’re not the right people—at least, not the people these were meant for. That glitch is holding us back."</w:t>
+      </w:r>
+    </w:p>
+    <w:p>
+      <w:pPr>
+        <w:pStyle w:val="TextBody"/>
+        <w:rPr/>
+      </w:pPr>
+      <w:r>
+        <w:rPr/>
+        <w:t>Thomas, standing with his arms crossed and his imposing frame towering over the group, finally spoke. "You’re assuming it’s just the glitch. Maybe it’s more than that. Maybe we’re missing something fundamental about how these things work—or why they were given to us at all."</w:t>
+      </w:r>
+    </w:p>
+    <w:p>
+      <w:pPr>
+        <w:pStyle w:val="TextBody"/>
+        <w:rPr/>
+      </w:pPr>
+      <w:r>
+        <w:rPr/>
+        <w:t>The elf researcher nodded thoughtfully. "It’s possible. The relics may have their own criteria for activation, criteria tied to their original purpose or creators. If they were designed for the Children of Hybris, their true potential might remain locked until certain conditions are met."</w:t>
+      </w:r>
+    </w:p>
+    <w:p>
+      <w:pPr>
+        <w:pStyle w:val="TextBody"/>
+        <w:rPr/>
+      </w:pPr>
+      <w:r>
+        <w:rPr/>
+        <w:t>Mina frowned, stepping closer. "But we are the Children of Hybris—or we’re supposed to be, right? The prophecy said so. Why would the relics hold back?"</w:t>
+      </w:r>
+    </w:p>
+    <w:p>
+      <w:pPr>
+        <w:pStyle w:val="TextBody"/>
+        <w:rPr/>
+      </w:pPr>
+      <w:r>
+        <w:rPr/>
+        <w:t>Dira finally looked up from her notebook, her expression grave. "Prophecies are rarely straightforward. Even if you are the Children of Hybris, there’s no guarantee that the relics see you that way. They’re ancient, alien creations. They don’t think like we do. They might not care about prophecy."</w:t>
+      </w:r>
+    </w:p>
+    <w:p>
+      <w:pPr>
+        <w:pStyle w:val="TextBody"/>
+        <w:rPr/>
+      </w:pPr>
+      <w:r>
+        <w:rPr/>
+        <w:t>Lucas let out a sharp breath, his frustration boiling over. "So what’s the point, then? We’ve been fighting for our lives, dragged into this prophecy, and now the very tools we’re supposed to use are broken—or worse, they think we’re unworthy. How are we supposed to stop the Disciple if we can’t even figure out how to use these relics?"</w:t>
+      </w:r>
+    </w:p>
+    <w:p>
+      <w:pPr>
+        <w:pStyle w:val="TextBody"/>
+        <w:rPr/>
+      </w:pPr>
+      <w:r>
+        <w:rPr/>
+        <w:t>The room fell silent, the weight of Lucas’s words hanging heavy in the air. Even the researchers paused, their movements slowing as they exchanged uneasy glances. The Disciple’s approach loomed over everyone, an unspoken shadow that grew darker with every passing day.</w:t>
+      </w:r>
+    </w:p>
+    <w:p>
+      <w:pPr>
+        <w:pStyle w:val="TextBody"/>
+        <w:rPr/>
+      </w:pPr>
+      <w:r>
+        <w:rPr/>
+        <w:t>Mina placed a hand on Lucas’s shoulder, her touch grounding him. "We’ll figure it out. We always do. Maybe not today, maybe not tomorrow—but we will. You’ve already come this far. Don’t lose hope now."</w:t>
+      </w:r>
+    </w:p>
+    <w:p>
+      <w:pPr>
+        <w:pStyle w:val="TextBody"/>
+        <w:rPr/>
+      </w:pPr>
+      <w:r>
+        <w:rPr/>
+        <w:t>Lucas met her gaze, her confidence offering a flicker of reassurance. But deep down, he couldn’t shake the doubt gnawing at him. What if Mina was wrong? What if they never figured it out? What if the relics remained silent while the Disciple tore through everything they cared about?</w:t>
+      </w:r>
+    </w:p>
+    <w:p>
+      <w:pPr>
+        <w:pStyle w:val="TextBody"/>
+        <w:rPr/>
+      </w:pPr>
+      <w:r>
+        <w:rPr/>
+        <w:t>Before he could spiral further, one of the younger researchers approached hesitantly, holding a small tablet-like device. "We did notice something unusual," she said, her voice trembling slightly under Lucas’s intense gaze. "When you tried to activate the relic earlier, there was a brief surge in its energy field. It was faint, but it matched a pattern we’ve seen before—in the ancient records of the Sent Ones’ technology."</w:t>
+      </w:r>
+    </w:p>
+    <w:p>
+      <w:pPr>
+        <w:pStyle w:val="TextBody"/>
+        <w:rPr/>
+      </w:pPr>
+      <w:r>
+        <w:rPr/>
+        <w:t>Dira perked up at that, her eyes narrowing. "The Sent Ones’ technology? Are you saying the relics are reacting to something specific in Lucas’s attempts?"</w:t>
+      </w:r>
+    </w:p>
+    <w:p>
+      <w:pPr>
+        <w:pStyle w:val="TextBody"/>
+        <w:rPr/>
+      </w:pPr>
+      <w:r>
+        <w:rPr/>
+        <w:t>The researcher nodded. "Yes, but the pattern is incomplete. It’s as though the relic is recognizing something but not fully responding. If we could replicate the conditions of that surge more precisely, we might be able to coax a stronger reaction."</w:t>
+      </w:r>
+    </w:p>
+    <w:p>
+      <w:pPr>
+        <w:pStyle w:val="TextBody"/>
+        <w:rPr/>
+      </w:pPr>
+      <w:r>
+        <w:rPr/>
+        <w:t>Lucas’s frustration eased slightly, replaced by a spark of determination. "What do you need from me?"</w:t>
+      </w:r>
+    </w:p>
+    <w:p>
+      <w:pPr>
+        <w:pStyle w:val="TextBody"/>
+        <w:rPr/>
+      </w:pPr>
+      <w:r>
+        <w:rPr/>
+        <w:t>The researcher hesitated. "Time, mostly. And your cooperation for further tests. But I have to warn you—the relic’s energy is unpredictable. Pushing it too far could be dangerous, not just for you, but for everyone in the lab."</w:t>
+      </w:r>
+    </w:p>
+    <w:p>
+      <w:pPr>
+        <w:pStyle w:val="TextBody"/>
+        <w:rPr/>
+      </w:pPr>
+      <w:r>
+        <w:rPr/>
+        <w:t>Mina’s grip on Lucas’s shoulder tightened. "Then we don’t push it too far. We can’t afford to take unnecessary risks."</w:t>
+      </w:r>
+    </w:p>
+    <w:p>
+      <w:pPr>
+        <w:pStyle w:val="TextBody"/>
+        <w:rPr/>
+      </w:pPr>
+      <w:r>
+        <w:rPr/>
+        <w:t>Thomas stepped forward, his voice firm. "Agreed. We’ll take this one step at a time. No reckless experiments."</w:t>
+      </w:r>
+    </w:p>
+    <w:p>
+      <w:pPr>
+        <w:pStyle w:val="TextBody"/>
+        <w:rPr/>
+      </w:pPr>
+      <w:r>
+        <w:rPr/>
+        <w:t>Lucas glanced between them, torn. Every instinct screamed at him to push harder, to force the relic to reveal its secrets. But he knew they were right. The cost of failure could be catastrophic. "Fine," he said at last. "We’ll proceed carefully. But we don’t have much time. The Disciple won’t wait for us to figure this out."</w:t>
+      </w:r>
+    </w:p>
+    <w:p>
+      <w:pPr>
+        <w:pStyle w:val="TextBody"/>
+        <w:rPr/>
+      </w:pPr>
+      <w:r>
+        <w:rPr/>
+        <w:t>The group spent the next several hours working with the researchers, testing different approaches to coax a reaction from the relics. Despite their efforts, the progress was slow and frustrating. The relics remained stubbornly dormant, offering only faint glimmers of their true potential.</w:t>
+      </w:r>
+    </w:p>
+    <w:p>
+      <w:pPr>
+        <w:pStyle w:val="TextBody"/>
+        <w:rPr/>
+      </w:pPr>
+      <w:r>
+        <w:rPr/>
+        <w:t>By the end of the day, the team was exhausted, their hopes dimmed but not extinguished. Lucas sat on a bench in one of the lab’s quieter corners, staring at the relic on his wrist. It pulsed faintly, its energy steady but unreadable.</w:t>
+      </w:r>
+    </w:p>
+    <w:p>
+      <w:pPr>
+        <w:pStyle w:val="TextBody"/>
+        <w:rPr/>
+      </w:pPr>
+      <w:r>
+        <w:rPr/>
+        <w:t>Mina joined him, sitting silently at his side. For a while, neither of them spoke. The hum of the lab and the occasional murmur of the researchers filled the silence.</w:t>
+      </w:r>
+    </w:p>
+    <w:p>
+      <w:pPr>
+        <w:pStyle w:val="TextBody"/>
+        <w:rPr/>
+      </w:pPr>
+      <w:r>
+        <w:rPr/>
+        <w:t>"You did good today," Mina said softly, breaking the quiet. "Even if it doesn’t feel like it. We’re closer than we were before."</w:t>
+      </w:r>
+    </w:p>
+    <w:p>
+      <w:pPr>
+        <w:pStyle w:val="TextBody"/>
+        <w:rPr/>
+      </w:pPr>
+      <w:r>
+        <w:rPr/>
+        <w:t>Lucas didn’t respond immediately. When he finally spoke, his voice was low, almost a whisper. "What if it’s not enough? What if we run out of time before we figure this out?"</w:t>
+      </w:r>
+    </w:p>
+    <w:p>
+      <w:pPr>
+        <w:pStyle w:val="TextBody"/>
+        <w:rPr/>
+      </w:pPr>
+      <w:r>
+        <w:rPr/>
+        <w:t>Mina placed her hand over his, her touch warm and reassuring. "Then we’ll find another way. We always do."</w:t>
+      </w:r>
+    </w:p>
+    <w:p>
+      <w:pPr>
+        <w:pStyle w:val="TextBody"/>
+        <w:rPr/>
+      </w:pPr>
+      <w:r>
+        <w:rPr/>
+        <w:t>For a moment, Lucas allowed himself to believe her. But as he looked at the relic, its dark pulse matching the beat of his own uncertain heart, he couldn’t shake the feeling that their greatest challenges were still ahead—and that the answers they sought might come at a price they weren’t ready to pay.</w:t>
+      </w:r>
+    </w:p>
+    <w:p>
+      <w:pPr>
+        <w:pStyle w:val="TextBody"/>
+        <w:rPr/>
+      </w:pPr>
+      <w:r>
+        <w:rPr/>
+      </w:r>
+    </w:p>
+    <w:p>
+      <w:pPr>
+        <w:pStyle w:val="TextBody"/>
+        <w:rPr/>
+      </w:pPr>
+      <w:r>
+        <w:rPr/>
+        <w:t>---</w:t>
+      </w:r>
+    </w:p>
+    <w:p>
+      <w:pPr>
+        <w:pStyle w:val="TextBody"/>
+        <w:rPr/>
+      </w:pPr>
+      <w:r>
+        <w:rPr/>
+      </w:r>
+    </w:p>
+    <w:p>
+      <w:pPr>
+        <w:pStyle w:val="TextBody"/>
+        <w:rPr/>
+      </w:pPr>
+      <w:r>
+        <w:rPr/>
+        <w:t>The Magi-Tech Laboratory was a marvel of arcane and technological integration. Its sleek, sprawling chambers gleamed with a metallic sheen, accented by pulsing lines of blue and violet energy running through the walls. Crystalline orbs hovered mid-air, casting a soft glow that illuminated the intricate web of devices stationed at various workstations. Engineers and researchers bustled about, their expressions a mix of intense focus and nervous energy. This was no ordinary project—Lucas and his group had brought them the mystery of the Relics, and the stakes had never been higher.</w:t>
+      </w:r>
+    </w:p>
+    <w:p>
+      <w:pPr>
+        <w:pStyle w:val="TextBody"/>
+        <w:rPr/>
+      </w:pPr>
+      <w:r>
+        <w:rPr/>
+        <w:t>Lucas stood in the center of the main chamber, flanked by Mina and Thomas. Dira lingered near the edge of the room, her fingers twitching with unease as her gaze darted to the Relic on Lucas’s wrist. Despite its dormant state, the Relic pulsed faintly, like a heartbeat just beneath the surface. It had been this way since their arrival at the laboratory—silent, watchful, and utterly enigmatic.</w:t>
+      </w:r>
+    </w:p>
+    <w:p>
+      <w:pPr>
+        <w:pStyle w:val="TextBody"/>
+        <w:rPr/>
+      </w:pPr>
+      <w:r>
+        <w:rPr/>
+        <w:t>“</w:t>
+      </w:r>
+      <w:r>
+        <w:rPr/>
+        <w:t>Are you sure this will work?” Mina asked, her voice steady but tinged with doubt. Her green eyes, usually bright with optimism, were shadowed with unease as she glanced between Lucas and the researchers preparing the experiment.</w:t>
+      </w:r>
+    </w:p>
+    <w:p>
+      <w:pPr>
+        <w:pStyle w:val="TextBody"/>
+        <w:rPr/>
+      </w:pPr>
+      <w:r>
+        <w:rPr/>
+        <w:t>Lucas hesitated, his brow furrowing. “No. But if we don’t try, we’ll never understand what we’re dealing with.” His light-brown hair, disheveled from hours of brainstorming, fell into his eyes as he adjusted the strap of his worn satchel. The satchel carried notes, theories, and scraps of information—everything they had gathered about the Relics thus far.</w:t>
+      </w:r>
+    </w:p>
+    <w:p>
+      <w:pPr>
+        <w:pStyle w:val="TextBody"/>
+        <w:rPr/>
+      </w:pPr>
+      <w:r>
+        <w:rPr/>
+        <w:t>Thomas crossed his arms, his imposing frame adding weight to his skepticism. “And if it backfires? If this thing decides we’re not worth the trouble and fries us all?”</w:t>
+      </w:r>
+    </w:p>
+    <w:p>
+      <w:pPr>
+        <w:pStyle w:val="TextBody"/>
+        <w:rPr/>
+      </w:pPr>
+      <w:r>
+        <w:rPr/>
+        <w:t>Lucas met Thomas’s sharp gaze. “We don’t have the luxury of waiting. The Disciple is coming, and we’re running out of options. We need answers—now.”</w:t>
+      </w:r>
+    </w:p>
+    <w:p>
+      <w:pPr>
+        <w:pStyle w:val="TextBody"/>
+        <w:rPr/>
+      </w:pPr>
+      <w:r>
+        <w:rPr/>
+        <w:t>The tension in the room was palpable. Even the researchers exchanged uneasy glances, their confidence shaken by the uncharted territory this experiment represented.</w:t>
+      </w:r>
+    </w:p>
+    <w:p>
+      <w:pPr>
+        <w:pStyle w:val="TextBody"/>
+        <w:rPr/>
+      </w:pPr>
+      <w:r>
+        <w:rPr/>
+        <w:t>Finally, Mina broke the silence. “I’ll do it. If manipulating my blood can activate the Relic, then I’m willing to take the risk.”</w:t>
+      </w:r>
+    </w:p>
+    <w:p>
+      <w:pPr>
+        <w:pStyle w:val="TextBody"/>
+        <w:rPr/>
+      </w:pPr>
+      <w:r>
+        <w:rPr/>
+        <w:t>“</w:t>
+      </w:r>
+      <w:r>
+        <w:rPr/>
+        <w:t>Mina, you don’t have to—” Lucas began, but she cut him off with a raised hand.</w:t>
+      </w:r>
+    </w:p>
+    <w:p>
+      <w:pPr>
+        <w:pStyle w:val="TextBody"/>
+        <w:rPr/>
+      </w:pPr>
+      <w:r>
+        <w:rPr/>
+        <w:t>“</w:t>
+      </w:r>
+      <w:r>
+        <w:rPr/>
+        <w:t>We’re all in this together,” she said firmly. Her blonde hair shimmered under the laboratory lights as she turned to the lead researcher, an elf with sharp features and an air of precision. “What do you need from me?”</w:t>
+      </w:r>
+    </w:p>
+    <w:p>
+      <w:pPr>
+        <w:pStyle w:val="TextBody"/>
+        <w:rPr/>
+      </w:pPr>
+      <w:r>
+        <w:rPr/>
+        <w:t>The researcher inclined her head respectfully. “Just a small sample of your blood, Miss Mina. The procedure will be non-invasive, but I must warn you—altering your DNA, even temporarily, is not without risks.”</w:t>
+      </w:r>
+    </w:p>
+    <w:p>
+      <w:pPr>
+        <w:pStyle w:val="TextBody"/>
+        <w:rPr/>
+      </w:pPr>
+      <w:r>
+        <w:rPr/>
+        <w:t>Mina nodded. “I understand. Let’s get started.”</w:t>
+      </w:r>
+    </w:p>
+    <w:p>
+      <w:pPr>
+        <w:pStyle w:val="TextBody"/>
+        <w:rPr/>
+      </w:pPr>
+      <w:r>
+        <w:rPr/>
+        <w:t>The team moved quickly, setting up the necessary equipment. A cylindrical chamber in the center of the room was prepped for the Relic’s placement, surrounded by a lattice of wires and conduits designed to channel magical energy. Lucas, meanwhile, prepared to establish a telepathic link with the Relic—a technique he had only recently begun to master.</w:t>
+      </w:r>
+    </w:p>
+    <w:p>
+      <w:pPr>
+        <w:pStyle w:val="TextBody"/>
+        <w:rPr/>
+      </w:pPr>
+      <w:r>
+        <w:rPr/>
+        <w:t>As the researchers extracted Mina’s blood and began the process of encoding it with arcane markers, Lucas closed his eyes and focused. The faint hum of the laboratory faded into the background as he reached out with his mind, searching for the Relic’s presence.</w:t>
+      </w:r>
+    </w:p>
+    <w:p>
+      <w:pPr>
+        <w:pStyle w:val="TextBody"/>
+        <w:rPr/>
+      </w:pPr>
+      <w:r>
+        <w:rPr/>
+        <w:t>It was like touching the edge of a storm—chaotic, swirling, and impossibly vast. The Relic’s consciousness, if it could even be called that, was alien and unyielding. Lucas felt a wave of resistance, a silent warning to stay away.</w:t>
+      </w:r>
+    </w:p>
+    <w:p>
+      <w:pPr>
+        <w:pStyle w:val="TextBody"/>
+        <w:rPr/>
+      </w:pPr>
+      <w:r>
+        <w:rPr/>
+        <w:t>“</w:t>
+      </w:r>
+      <w:r>
+        <w:rPr/>
+        <w:t>Connection established,” Lucas murmured, his voice strained.</w:t>
+      </w:r>
+    </w:p>
+    <w:p>
+      <w:pPr>
+        <w:pStyle w:val="TextBody"/>
+        <w:rPr/>
+      </w:pPr>
+      <w:r>
+        <w:rPr/>
+        <w:t>The researchers worked quickly, injecting Mina’s altered blood into the system. The Relic, now placed within the cylindrical chamber, began to react. Its dark surface shimmered, faint pulses of light rippling across its surface. The hum of the laboratory grew louder, the air charged with energy.</w:t>
+      </w:r>
+    </w:p>
+    <w:p>
+      <w:pPr>
+        <w:pStyle w:val="TextBody"/>
+        <w:rPr/>
+      </w:pPr>
+      <w:r>
+        <w:rPr/>
+        <w:t>For a moment, it seemed to work. The Relic’s pulses grew stronger, its light intensifying as if awakening from a long slumber. Mina, standing beside the chamber, felt a strange warmth spread through her chest, a sensation that was both comforting and unnerving.</w:t>
+      </w:r>
+    </w:p>
+    <w:p>
+      <w:pPr>
+        <w:pStyle w:val="TextBody"/>
+        <w:rPr/>
+      </w:pPr>
+      <w:r>
+        <w:rPr/>
+        <w:t>But then, everything changed.</w:t>
+      </w:r>
+    </w:p>
+    <w:p>
+      <w:pPr>
+        <w:pStyle w:val="TextBody"/>
+        <w:rPr/>
+      </w:pPr>
+      <w:r>
+        <w:rPr/>
+        <w:t>The Relic emitted a sharp, discordant sound—a piercing note that reverberated through the chamber. Lucas staggered, clutching his head as the telepathic link was abruptly severed. The room plunged into chaos as the Relic’s light flickered erratically, its once-steady pulses now violent and unpredictable.</w:t>
+      </w:r>
+    </w:p>
+    <w:p>
+      <w:pPr>
+        <w:pStyle w:val="TextBody"/>
+        <w:rPr/>
+      </w:pPr>
+      <w:r>
+        <w:rPr/>
+        <w:t>“</w:t>
+      </w:r>
+      <w:r>
+        <w:rPr/>
+        <w:t>Shut it down!” the lead researcher shouted, her voice barely audible over the cacophony.</w:t>
+      </w:r>
+    </w:p>
+    <w:p>
+      <w:pPr>
+        <w:pStyle w:val="TextBody"/>
+        <w:rPr/>
+      </w:pPr>
+      <w:r>
+        <w:rPr/>
+        <w:t>Thomas sprang into action, yanking Lucas away from the chamber just as a surge of energy erupted from the Relic. The protective wards held, containing the blast, but the damage was done. The Relic went dark, its surface once again cold and unyielding.</w:t>
+      </w:r>
+    </w:p>
+    <w:p>
+      <w:pPr>
+        <w:pStyle w:val="TextBody"/>
+        <w:rPr/>
+      </w:pPr>
+      <w:r>
+        <w:rPr/>
+        <w:t>Mina, visibly shaken, took a step back. “What just happened?”</w:t>
+      </w:r>
+    </w:p>
+    <w:p>
+      <w:pPr>
+        <w:pStyle w:val="TextBody"/>
+        <w:rPr/>
+      </w:pPr>
+      <w:r>
+        <w:rPr/>
+        <w:t>The lead researcher approached, her expression grim. “The Relic detected the intrusion and reverted to its dormant state. It’s as if it recognized the manipulation and rejected it.”</w:t>
+      </w:r>
+    </w:p>
+    <w:p>
+      <w:pPr>
+        <w:pStyle w:val="TextBody"/>
+        <w:rPr/>
+      </w:pPr>
+      <w:r>
+        <w:rPr/>
+        <w:t>Lucas, still reeling from the telepathic backlash, leaned heavily on Thomas for support. “It... it knows. It’s not just a tool—it’s aware.”</w:t>
+      </w:r>
+    </w:p>
+    <w:p>
+      <w:pPr>
+        <w:pStyle w:val="TextBody"/>
+        <w:rPr/>
+      </w:pPr>
+      <w:r>
+        <w:rPr/>
+        <w:t>“</w:t>
+      </w:r>
+      <w:r>
+        <w:rPr/>
+        <w:t>That’s an understatement,” Thomas muttered, his jaw tight. “And it clearly doesn’t like being tampered with.”</w:t>
+      </w:r>
+    </w:p>
+    <w:p>
+      <w:pPr>
+        <w:pStyle w:val="TextBody"/>
+        <w:rPr/>
+      </w:pPr>
+      <w:r>
+        <w:rPr/>
+        <w:t>Dira, who had been silent until now, finally spoke. “This confirms what I feared. The Relics are not mere artifacts. They are something far more complex—perhaps even alive in some sense. And they’re tied to you, Lucas, Mina, and Thomas, in ways we don’t yet understand.”</w:t>
+      </w:r>
+    </w:p>
+    <w:p>
+      <w:pPr>
+        <w:pStyle w:val="TextBody"/>
+        <w:rPr/>
+      </w:pPr>
+      <w:r>
+        <w:rPr/>
+        <w:t>Lucas straightened, his determination undimmed despite the setback. “Then we’ll try again. There has to be a way to unlock their potential.”</w:t>
+      </w:r>
+    </w:p>
+    <w:p>
+      <w:pPr>
+        <w:pStyle w:val="TextBody"/>
+        <w:rPr/>
+      </w:pPr>
+      <w:r>
+        <w:rPr/>
+        <w:t>Thomas shook his head. “Lucas, we can’t keep pushing like this. You saw what happened—this isn’t just dangerous, it’s reckless.”</w:t>
+      </w:r>
+    </w:p>
+    <w:p>
+      <w:pPr>
+        <w:pStyle w:val="TextBody"/>
+        <w:rPr/>
+      </w:pPr>
+      <w:r>
+        <w:rPr/>
+        <w:t>“</w:t>
+      </w:r>
+      <w:r>
+        <w:rPr/>
+        <w:t>It’s a risk we have to take,” Lucas shot back. “The Disciple is getting closer every day. If we don’t figure this out, we’ll lose everything.”</w:t>
+      </w:r>
+    </w:p>
+    <w:p>
+      <w:pPr>
+        <w:pStyle w:val="TextBody"/>
+        <w:rPr/>
+      </w:pPr>
+      <w:r>
+        <w:rPr/>
+        <w:t>Mina placed a hand on Lucas’s arm, her touch grounding him. “We’ll figure it out together,” she said softly. “But maybe we need to take a step back and think this through. Rushing won’t help anyone.”</w:t>
+      </w:r>
+    </w:p>
+    <w:p>
+      <w:pPr>
+        <w:pStyle w:val="TextBody"/>
+        <w:rPr/>
+      </w:pPr>
+      <w:r>
+        <w:rPr/>
+        <w:t>Lucas hesitated, then nodded reluctantly. “You’re right. We’ll regroup, analyze the data, and come up with a new plan.”</w:t>
+      </w:r>
+    </w:p>
+    <w:p>
+      <w:pPr>
+        <w:pStyle w:val="TextBody"/>
+        <w:rPr/>
+      </w:pPr>
+      <w:r>
+        <w:rPr/>
+        <w:t>As the group exited the laboratory, the tension between them was palpable. The experiment had yielded no answers, only more questions. Yet amidst the frustration and uncertainty, one thing was clear—the Relics were not just objects of power. They were something far greater, and unlocking their secrets would require more than brute force.</w:t>
+      </w:r>
+    </w:p>
+    <w:p>
+      <w:pPr>
+        <w:pStyle w:val="TextBody"/>
+        <w:rPr/>
+      </w:pPr>
+      <w:r>
+        <w:rPr/>
+        <w:t>For Lucas, Mina, and Thomas, the stakes had never been higher. The fate of their world—and perhaps much more—hung in the balance. And the Relics, enigmatic and unyielding, were the key to it all.</w:t>
+      </w:r>
+    </w:p>
+    <w:p>
+      <w:pPr>
+        <w:pStyle w:val="TextBody"/>
+        <w:rPr/>
+      </w:pPr>
+      <w:r>
+        <w:rPr/>
+      </w:r>
+    </w:p>
+    <w:p>
+      <w:pPr>
+        <w:pStyle w:val="TextBody"/>
+        <w:rPr/>
+      </w:pPr>
+      <w:r>
+        <w:rPr/>
+        <w:t>---</w:t>
+      </w:r>
+    </w:p>
+    <w:p>
+      <w:pPr>
+        <w:pStyle w:val="TextBody"/>
+        <w:rPr/>
+      </w:pPr>
+      <w:r>
+        <w:rPr/>
+      </w:r>
+    </w:p>
+    <w:p>
+      <w:pPr>
+        <w:pStyle w:val="TextBody"/>
+        <w:rPr/>
+      </w:pPr>
+      <w:r>
+        <w:rPr/>
+        <w:t>The sterile, humming air of the Magi-Tech Laboratory felt oppressive as the aftermath of the failed experiment settled over the group. The flickering glow from the floating orbs above cast long shadows on the polished metal surfaces, highlighting the tension that permeated the room. Lucas, his expression strained, stood at the center of the laboratory, the Relic still attached to his wrist. The sudden, violent surge of energy had left a faint, pulsing scar on his skin where the artifact had been. He could feel the residual power thrumming beneath his fingertips, but there was no denying it: the experiment had failed.</w:t>
+      </w:r>
+    </w:p>
+    <w:p>
+      <w:pPr>
+        <w:pStyle w:val="TextBody"/>
+        <w:rPr/>
+      </w:pPr>
+      <w:r>
+        <w:rPr/>
+        <w:t>Mina, standing nearby, caught his eye. Her face was set in an expression of quiet concern, her green eyes searching his for any hint of what he was thinking. Thomas, ever the pragmatist, was pacing by the far wall, arms crossed tightly over his broad chest. Dira, standing next to a console with open notebooks, had been silent for the past few minutes, her mind clearly racing as she pieced together the implications of the failed experiment.</w:t>
+      </w:r>
+    </w:p>
+    <w:p>
+      <w:pPr>
+        <w:pStyle w:val="TextBody"/>
+        <w:rPr/>
+      </w:pPr>
+      <w:r>
+        <w:rPr/>
+        <w:t>The room was thick with a tension that only seemed to grow with each passing moment.</w:t>
+      </w:r>
+    </w:p>
+    <w:p>
+      <w:pPr>
+        <w:pStyle w:val="TextBody"/>
+        <w:rPr/>
+      </w:pPr>
+      <w:r>
+        <w:rPr/>
+        <w:t>“</w:t>
+      </w:r>
+      <w:r>
+        <w:rPr/>
+        <w:t>I don’t understand,” Lucas muttered, his voice barely above a whisper. “It was supposed to work. We had all the elements in place.”</w:t>
+      </w:r>
+    </w:p>
+    <w:p>
+      <w:pPr>
+        <w:pStyle w:val="TextBody"/>
+        <w:rPr/>
+      </w:pPr>
+      <w:r>
+        <w:rPr/>
+        <w:t>He glanced at the Relic again, its dark stone surface now dormant, no longer pulsing with the faint energy it had exhibited just moments before. It was as if the artifact had consciously rejected the attempt to force it into activation.</w:t>
+      </w:r>
+    </w:p>
+    <w:p>
+      <w:pPr>
+        <w:pStyle w:val="TextBody"/>
+        <w:rPr/>
+      </w:pPr>
+      <w:r>
+        <w:rPr/>
+        <w:t>Mina stepped forward, her calm voice cutting through the silence. “Maybe it’s not as simple as we thought. The Relics—whatever they are—don’t respond to our attempts to manipulate them like this. There’s something more, something we’re missing.”</w:t>
+      </w:r>
+    </w:p>
+    <w:p>
+      <w:pPr>
+        <w:pStyle w:val="TextBody"/>
+        <w:rPr/>
+      </w:pPr>
+      <w:r>
+        <w:rPr/>
+        <w:t>Lucas’s eyes flickered up to meet hers. He knew she was right, but the failure gnawed at him. He could feel the urgency of the Disciple’s approach, the pressure of time bearing down on him like an insurmountable weight. They couldn’t afford to waste any more time. Yet, the failed experiment only raised more questions than it answered.</w:t>
+      </w:r>
+    </w:p>
+    <w:p>
+      <w:pPr>
+        <w:pStyle w:val="TextBody"/>
+        <w:rPr/>
+      </w:pPr>
+      <w:r>
+        <w:rPr/>
+        <w:t>“</w:t>
+      </w:r>
+      <w:r>
+        <w:rPr/>
+        <w:t>We’ll have to keep trying,” Lucas insisted, his voice firmer now. “There has to be a way. I can’t afford to sit back while we’re all running out of time.”</w:t>
+      </w:r>
+    </w:p>
+    <w:p>
+      <w:pPr>
+        <w:pStyle w:val="TextBody"/>
+        <w:rPr/>
+      </w:pPr>
+      <w:r>
+        <w:rPr/>
+        <w:t>Thomas, who had been pacing anxiously, stopped in his tracks. His sharp gaze fixed on Lucas, his face hardening. “This isn’t just about time, Lucas. There’s more at play here than you realize. You’re pushing us all into dangerous territory, and I don’t think we understand the full scope of what we’re dealing with.”</w:t>
+      </w:r>
+    </w:p>
+    <w:p>
+      <w:pPr>
+        <w:pStyle w:val="TextBody"/>
+        <w:rPr/>
+      </w:pPr>
+      <w:r>
+        <w:rPr/>
+        <w:t>Dira, who had been quiet for the most part, finally spoke up. “I agree with Thomas. The Relics aren’t just tools to be wielded. They’re something else—something ancient. We need to understand their true nature before we proceed any further.”</w:t>
+      </w:r>
+    </w:p>
+    <w:p>
+      <w:pPr>
+        <w:pStyle w:val="TextBody"/>
+        <w:rPr/>
+      </w:pPr>
+      <w:r>
+        <w:rPr/>
+        <w:t>Lucas shot her a glance. “We don’t have the luxury of time for caution, Dira.”</w:t>
+      </w:r>
+    </w:p>
+    <w:p>
+      <w:pPr>
+        <w:pStyle w:val="TextBody"/>
+        <w:rPr/>
+      </w:pPr>
+      <w:r>
+        <w:rPr/>
+        <w:t>“</w:t>
+      </w:r>
+      <w:r>
+        <w:rPr/>
+        <w:t>I’m not saying we shouldn’t act,” Dira responded softly, her voice tinged with a weariness that had become familiar over the past few weeks. “But whatever we do next, we need to do it with care. The last thing we want is to make things worse.”</w:t>
+      </w:r>
+    </w:p>
+    <w:p>
+      <w:pPr>
+        <w:pStyle w:val="TextBody"/>
+        <w:rPr/>
+      </w:pPr>
+      <w:r>
+        <w:rPr/>
+        <w:t>Thomas gave a sharp nod. “We need a new plan. One that doesn’t risk triggering a catastrophe.”</w:t>
+      </w:r>
+    </w:p>
+    <w:p>
+      <w:pPr>
+        <w:pStyle w:val="TextBody"/>
+        <w:rPr/>
+      </w:pPr>
+      <w:r>
+        <w:rPr/>
+        <w:t>A heavy silence fell over the group as everyone processed the gravity of the situation. Lucas’s mind was whirling with possibilities, but none of them seemed to offer any immediate answers. He ran a hand through his short, light-brown hair in frustration, trying to focus on what they had learned.</w:t>
+      </w:r>
+    </w:p>
+    <w:p>
+      <w:pPr>
+        <w:pStyle w:val="TextBody"/>
+        <w:rPr/>
+      </w:pPr>
+      <w:r>
+        <w:rPr/>
+        <w:t>“</w:t>
+      </w:r>
+      <w:r>
+        <w:rPr/>
+        <w:t>The Relics were dormant when we started the experiment,” Lucas began, his voice more thoughtful now. “We tried to force them into activation, but instead, we triggered a violent response. I’ve never seen anything like it. It’s like the Relic rejected us, like it’s…aware.”</w:t>
+      </w:r>
+    </w:p>
+    <w:p>
+      <w:pPr>
+        <w:pStyle w:val="TextBody"/>
+        <w:rPr/>
+      </w:pPr>
+      <w:r>
+        <w:rPr/>
+        <w:t>Mina frowned. “What do you mean by aware?”</w:t>
+      </w:r>
+    </w:p>
+    <w:p>
+      <w:pPr>
+        <w:pStyle w:val="TextBody"/>
+        <w:rPr/>
+      </w:pPr>
+      <w:r>
+        <w:rPr/>
+        <w:t>Lucas paused, choosing his words carefully. “I think the Relics are more than just artifacts. They’re not passive objects. There’s something living inside them. Something that’s been waiting—watching.”</w:t>
+      </w:r>
+    </w:p>
+    <w:p>
+      <w:pPr>
+        <w:pStyle w:val="TextBody"/>
+        <w:rPr/>
+      </w:pPr>
+      <w:r>
+        <w:rPr/>
+        <w:t>Dira’s face went pale at the suggestion. “A sentient force… within the Relics? That would explain the resistance to our attempts to control them.”</w:t>
+      </w:r>
+    </w:p>
+    <w:p>
+      <w:pPr>
+        <w:pStyle w:val="TextBody"/>
+        <w:rPr/>
+      </w:pPr>
+      <w:r>
+        <w:rPr/>
+        <w:t>“</w:t>
+      </w:r>
+      <w:r>
+        <w:rPr/>
+        <w:t>I don’t know,” Lucas admitted. “But it makes sense. Everything about the Relics—their power, the way they pulse, the way they reacted to the experiment—it’s as though they’re trying to communicate. Maybe they just don’t want to be unlocked by force.”</w:t>
+      </w:r>
+    </w:p>
+    <w:p>
+      <w:pPr>
+        <w:pStyle w:val="TextBody"/>
+        <w:rPr/>
+      </w:pPr>
+      <w:r>
+        <w:rPr/>
+        <w:t>“</w:t>
+      </w:r>
+      <w:r>
+        <w:rPr/>
+        <w:t>That’s a terrifying thought,” Thomas muttered. “If they’re sentient, we’re dealing with something far beyond our understanding. And we’ve been playing with fire this whole time.”</w:t>
+      </w:r>
+    </w:p>
+    <w:p>
+      <w:pPr>
+        <w:pStyle w:val="TextBody"/>
+        <w:rPr/>
+      </w:pPr>
+      <w:r>
+        <w:rPr/>
+        <w:t>Lucas clenched his fists, frustration bubbling up once more. “We can’t stop now. We need to find a way to make them work for us. They’re tied to the prophecy. I can feel it. We can’t afford to ignore them.”</w:t>
+      </w:r>
+    </w:p>
+    <w:p>
+      <w:pPr>
+        <w:pStyle w:val="TextBody"/>
+        <w:rPr/>
+      </w:pPr>
+      <w:r>
+        <w:rPr/>
+        <w:t>“</w:t>
+      </w:r>
+      <w:r>
+        <w:rPr/>
+        <w:t>But at what cost?” Thomas retorted, his voice sharp. “What if tampering with them only makes things worse? What if we’re risking more than we can handle?”</w:t>
+      </w:r>
+    </w:p>
+    <w:p>
+      <w:pPr>
+        <w:pStyle w:val="TextBody"/>
+        <w:rPr/>
+      </w:pPr>
+      <w:r>
+        <w:rPr/>
+        <w:t>There was an edge of concern in Thomas’s voice that Lucas couldn’t ignore. The doubts that had been swirling in his mind began to settle into a familiar unease. He glanced at Mina, who was watching him carefully, her expression neutral but her eyes betraying a trace of worry.</w:t>
+      </w:r>
+    </w:p>
+    <w:p>
+      <w:pPr>
+        <w:pStyle w:val="TextBody"/>
+        <w:rPr/>
+      </w:pPr>
+      <w:r>
+        <w:rPr/>
+        <w:t>“</w:t>
+      </w:r>
+      <w:r>
+        <w:rPr/>
+        <w:t>I’m not saying we stop trying,” she said, her voice steady. “But we need to be careful. There’s a balance between urgency and recklessness, Lucas. We have to find it.”</w:t>
+      </w:r>
+    </w:p>
+    <w:p>
+      <w:pPr>
+        <w:pStyle w:val="TextBody"/>
+        <w:rPr/>
+      </w:pPr>
+      <w:r>
+        <w:rPr/>
+        <w:t>Lucas sighed, sinking into one of the nearby chairs, his eyes fixed on the Relic. He could feel the weight of his responsibility pressing down on him. The Relic wasn’t just a tool. It was a key to something much larger, something that could change everything. But what if they were on the brink of awakening something they couldn’t control?</w:t>
+      </w:r>
+    </w:p>
+    <w:p>
+      <w:pPr>
+        <w:pStyle w:val="TextBody"/>
+        <w:rPr/>
+      </w:pPr>
+      <w:r>
+        <w:rPr/>
+        <w:t>“</w:t>
+      </w:r>
+      <w:r>
+        <w:rPr/>
+        <w:t>You’re right,” Lucas admitted, the words tasting bitter on his tongue. “But we can’t keep spinning our wheels. We need answers, and we need them now.”</w:t>
+      </w:r>
+    </w:p>
+    <w:p>
+      <w:pPr>
+        <w:pStyle w:val="TextBody"/>
+        <w:rPr/>
+      </w:pPr>
+      <w:r>
+        <w:rPr/>
+        <w:t>Thomas rubbed his temples, clearly exhausted. “We can’t keep pushing the limits of what we know. Whatever we do next, it has to be calculated. We’re on the edge of something, Lucas. We need to figure out how to approach this with more care, not more risk.”</w:t>
+      </w:r>
+    </w:p>
+    <w:p>
+      <w:pPr>
+        <w:pStyle w:val="TextBody"/>
+        <w:rPr/>
+      </w:pPr>
+      <w:r>
+        <w:rPr/>
+        <w:t>Lucas nodded, his mind still racing, but the truth of Thomas’s words resonated with him. They were playing a dangerous game. The Relics, whatever they were, weren’t something to be tampered with lightly. Yet, deep down, Lucas could feel that the answer lay within them. If only they could unlock their full potential, they could end this madness before the Disciple arrived.</w:t>
+      </w:r>
+    </w:p>
+    <w:p>
+      <w:pPr>
+        <w:pStyle w:val="TextBody"/>
+        <w:rPr/>
+      </w:pPr>
+      <w:r>
+        <w:rPr/>
+        <w:t>But it would take more than just brute force. It would take understanding—something that had eluded them so far.</w:t>
+      </w:r>
+    </w:p>
+    <w:p>
+      <w:pPr>
+        <w:pStyle w:val="TextBody"/>
+        <w:rPr/>
+      </w:pPr>
+      <w:r>
+        <w:rPr/>
+        <w:t>“</w:t>
+      </w:r>
+      <w:r>
+        <w:rPr/>
+        <w:t>We’ll take a step back,” Lucas said finally, his voice tired but resolute. “We’ll analyze the failed test and rethink our approach. But we won’t stop. Not until we have the answers.”</w:t>
+      </w:r>
+    </w:p>
+    <w:p>
+      <w:pPr>
+        <w:pStyle w:val="TextBody"/>
+        <w:rPr/>
+      </w:pPr>
+      <w:r>
+        <w:rPr/>
+        <w:t>Mina stepped forward, her hand gently resting on his shoulder. “We’re with you, Lucas. But we need to be smart about this.”</w:t>
+      </w:r>
+    </w:p>
+    <w:p>
+      <w:pPr>
+        <w:pStyle w:val="TextBody"/>
+        <w:rPr/>
+      </w:pPr>
+      <w:r>
+        <w:rPr/>
+        <w:t>Lucas glanced up at her, gratitude flickering in his eyes. For a moment, the weight of the world seemed just a little lighter.</w:t>
+      </w:r>
+    </w:p>
+    <w:p>
+      <w:pPr>
+        <w:pStyle w:val="TextBody"/>
+        <w:rPr/>
+      </w:pPr>
+      <w:r>
+        <w:rPr/>
+        <w:t>As they prepared to regroup, the lab’s hum seemed to intensify, a reminder that time was running out. The Relics still pulsed with unknown energy, their secrets just out of reach. Whatever lay ahead, they would face it together—if they could find a way to unlock the mysteries that bound them.</w:t>
+      </w:r>
+    </w:p>
+    <w:p>
+      <w:pPr>
+        <w:pStyle w:val="TextBody"/>
+        <w:rPr/>
+      </w:pPr>
+      <w:r>
+        <w:rPr/>
+        <w:t>But that was a question for tomorrow. For now, they had to survive the uncertainty of today.</w:t>
+      </w:r>
+    </w:p>
+    <w:p>
+      <w:pPr>
+        <w:pStyle w:val="TextBody"/>
+        <w:spacing w:before="0" w:after="140"/>
+        <w:rPr/>
+      </w:pPr>
+      <w:r>
+        <w:rPr/>
       </w:r>
     </w:p>
     <w:sectPr>
@@ -65064,7 +67194,7 @@
     <w:pPr>
       <w:widowControl/>
       <w:suppressAutoHyphens w:val="true"/>
-      <w:overflowPunct w:val="false"/>
+      <w:overflowPunct w:val="true"/>
       <w:bidi w:val="0"/>
       <w:spacing w:lineRule="auto" w:line="240" w:before="0" w:after="0"/>
       <w:jc w:val="left"/>
@@ -65076,6 +67206,40 @@
       <w:sz w:val="24"/>
       <w:szCs w:val="24"/>
       <w:lang w:val="en-US" w:eastAsia="zh-CN" w:bidi="hi-IN"/>
+    </w:rPr>
+  </w:style>
+  <w:style w:type="paragraph" w:styleId="Heading1">
+    <w:name w:val="Heading 1"/>
+    <w:basedOn w:val="Heading"/>
+    <w:next w:val="TextBody"/>
+    <w:qFormat/>
+    <w:pPr>
+      <w:spacing w:before="240" w:after="120"/>
+      <w:outlineLvl w:val="0"/>
+    </w:pPr>
+    <w:rPr>
+      <w:rFonts w:ascii="Liberation Serif" w:hAnsi="Liberation Serif" w:eastAsia="Noto Serif CJK SC" w:cs="Lohit Devanagari"/>
+      <w:b/>
+      <w:bCs/>
+      <w:sz w:val="48"/>
+      <w:szCs w:val="48"/>
+    </w:rPr>
+  </w:style>
+  <w:style w:type="paragraph" w:styleId="Heading2">
+    <w:name w:val="Heading 2"/>
+    <w:basedOn w:val="Heading"/>
+    <w:next w:val="TextBody"/>
+    <w:qFormat/>
+    <w:pPr>
+      <w:spacing w:before="200" w:after="120"/>
+      <w:outlineLvl w:val="1"/>
+    </w:pPr>
+    <w:rPr>
+      <w:rFonts w:ascii="Liberation Serif" w:hAnsi="Liberation Serif" w:eastAsia="Noto Serif CJK SC" w:cs="Lohit Devanagari"/>
+      <w:b/>
+      <w:bCs/>
+      <w:sz w:val="36"/>
+      <w:szCs w:val="36"/>
     </w:rPr>
   </w:style>
   <w:style w:type="paragraph" w:styleId="Heading3">

</xml_diff>

<commit_message>
Update Killtime.docx, Killtime.html, and 40 more files...
</commit_message>
<xml_diff>
--- a/Killtime.docx
+++ b/Killtime.docx
@@ -65026,8 +65026,20 @@
         <w:rPr>
           <w:b/>
           <w:bCs/>
+          <w:i w:val="false"/>
+          <w:iCs w:val="false"/>
         </w:rPr>
         <w:t xml:space="preserve">Chapter 27: </w:t>
+      </w:r>
+      <w:r>
+        <w:rPr>
+          <w:rStyle w:val="Emphasis"/>
+          <w:b/>
+          <w:bCs/>
+          <w:i w:val="false"/>
+          <w:iCs w:val="false"/>
+        </w:rPr>
+        <w:t>Preparing for the Eastern Continent (Part 3)</w:t>
       </w:r>
       <w:r>
         <w:rPr>
@@ -65035,15 +65047,7 @@
           <w:b/>
           <w:bCs/>
         </w:rPr>
-        <w:t xml:space="preserve">Preparing for the Eastern Continent </w:t>
-      </w:r>
-      <w:r>
-        <w:rPr>
-          <w:rStyle w:val="Emphasis"/>
-          <w:b/>
-          <w:bCs/>
-        </w:rPr>
-        <w:t>(Part 3)</w:t>
+        <w:br/>
       </w:r>
     </w:p>
     <w:p>
@@ -66023,15 +66027,7 @@
       </w:pPr>
       <w:r>
         <w:rPr/>
-        <w:t xml:space="preserve">Chapter 27: Research and Relics </w:t>
-      </w:r>
-      <w:r>
-        <w:rPr/>
-        <w:t>(Part 4</w:t>
-      </w:r>
-      <w:r>
-        <w:rPr/>
-        <w:t>)</w:t>
+        <w:t>Chapter 27: Research and Relics (Part 4)</w:t>
       </w:r>
     </w:p>
     <w:p>
@@ -67194,7 +67190,7 @@
     <w:pPr>
       <w:widowControl/>
       <w:suppressAutoHyphens w:val="true"/>
-      <w:overflowPunct w:val="true"/>
+      <w:overflowPunct w:val="false"/>
       <w:bidi w:val="0"/>
       <w:spacing w:lineRule="auto" w:line="240" w:before="0" w:after="0"/>
       <w:jc w:val="left"/>

</xml_diff>

<commit_message>
Update Killtime.docx, Killtime.html, and 3 more files...
</commit_message>
<xml_diff>
--- a/Killtime.docx
+++ b/Killtime.docx
@@ -67146,7 +67146,1211 @@
     <w:p>
       <w:pPr>
         <w:pStyle w:val="TextBody"/>
-        <w:spacing w:before="0" w:after="140"/>
+        <w:rPr/>
+      </w:pPr>
+      <w:r>
+        <w:rPr/>
+      </w:r>
+    </w:p>
+    <w:p>
+      <w:pPr>
+        <w:pStyle w:val="TextBody"/>
+        <w:rPr/>
+      </w:pPr>
+      <w:r>
+        <w:rPr/>
+        <w:t>---</w:t>
+      </w:r>
+    </w:p>
+    <w:p>
+      <w:pPr>
+        <w:pStyle w:val="TextBody"/>
+        <w:rPr/>
+      </w:pPr>
+      <w:r>
+        <w:rPr/>
+      </w:r>
+    </w:p>
+    <w:p>
+      <w:pPr>
+        <w:pStyle w:val="TextBody"/>
+        <w:rPr/>
+      </w:pPr>
+      <w:r>
+        <w:rPr>
+          <w:rStyle w:val="StrongEmphasis"/>
+        </w:rPr>
+        <w:t xml:space="preserve">Chapter 27: </w:t>
+      </w:r>
+      <w:r>
+        <w:rPr>
+          <w:rStyle w:val="StrongEmphasis"/>
+        </w:rPr>
+        <w:t>Last Preparations (Part 5)</w:t>
+      </w:r>
+    </w:p>
+    <w:p>
+      <w:pPr>
+        <w:pStyle w:val="TextBody"/>
+        <w:rPr/>
+      </w:pPr>
+      <w:r>
+        <w:rPr/>
+        <w:t>The high towers of Haliriel’s High District rose against the setting sun, the evening sky drenched in streaks of amber and violet. The city hummed with quiet life, its wealthy inhabitants retreating into their luxurious homes, while the small group of travelers gathered in a modest yet comfortable suite granted to them by the Elven Queen. The moment was serene, but beneath the calm, a sense of urgency simmered in the air. The group had just come off the heels of a major revelation in the High Temple of Nature, and now the next steps of their journey loomed over them like an ever-growing storm. And of all the topics they could discuss, one was more pressing than the others: Candice's insistence on taking a detour to the Watcher.</w:t>
+      </w:r>
+    </w:p>
+    <w:p>
+      <w:pPr>
+        <w:pStyle w:val="TextBody"/>
+        <w:rPr/>
+      </w:pPr>
+      <w:r>
+        <w:rPr/>
+        <w:t>At the center of the room, Candice stood with her arms slightly raised, a half-smile tugging at her lips, though her eyes betrayed an earnestness that was unmistakable. The others, seated in various parts of the suite, exchanged glances, knowing what was coming next.</w:t>
+      </w:r>
+    </w:p>
+    <w:p>
+      <w:pPr>
+        <w:pStyle w:val="TextBody"/>
+        <w:rPr/>
+      </w:pPr>
+      <w:r>
+        <w:rPr/>
+        <w:t>“</w:t>
+      </w:r>
+      <w:r>
+        <w:rPr/>
+        <w:t xml:space="preserve">I’m telling you,” Candice began, her voice lighthearted but charged with an undertone of desperation, “the Watcher is more important than anything right now. Forget about the Eastern Continent for a second—forget the Disciple of Air, forget the mission. We </w:t>
+      </w:r>
+      <w:r>
+        <w:rPr>
+          <w:rStyle w:val="Emphasis"/>
+        </w:rPr>
+        <w:t>have</w:t>
+      </w:r>
+      <w:r>
+        <w:rPr/>
+        <w:t xml:space="preserve"> to go there.”</w:t>
+      </w:r>
+    </w:p>
+    <w:p>
+      <w:pPr>
+        <w:pStyle w:val="TextBody"/>
+        <w:rPr/>
+      </w:pPr>
+      <w:r>
+        <w:rPr/>
+        <w:t>Mina, sitting on the edge of a plush chair, leaned back and smirked. “Candice, you’ve already mentioned the Watcher, what? Thirty times today?”</w:t>
+      </w:r>
+    </w:p>
+    <w:p>
+      <w:pPr>
+        <w:pStyle w:val="TextBody"/>
+        <w:rPr/>
+      </w:pPr>
+      <w:r>
+        <w:rPr/>
+        <w:t>“</w:t>
+      </w:r>
+      <w:r>
+        <w:rPr/>
+        <w:t xml:space="preserve">I know! But the Watcher is connected to everything. You don’t understand—Ceylan has been there. He </w:t>
+      </w:r>
+      <w:r>
+        <w:rPr>
+          <w:rStyle w:val="Emphasis"/>
+        </w:rPr>
+        <w:t>lives</w:t>
+      </w:r>
+      <w:r>
+        <w:rPr/>
+        <w:t xml:space="preserve"> there.” Candice’s tone became more serious now, though she still struggled with the weight of her own urgency. “He’s more than a hundred years old, you know? At least that’s what I think.”</w:t>
+      </w:r>
+    </w:p>
+    <w:p>
+      <w:pPr>
+        <w:pStyle w:val="TextBody"/>
+        <w:rPr/>
+      </w:pPr>
+      <w:r>
+        <w:rPr/>
+        <w:t xml:space="preserve">Thomas, lounging on a nearby sofa, raised an eyebrow. “More than a hundred? And you’re only just </w:t>
+      </w:r>
+      <w:r>
+        <w:rPr>
+          <w:rStyle w:val="Emphasis"/>
+        </w:rPr>
+        <w:t>now</w:t>
+      </w:r>
+      <w:r>
+        <w:rPr/>
+        <w:t xml:space="preserve"> bringing that up?”</w:t>
+      </w:r>
+    </w:p>
+    <w:p>
+      <w:pPr>
+        <w:pStyle w:val="TextBody"/>
+        <w:rPr/>
+      </w:pPr>
+      <w:r>
+        <w:rPr/>
+        <w:t>Candice flushed, clearly caught off-guard. “Well, I—he doesn’t exactly talk about his age. But, come on. Who else lives in a mountain for that long? The Watcher is a sacred place for the Nythari, and Ceylan... he’s the one who can tell us everything. The real truth about what’s going on.”</w:t>
+      </w:r>
+    </w:p>
+    <w:p>
+      <w:pPr>
+        <w:pStyle w:val="TextBody"/>
+        <w:rPr/>
+      </w:pPr>
+      <w:r>
+        <w:rPr/>
+        <w:t>Lucas, who had been silent up to this point, sitting at the table examining the relic bound to his wrist, leaned forward slightly. “Ceylan is the one who placed that chaotic presence in your mind, right?” His words were careful but pointed. He was still trying to understand the connection between Candice and her mentor, or whatever Ceylan truly was.</w:t>
+      </w:r>
+    </w:p>
+    <w:p>
+      <w:pPr>
+        <w:pStyle w:val="TextBody"/>
+        <w:rPr/>
+      </w:pPr>
+      <w:r>
+        <w:rPr/>
+        <w:t xml:space="preserve">Candice froze, her mouth opening and closing as though the weight of Lucas’s words hung like a strange fog around her thoughts. "I—I don't know. It’s... it’s like he </w:t>
+      </w:r>
+      <w:r>
+        <w:rPr>
+          <w:rStyle w:val="Emphasis"/>
+        </w:rPr>
+        <w:t>put</w:t>
+      </w:r>
+      <w:r>
+        <w:rPr/>
+        <w:t xml:space="preserve"> something in there, like a link that I can't control, and... and every time I think I have a handle on it, it gets worse. But I don’t understand </w:t>
+      </w:r>
+      <w:r>
+        <w:rPr>
+          <w:rStyle w:val="Emphasis"/>
+        </w:rPr>
+        <w:t>how</w:t>
+      </w:r>
+      <w:r>
+        <w:rPr/>
+        <w:t xml:space="preserve">. It’s like... it’s like he knows things. Things that shouldn’t be known. And I... I don’t know if I can trust him, but I can’t </w:t>
+      </w:r>
+      <w:r>
+        <w:rPr>
+          <w:rStyle w:val="Emphasis"/>
+        </w:rPr>
+        <w:t>not</w:t>
+      </w:r>
+      <w:r>
+        <w:rPr/>
+        <w:t xml:space="preserve"> trust him, either.” Her eyes darkened, her hands trembling slightly as she spoke of the enigmatic figure that had shaped so much of her life.</w:t>
+      </w:r>
+    </w:p>
+    <w:p>
+      <w:pPr>
+        <w:pStyle w:val="TextBody"/>
+        <w:rPr/>
+      </w:pPr>
+      <w:r>
+        <w:rPr/>
+        <w:t>Mina raised an eyebrow, her tone laced with curiosity but also concern. “You’ve never told us he was this... powerful. Ceylan’s been hiding something, hasn’t he?”</w:t>
+      </w:r>
+    </w:p>
+    <w:p>
+      <w:pPr>
+        <w:pStyle w:val="TextBody"/>
+        <w:rPr/>
+      </w:pPr>
+      <w:r>
+        <w:rPr/>
+        <w:t>“</w:t>
+      </w:r>
+      <w:r>
+        <w:rPr/>
+        <w:t xml:space="preserve">I didn’t know,” Candice admitted, her voice softening. “Not until recently. I mean, I’ve always known something was off, but... now that you say it, Lucas, it’s like the presence is </w:t>
+      </w:r>
+      <w:r>
+        <w:rPr>
+          <w:rStyle w:val="Emphasis"/>
+        </w:rPr>
+        <w:t>connected</w:t>
+      </w:r>
+      <w:r>
+        <w:rPr/>
+        <w:t xml:space="preserve"> to him. Every time I reach for it, it’s like I can feel him—somewhere far away, deep in the mountain, a part of him buried there. And it’s more than just his age. There’s </w:t>
+      </w:r>
+      <w:r>
+        <w:rPr>
+          <w:rStyle w:val="Emphasis"/>
+        </w:rPr>
+        <w:t>something else</w:t>
+      </w:r>
+      <w:r>
+        <w:rPr/>
+        <w:t xml:space="preserve">... something that </w:t>
+      </w:r>
+      <w:r>
+        <w:rPr>
+          <w:rStyle w:val="Emphasis"/>
+        </w:rPr>
+        <w:t>changes</w:t>
+      </w:r>
+      <w:r>
+        <w:rPr/>
+        <w:t xml:space="preserve"> when I think about it too long.” Her voice trailed off as if the thought of it alone might unravel her.</w:t>
+      </w:r>
+    </w:p>
+    <w:p>
+      <w:pPr>
+        <w:pStyle w:val="TextBody"/>
+        <w:rPr/>
+      </w:pPr>
+      <w:r>
+        <w:rPr/>
+        <w:t>The room fell into a brief silence. The weight of Candice’s admission lingered in the air, unsettling. She had always been the calm, composed one among them, a steadying force amidst their chaotic journey. But now, there was an uncertainty in her gaze that none of them had seen before. It made the stakes of their mission feel all the more real.</w:t>
+      </w:r>
+    </w:p>
+    <w:p>
+      <w:pPr>
+        <w:pStyle w:val="TextBody"/>
+        <w:rPr/>
+      </w:pPr>
+      <w:r>
+        <w:rPr/>
+        <w:t>“</w:t>
+      </w:r>
+      <w:r>
+        <w:rPr/>
+        <w:t>Alright, alright,” Thomas interrupted, trying to shift the mood back to a lighter tone. He let out a long, exaggerated sigh. “So let me get this straight. You want us to take a detour to a mountain, to see an old man who’s been living there for more than a century, because... you say he’s connected to the Children of Hybris? And the Watcher is somehow the key to all of this?”</w:t>
+      </w:r>
+    </w:p>
+    <w:p>
+      <w:pPr>
+        <w:pStyle w:val="TextBody"/>
+        <w:rPr/>
+      </w:pPr>
+      <w:r>
+        <w:rPr/>
+        <w:t>“</w:t>
+      </w:r>
+      <w:r>
+        <w:rPr/>
+        <w:t>Exactly!” Candice said, her face lighting up with enthusiasm. She shot up from where she had been standing and started pacing, as if trying to convince herself along with the rest of the group. “It’s not just about the Watcher. It’s about the truth! Everything—</w:t>
+      </w:r>
+      <w:r>
+        <w:rPr>
+          <w:rStyle w:val="Emphasis"/>
+        </w:rPr>
+        <w:t>everything</w:t>
+      </w:r>
+      <w:r>
+        <w:rPr/>
+        <w:t xml:space="preserve"> we’ve been dealing with, it’s all tied to that place. The prophecy. The relics. Ceylan’s knowledge, the Nythari... all of it. If we don’t go, we’re walking blind into whatever’s coming next. You don’t have to believe me, but I can’t just sit here and do nothing.”</w:t>
+      </w:r>
+    </w:p>
+    <w:p>
+      <w:pPr>
+        <w:pStyle w:val="TextBody"/>
+        <w:rPr/>
+      </w:pPr>
+      <w:r>
+        <w:rPr/>
+        <w:t xml:space="preserve">Dira, who had been quietly observing the conversation from the corner, shifted slightly. Her voice was low, but it carried a weight of concern. “Candice... we all know the Watcher is important. But we can’t keep pushing back every decision based on </w:t>
+      </w:r>
+      <w:r>
+        <w:rPr>
+          <w:rStyle w:val="Emphasis"/>
+        </w:rPr>
+        <w:t>what ifs</w:t>
+      </w:r>
+      <w:r>
+        <w:rPr/>
+        <w:t>. This isn’t just about faith. We need to have some strategy, or we’re not going to make it anywhere.”</w:t>
+      </w:r>
+    </w:p>
+    <w:p>
+      <w:pPr>
+        <w:pStyle w:val="TextBody"/>
+        <w:rPr/>
+      </w:pPr>
+      <w:r>
+        <w:rPr/>
+        <w:t xml:space="preserve">Candice paused at that, catching her breath. She hadn’t meant to push so hard, to sound so desperate. Her eyes softened as she looked at Dira. “I know, I know. But this </w:t>
+      </w:r>
+      <w:r>
+        <w:rPr>
+          <w:rStyle w:val="Emphasis"/>
+        </w:rPr>
+        <w:t>is</w:t>
+      </w:r>
+      <w:r>
+        <w:rPr/>
+        <w:t xml:space="preserve"> part of the strategy. The Watcher holds the key to everything. We’ve all seen it, felt it. Haven’t you?”</w:t>
+      </w:r>
+    </w:p>
+    <w:p>
+      <w:pPr>
+        <w:pStyle w:val="TextBody"/>
+        <w:rPr/>
+      </w:pPr>
+      <w:r>
+        <w:rPr/>
+        <w:t>A sudden silence fell over the group. It wasn’t that Candice had said something they hadn’t already discussed; it was the way she said it. The rawness in her voice, the urgency that poured from her.</w:t>
+      </w:r>
+    </w:p>
+    <w:p>
+      <w:pPr>
+        <w:pStyle w:val="TextBody"/>
+        <w:rPr/>
+      </w:pPr>
+      <w:r>
+        <w:rPr/>
+        <w:t>Finally, it was Lucas who spoke again, his tone calm but resolute. “I’ll go. If it’s important to you, Candice... I’ll go. We can’t afford to ignore any possibility right now.”</w:t>
+      </w:r>
+    </w:p>
+    <w:p>
+      <w:pPr>
+        <w:pStyle w:val="TextBody"/>
+        <w:rPr/>
+      </w:pPr>
+      <w:r>
+        <w:rPr/>
+        <w:t>Mina, who had been silently observing the exchange, gave a small nod. “If Lucas is in, then I’m in too. We’ll see this through.”</w:t>
+      </w:r>
+    </w:p>
+    <w:p>
+      <w:pPr>
+        <w:pStyle w:val="TextBody"/>
+        <w:rPr/>
+      </w:pPr>
+      <w:r>
+        <w:rPr/>
+        <w:t xml:space="preserve">Thomas chuckled, shaking his head. “You know, I </w:t>
+      </w:r>
+      <w:r>
+        <w:rPr>
+          <w:rStyle w:val="Emphasis"/>
+        </w:rPr>
+        <w:t>did</w:t>
+      </w:r>
+      <w:r>
+        <w:rPr/>
+        <w:t xml:space="preserve"> say I’d go with you to the Watcher eventually. Just didn’t think we’d be doing it like this. But alright,” he said, lifting his hands in mock surrender. “Count me in too. Let’s see what this old mountain has to offer.”</w:t>
+      </w:r>
+    </w:p>
+    <w:p>
+      <w:pPr>
+        <w:pStyle w:val="TextBody"/>
+        <w:rPr/>
+      </w:pPr>
+      <w:r>
+        <w:rPr/>
+        <w:t>Candice’s face brightened instantly, her whole demeanor lifting with the weight of their agreement. She didn’t quite know what she’d expected, but it wasn’t this. “Thank you,” she said, almost breathless. “You all don’t know how much this means to me.”</w:t>
+      </w:r>
+    </w:p>
+    <w:p>
+      <w:pPr>
+        <w:pStyle w:val="TextBody"/>
+        <w:rPr/>
+      </w:pPr>
+      <w:r>
+        <w:rPr/>
+        <w:t>The group shared a few chuckles as the tension finally began to ease. The teasing had worked, albeit unintentionally. Candice’s urgency hadn’t faltered, but now, it seemed, they were all bound by a shared understanding of the gravity of the situation.</w:t>
+      </w:r>
+    </w:p>
+    <w:p>
+      <w:pPr>
+        <w:pStyle w:val="TextBody"/>
+        <w:rPr/>
+      </w:pPr>
+      <w:r>
+        <w:rPr/>
+        <w:t>As the group continued to discuss the details of their next move, the mood lightened. Yet, the mountain’s looming presence—the Watcher—still held a shadow over them. And deep within Candice, the chaotic presence she struggled to control still pulsed faintly, as if waiting for something... waiting for the truth to unfold.</w:t>
+      </w:r>
+    </w:p>
+    <w:p>
+      <w:pPr>
+        <w:pStyle w:val="TextBody"/>
+        <w:rPr/>
+      </w:pPr>
+      <w:r>
+        <w:rPr/>
+      </w:r>
+    </w:p>
+    <w:p>
+      <w:pPr>
+        <w:pStyle w:val="TextBody"/>
+        <w:rPr/>
+      </w:pPr>
+      <w:r>
+        <w:rPr/>
+        <w:t>---</w:t>
+      </w:r>
+    </w:p>
+    <w:p>
+      <w:pPr>
+        <w:pStyle w:val="TextBody"/>
+        <w:rPr>
+          <w:rStyle w:val="StrongEmphasis"/>
+        </w:rPr>
+      </w:pPr>
+      <w:r>
+        <w:rPr/>
+      </w:r>
+    </w:p>
+    <w:p>
+      <w:pPr>
+        <w:pStyle w:val="TextBody"/>
+        <w:rPr/>
+      </w:pPr>
+      <w:r>
+        <w:rPr/>
+        <w:t>The flickering glow of arcane energy swirled around the Magi-Tech Laboratory, casting eerie shadows on the sleek, metallic surfaces. The hum of machines and the gentle pulse of runic symbols embedded in the walls filled the air with a quiet, almost reverent tension. Lucas stood before a central platform, his fingers brushing over the surface of a newly designed device. Beside him, Meran, the young elf researcher, looked on with a mix of awe and apprehension.</w:t>
+      </w:r>
+    </w:p>
+    <w:p>
+      <w:pPr>
+        <w:pStyle w:val="TextBody"/>
+        <w:rPr/>
+      </w:pPr>
+      <w:r>
+        <w:rPr/>
+        <w:t>“</w:t>
+      </w:r>
+      <w:r>
+        <w:rPr/>
+        <w:t>I still don’t fully understand why you think this will work, Lucas,” Meran said hesitantly, his eyes darting nervously between Lucas and the glowing contraption. “It’s… dangerous, even by magi-tech standards. You’re trying to tap into something far beyond what we can control.”</w:t>
+      </w:r>
+    </w:p>
+    <w:p>
+      <w:pPr>
+        <w:pStyle w:val="TextBody"/>
+        <w:rPr/>
+      </w:pPr>
+      <w:r>
+        <w:rPr/>
+        <w:t>Lucas wasn’t bothered by the concern in Meran’s voice. He had grown used to skepticism, especially when it came to his ideas. But this time, there was something different. The seed of inspiration had taken root in his mind after Candice’s passionate plea about the Watcher. She had spoken of the being’s strange and profound connection to the prophecy, but what had stuck with Lucas was the idea of a parasitic presence—something akin to the one lingering in Candice’s mind, placed there by her mentor, Ceylan.</w:t>
+      </w:r>
+    </w:p>
+    <w:p>
+      <w:pPr>
+        <w:pStyle w:val="TextBody"/>
+        <w:rPr/>
+      </w:pPr>
+      <w:r>
+        <w:rPr/>
+        <w:t>If a presence could be embedded into a person’s mind, could it not also be used to influence or hack the power of the relics? What if he could create a device that acted like a parasite, glitching the relic’s connection to him and forcing it to reveal something more? Something deeper than just its dormant state.</w:t>
+      </w:r>
+    </w:p>
+    <w:p>
+      <w:pPr>
+        <w:pStyle w:val="TextBody"/>
+        <w:rPr/>
+      </w:pPr>
+      <w:r>
+        <w:rPr/>
+        <w:t>“</w:t>
+      </w:r>
+      <w:r>
+        <w:rPr/>
+        <w:t>We’ve been studying these relics for weeks,” Lucas said, his voice low and focused. “We’ve learned about their dormant energy, their ability to affect us, but we haven’t truly understood them. What if I could inject something like a ‘parasitic presence’ into the equation? Something that would force the relic to react, to awaken in a way that’s... uncontrollable? It might glitch the system.”</w:t>
+      </w:r>
+    </w:p>
+    <w:p>
+      <w:pPr>
+        <w:pStyle w:val="TextBody"/>
+        <w:rPr/>
+      </w:pPr>
+      <w:r>
+        <w:rPr/>
+        <w:t>Meran swallowed hard, stepping back slightly as Lucas adjusted the device’s intricate components. It was a hybrid of magi-tech and arcane energy, designed to amplify the relic’s dormant energy while introducing a foreign element—a kind of energy parasite.</w:t>
+      </w:r>
+    </w:p>
+    <w:p>
+      <w:pPr>
+        <w:pStyle w:val="TextBody"/>
+        <w:rPr/>
+      </w:pPr>
+      <w:r>
+        <w:rPr/>
+        <w:t>Lucas wasn’t just theorizing anymore. He was feeling the pulse of the relic within him, the strange bond that seemed to reach deeper every day. He knew it could be dangerous, perhaps even catastrophic, but the risk was necessary. He needed to know more. He had to understand the true nature of the relics—who they were, why they existed, and, most importantly, who they belonged to.</w:t>
+      </w:r>
+    </w:p>
+    <w:p>
+      <w:pPr>
+        <w:pStyle w:val="TextBody"/>
+        <w:rPr/>
+      </w:pPr>
+      <w:r>
+        <w:rPr/>
+        <w:t>The device hummed to life, the soft blue light of the relic pulsating beneath Lucas's sleeve. He had become so accustomed to its presence that it was almost a part of him, an unseen, unacknowledged force. But today, today he would make it speak.</w:t>
+      </w:r>
+    </w:p>
+    <w:p>
+      <w:pPr>
+        <w:pStyle w:val="TextBody"/>
+        <w:rPr/>
+      </w:pPr>
+      <w:r>
+        <w:rPr/>
+        <w:t>“</w:t>
+      </w:r>
+      <w:r>
+        <w:rPr/>
+        <w:t>Are you ready?” Meran asked, voice tight.</w:t>
+      </w:r>
+    </w:p>
+    <w:p>
+      <w:pPr>
+        <w:pStyle w:val="TextBody"/>
+        <w:rPr/>
+      </w:pPr>
+      <w:r>
+        <w:rPr/>
+        <w:t>Lucas nodded. He knew the risks, but his mind was set. The feeling of the relic, its ancient energy pressing against his consciousness, had become an unbearable weight. He needed answers.</w:t>
+      </w:r>
+    </w:p>
+    <w:p>
+      <w:pPr>
+        <w:pStyle w:val="TextBody"/>
+        <w:rPr/>
+      </w:pPr>
+      <w:r>
+        <w:rPr/>
+        <w:t>Meran activated the device, and immediately, a surge of energy crackled through the air. The room seemed to shift as the magi-tech and relics reacted, their energies blending in a charged, almost palpable current. The sound of machinery whirred to life as the device emitted a soft, constant buzz, synchronizing with the relic’s pulse.</w:t>
+      </w:r>
+    </w:p>
+    <w:p>
+      <w:pPr>
+        <w:pStyle w:val="TextBody"/>
+        <w:rPr/>
+      </w:pPr>
+      <w:r>
+        <w:rPr/>
+        <w:t>For a moment, nothing happened. Lucas could feel his heartbeat, the steady thrum of his own blood, but there was no reaction from the relic. No shift, no change.</w:t>
+      </w:r>
+    </w:p>
+    <w:p>
+      <w:pPr>
+        <w:pStyle w:val="TextBody"/>
+        <w:rPr/>
+      </w:pPr>
+      <w:r>
+        <w:rPr/>
+        <w:t>Then, suddenly, a sharp jolt of energy coursed through him. The temperature in the room dropped, and the air became thick, as if charged with an unseen presence. A voice, not his own but also not entirely foreign, whispered through his mind.</w:t>
+      </w:r>
+    </w:p>
+    <w:p>
+      <w:pPr>
+        <w:pStyle w:val="TextBody"/>
+        <w:rPr/>
+      </w:pPr>
+      <w:r>
+        <w:rPr/>
+        <w:t>“</w:t>
+      </w:r>
+      <w:r>
+        <w:rPr/>
+        <w:t>You are not Lucas.”</w:t>
+      </w:r>
+    </w:p>
+    <w:p>
+      <w:pPr>
+        <w:pStyle w:val="TextBody"/>
+        <w:rPr/>
+      </w:pPr>
+      <w:r>
+        <w:rPr/>
+        <w:t>The words hit Lucas like a blow. His breath caught in his throat as the voice echoed, strange and distant, yet unnervingly familiar. It wasn’t his voice, nor was it Mina’s or Thomas’s. It was something else, something more ancient and foreign.</w:t>
+      </w:r>
+    </w:p>
+    <w:p>
+      <w:pPr>
+        <w:pStyle w:val="TextBody"/>
+        <w:rPr/>
+      </w:pPr>
+      <w:r>
+        <w:rPr/>
+        <w:t>He clenched his fists, forcing himself to remain calm, despite the pounding in his chest. He knew he had to be careful. The relics were powerful, unpredictable—like ancient sentient beings waiting for a moment to reveal themselves.</w:t>
+      </w:r>
+    </w:p>
+    <w:p>
+      <w:pPr>
+        <w:pStyle w:val="TextBody"/>
+        <w:rPr/>
+      </w:pPr>
+      <w:r>
+        <w:rPr/>
+        <w:t>“</w:t>
+      </w:r>
+      <w:r>
+        <w:rPr/>
+        <w:t>I’m really Lucas,” he replied, his voice steady despite the unease crawling through his mind. “The mismatch you’re detecting is probably just a natural, very small mutation. Bodies change over time. It happens.”</w:t>
+      </w:r>
+    </w:p>
+    <w:p>
+      <w:pPr>
+        <w:pStyle w:val="TextBody"/>
+        <w:rPr/>
+      </w:pPr>
+      <w:r>
+        <w:rPr/>
+        <w:t>The relic’s silence stretched on, its presence pressing against Lucas’s thoughts like a weight. He could feel its energy—dormant, yet searching, scanning him. The device he had designed hummed in response, the parasitic presence it introduced causing the relic to reconsider its position, probing deeper.</w:t>
+      </w:r>
+    </w:p>
+    <w:p>
+      <w:pPr>
+        <w:pStyle w:val="TextBody"/>
+        <w:rPr/>
+      </w:pPr>
+      <w:r>
+        <w:rPr/>
+        <w:t>The voice responded again, slow, measured, as if recalibrating itself. “Mismatch… detected… recalibrating… owner… identified.”</w:t>
+      </w:r>
+    </w:p>
+    <w:p>
+      <w:pPr>
+        <w:pStyle w:val="TextBody"/>
+        <w:rPr/>
+      </w:pPr>
+      <w:r>
+        <w:rPr/>
+        <w:t>Lucas’s heart skipped a beat. The relic was recalibrating its checks, and the atmosphere in the room grew even more intense. The hum of the device and the relic’s energy built to a fever pitch, as if the two were entwining, each feeding off the other.</w:t>
+      </w:r>
+    </w:p>
+    <w:p>
+      <w:pPr>
+        <w:pStyle w:val="TextBody"/>
+        <w:rPr/>
+      </w:pPr>
+      <w:r>
+        <w:rPr/>
+        <w:t>“</w:t>
+      </w:r>
+      <w:r>
+        <w:rPr/>
+        <w:t>Owner… identified. You are not the one,” the voice said, this time with a distinct sense of clarity.</w:t>
+      </w:r>
+    </w:p>
+    <w:p>
+      <w:pPr>
+        <w:pStyle w:val="TextBody"/>
+        <w:rPr/>
+      </w:pPr>
+      <w:r>
+        <w:rPr/>
+        <w:t>Lucas’s pulse quickened. “What do you mean? Who’s the real owner?” He strained, trying to understand what the relic was telling him. His eyes flickered to Meran, who stood frozen, wide-eyed in disbelief.</w:t>
+      </w:r>
+    </w:p>
+    <w:p>
+      <w:pPr>
+        <w:pStyle w:val="TextBody"/>
+        <w:rPr/>
+      </w:pPr>
+      <w:r>
+        <w:rPr/>
+        <w:t>“</w:t>
+      </w:r>
+      <w:r>
+        <w:rPr/>
+        <w:t>Owner present,” the relic continued, “Far… to the south. Long away from here.”</w:t>
+      </w:r>
+    </w:p>
+    <w:p>
+      <w:pPr>
+        <w:pStyle w:val="TextBody"/>
+        <w:rPr/>
+      </w:pPr>
+      <w:r>
+        <w:rPr/>
+        <w:t>The words reverberated in his mind, sending a chill down his spine. The relic had just confirmed it—there was someone else, someone the relic recognized as its true owner, far to the south of their current location. The revelation sent a surge of unease through Lucas, as if the very fabric of their journey was being restructured by this new truth.</w:t>
+      </w:r>
+    </w:p>
+    <w:p>
+      <w:pPr>
+        <w:pStyle w:val="TextBody"/>
+        <w:rPr/>
+      </w:pPr>
+      <w:r>
+        <w:rPr/>
+        <w:t>He reached out mentally, trying to probe deeper, but the connection began to flicker, like a fragile thread stretching too thin. The relic’s energy began to fade, its presence growing dimmer, retreating into its dormant state.</w:t>
+      </w:r>
+    </w:p>
+    <w:p>
+      <w:pPr>
+        <w:pStyle w:val="TextBody"/>
+        <w:rPr/>
+      </w:pPr>
+      <w:r>
+        <w:rPr/>
+        <w:t>The voice spoke one final time, its tone almost mournful. “Owner… not here. Dormant… return…”</w:t>
+      </w:r>
+    </w:p>
+    <w:p>
+      <w:pPr>
+        <w:pStyle w:val="TextBody"/>
+        <w:rPr/>
+      </w:pPr>
+      <w:r>
+        <w:rPr/>
+        <w:t>And just like that, the energy faded. The strange connection snapped, leaving Lucas standing there, breathless, his mind reeling from the revelation. The room fell silent once more, save for the low hum of the machines that had powered the experiment.</w:t>
+      </w:r>
+    </w:p>
+    <w:p>
+      <w:pPr>
+        <w:pStyle w:val="TextBody"/>
+        <w:rPr/>
+      </w:pPr>
+      <w:r>
+        <w:rPr/>
+        <w:t>Meran finally exhaled, his voice shaky. “Did it… did it really speak?”</w:t>
+      </w:r>
+    </w:p>
+    <w:p>
+      <w:pPr>
+        <w:pStyle w:val="TextBody"/>
+        <w:rPr/>
+      </w:pPr>
+      <w:r>
+        <w:rPr/>
+        <w:t>Lucas didn’t answer right away. His thoughts were racing, piecing together the fragments of what had just happened. The relic had acknowledged him, but it also knew that he wasn’t its true owner. Someone else, far to the south, was the rightful possessor. But who? And why had this owner been kept so far away?</w:t>
+      </w:r>
+    </w:p>
+    <w:p>
+      <w:pPr>
+        <w:pStyle w:val="TextBody"/>
+        <w:rPr/>
+      </w:pPr>
+      <w:r>
+        <w:rPr/>
+        <w:t>He glanced down at the relic fused to his wrist. Its pulse was faint now, its energy subdued. There was so much more to learn, but the experiment had worked. Lucas had made contact—just enough to glimpse the mysteries hidden within the relic.</w:t>
+      </w:r>
+    </w:p>
+    <w:p>
+      <w:pPr>
+        <w:pStyle w:val="TextBody"/>
+        <w:rPr/>
+      </w:pPr>
+      <w:r>
+        <w:rPr/>
+        <w:t>“</w:t>
+      </w:r>
+      <w:r>
+        <w:rPr/>
+        <w:t>We need to find out who this owner is,” Lucas muttered, his voice filled with determination. “And we need to go south.”</w:t>
+      </w:r>
+    </w:p>
+    <w:p>
+      <w:pPr>
+        <w:pStyle w:val="TextBody"/>
+        <w:rPr/>
+      </w:pPr>
+      <w:r>
+        <w:rPr/>
+        <w:t>Meran nodded, though his eyes were still wide with disbelief. The relic had revealed a crucial piece of the puzzle, and now, Lucas knew that their journey had just taken a darker turn.</w:t>
+      </w:r>
+    </w:p>
+    <w:p>
+      <w:pPr>
+        <w:pStyle w:val="TextBody"/>
+        <w:rPr/>
+      </w:pPr>
+      <w:r>
+        <w:rPr/>
+        <w:t>The Watcher, the prophecy, the relics—they were all connected, and now they were about to unravel something far more dangerous than anyone had anticipated.</w:t>
+      </w:r>
+    </w:p>
+    <w:p>
+      <w:pPr>
+        <w:pStyle w:val="TextBody"/>
+        <w:rPr/>
+      </w:pPr>
+      <w:r>
+        <w:rPr/>
+      </w:r>
+    </w:p>
+    <w:p>
+      <w:pPr>
+        <w:pStyle w:val="TextBody"/>
+        <w:rPr/>
+      </w:pPr>
+      <w:r>
+        <w:rPr/>
+        <w:t>---</w:t>
+      </w:r>
+    </w:p>
+    <w:p>
+      <w:pPr>
+        <w:pStyle w:val="TextBody"/>
+        <w:rPr/>
+      </w:pPr>
+      <w:r>
+        <w:rPr/>
+      </w:r>
+    </w:p>
+    <w:p>
+      <w:pPr>
+        <w:pStyle w:val="TextBody"/>
+        <w:rPr/>
+      </w:pPr>
+      <w:r>
+        <w:rPr/>
+        <w:t>The cool, wood-scented air of Haliriel's Command Chamber seemed to hum with unspoken tension as the full group assembled around the crescent-shaped table. The room was stark and functional, yet its high, vaulted ceilings and the occasional glimmer of magic-infused runes carved into the walls gave it an air of ancient purpose. The group had grown accustomed to the weight of the decisions they were now making. Each one carried the potential to shift the balance of the future, but none more so than this next move.</w:t>
+      </w:r>
+    </w:p>
+    <w:p>
+      <w:pPr>
+        <w:pStyle w:val="TextBody"/>
+        <w:rPr/>
+      </w:pPr>
+      <w:r>
+        <w:rPr/>
+        <w:t>Altheris, ever composed, stood at the head of the table. His tall frame, cloaked in dark robes embroidered with intricate elven symbols, radiated quiet authority. His pale green eyes, sharp as the edge of a blade, swept over the gathered group. He took a breath, and in that moment, it felt as if the entire room fell into a breathless hush.</w:t>
+      </w:r>
+    </w:p>
+    <w:p>
+      <w:pPr>
+        <w:pStyle w:val="TextBody"/>
+        <w:rPr/>
+      </w:pPr>
+      <w:r>
+        <w:rPr/>
+        <w:t>“</w:t>
+      </w:r>
+      <w:r>
+        <w:rPr/>
+        <w:t>We have received confirmation,” Altheris began, his voice calm but firm, “that the detour to the Watcher will proceed as planned.”</w:t>
+      </w:r>
+    </w:p>
+    <w:p>
+      <w:pPr>
+        <w:pStyle w:val="TextBody"/>
+        <w:rPr/>
+      </w:pPr>
+      <w:r>
+        <w:rPr/>
+        <w:t>The group exchanged glances, a mixture of anticipation and curiosity in their expressions. Lucas, his brow furrowed, was the first to speak, breaking the silence.</w:t>
+      </w:r>
+    </w:p>
+    <w:p>
+      <w:pPr>
+        <w:pStyle w:val="TextBody"/>
+        <w:rPr/>
+      </w:pPr>
+      <w:r>
+        <w:rPr/>
+        <w:t>“</w:t>
+      </w:r>
+      <w:r>
+        <w:rPr/>
+        <w:t>And this detour is—” He paused, the weight of the question clear. “It’s necessary for the prophecy, isn’t it?”</w:t>
+      </w:r>
+    </w:p>
+    <w:p>
+      <w:pPr>
+        <w:pStyle w:val="TextBody"/>
+        <w:rPr/>
+      </w:pPr>
+      <w:r>
+        <w:rPr/>
+        <w:t>Altheris’s eyes met Lucas’s, his gaze unreadable. “Yes, Lucas. Consulting the Watcher is vital to understanding the next steps in this journey. The answers there may reveal more about the Children of Hybris, the relics, and the forces that seek to manipulate them.”</w:t>
+      </w:r>
+    </w:p>
+    <w:p>
+      <w:pPr>
+        <w:pStyle w:val="TextBody"/>
+        <w:rPr/>
+      </w:pPr>
+      <w:r>
+        <w:rPr/>
+        <w:t>Mina, seated beside Lucas, shifted slightly. The idea of visiting the Watcher, an ancient and mysterious site tied to her own destiny, weighed heavily on her thoughts. She had been raised on the stories of the Nythari people’s reverence for the Watcher, but to be here, on the cusp of this crucial journey, made her feel the full gravity of what lay ahead.</w:t>
+      </w:r>
+    </w:p>
+    <w:p>
+      <w:pPr>
+        <w:pStyle w:val="TextBody"/>
+        <w:rPr/>
+      </w:pPr>
+      <w:r>
+        <w:rPr/>
+        <w:t>“</w:t>
+      </w:r>
+      <w:r>
+        <w:rPr/>
+        <w:t>I understand the need for the detour,” Mina spoke, her voice quiet but resolute. “But how much time do we have once we arrive?”</w:t>
+      </w:r>
+    </w:p>
+    <w:p>
+      <w:pPr>
+        <w:pStyle w:val="TextBody"/>
+        <w:rPr/>
+      </w:pPr>
+      <w:r>
+        <w:rPr/>
+        <w:t>“</w:t>
+      </w:r>
+      <w:r>
+        <w:rPr/>
+        <w:t>Two days,” Altheris replied. “The pilots will make camp at the base of the Watcher, near Candice’s village in the South Lands. Once we arrive, you will guide us through the area, Candice.”</w:t>
+      </w:r>
+    </w:p>
+    <w:p>
+      <w:pPr>
+        <w:pStyle w:val="TextBody"/>
+        <w:rPr/>
+      </w:pPr>
+      <w:r>
+        <w:rPr/>
+        <w:t>Candice nodded, her amber eyes reflecting both resolve and a deeper, unspoken burden. As the Nythari warrior who had brought them this far, she carried the weight of not only the journey ahead but the growing conflict within her mind. The chaotic presence tied to her, the mysterious link to her mentor Ceylan, gnawed at her thoughts constantly. But her resolve to complete this mission—to uncover the truth about the prophecy—remained unshaken.</w:t>
+      </w:r>
+    </w:p>
+    <w:p>
+      <w:pPr>
+        <w:pStyle w:val="TextBody"/>
+        <w:rPr/>
+      </w:pPr>
+      <w:r>
+        <w:rPr/>
+        <w:t>“</w:t>
+      </w:r>
+      <w:r>
+        <w:rPr/>
+        <w:t>There are things we must learn,” Candice said, her voice steady. “The Watcher may hold more than just answers. It could be a turning point for all of us.”</w:t>
+      </w:r>
+    </w:p>
+    <w:p>
+      <w:pPr>
+        <w:pStyle w:val="TextBody"/>
+        <w:rPr/>
+      </w:pPr>
+      <w:r>
+        <w:rPr/>
+        <w:t>Dira, sitting a little further down the table, kept her gaze fixed on the surface of the table, as if lost in thought. Her nervous energy was palpable, but she did her best to mask it behind a composed exterior. She had never been to the Watcher, and her understanding of its significance was limited. All she knew was that it had become an undeniable part of the prophecy tied to the Sent Ones, and perhaps, in its connection to them, she would find the answers she sought.</w:t>
+      </w:r>
+    </w:p>
+    <w:p>
+      <w:pPr>
+        <w:pStyle w:val="TextBody"/>
+        <w:rPr/>
+      </w:pPr>
+      <w:r>
+        <w:rPr/>
+        <w:t>“</w:t>
+      </w:r>
+      <w:r>
+        <w:rPr/>
+        <w:t>I’ve never been there,” Dira spoke up hesitantly. “But I’m curious about what we’ll find. The Watcher is connected to the prophecy, right? The Sent Ones and the relics?”</w:t>
+      </w:r>
+    </w:p>
+    <w:p>
+      <w:pPr>
+        <w:pStyle w:val="TextBody"/>
+        <w:rPr/>
+      </w:pPr>
+      <w:r>
+        <w:rPr/>
+        <w:t>Altheris nodded slightly, acknowledging her words. “Indeed. The Watcher holds knowledge that may help us understand the relics and their connection to you, Lucas, and Mina. We cannot afford to overlook it.”</w:t>
+      </w:r>
+    </w:p>
+    <w:p>
+      <w:pPr>
+        <w:pStyle w:val="TextBody"/>
+        <w:rPr/>
+      </w:pPr>
+      <w:r>
+        <w:rPr/>
+        <w:t>Thomas, who had been quiet up until now, finally spoke, his voice full of pragmatic concern. “And how exactly do we get there?”</w:t>
+      </w:r>
+    </w:p>
+    <w:p>
+      <w:pPr>
+        <w:pStyle w:val="TextBody"/>
+        <w:rPr/>
+      </w:pPr>
+      <w:r>
+        <w:rPr/>
+        <w:t>“</w:t>
+      </w:r>
+      <w:r>
+        <w:rPr/>
+        <w:t>We will be using the Windfighter,” Altheris replied, gesturing toward the large windows that overlooked the hangar outside. “The vessel is ready for departure tomorrow morning. It will take approximately six hours to reach the Watcher, flying above the Giant Lake and the Storm Mountains. After crossing those obstacles, we will have access to the South Lands and the Watcher itself. The pilots will make camp at the base of the mountain, near Candice’s village. You will have the time you need to investigate.”</w:t>
+      </w:r>
+    </w:p>
+    <w:p>
+      <w:pPr>
+        <w:pStyle w:val="TextBody"/>
+        <w:rPr/>
+      </w:pPr>
+      <w:r>
+        <w:rPr/>
+        <w:t>“</w:t>
+      </w:r>
+      <w:r>
+        <w:rPr/>
+        <w:t>So, it’s a straight shot,” Thomas mused, his brows knitting together in thought. “Six hours of flight and two full days of investigation. What do we do after that?”</w:t>
+      </w:r>
+    </w:p>
+    <w:p>
+      <w:pPr>
+        <w:pStyle w:val="TextBody"/>
+        <w:rPr/>
+      </w:pPr>
+      <w:r>
+        <w:rPr/>
+        <w:t>“</w:t>
+      </w:r>
+      <w:r>
+        <w:rPr/>
+        <w:t>After the investigation at the Watcher,” Altheris continued, “we will depart for the Eastern Continent three days from now. The mission there remains unchanged, but any knowledge gained from the Watcher could inform our approach to the Disciple of Air. We may find something that will help us, or we may confirm our suspicions. Either way, we must be ready to act once we leave the Watcher.”</w:t>
+      </w:r>
+    </w:p>
+    <w:p>
+      <w:pPr>
+        <w:pStyle w:val="TextBody"/>
+        <w:rPr/>
+      </w:pPr>
+      <w:r>
+        <w:rPr/>
+        <w:t>Lucas sat back in his chair, digesting the new information. His thoughts raced as he considered the weight of the detour, the implications it had for their mission, and the prophecy that seemed to control their every move. The Watcher, as Candice had said, held secrets—and Lucas was no longer certain whether those secrets would offer salvation or bring ruin.</w:t>
+      </w:r>
+    </w:p>
+    <w:p>
+      <w:pPr>
+        <w:pStyle w:val="TextBody"/>
+        <w:rPr/>
+      </w:pPr>
+      <w:r>
+        <w:rPr/>
+        <w:t>“</w:t>
+      </w:r>
+      <w:r>
+        <w:rPr/>
+        <w:t>I’m ready,” Lucas said finally, his voice quieter than usual. “We’ve made it this far. The Watcher is part of the puzzle, and we can’t afford to miss this chance.”</w:t>
+      </w:r>
+    </w:p>
+    <w:p>
+      <w:pPr>
+        <w:pStyle w:val="TextBody"/>
+        <w:rPr/>
+      </w:pPr>
+      <w:r>
+        <w:rPr/>
+        <w:t>“</w:t>
+      </w:r>
+      <w:r>
+        <w:rPr/>
+        <w:t>Good,” Altheris replied. “We will depart at first light. I suggest you all prepare yourselves. Two days is a short time, but it may be all we have.”</w:t>
+      </w:r>
+    </w:p>
+    <w:p>
+      <w:pPr>
+        <w:pStyle w:val="TextBody"/>
+        <w:rPr/>
+      </w:pPr>
+      <w:r>
+        <w:rPr/>
+        <w:t>Mina turned her attention to Candice. “Will you be able to guide us once we’re at the base? Do you know the area well enough?”</w:t>
+      </w:r>
+    </w:p>
+    <w:p>
+      <w:pPr>
+        <w:pStyle w:val="TextBody"/>
+        <w:rPr/>
+      </w:pPr>
+      <w:r>
+        <w:rPr/>
+        <w:t>Candice nodded. “I do. The base is near my village, and from there, I can lead us to the Watcher. But remember—this place is sacred. We may not be the only ones watching.”</w:t>
+      </w:r>
+    </w:p>
+    <w:p>
+      <w:pPr>
+        <w:pStyle w:val="TextBody"/>
+        <w:rPr/>
+      </w:pPr>
+      <w:r>
+        <w:rPr/>
+        <w:t>Dira’s anxious eyes flicked to Candice, curiosity and a trace of unease dancing in her gaze. She didn’t quite understand the deeper connection Candice had with the Watcher, but she felt the gravity of it. The Nythari’s ties to the place seemed to run deeper than even Candice herself let on.</w:t>
+      </w:r>
+    </w:p>
+    <w:p>
+      <w:pPr>
+        <w:pStyle w:val="TextBody"/>
+        <w:rPr/>
+      </w:pPr>
+      <w:r>
+        <w:rPr/>
+        <w:t>“</w:t>
+      </w:r>
+      <w:r>
+        <w:rPr/>
+        <w:t>Do you think we’ll be... safe?” Dira asked, her voice tinged with uncertainty.</w:t>
+      </w:r>
+    </w:p>
+    <w:p>
+      <w:pPr>
+        <w:pStyle w:val="TextBody"/>
+        <w:rPr/>
+      </w:pPr>
+      <w:r>
+        <w:rPr/>
+        <w:t>Candice’s eyes softened, though there was a steely resolve beneath her calm exterior. “Safe?” she repeated, almost as if testing the word. “The Watcher is a place of ancient power. There are risks, yes. But there is more at stake here than our safety. If we are to understand the prophecy and stop what’s coming, we must face the truth. And sometimes, the truth isn’t kind.”</w:t>
+      </w:r>
+    </w:p>
+    <w:p>
+      <w:pPr>
+        <w:pStyle w:val="TextBody"/>
+        <w:rPr/>
+      </w:pPr>
+      <w:r>
+        <w:rPr/>
+        <w:t>The room fell into a thoughtful silence as the weight of Candice’s words settled over them. It was clear now—this detour was not merely a side trip. It was an integral part of their mission, one that could shape their understanding of the Children of Hybris, the relics, and perhaps even the future of the Eastern Continent.</w:t>
+      </w:r>
+    </w:p>
+    <w:p>
+      <w:pPr>
+        <w:pStyle w:val="TextBody"/>
+        <w:rPr/>
+      </w:pPr>
+      <w:r>
+        <w:rPr/>
+        <w:t>After a moment, Altheris spoke again, his voice low and measured. “Tomorrow, we leave at dawn. I suggest you take the time to ready yourselves. The journey ahead will be perilous, but we must be prepared to confront whatever we find.”</w:t>
+      </w:r>
+    </w:p>
+    <w:p>
+      <w:pPr>
+        <w:pStyle w:val="TextBody"/>
+        <w:rPr/>
+      </w:pPr>
+      <w:r>
+        <w:rPr/>
+        <w:t>The group stood, each lost in their own thoughts as they moved toward the door. The uncertainty of the coming days hung in the air like a storm cloud, but there was a shared understanding that, for better or worse, the path they had chosen could not be undone.</w:t>
+      </w:r>
+    </w:p>
+    <w:p>
+      <w:pPr>
+        <w:pStyle w:val="TextBody"/>
+        <w:rPr/>
+      </w:pPr>
+      <w:r>
+        <w:rPr/>
+        <w:t>As they exited the Command Chamber, the sun was beginning to set, casting long shadows over Haliriel’s bustling streets. Tomorrow, they would depart on a journey that would take them into the heart of ancient mystery, to a place where the fate of the world—and their very lives—could be determined.</w:t>
+      </w:r>
+    </w:p>
+    <w:p>
+      <w:pPr>
+        <w:pStyle w:val="TextBody"/>
+        <w:rPr/>
+      </w:pPr>
+      <w:r>
+        <w:rPr/>
+        <w:t>And so, they prepared to face whatever truths the Watcher might reveal.</w:t>
+      </w:r>
+    </w:p>
+    <w:p>
+      <w:pPr>
+        <w:pStyle w:val="TextBody"/>
+        <w:spacing w:lineRule="auto" w:line="240" w:before="0" w:after="140"/>
         <w:rPr/>
       </w:pPr>
       <w:r>
@@ -67190,7 +68394,7 @@
     <w:pPr>
       <w:widowControl/>
       <w:suppressAutoHyphens w:val="true"/>
-      <w:overflowPunct w:val="false"/>
+      <w:overflowPunct w:val="true"/>
       <w:bidi w:val="0"/>
       <w:spacing w:lineRule="auto" w:line="240" w:before="0" w:after="0"/>
       <w:jc w:val="left"/>

</xml_diff>

<commit_message>
Update .~lock.Killtime.docx#, Killtime.docx, and 4 more files...
</commit_message>
<xml_diff>
--- a/Killtime.docx
+++ b/Killtime.docx
@@ -67180,13 +67180,7 @@
         <w:rPr>
           <w:rStyle w:val="StrongEmphasis"/>
         </w:rPr>
-        <w:t xml:space="preserve">Chapter 27: </w:t>
-      </w:r>
-      <w:r>
-        <w:rPr>
-          <w:rStyle w:val="StrongEmphasis"/>
-        </w:rPr>
-        <w:t>Last Preparations (Part 5)</w:t>
+        <w:t>Chapter 27: Last Preparations (Part 5)</w:t>
       </w:r>
     </w:p>
     <w:p>
@@ -68345,6 +68339,1006 @@
       <w:r>
         <w:rPr/>
         <w:t>And so, they prepared to face whatever truths the Watcher might reveal.</w:t>
+      </w:r>
+    </w:p>
+    <w:p>
+      <w:pPr>
+        <w:pStyle w:val="TextBody"/>
+        <w:rPr/>
+      </w:pPr>
+      <w:r>
+        <w:rPr/>
+      </w:r>
+    </w:p>
+    <w:p>
+      <w:pPr>
+        <w:pStyle w:val="TextBody"/>
+        <w:rPr/>
+      </w:pPr>
+      <w:r>
+        <w:rPr/>
+        <w:t>---</w:t>
+      </w:r>
+    </w:p>
+    <w:p>
+      <w:pPr>
+        <w:pStyle w:val="TextBody"/>
+        <w:rPr/>
+      </w:pPr>
+      <w:r>
+        <w:rPr/>
+      </w:r>
+    </w:p>
+    <w:p>
+      <w:pPr>
+        <w:pStyle w:val="Heading3"/>
+        <w:rPr/>
+      </w:pPr>
+      <w:r>
+        <w:rPr/>
+        <w:t xml:space="preserve">Chapter </w:t>
+      </w:r>
+      <w:r>
+        <w:rPr/>
+        <w:t>28</w:t>
+      </w:r>
+      <w:r>
+        <w:rPr/>
+        <w:t>: Into the Depths</w:t>
+      </w:r>
+    </w:p>
+    <w:p>
+      <w:pPr>
+        <w:pStyle w:val="TextBody"/>
+        <w:rPr/>
+      </w:pPr>
+      <w:r>
+        <w:rPr/>
+      </w:r>
+    </w:p>
+    <w:p>
+      <w:pPr>
+        <w:pStyle w:val="TextBody"/>
+        <w:rPr/>
+      </w:pPr>
+      <w:r>
+        <w:rPr/>
+        <w:t xml:space="preserve">The </w:t>
+      </w:r>
+      <w:r>
+        <w:rPr>
+          <w:rStyle w:val="Emphasis"/>
+        </w:rPr>
+        <w:t>Starlight Voyager</w:t>
+      </w:r>
+      <w:r>
+        <w:rPr/>
+        <w:t xml:space="preserve"> rested in a small clearing carved out of Vardis's dense jungle, a fortress of metal against the encroaching wild. The atmosphere was oppressive, humid air clinging to their skin like an invisible shroud. Birds cawed and insects buzzed, but there was an uneasy stillness in the undergrowth.</w:t>
+      </w:r>
+    </w:p>
+    <w:p>
+      <w:pPr>
+        <w:pStyle w:val="TextBody"/>
+        <w:rPr/>
+      </w:pPr>
+      <w:r>
+        <w:rPr/>
+        <w:t>John leaned casually on his staff, the leather brim of his hat pulled low over his face. His easy demeanor belied the tension in his muscles as he observed the group of tribal guards encircling them. Their weapons gleamed—a mix of crude spears, jagged blades, and crossbows crafted from bone and sinew, all aimed unwaveringly at him, Erika, and Lucas.</w:t>
+      </w:r>
+    </w:p>
+    <w:p>
+      <w:pPr>
+        <w:pStyle w:val="TextBody"/>
+        <w:rPr/>
+      </w:pPr>
+      <w:r>
+        <w:rPr/>
+        <w:t>The chief, a weathered figure whose cloak was adorned with tribal symbols, stepped forward. He spoke in sharp, guttural tones, his words unintelligible to them.</w:t>
+      </w:r>
+    </w:p>
+    <w:p>
+      <w:pPr>
+        <w:pStyle w:val="TextBody"/>
+        <w:rPr/>
+      </w:pPr>
+      <w:r>
+        <w:rPr/>
+        <w:t>"That doesn’t sound like a welcome party," John muttered.</w:t>
+      </w:r>
+    </w:p>
+    <w:p>
+      <w:pPr>
+        <w:pStyle w:val="TextBody"/>
+        <w:rPr/>
+      </w:pPr>
+      <w:r>
+        <w:rPr/>
+        <w:t>"We need to get through them without bloodshed," Erika replied, her voice low and commanding. She glanced at Lucas, who was slightly behind them, his hands trembling as he gripped his satchel. "Lucas, you’ll need to step in."</w:t>
+      </w:r>
+    </w:p>
+    <w:p>
+      <w:pPr>
+        <w:pStyle w:val="TextBody"/>
+        <w:rPr/>
+      </w:pPr>
+      <w:r>
+        <w:rPr/>
+        <w:t>Lucas hesitated, his throat dry. He could feel the stares of the guards—suspicious, wary, ready to act at the slightest misstep. He’d barely recovered from the strain of their last encounter, and now Erika was asking for more.</w:t>
+      </w:r>
+    </w:p>
+    <w:p>
+      <w:pPr>
+        <w:pStyle w:val="TextBody"/>
+        <w:rPr/>
+      </w:pPr>
+      <w:r>
+        <w:rPr/>
+        <w:t>"I..." he began, but Erika’s sharp gaze cut him off.</w:t>
+      </w:r>
+    </w:p>
+    <w:p>
+      <w:pPr>
+        <w:pStyle w:val="TextBody"/>
+        <w:rPr/>
+      </w:pPr>
+      <w:r>
+        <w:rPr/>
+        <w:t>"You can do this," she said, her tone leaving no room for argument. "We can’t risk a fight here."</w:t>
+      </w:r>
+    </w:p>
+    <w:p>
+      <w:pPr>
+        <w:pStyle w:val="TextBody"/>
+        <w:rPr/>
+      </w:pPr>
+      <w:r>
+        <w:rPr/>
+        <w:t>Lucas stepped forward, closing his eyes and drawing a shaky breath. Slowly, he reached out with his telepathy, letting his mind touch the edges of the chief’s thoughts. The surface was a blur of mistrust and anger, but as he delved deeper, the weight of the Empire's presence on this land struck him like a tidal wave.</w:t>
+      </w:r>
+    </w:p>
+    <w:p>
+      <w:pPr>
+        <w:pStyle w:val="TextBody"/>
+        <w:rPr/>
+      </w:pPr>
+      <w:r>
+        <w:rPr/>
+        <w:t>The chief’s memories unfolded like a scarred tapestry: villages burned to ash, the air thick with the cries of the dying. Imperial machines tearing through sacred forests, their progress leaving barren wastelands in their wake. Entire families torn apart, neighboring tribes reduced to scattered survivors. The devastation was overwhelming, the grief palpable.</w:t>
+      </w:r>
+    </w:p>
+    <w:p>
+      <w:pPr>
+        <w:pStyle w:val="TextBody"/>
+        <w:rPr/>
+      </w:pPr>
+      <w:r>
+        <w:rPr/>
+        <w:t>Lucas staggered back, gasping. He pressed a hand to his temple as the chief barked an order, his voice rising. The guards stepped closer, their weapons angling for the kill.</w:t>
+      </w:r>
+    </w:p>
+    <w:p>
+      <w:pPr>
+        <w:pStyle w:val="TextBody"/>
+        <w:rPr/>
+      </w:pPr>
+      <w:r>
+        <w:rPr/>
+        <w:t>"Lucas, focus!" Erika snapped, fire flickering at her fingertips in case things turned violent.</w:t>
+      </w:r>
+    </w:p>
+    <w:p>
+      <w:pPr>
+        <w:pStyle w:val="TextBody"/>
+        <w:rPr/>
+      </w:pPr>
+      <w:r>
+        <w:rPr/>
+        <w:t>John stepped between them, holding up his hands in a gesture of peace. Slowly, deliberately, he removed a small bundle from his satchel. He unwrapped it, revealing a knife forged from rare steel and inlaid with tribal designs he had collected from a distant land.</w:t>
+      </w:r>
+    </w:p>
+    <w:p>
+      <w:pPr>
+        <w:pStyle w:val="TextBody"/>
+        <w:rPr/>
+      </w:pPr>
+      <w:r>
+        <w:rPr/>
+        <w:t>The chief’s eyes flicked to the blade, curiosity and recognition tempering his fury. John knelt, setting the knife on the ground and pushing it forward with the tip of his staff.</w:t>
+      </w:r>
+    </w:p>
+    <w:p>
+      <w:pPr>
+        <w:pStyle w:val="TextBody"/>
+        <w:rPr/>
+      </w:pPr>
+      <w:r>
+        <w:rPr/>
+        <w:t xml:space="preserve">"A gift," John said slowly, his voice calm and deliberate. He gestured to the knife, then to the </w:t>
+      </w:r>
+      <w:r>
+        <w:rPr>
+          <w:rStyle w:val="Emphasis"/>
+        </w:rPr>
+        <w:t>Starlight Voyager</w:t>
+      </w:r>
+      <w:r>
+        <w:rPr/>
+        <w:t xml:space="preserve"> behind them, then to the dense jungle ahead. "We leave the ship here. You guard it. We pass through your land in peace."</w:t>
+      </w:r>
+    </w:p>
+    <w:p>
+      <w:pPr>
+        <w:pStyle w:val="TextBody"/>
+        <w:rPr/>
+      </w:pPr>
+      <w:r>
+        <w:rPr/>
+        <w:t>The chief regarded John with a scrutinizing gaze. He spoke again, his tone less sharp, though still guarded.</w:t>
+      </w:r>
+    </w:p>
+    <w:p>
+      <w:pPr>
+        <w:pStyle w:val="TextBody"/>
+        <w:rPr/>
+      </w:pPr>
+      <w:r>
+        <w:rPr/>
+        <w:t>"Lucas," Erika said softly, placing a hand on his shoulder. "We need confirmation. Can you do it?"</w:t>
+      </w:r>
+    </w:p>
+    <w:p>
+      <w:pPr>
+        <w:pStyle w:val="TextBody"/>
+        <w:rPr/>
+      </w:pPr>
+      <w:r>
+        <w:rPr/>
+        <w:t>Lucas inhaled sharply, fighting past his exhaustion. He reached out again, gentler this time, searching for the chief’s intent. Amid the tangled web of grief and defiance, Lucas found a grudging agreement. The tribe would accept the knife as a token of respect and guard the ship while allowing them to pass.</w:t>
+      </w:r>
+    </w:p>
+    <w:p>
+      <w:pPr>
+        <w:pStyle w:val="TextBody"/>
+        <w:rPr/>
+      </w:pPr>
+      <w:r>
+        <w:rPr/>
+        <w:t>"He’ll agree," Lucas murmured, his voice barely audible. "But he doesn’t trust us."</w:t>
+      </w:r>
+    </w:p>
+    <w:p>
+      <w:pPr>
+        <w:pStyle w:val="TextBody"/>
+        <w:rPr/>
+      </w:pPr>
+      <w:r>
+        <w:rPr/>
+        <w:t>John nodded, tipping his hat. "Trust is earned. Survival comes first."</w:t>
+      </w:r>
+    </w:p>
+    <w:p>
+      <w:pPr>
+        <w:pStyle w:val="TextBody"/>
+        <w:rPr/>
+      </w:pPr>
+      <w:r>
+        <w:rPr/>
+        <w:t>The chief raised a hand, signaling his guards to lower their weapons. The tension broke like a snapped bowstring, leaving the air heavy with unspoken understanding. The chief gestured toward the jungle, offering a curt nod before turning away.</w:t>
+      </w:r>
+    </w:p>
+    <w:p>
+      <w:pPr>
+        <w:pStyle w:val="TextBody"/>
+        <w:rPr/>
+      </w:pPr>
+      <w:r>
+        <w:rPr/>
+        <w:t>"Let’s move," John said, his voice steady. "The jungle won’t wait for us to make friends."</w:t>
+      </w:r>
+    </w:p>
+    <w:p>
+      <w:pPr>
+        <w:pStyle w:val="TextBody"/>
+        <w:rPr/>
+      </w:pPr>
+      <w:r>
+        <w:rPr/>
+      </w:r>
+    </w:p>
+    <w:p>
+      <w:pPr>
+        <w:pStyle w:val="TextBody"/>
+        <w:rPr/>
+      </w:pPr>
+      <w:r>
+        <w:rPr/>
+        <w:t>The trek through the jungle was grueling. The undergrowth was thick, and the air buzzed with the calls of unseen creatures. Every step was a battle against tangled roots and unseen pitfalls. The group moved in a strained silence, each of them lost in their thoughts.</w:t>
+      </w:r>
+    </w:p>
+    <w:p>
+      <w:pPr>
+        <w:pStyle w:val="TextBody"/>
+        <w:rPr/>
+      </w:pPr>
+      <w:r>
+        <w:rPr/>
+        <w:t>Lucas lagged behind, his mind still reeling from the chief’s memories. He couldn’t shake the images of Imperial atrocities, the weight of the Empire’s cruelty pressing down on him like a suffocating fog.</w:t>
+      </w:r>
+    </w:p>
+    <w:p>
+      <w:pPr>
+        <w:pStyle w:val="TextBody"/>
+        <w:rPr/>
+      </w:pPr>
+      <w:r>
+        <w:rPr/>
+        <w:t>It was mid-afternoon when they emerged into a clearing, the sudden openness startling after hours in the dense jungle. But the sight before them was no relief—it was devastation.</w:t>
+      </w:r>
+    </w:p>
+    <w:p>
+      <w:pPr>
+        <w:pStyle w:val="TextBody"/>
+        <w:rPr/>
+      </w:pPr>
+      <w:r>
+        <w:rPr/>
+        <w:t>The clearing stretched endlessly, a vast expanse of lifeless earth where ancient trees once stood. Their stumps jutted out like jagged teeth, a grim testament to the Empire’s insatiable hunger. The air smelled of ash and machinery, a stark contrast to the jungle’s rich, earthy aroma.</w:t>
+      </w:r>
+    </w:p>
+    <w:p>
+      <w:pPr>
+        <w:pStyle w:val="TextBody"/>
+        <w:rPr/>
+      </w:pPr>
+      <w:r>
+        <w:rPr/>
+        <w:t>Erika clenched her fists, flames flickering briefly at her sides before she forced them to extinguish. "This is barbaric," she said, her voice trembling with anger.</w:t>
+      </w:r>
+    </w:p>
+    <w:p>
+      <w:pPr>
+        <w:pStyle w:val="TextBody"/>
+        <w:rPr/>
+      </w:pPr>
+      <w:r>
+        <w:rPr/>
+        <w:t>John knelt by one of the stumps, running a hand over the rough wood. "Imperial logging," he muttered. "They’re clearing it for their outposts. Doesn’t matter what they destroy."</w:t>
+      </w:r>
+    </w:p>
+    <w:p>
+      <w:pPr>
+        <w:pStyle w:val="TextBody"/>
+        <w:rPr/>
+      </w:pPr>
+      <w:r>
+        <w:rPr/>
+        <w:t>Lucas stood frozen, his eyes scanning the horizon. The field seemed to stretch on forever, a scar on the planet’s surface. In the distance, he could see the silhouettes of machines, their massive forms chewing through what little greenery remained.</w:t>
+      </w:r>
+    </w:p>
+    <w:p>
+      <w:pPr>
+        <w:pStyle w:val="TextBody"/>
+        <w:rPr/>
+      </w:pPr>
+      <w:r>
+        <w:rPr/>
+        <w:t>"It’s not just the trees," Lucas said quietly. "It’s everything. The land, the people, the spirits of this place... They’re breaking it all."</w:t>
+      </w:r>
+    </w:p>
+    <w:p>
+      <w:pPr>
+        <w:pStyle w:val="TextBody"/>
+        <w:rPr/>
+      </w:pPr>
+      <w:r>
+        <w:rPr/>
+        <w:t>Erika placed a hand on his shoulder, her expression softening. "We’ll stop them," she said firmly. "We’ll find a way."</w:t>
+      </w:r>
+    </w:p>
+    <w:p>
+      <w:pPr>
+        <w:pStyle w:val="TextBody"/>
+        <w:rPr/>
+      </w:pPr>
+      <w:r>
+        <w:rPr/>
+        <w:t>John stood, his face shadowed beneath his hat. "Words are good, Erika," he said. "But we’ve got to live long enough to use them. Let’s keep moving."</w:t>
+      </w:r>
+    </w:p>
+    <w:p>
+      <w:pPr>
+        <w:pStyle w:val="TextBody"/>
+        <w:rPr/>
+      </w:pPr>
+      <w:r>
+        <w:rPr/>
+        <w:t>The group pressed on, the jungle’s oppressive embrace closing around them once more. The scars of the Empire’s presence lingered in their minds, fueling their resolve. But as the shadows deepened and the path grew more treacherous, they knew the worst was yet to come.</w:t>
+      </w:r>
+    </w:p>
+    <w:p>
+      <w:pPr>
+        <w:pStyle w:val="TextBody"/>
+        <w:rPr/>
+      </w:pPr>
+      <w:r>
+        <w:rPr/>
+      </w:r>
+    </w:p>
+    <w:p>
+      <w:pPr>
+        <w:pStyle w:val="TextBody"/>
+        <w:rPr/>
+      </w:pPr>
+      <w:r>
+        <w:rPr/>
+        <w:t>---</w:t>
+      </w:r>
+    </w:p>
+    <w:p>
+      <w:pPr>
+        <w:pStyle w:val="TextBody"/>
+        <w:rPr/>
+      </w:pPr>
+      <w:r>
+        <w:rPr/>
+      </w:r>
+    </w:p>
+    <w:p>
+      <w:pPr>
+        <w:pStyle w:val="TextBody"/>
+        <w:rPr/>
+      </w:pPr>
+      <w:r>
+        <w:rPr/>
+        <w:t>The thick jungle foliage had finally begun to thin, the dense undergrowth of Vardis giving way to the rolling fields that marked the outskirts of Atraxia. It was a strange, eerie relief, the shadows of the jungle falling away to the wide open spaces of the outskirts. The path was quieter here, though the distant hum of the city could be felt in the air like the pulsing of a drumbeat. For John, Erika, and Lucas, it was a momentary pause, a brief reprieve from the dangers that lurked in the heart of the wilderness.</w:t>
+      </w:r>
+    </w:p>
+    <w:p>
+      <w:pPr>
+        <w:pStyle w:val="TextBody"/>
+        <w:rPr/>
+      </w:pPr>
+      <w:r>
+        <w:rPr/>
+        <w:t>As they emerged from the jungle's grasp, a soft breeze brushed across their skin, carrying the faint scent of the city ahead. The landscape had shifted into something far more civilized, but there was a tension in the air, something unseen but very real. Atraxia loomed just beyond the horizon—a sprawling, oppressive presence of steel and stone, teeming with the power of the Empire. It was a place of innovation, control, and fear, where every movement, every whisper, was likely monitored by Imperial eyes.</w:t>
+      </w:r>
+    </w:p>
+    <w:p>
+      <w:pPr>
+        <w:pStyle w:val="TextBody"/>
+        <w:rPr/>
+      </w:pPr>
+      <w:r>
+        <w:rPr/>
+        <w:t>John led the way, his eyes constantly scanning the horizon, a seasoned captain who trusted his instincts more than anything else. His mind was already working through the next steps—how to blend in with the crowds, how to avoid Imperial detection, how to get them all to safety within the heart of the city.</w:t>
+      </w:r>
+    </w:p>
+    <w:p>
+      <w:pPr>
+        <w:pStyle w:val="TextBody"/>
+        <w:rPr/>
+      </w:pPr>
+      <w:r>
+        <w:rPr/>
+        <w:t>"We need to keep our heads low," he murmured, as the group continued along the narrow road that led toward Atraxia's outskirts. "This is a city built on control. Stay alert."</w:t>
+      </w:r>
+    </w:p>
+    <w:p>
+      <w:pPr>
+        <w:pStyle w:val="TextBody"/>
+        <w:rPr/>
+      </w:pPr>
+      <w:r>
+        <w:rPr/>
+        <w:t>Erika nodded, her fire magic flickering lightly within her, though she kept it under control. Her presence was as commanding as ever, though there was a subtle edge to her demeanor. The tension of entering the Empire's stronghold weighed heavily on her too. The city was a maze of danger, and the deeper they went, the more the stakes would rise.</w:t>
+      </w:r>
+    </w:p>
+    <w:p>
+      <w:pPr>
+        <w:pStyle w:val="TextBody"/>
+        <w:rPr/>
+      </w:pPr>
+      <w:r>
+        <w:rPr/>
+        <w:t>Lucas, still carrying the burden of his connection to the prophecy and his dwindling strength, was quieter than usual. His mind was in constant motion, thinking of Mina, the looming presence of the Empire, and the fractured vision he had of the future. His telepathy was growing, and though he tried not to use it unless necessary, his senses were open. He could feel the pulse of Atraxia even from this distance, a strange mix of technology and magic, both in conflict and harmony.</w:t>
+      </w:r>
+    </w:p>
+    <w:p>
+      <w:pPr>
+        <w:pStyle w:val="TextBody"/>
+        <w:rPr/>
+      </w:pPr>
+      <w:r>
+        <w:rPr/>
+        <w:t>The road led them past farms and small settlements, remnants of the once vast, untamed wilderness. They passed crude homesteads, where a handful of indigenous tribes had managed to maintain a foothold, their defiant faces a stark contrast to the cold, efficient Empire that now ruled the land. The outskirts of the city were a transition zone, where nature clashed with the creeping influence of Imperial expansion. Here, the military presence was still light, but the further they traveled, the more John anticipated seeing Imperial patrols.</w:t>
+      </w:r>
+    </w:p>
+    <w:p>
+      <w:pPr>
+        <w:pStyle w:val="TextBody"/>
+        <w:rPr/>
+      </w:pPr>
+      <w:r>
+        <w:rPr/>
+        <w:t>Soon, the dense growth of the jungle gave way to a more barren, utilitarian landscape. The road they were on curved gently to the right, revealing a large truckstop—a gathering place for those traveling to and from Atraxia. It was a pit stop for both traders and travelers, a place where information flowed as freely as the supplies moving in and out of the megalopolis.</w:t>
+      </w:r>
+    </w:p>
+    <w:p>
+      <w:pPr>
+        <w:pStyle w:val="TextBody"/>
+        <w:rPr/>
+      </w:pPr>
+      <w:r>
+        <w:rPr/>
+        <w:t>John slowed as they approached, casting a quick glance at Erika and Lucas before he steered them off the main road and toward the truckstop. It was not a place for lingering, but they needed information, and the truckstop was as good a place as any to get it.</w:t>
+      </w:r>
+    </w:p>
+    <w:p>
+      <w:pPr>
+        <w:pStyle w:val="TextBody"/>
+        <w:rPr/>
+      </w:pPr>
+      <w:r>
+        <w:rPr/>
+        <w:t>The truckstop was a cluttered, chaotic affair—metal structures with billboards hanging from them, the sounds of conversation and the rattle of machines filling the air. The scent of oil, dust, and cheap food mixed in the air, the sound of idle chatter overlapping with the occasional burst of laughter. Travelers and workers milled about, going about their business, but there was a layer of tension here too—an undercurrent that hinted at the control the Empire had over the lives of those passing through.</w:t>
+      </w:r>
+    </w:p>
+    <w:p>
+      <w:pPr>
+        <w:pStyle w:val="TextBody"/>
+        <w:rPr/>
+      </w:pPr>
+      <w:r>
+        <w:rPr/>
+        <w:t>John led the way, keeping his stride steady, his eyes flicking over the crowd as he kept the group close. Erika stayed to his right, her fiery aura restrained, though still ever-present. Lucas followed closely, his gaze flicking nervously between the passing faces. There was a palpable sense of unease in him, the lingering anxiety over the Empire's ever-watchful eyes gnawing at him.</w:t>
+      </w:r>
+    </w:p>
+    <w:p>
+      <w:pPr>
+        <w:pStyle w:val="TextBody"/>
+        <w:rPr/>
+      </w:pPr>
+      <w:r>
+        <w:rPr/>
+        <w:t>They approached a small booth near the center of the truckstop where a group of local traders stood huddled together. One of them—a grizzled man with a weathered face—caught sight of John and gave him a curt nod. It was the sort of nod that suggested recognition, but not familiarity. John had dealt with traders like this before, people who lived on the edge, moving between the cracks of the Empire's watchful eyes.</w:t>
+      </w:r>
+    </w:p>
+    <w:p>
+      <w:pPr>
+        <w:pStyle w:val="TextBody"/>
+        <w:rPr/>
+      </w:pPr>
+      <w:r>
+        <w:rPr/>
+        <w:t>"Information's the currency here," John said lowly, almost to himself. Erika, for her part, seemed willing to let him take the lead, though her sharp eyes never left the surroundings.</w:t>
+      </w:r>
+    </w:p>
+    <w:p>
+      <w:pPr>
+        <w:pStyle w:val="TextBody"/>
+        <w:rPr/>
+      </w:pPr>
+      <w:r>
+        <w:rPr/>
+        <w:t>John approached the booth, speaking quietly with the traders. In exchange for a small handful of Imperial credits—ones they had acquired earlier—he was able to glean valuable information about the layout of Atraxia. The traders had their ears to the ground, always aware of the best routes and how to navigate the city’s heavy surveillance. They spoke in hushed tones about the Resistance, confirming that there were factions operating within the city, but it was a fractured, dangerous network. The Empire’s grip on Atraxia was tightening, and any wrong move could bring disaster.</w:t>
+      </w:r>
+    </w:p>
+    <w:p>
+      <w:pPr>
+        <w:pStyle w:val="TextBody"/>
+        <w:rPr/>
+      </w:pPr>
+      <w:r>
+        <w:rPr/>
+        <w:t>But they also learned that the Imperial credits they had—acquired from an earlier escapade—would be accepted here, a small mercy in a world where even the most basic exchange could be treacherous. With the intel gathered, they knew their next step: enter Atraxia, stay under the radar, and find a way to connect with the Resistance.</w:t>
+      </w:r>
+    </w:p>
+    <w:p>
+      <w:pPr>
+        <w:pStyle w:val="TextBody"/>
+        <w:rPr/>
+      </w:pPr>
+      <w:r>
+        <w:rPr/>
+        <w:t xml:space="preserve">As they left the truckstop, the city proper loomed ahead, its towering obsidian and steel spires stretching toward the heavens. The oppressive atmosphere of the city hit them with full force now. It was impossible to ignore the sense of constant surveillance, the feeling of being watched from every direction. The air was thick with the weight of control, the hum of the </w:t>
+      </w:r>
+      <w:r>
+        <w:rPr>
+          <w:rStyle w:val="StrongEmphasis"/>
+        </w:rPr>
+        <w:t>Aurion Nexus</w:t>
+      </w:r>
+      <w:r>
+        <w:rPr/>
+        <w:t xml:space="preserve"> an ever-present reminder of the Empire’s reach.</w:t>
+      </w:r>
+    </w:p>
+    <w:p>
+      <w:pPr>
+        <w:pStyle w:val="TextBody"/>
+        <w:rPr/>
+      </w:pPr>
+      <w:r>
+        <w:rPr/>
+        <w:t>John kept moving, his hand subtly guiding the others as they walked along the crowded streets. They blended into the throngs of workers, travelers, and Imperial soldiers—ordinary faces in a sea of them. But they were anything but ordinary. They were intruders in the heart of the Empire, and every step they took drew them deeper into the heart of danger.</w:t>
+      </w:r>
+    </w:p>
+    <w:p>
+      <w:pPr>
+        <w:pStyle w:val="TextBody"/>
+        <w:rPr/>
+      </w:pPr>
+      <w:r>
+        <w:rPr/>
+        <w:t>They reached the city's outskirts, and the weight of Atraxia’s presence seemed to press on them even more. The Resistance was their goal, but finding it—hidden among the shadows of Imperial control—would not be easy. The tension in the air was palpable. They needed to stay alert, every moment crucial. It was a game of patience now. Time was on their side, but only just.</w:t>
+      </w:r>
+    </w:p>
+    <w:p>
+      <w:pPr>
+        <w:pStyle w:val="TextBody"/>
+        <w:rPr/>
+      </w:pPr>
+      <w:r>
+        <w:rPr/>
+      </w:r>
+    </w:p>
+    <w:p>
+      <w:pPr>
+        <w:pStyle w:val="TextBody"/>
+        <w:rPr/>
+      </w:pPr>
+      <w:r>
+        <w:rPr/>
+        <w:t>---</w:t>
+      </w:r>
+    </w:p>
+    <w:p>
+      <w:pPr>
+        <w:pStyle w:val="TextBody"/>
+        <w:rPr/>
+      </w:pPr>
+      <w:r>
+        <w:rPr/>
+      </w:r>
+    </w:p>
+    <w:p>
+      <w:pPr>
+        <w:pStyle w:val="TextBody"/>
+        <w:rPr/>
+      </w:pPr>
+      <w:r>
+        <w:rPr/>
+        <w:t>The air in Atraxia was thick with a sense of oppression as the group approached the heart of the Empire's stronghold on Vardis. Towering spires of obsidian and steel rose high above them, casting long shadows across the streets below. The city, a chaotic blend of imperial technology and ancient mystical elements, pulsed with an energy that both awed and unnerved the travelers. The sprawling urban jungle stretched far and wide, its massive walls dotted with tribal carvings that marked the long-standing tension between the native inhabitants of Vardis and the imperial settlers. It was a place where the past and present collided—where the empire sought to crush resistance while drawing power from the ancient magics that still lingered beneath the surface.</w:t>
+      </w:r>
+    </w:p>
+    <w:p>
+      <w:pPr>
+        <w:pStyle w:val="TextBody"/>
+        <w:rPr/>
+      </w:pPr>
+      <w:r>
+        <w:rPr/>
+        <w:t>John, Erika, and Lucas moved cautiously through the streets, blending in with the masses of Imperial citizens, but their movements were deliberate, their eyes scanning the crowd, alert to any sign of danger. They had no intention of being discovered by the Empire’s watchful eyes, but they also had to make their way to the heart of the resistance—a base hidden deep within the city. It wasn’t going to be an easy task. Atraxia was a city built on control, surveillance, and secrecy, and any wrong move could lead to their discovery.</w:t>
+      </w:r>
+    </w:p>
+    <w:p>
+      <w:pPr>
+        <w:pStyle w:val="TextBody"/>
+        <w:rPr/>
+      </w:pPr>
+      <w:r>
+        <w:rPr/>
+        <w:t>"This place... it feels like we’re walking in a trap," Lucas muttered under his breath, his eyes darting nervously between the towering buildings.</w:t>
+      </w:r>
+    </w:p>
+    <w:p>
+      <w:pPr>
+        <w:pStyle w:val="TextBody"/>
+        <w:rPr/>
+      </w:pPr>
+      <w:r>
+        <w:rPr/>
+        <w:t>John nodded, his expression grim. "Stay alert. The Empire’s eyes are everywhere, but we’re in the belly of the beast now. We have no choice but to keep moving."</w:t>
+      </w:r>
+    </w:p>
+    <w:p>
+      <w:pPr>
+        <w:pStyle w:val="TextBody"/>
+        <w:rPr/>
+      </w:pPr>
+      <w:r>
+        <w:rPr/>
+        <w:t>Erika, always the pragmatic one, scanned the street, noting every exit, every alleyway. "We need to find our contact. If we’re lucky, we’ll make it to the Resistance base without drawing attention."</w:t>
+      </w:r>
+    </w:p>
+    <w:p>
+      <w:pPr>
+        <w:pStyle w:val="TextBody"/>
+        <w:rPr/>
+      </w:pPr>
+      <w:r>
+        <w:rPr/>
+        <w:t>Their destination was a dark alley off the main street, known only to those with ties to the underground network of the Resistance. The contact they were supposed to meet had arranged to meet them there—if they were lucky. But luck was something they couldn’t rely on, not in a city where the Empire’s grip was tightening with each passing day.</w:t>
+      </w:r>
+    </w:p>
+    <w:p>
+      <w:pPr>
+        <w:pStyle w:val="TextBody"/>
+        <w:rPr/>
+      </w:pPr>
+      <w:r>
+        <w:rPr/>
+        <w:t>They entered the alley cautiously, the noise of the city dimming behind them as the walls closed in. The streetlights flickered overhead, casting long, jittery shadows against the grimy walls.</w:t>
+      </w:r>
+    </w:p>
+    <w:p>
+      <w:pPr>
+        <w:pStyle w:val="TextBody"/>
+        <w:rPr/>
+      </w:pPr>
+      <w:r>
+        <w:rPr/>
+        <w:t>"Do you think they’ll show?" Erika asked, her voice low.</w:t>
+      </w:r>
+    </w:p>
+    <w:p>
+      <w:pPr>
+        <w:pStyle w:val="TextBody"/>
+        <w:rPr/>
+      </w:pPr>
+      <w:r>
+        <w:rPr/>
+        <w:t>"They better," John muttered, eyes narrowed. "If they don’t, we’ll have bigger problems than not finding the Resistance."</w:t>
+      </w:r>
+    </w:p>
+    <w:p>
+      <w:pPr>
+        <w:pStyle w:val="TextBody"/>
+        <w:rPr/>
+      </w:pPr>
+      <w:r>
+        <w:rPr/>
+        <w:t>They waited, tense but vigilant, until a figure emerged from the shadows. A man, dressed in the tattered remnants of an Imperial uniform, stepped forward. He looked nervous, glancing around as if expecting trouble at any moment.</w:t>
+      </w:r>
+    </w:p>
+    <w:p>
+      <w:pPr>
+        <w:pStyle w:val="TextBody"/>
+        <w:rPr/>
+      </w:pPr>
+      <w:r>
+        <w:rPr/>
+        <w:t>"Are you the contact?" Erika asked, stepping forward, her eyes cold and calculating.</w:t>
+      </w:r>
+    </w:p>
+    <w:p>
+      <w:pPr>
+        <w:pStyle w:val="TextBody"/>
+        <w:rPr/>
+      </w:pPr>
+      <w:r>
+        <w:rPr/>
+        <w:t>The man hesitated for a moment before nodding, his eyes darting between the group and the shadows. "I am. But... the price has gone up since we last spoke."</w:t>
+      </w:r>
+    </w:p>
+    <w:p>
+      <w:pPr>
+        <w:pStyle w:val="TextBody"/>
+        <w:rPr/>
+      </w:pPr>
+      <w:r>
+        <w:rPr/>
+        <w:t>Lucas frowned. "What do you mean, 'price'?" His voice held a note of frustration.</w:t>
+      </w:r>
+    </w:p>
+    <w:p>
+      <w:pPr>
+        <w:pStyle w:val="TextBody"/>
+        <w:rPr/>
+      </w:pPr>
+      <w:r>
+        <w:rPr/>
+        <w:t>"The Empire has been cracking down harder than I expected," the contact explained, shifting uncomfortably. "I need more than what was agreed upon, or I can’t help you."</w:t>
+      </w:r>
+    </w:p>
+    <w:p>
+      <w:pPr>
+        <w:pStyle w:val="TextBody"/>
+        <w:rPr/>
+      </w:pPr>
+      <w:r>
+        <w:rPr/>
+        <w:t>Erika stepped closer, her fire magic flickering at her fingertips, and the heat of it radiated in the air. "We don’t have time for games," she said, her voice icy. "Give us the information, or you’ll regret it."</w:t>
+      </w:r>
+    </w:p>
+    <w:p>
+      <w:pPr>
+        <w:pStyle w:val="TextBody"/>
+        <w:rPr/>
+      </w:pPr>
+      <w:r>
+        <w:rPr/>
+        <w:t>The contact flinched, and for a moment, it seemed as though he might argue. But Erika’s fiery display was enough to break his resolve. With a resigned sigh, he held out a small map, his voice trembling.</w:t>
+      </w:r>
+    </w:p>
+    <w:p>
+      <w:pPr>
+        <w:pStyle w:val="TextBody"/>
+        <w:rPr/>
+      </w:pPr>
+      <w:r>
+        <w:rPr/>
+        <w:t>"Fine. Take it. But you better get to the Resistance fast. They’re already getting suspicious about your arrival."</w:t>
+      </w:r>
+    </w:p>
+    <w:p>
+      <w:pPr>
+        <w:pStyle w:val="TextBody"/>
+        <w:rPr/>
+      </w:pPr>
+      <w:r>
+        <w:rPr/>
+        <w:t>Erika took the map, her eyes still locked on the contact. "Good. Now get out of here before I change my mind."</w:t>
+      </w:r>
+    </w:p>
+    <w:p>
+      <w:pPr>
+        <w:pStyle w:val="TextBody"/>
+        <w:rPr/>
+      </w:pPr>
+      <w:r>
+        <w:rPr/>
+        <w:t>The man didn’t need to be told twice. He disappeared back into the shadows, leaving the group to deal with the next obstacle.</w:t>
+      </w:r>
+    </w:p>
+    <w:p>
+      <w:pPr>
+        <w:pStyle w:val="TextBody"/>
+        <w:rPr/>
+      </w:pPr>
+      <w:r>
+        <w:rPr/>
+        <w:t>"Let’s move," John said, his voice low and commanding. "The Resistance is close, but we still have to be careful."</w:t>
+      </w:r>
+    </w:p>
+    <w:p>
+      <w:pPr>
+        <w:pStyle w:val="TextBody"/>
+        <w:rPr/>
+      </w:pPr>
+      <w:r>
+        <w:rPr/>
+        <w:t>They continued down the alley, winding their way through narrow passageways until they reached a hidden entrance—one that led beneath the city into the network of tunnels used by the Resistance. The air was stale, damp with the smell of underground water and dirt.</w:t>
+      </w:r>
+    </w:p>
+    <w:p>
+      <w:pPr>
+        <w:pStyle w:val="TextBody"/>
+        <w:rPr/>
+      </w:pPr>
+      <w:r>
+        <w:rPr/>
+        <w:t>John led the way, with Erika and Lucas following closely behind. The tunnels were dark, their walls lined with ancient stonework that seemed to hum with an odd energy. The deeper they went, the more oppressive the atmosphere became. There was a strange stillness in the air, broken only by the occasional scurrying of rats or the faint echo of distant voices.</w:t>
+      </w:r>
+    </w:p>
+    <w:p>
+      <w:pPr>
+        <w:pStyle w:val="TextBody"/>
+        <w:rPr/>
+      </w:pPr>
+      <w:r>
+        <w:rPr/>
+        <w:t>As they reached the Resistance’s hidden base, they were greeted with a mixture of hope and skepticism. The Resistance had been waiting for them, or so they thought. Word had already spread about Lucas’ arrival. His reputation, or perhaps his connection to the prophecy, had made him a symbol of hope for those who opposed the Empire. But as they entered the base, the initial hope in the room quickly faded.</w:t>
+      </w:r>
+    </w:p>
+    <w:p>
+      <w:pPr>
+        <w:pStyle w:val="TextBody"/>
+        <w:rPr/>
+      </w:pPr>
+      <w:r>
+        <w:rPr/>
+        <w:t>"You look..." one of the Resistance leaders trailed off, his gaze falling on Lucas. "You look nothing like what we expected."</w:t>
+      </w:r>
+    </w:p>
+    <w:p>
+      <w:pPr>
+        <w:pStyle w:val="TextBody"/>
+        <w:rPr/>
+      </w:pPr>
+      <w:r>
+        <w:rPr/>
+        <w:t>Lucas felt the weight of their disappointment press against him. He could barely keep his eyes open, the strain of his powers and the physical exhaustion finally catching up with him. He felt as though he were barely holding himself together, and seeing the disillusionment in their eyes only deepened his sense of failure.</w:t>
+      </w:r>
+    </w:p>
+    <w:p>
+      <w:pPr>
+        <w:pStyle w:val="TextBody"/>
+        <w:rPr/>
+      </w:pPr>
+      <w:r>
+        <w:rPr/>
+        <w:t>"I’m still here," he muttered, his voice hoarse. "I’m still trying... trying to make things right."</w:t>
+      </w:r>
+    </w:p>
+    <w:p>
+      <w:pPr>
+        <w:pStyle w:val="TextBody"/>
+        <w:rPr/>
+      </w:pPr>
+      <w:r>
+        <w:rPr/>
+        <w:t>Erika placed a reassuring hand on his shoulder, her expression a mixture of concern and frustration. "We’ve been through a lot. He’s not the same as when you heard about him. But he’s still the key."</w:t>
+      </w:r>
+    </w:p>
+    <w:p>
+      <w:pPr>
+        <w:pStyle w:val="TextBody"/>
+        <w:rPr/>
+      </w:pPr>
+      <w:r>
+        <w:rPr/>
+        <w:t>Lucas didn’t respond, instead looking to the Resistance leaders, his mind already turning to their next move. "Is... is my friend still here?" he asked, his voice quiet, his eyes fixed on the man who had greeted them.</w:t>
+      </w:r>
+    </w:p>
+    <w:p>
+      <w:pPr>
+        <w:pStyle w:val="TextBody"/>
+        <w:rPr/>
+      </w:pPr>
+      <w:r>
+        <w:rPr/>
+        <w:t>The leader nodded grimly. "Yes. They’re in a more secure location, deeper in the city. But... you’re too late. Things have escalated. The Empire has already begun moving against us."</w:t>
+      </w:r>
+    </w:p>
+    <w:p>
+      <w:pPr>
+        <w:pStyle w:val="TextBody"/>
+        <w:rPr/>
+      </w:pPr>
+      <w:r>
+        <w:rPr/>
+        <w:t>Lucas’ heart sank. The Empire’s reach was tightening even here. They couldn’t afford to waste any more time.</w:t>
+      </w:r>
+    </w:p>
+    <w:p>
+      <w:pPr>
+        <w:pStyle w:val="TextBody"/>
+        <w:rPr/>
+      </w:pPr>
+      <w:r>
+        <w:rPr/>
+        <w:t>Before they could formulate a plan, the leaders of the Resistance brought them up to speed on the Empire’s latest actions. Over the last three days of their journey through the jungle, the Empire had been preparing for something—an escalation that had now reached the city. The Resistance had learned that they were now wanted individuals on Vardis, their names circulating in Imperial circles. The pressure was mounting. They would have to move quickly, or they risked being caught in the Empire’s tightening noose.</w:t>
+      </w:r>
+    </w:p>
+    <w:p>
+      <w:pPr>
+        <w:pStyle w:val="TextBody"/>
+        <w:rPr/>
+      </w:pPr>
+      <w:r>
+        <w:rPr/>
+        <w:t>"The Empire has already set their sights on you," one of the Resistance leaders said, his voice low and urgent. "They know you're here."</w:t>
+      </w:r>
+    </w:p>
+    <w:p>
+      <w:pPr>
+        <w:pStyle w:val="TextBody"/>
+        <w:rPr/>
+      </w:pPr>
+      <w:r>
+        <w:rPr/>
+        <w:t>The news was grim, but not unexpected. Still, the weight of it pressed heavily on Lucas and the rest of the group. They had to make decisions quickly, and the consequences of those decisions would echo far beyond the streets of Atraxia.</w:t>
+      </w:r>
+    </w:p>
+    <w:p>
+      <w:pPr>
+        <w:pStyle w:val="TextBody"/>
+        <w:rPr/>
+      </w:pPr>
+      <w:r>
+        <w:rPr/>
+        <w:t>As they huddled together, formulating their next steps, the tension in the room was palpable. The future of their mission, and possibly the fate of Vardis itself, was hanging in the balance.</w:t>
       </w:r>
     </w:p>
     <w:p>
@@ -68394,7 +69388,7 @@
     <w:pPr>
       <w:widowControl/>
       <w:suppressAutoHyphens w:val="true"/>
-      <w:overflowPunct w:val="true"/>
+      <w:overflowPunct w:val="false"/>
       <w:bidi w:val="0"/>
       <w:spacing w:lineRule="auto" w:line="240" w:before="0" w:after="0"/>
       <w:jc w:val="left"/>

</xml_diff>